<commit_message>
Se adjunto al archivo los DFD´s nivel 0 y nivel 1
DFD´s nivel 0 y 1
</commit_message>
<xml_diff>
--- a/Sistema para ventas de playeras y sudaderas.docx
+++ b/Sistema para ventas de playeras y sudaderas.docx
@@ -1,6 +1,6 @@
 
 <file path=word/document.xml><?xml version="1.0" encoding="utf-8"?>
-<w:document xmlns:wpc="http://schemas.microsoft.com/office/word/2010/wordprocessingCanvas" xmlns:mc="http://schemas.openxmlformats.org/markup-compatibility/2006" xmlns:o="urn:schemas-microsoft-com:office:office" xmlns:r="http://schemas.openxmlformats.org/officeDocument/2006/relationships" xmlns:m="http://schemas.openxmlformats.org/officeDocument/2006/math" xmlns:v="urn:schemas-microsoft-com:vml" xmlns:wp14="http://schemas.microsoft.com/office/word/2010/wordprocessingDrawing" xmlns:wp="http://schemas.openxmlformats.org/drawingml/2006/wordprocessingDrawing" xmlns:w10="urn:schemas-microsoft-com:office:word" xmlns:w="http://schemas.openxmlformats.org/wordprocessingml/2006/main" xmlns:w14="http://schemas.microsoft.com/office/word/2010/wordml" xmlns:wpg="http://schemas.microsoft.com/office/word/2010/wordprocessingGroup" xmlns:wpi="http://schemas.microsoft.com/office/word/2010/wordprocessingInk" xmlns:wne="http://schemas.microsoft.com/office/word/2006/wordml" xmlns:wps="http://schemas.microsoft.com/office/word/2010/wordprocessingShape" mc:Ignorable="w14 wp14">
+<w:document xmlns:wpc="http://schemas.microsoft.com/office/word/2010/wordprocessingCanvas" xmlns:mc="http://schemas.openxmlformats.org/markup-compatibility/2006" xmlns:o="urn:schemas-microsoft-com:office:office" xmlns:r="http://schemas.openxmlformats.org/officeDocument/2006/relationships" xmlns:m="http://schemas.openxmlformats.org/officeDocument/2006/math" xmlns:v="urn:schemas-microsoft-com:vml" xmlns:wp14="http://schemas.microsoft.com/office/word/2010/wordprocessingDrawing" xmlns:wp="http://schemas.openxmlformats.org/drawingml/2006/wordprocessingDrawing" xmlns:w10="urn:schemas-microsoft-com:office:word" xmlns:w="http://schemas.openxmlformats.org/wordprocessingml/2006/main" xmlns:w14="http://schemas.microsoft.com/office/word/2010/wordml" xmlns:w15="http://schemas.microsoft.com/office/word/2012/wordml" xmlns:wpg="http://schemas.microsoft.com/office/word/2010/wordprocessingGroup" xmlns:wpi="http://schemas.microsoft.com/office/word/2010/wordprocessingInk" xmlns:wne="http://schemas.microsoft.com/office/word/2006/wordml" xmlns:wps="http://schemas.microsoft.com/office/word/2010/wordprocessingShape" mc:Ignorable="w14 w15 wp14">
   <w:body>
     <w:sdt>
       <w:sdtPr>
@@ -8,6 +8,7 @@
           <w:rFonts w:asciiTheme="majorHAnsi" w:eastAsiaTheme="majorEastAsia" w:hAnsiTheme="majorHAnsi" w:cstheme="majorBidi"/>
           <w:sz w:val="72"/>
           <w:szCs w:val="72"/>
+          <w:lang w:eastAsia="en-US"/>
         </w:rPr>
         <w:id w:val="-1732462949"/>
         <w:docPartObj>
@@ -20,7 +21,6 @@
           <w:rFonts w:asciiTheme="minorHAnsi" w:eastAsiaTheme="minorHAnsi" w:hAnsiTheme="minorHAnsi" w:cstheme="minorBidi"/>
           <w:sz w:val="22"/>
           <w:szCs w:val="22"/>
-          <w:lang w:eastAsia="en-US"/>
         </w:rPr>
       </w:sdtEndPr>
       <w:sdtContent>
@@ -98,7 +98,7 @@
               </mc:Choice>
               <mc:Fallback>
                 <w:pict>
-                  <v:rect id="Rectángulo 2" o:spid="_x0000_s1026" style="position:absolute;margin-left:0;margin-top:0;width:642.6pt;height:64.4pt;z-index:251659264;visibility:visible;mso-wrap-style:square;mso-width-percent:1050;mso-height-percent:900;mso-wrap-distance-left:9pt;mso-wrap-distance-top:0;mso-wrap-distance-right:9pt;mso-wrap-distance-bottom:0;mso-position-horizontal:center;mso-position-horizontal-relative:page;mso-position-vertical:bottom;mso-position-vertical-relative:page;mso-width-percent:1050;mso-height-percent:900;mso-width-relative:page;mso-height-relative:top-margin-area;v-text-anchor:top" o:gfxdata="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" o:allowincell="f" fillcolor="#4bacc6 [3208]" strokecolor="#4f81bd [3204]">
+                  <v:rect w14:anchorId="32089053" id="Rectángulo 2" o:spid="_x0000_s1026" style="position:absolute;margin-left:0;margin-top:0;width:642.6pt;height:64.4pt;z-index:251659264;visibility:visible;mso-wrap-style:square;mso-width-percent:1050;mso-height-percent:900;mso-wrap-distance-left:9pt;mso-wrap-distance-top:0;mso-wrap-distance-right:9pt;mso-wrap-distance-bottom:0;mso-position-horizontal:center;mso-position-horizontal-relative:page;mso-position-vertical:bottom;mso-position-vertical-relative:page;mso-width-percent:1050;mso-height-percent:900;mso-width-relative:page;mso-height-relative:top-margin-area;v-text-anchor:top" o:gfxdata="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" o:allowincell="f" fillcolor="#4bacc6 [3208]" strokecolor="#4f81bd [3204]">
                     <w10:wrap anchorx="page" anchory="page"/>
                   </v:rect>
                 </w:pict>
@@ -170,7 +170,7 @@
               </mc:Choice>
               <mc:Fallback>
                 <w:pict>
-                  <v:rect id="Rectángulo 5" o:spid="_x0000_s1026" style="position:absolute;margin-left:0;margin-top:0;width:7.15pt;height:831.2pt;z-index:251662336;visibility:visible;mso-wrap-style:square;mso-width-percent:0;mso-height-percent:1050;mso-wrap-distance-left:9pt;mso-wrap-distance-top:0;mso-wrap-distance-right:9pt;mso-wrap-distance-bottom:0;mso-position-horizontal:center;mso-position-horizontal-relative:left-margin-area;mso-position-vertical:center;mso-position-vertical-relative:page;mso-width-percent:0;mso-height-percent:1050;mso-width-relative:page;mso-height-relative:page;v-text-anchor:top" o:gfxdata="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" o:allowincell="f" strokecolor="#4f81bd [3204]">
+                  <v:rect w14:anchorId="74ED18C1" id="Rectángulo 5" o:spid="_x0000_s1026" style="position:absolute;margin-left:0;margin-top:0;width:7.15pt;height:831.2pt;z-index:251662336;visibility:visible;mso-wrap-style:square;mso-width-percent:0;mso-height-percent:1050;mso-wrap-distance-left:9pt;mso-wrap-distance-top:0;mso-wrap-distance-right:9pt;mso-wrap-distance-bottom:0;mso-position-horizontal:center;mso-position-horizontal-relative:left-margin-area;mso-position-vertical:center;mso-position-vertical-relative:page;mso-width-percent:0;mso-height-percent:1050;mso-width-relative:page;mso-height-relative:page;v-text-anchor:top" o:gfxdata="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" o:allowincell="f" strokecolor="#4f81bd [3204]">
                     <w10:wrap anchorx="margin" anchory="page"/>
                   </v:rect>
                 </w:pict>
@@ -242,7 +242,7 @@
               </mc:Choice>
               <mc:Fallback>
                 <w:pict>
-                  <v:rect id="Rectángulo 4" o:spid="_x0000_s1026" style="position:absolute;margin-left:0;margin-top:0;width:7.15pt;height:831.2pt;z-index:251661312;visibility:visible;mso-wrap-style:square;mso-width-percent:0;mso-height-percent:1050;mso-wrap-distance-left:9pt;mso-wrap-distance-top:0;mso-wrap-distance-right:9pt;mso-wrap-distance-bottom:0;mso-position-horizontal:center;mso-position-horizontal-relative:right-margin-area;mso-position-vertical:center;mso-position-vertical-relative:page;mso-width-percent:0;mso-height-percent:1050;mso-width-relative:page;mso-height-relative:page;v-text-anchor:top" o:gfxdata="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" o:allowincell="f" strokecolor="#4f81bd [3204]">
+                  <v:rect w14:anchorId="36A1F25E" id="Rectángulo 4" o:spid="_x0000_s1026" style="position:absolute;margin-left:0;margin-top:0;width:7.15pt;height:831.2pt;z-index:251661312;visibility:visible;mso-wrap-style:square;mso-width-percent:0;mso-height-percent:1050;mso-wrap-distance-left:9pt;mso-wrap-distance-top:0;mso-wrap-distance-right:9pt;mso-wrap-distance-bottom:0;mso-position-horizontal:center;mso-position-horizontal-relative:right-margin-area;mso-position-vertical:center;mso-position-vertical-relative:page;mso-width-percent:0;mso-height-percent:1050;mso-width-relative:page;mso-height-relative:page;v-text-anchor:top" o:gfxdata="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" o:allowincell="f" strokecolor="#4f81bd [3204]">
                     <w10:wrap anchorx="margin" anchory="page"/>
                   </v:rect>
                 </w:pict>
@@ -314,7 +314,7 @@
               </mc:Choice>
               <mc:Fallback>
                 <w:pict>
-                  <v:rect id="Rectángulo 3" o:spid="_x0000_s1026" style="position:absolute;margin-left:0;margin-top:0;width:642.6pt;height:64.8pt;z-index:251660288;visibility:visible;mso-wrap-style:square;mso-width-percent:1050;mso-height-percent:900;mso-wrap-distance-left:9pt;mso-wrap-distance-top:0;mso-wrap-distance-right:9pt;mso-wrap-distance-bottom:0;mso-position-horizontal:center;mso-position-horizontal-relative:page;mso-position-vertical:top;mso-position-vertical-relative:top-margin-area;mso-width-percent:1050;mso-height-percent:900;mso-width-relative:page;mso-height-relative:top-margin-area;v-text-anchor:top" o:gfxdata="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" o:allowincell="f" fillcolor="#4bacc6 [3208]" strokecolor="#4f81bd [3204]">
+                  <v:rect w14:anchorId="5CD8C67A" id="Rectángulo 3" o:spid="_x0000_s1026" style="position:absolute;margin-left:0;margin-top:0;width:642.6pt;height:64.8pt;z-index:251660288;visibility:visible;mso-wrap-style:square;mso-width-percent:1050;mso-height-percent:900;mso-wrap-distance-left:9pt;mso-wrap-distance-top:0;mso-wrap-distance-right:9pt;mso-wrap-distance-bottom:0;mso-position-horizontal:center;mso-position-horizontal-relative:page;mso-position-vertical:top;mso-position-vertical-relative:top-margin-area;mso-width-percent:1050;mso-height-percent:900;mso-width-relative:page;mso-height-relative:top-margin-area;v-text-anchor:top" o:gfxdata="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" o:allowincell="f" fillcolor="#4bacc6 [3208]" strokecolor="#4f81bd [3204]">
                     <w10:wrap anchorx="page" anchory="margin"/>
                   </v:rect>
                 </w:pict>
@@ -337,6 +337,7 @@
             <w:dataBinding w:prefixMappings="xmlns:ns0='http://schemas.openxmlformats.org/package/2006/metadata/core-properties' xmlns:ns1='http://purl.org/dc/elements/1.1/'" w:xpath="/ns0:coreProperties[1]/ns1:title[1]" w:storeItemID="{6C3C8BC8-F283-45AE-878A-BAB7291924A1}"/>
             <w:text/>
           </w:sdtPr>
+          <w:sdtEndPr/>
           <w:sdtContent>
             <w:p>
               <w:pPr>
@@ -373,6 +374,7 @@
             <w:dataBinding w:prefixMappings="xmlns:ns0='http://schemas.openxmlformats.org/package/2006/metadata/core-properties' xmlns:ns1='http://purl.org/dc/elements/1.1/'" w:xpath="/ns0:coreProperties[1]/ns1:subject[1]" w:storeItemID="{6C3C8BC8-F283-45AE-878A-BAB7291924A1}"/>
             <w:text/>
           </w:sdtPr>
+          <w:sdtEndPr/>
           <w:sdtContent>
             <w:p>
               <w:pPr>
@@ -429,6 +431,7 @@
               <w:calendar w:val="gregorian"/>
             </w:date>
           </w:sdtPr>
+          <w:sdtEndPr/>
           <w:sdtContent>
             <w:p>
               <w:pPr>
@@ -723,7 +726,13 @@
     <w:sdt>
       <w:sdtPr>
         <w:rPr>
-          <w:lang w:val="es-ES"/>
+          <w:rFonts w:asciiTheme="minorHAnsi" w:eastAsiaTheme="minorHAnsi" w:hAnsiTheme="minorHAnsi" w:cstheme="minorBidi"/>
+          <w:b w:val="0"/>
+          <w:bCs w:val="0"/>
+          <w:color w:val="auto"/>
+          <w:sz w:val="22"/>
+          <w:szCs w:val="22"/>
+          <w:lang w:val="es-ES" w:eastAsia="en-US"/>
         </w:rPr>
         <w:id w:val="-427729051"/>
         <w:docPartObj>
@@ -731,15 +740,7 @@
           <w:docPartUnique/>
         </w:docPartObj>
       </w:sdtPr>
-      <w:sdtEndPr>
-        <w:rPr>
-          <w:rFonts w:asciiTheme="minorHAnsi" w:eastAsiaTheme="minorHAnsi" w:hAnsiTheme="minorHAnsi" w:cstheme="minorBidi"/>
-          <w:color w:val="auto"/>
-          <w:sz w:val="22"/>
-          <w:szCs w:val="22"/>
-          <w:lang w:eastAsia="en-US"/>
-        </w:rPr>
-      </w:sdtEndPr>
+      <w:sdtEndPr/>
       <w:sdtContent>
         <w:p>
           <w:pPr>
@@ -761,8 +762,6 @@
               <w:lang w:val="es-ES" w:eastAsia="es-MX"/>
             </w:rPr>
           </w:pPr>
-          <w:bookmarkStart w:id="0" w:name="_GoBack"/>
-          <w:bookmarkEnd w:id="0"/>
         </w:p>
         <w:p>
           <w:pPr>
@@ -785,13 +784,14 @@
           <w:r>
             <w:fldChar w:fldCharType="separate"/>
           </w:r>
-          <w:hyperlink w:anchor="_Toc413268694" w:history="1">
+          <w:hyperlink w:anchor="_Toc413360415" w:history="1">
             <w:r>
               <w:rPr>
                 <w:rStyle w:val="Hipervnculo"/>
-                <w:noProof/>
-              </w:rPr>
-              <w:t>Modelo ambiental</w:t>
+                <w:rFonts w:ascii="Arial" w:hAnsi="Arial" w:cs="Arial"/>
+                <w:noProof/>
+              </w:rPr>
+              <w:t>MODELO AMBIENTAL</w:t>
             </w:r>
             <w:r>
               <w:rPr>
@@ -812,7 +812,7 @@
                 <w:noProof/>
                 <w:webHidden/>
               </w:rPr>
-              <w:instrText xml:space="preserve"> PAGEREF _Toc413268694 \h </w:instrText>
+              <w:instrText xml:space="preserve"> PAGEREF _Toc413360415 \h </w:instrText>
             </w:r>
             <w:r>
               <w:rPr>
@@ -855,10 +855,11 @@
               <w:lang w:eastAsia="es-MX"/>
             </w:rPr>
           </w:pPr>
-          <w:hyperlink w:anchor="_Toc413268695" w:history="1">
+          <w:hyperlink w:anchor="_Toc413360416" w:history="1">
             <w:r>
               <w:rPr>
                 <w:rStyle w:val="Hipervnculo"/>
+                <w:rFonts w:ascii="Arial" w:hAnsi="Arial" w:cs="Arial"/>
                 <w:noProof/>
               </w:rPr>
               <w:t>Declaración de propósitos</w:t>
@@ -882,7 +883,7 @@
                 <w:noProof/>
                 <w:webHidden/>
               </w:rPr>
-              <w:instrText xml:space="preserve"> PAGEREF _Toc413268695 \h </w:instrText>
+              <w:instrText xml:space="preserve"> PAGEREF _Toc413360416 \h </w:instrText>
             </w:r>
             <w:r>
               <w:rPr>
@@ -925,10 +926,11 @@
               <w:lang w:eastAsia="es-MX"/>
             </w:rPr>
           </w:pPr>
-          <w:hyperlink w:anchor="_Toc413268696" w:history="1">
+          <w:hyperlink w:anchor="_Toc413360417" w:history="1">
             <w:r>
               <w:rPr>
                 <w:rStyle w:val="Hipervnculo"/>
+                <w:rFonts w:ascii="Arial" w:hAnsi="Arial" w:cs="Arial"/>
                 <w:noProof/>
               </w:rPr>
               <w:t>DFD de contexto</w:t>
@@ -952,7 +954,7 @@
                 <w:noProof/>
                 <w:webHidden/>
               </w:rPr>
-              <w:instrText xml:space="preserve"> PAGEREF _Toc413268696 \h </w:instrText>
+              <w:instrText xml:space="preserve"> PAGEREF _Toc413360417 \h </w:instrText>
             </w:r>
             <w:r>
               <w:rPr>
@@ -972,7 +974,7 @@
                 <w:noProof/>
                 <w:webHidden/>
               </w:rPr>
-              <w:t>3</w:t>
+              <w:t>4</w:t>
             </w:r>
             <w:r>
               <w:rPr>
@@ -995,10 +997,11 @@
               <w:lang w:eastAsia="es-MX"/>
             </w:rPr>
           </w:pPr>
-          <w:hyperlink w:anchor="_Toc413268697" w:history="1">
+          <w:hyperlink w:anchor="_Toc413360418" w:history="1">
             <w:r>
               <w:rPr>
                 <w:rStyle w:val="Hipervnculo"/>
+                <w:rFonts w:ascii="Arial" w:hAnsi="Arial" w:cs="Arial"/>
                 <w:noProof/>
               </w:rPr>
               <w:t>Lista de acontecimientos</w:t>
@@ -1022,7 +1025,7 @@
                 <w:noProof/>
                 <w:webHidden/>
               </w:rPr>
-              <w:instrText xml:space="preserve"> PAGEREF _Toc413268697 \h </w:instrText>
+              <w:instrText xml:space="preserve"> PAGEREF _Toc413360418 \h </w:instrText>
             </w:r>
             <w:r>
               <w:rPr>
@@ -1043,6 +1046,219 @@
                 <w:webHidden/>
               </w:rPr>
               <w:t>4</w:t>
+            </w:r>
+            <w:r>
+              <w:rPr>
+                <w:noProof/>
+                <w:webHidden/>
+              </w:rPr>
+              <w:fldChar w:fldCharType="end"/>
+            </w:r>
+          </w:hyperlink>
+        </w:p>
+        <w:p>
+          <w:pPr>
+            <w:pStyle w:val="TDC1"/>
+            <w:tabs>
+              <w:tab w:val="right" w:leader="dot" w:pos="8828"/>
+            </w:tabs>
+            <w:rPr>
+              <w:rFonts w:eastAsiaTheme="minorEastAsia"/>
+              <w:noProof/>
+              <w:lang w:eastAsia="es-MX"/>
+            </w:rPr>
+          </w:pPr>
+          <w:hyperlink w:anchor="_Toc413360419" w:history="1">
+            <w:r>
+              <w:rPr>
+                <w:rStyle w:val="Hipervnculo"/>
+                <w:rFonts w:ascii="Arial" w:hAnsi="Arial" w:cs="Arial"/>
+                <w:noProof/>
+              </w:rPr>
+              <w:t>Modelo de comportamiento</w:t>
+            </w:r>
+            <w:r>
+              <w:rPr>
+                <w:noProof/>
+                <w:webHidden/>
+              </w:rPr>
+              <w:tab/>
+            </w:r>
+            <w:r>
+              <w:rPr>
+                <w:noProof/>
+                <w:webHidden/>
+              </w:rPr>
+              <w:fldChar w:fldCharType="begin"/>
+            </w:r>
+            <w:r>
+              <w:rPr>
+                <w:noProof/>
+                <w:webHidden/>
+              </w:rPr>
+              <w:instrText xml:space="preserve"> PAGEREF _Toc413360419 \h </w:instrText>
+            </w:r>
+            <w:r>
+              <w:rPr>
+                <w:noProof/>
+                <w:webHidden/>
+              </w:rPr>
+            </w:r>
+            <w:r>
+              <w:rPr>
+                <w:noProof/>
+                <w:webHidden/>
+              </w:rPr>
+              <w:fldChar w:fldCharType="separate"/>
+            </w:r>
+            <w:r>
+              <w:rPr>
+                <w:noProof/>
+                <w:webHidden/>
+              </w:rPr>
+              <w:t>6</w:t>
+            </w:r>
+            <w:r>
+              <w:rPr>
+                <w:noProof/>
+                <w:webHidden/>
+              </w:rPr>
+              <w:fldChar w:fldCharType="end"/>
+            </w:r>
+          </w:hyperlink>
+        </w:p>
+        <w:p>
+          <w:pPr>
+            <w:pStyle w:val="TDC2"/>
+            <w:tabs>
+              <w:tab w:val="right" w:leader="dot" w:pos="8828"/>
+            </w:tabs>
+            <w:rPr>
+              <w:rFonts w:eastAsiaTheme="minorEastAsia"/>
+              <w:noProof/>
+              <w:lang w:eastAsia="es-MX"/>
+            </w:rPr>
+          </w:pPr>
+          <w:hyperlink w:anchor="_Toc413360420" w:history="1">
+            <w:r>
+              <w:rPr>
+                <w:rStyle w:val="Hipervnculo"/>
+                <w:rFonts w:ascii="Arial" w:hAnsi="Arial" w:cs="Arial"/>
+                <w:noProof/>
+              </w:rPr>
+              <w:t>DFD nivel 0</w:t>
+            </w:r>
+            <w:r>
+              <w:rPr>
+                <w:noProof/>
+                <w:webHidden/>
+              </w:rPr>
+              <w:tab/>
+            </w:r>
+            <w:r>
+              <w:rPr>
+                <w:noProof/>
+                <w:webHidden/>
+              </w:rPr>
+              <w:fldChar w:fldCharType="begin"/>
+            </w:r>
+            <w:r>
+              <w:rPr>
+                <w:noProof/>
+                <w:webHidden/>
+              </w:rPr>
+              <w:instrText xml:space="preserve"> PAGEREF _Toc413360420 \h </w:instrText>
+            </w:r>
+            <w:r>
+              <w:rPr>
+                <w:noProof/>
+                <w:webHidden/>
+              </w:rPr>
+            </w:r>
+            <w:r>
+              <w:rPr>
+                <w:noProof/>
+                <w:webHidden/>
+              </w:rPr>
+              <w:fldChar w:fldCharType="separate"/>
+            </w:r>
+            <w:r>
+              <w:rPr>
+                <w:noProof/>
+                <w:webHidden/>
+              </w:rPr>
+              <w:t>6</w:t>
+            </w:r>
+            <w:r>
+              <w:rPr>
+                <w:noProof/>
+                <w:webHidden/>
+              </w:rPr>
+              <w:fldChar w:fldCharType="end"/>
+            </w:r>
+          </w:hyperlink>
+        </w:p>
+        <w:p>
+          <w:pPr>
+            <w:pStyle w:val="TDC2"/>
+            <w:tabs>
+              <w:tab w:val="right" w:leader="dot" w:pos="8828"/>
+            </w:tabs>
+            <w:rPr>
+              <w:rFonts w:eastAsiaTheme="minorEastAsia"/>
+              <w:noProof/>
+              <w:lang w:eastAsia="es-MX"/>
+            </w:rPr>
+          </w:pPr>
+          <w:hyperlink w:anchor="_Toc413360421" w:history="1">
+            <w:r>
+              <w:rPr>
+                <w:rStyle w:val="Hipervnculo"/>
+                <w:rFonts w:ascii="Arial" w:hAnsi="Arial" w:cs="Arial"/>
+                <w:noProof/>
+              </w:rPr>
+              <w:t>DFD nivel 1</w:t>
+            </w:r>
+            <w:r>
+              <w:rPr>
+                <w:noProof/>
+                <w:webHidden/>
+              </w:rPr>
+              <w:tab/>
+            </w:r>
+            <w:r>
+              <w:rPr>
+                <w:noProof/>
+                <w:webHidden/>
+              </w:rPr>
+              <w:fldChar w:fldCharType="begin"/>
+            </w:r>
+            <w:r>
+              <w:rPr>
+                <w:noProof/>
+                <w:webHidden/>
+              </w:rPr>
+              <w:instrText xml:space="preserve"> PAGEREF _Toc413360421 \h </w:instrText>
+            </w:r>
+            <w:r>
+              <w:rPr>
+                <w:noProof/>
+                <w:webHidden/>
+              </w:rPr>
+            </w:r>
+            <w:r>
+              <w:rPr>
+                <w:noProof/>
+                <w:webHidden/>
+              </w:rPr>
+              <w:fldChar w:fldCharType="separate"/>
+            </w:r>
+            <w:r>
+              <w:rPr>
+                <w:noProof/>
+                <w:webHidden/>
+              </w:rPr>
+              <w:t>7</w:t>
             </w:r>
             <w:r>
               <w:rPr>
@@ -1094,7 +1310,6 @@
           <w:szCs w:val="32"/>
         </w:rPr>
       </w:pPr>
-      <w:bookmarkStart w:id="1" w:name="_Toc413268694"/>
     </w:p>
     <w:p/>
     <w:p/>
@@ -1107,16 +1322,16 @@
           <w:szCs w:val="32"/>
         </w:rPr>
       </w:pPr>
+      <w:bookmarkStart w:id="0" w:name="_Toc413360415"/>
       <w:r>
         <w:rPr>
           <w:rFonts w:ascii="Arial" w:hAnsi="Arial" w:cs="Arial"/>
           <w:sz w:val="32"/>
           <w:szCs w:val="32"/>
         </w:rPr>
-        <w:lastRenderedPageBreak/>
         <w:t>MODELO AMBIENTAL</w:t>
       </w:r>
-      <w:bookmarkEnd w:id="1"/>
+      <w:bookmarkEnd w:id="0"/>
       <w:r>
         <w:rPr>
           <w:rFonts w:ascii="Arial" w:hAnsi="Arial" w:cs="Arial"/>
@@ -1135,7 +1350,7 @@
           <w:szCs w:val="28"/>
         </w:rPr>
       </w:pPr>
-      <w:bookmarkStart w:id="2" w:name="_Toc413268695"/>
+      <w:bookmarkStart w:id="1" w:name="_Toc413360416"/>
       <w:r>
         <w:rPr>
           <w:rFonts w:ascii="Arial" w:hAnsi="Arial" w:cs="Arial"/>
@@ -1144,7 +1359,7 @@
         </w:rPr>
         <w:t>Declaración de propósitos</w:t>
       </w:r>
-      <w:bookmarkEnd w:id="2"/>
+      <w:bookmarkEnd w:id="1"/>
       <w:r>
         <w:rPr>
           <w:rFonts w:ascii="Arial" w:hAnsi="Arial" w:cs="Arial"/>
@@ -1211,7 +1426,7 @@
           <w:szCs w:val="28"/>
         </w:rPr>
       </w:pPr>
-      <w:bookmarkStart w:id="3" w:name="_Toc413268696"/>
+      <w:bookmarkStart w:id="2" w:name="_Toc413360417"/>
       <w:r>
         <w:rPr>
           <w:rFonts w:ascii="Arial" w:hAnsi="Arial" w:cs="Arial"/>
@@ -1220,7 +1435,7 @@
         </w:rPr>
         <w:t>DFD de contexto</w:t>
       </w:r>
-      <w:bookmarkEnd w:id="3"/>
+      <w:bookmarkEnd w:id="2"/>
       <w:r>
         <w:rPr>
           <w:rFonts w:ascii="Arial" w:hAnsi="Arial" w:cs="Arial"/>
@@ -1232,9 +1447,7 @@
     </w:p>
     <w:p>
       <w:pPr>
-        <w:rPr>
-          <w:rFonts w:ascii="Arial" w:hAnsi="Arial" w:cs="Arial"/>
-        </w:rPr>
+        <w:keepNext/>
       </w:pPr>
       <w:r>
         <w:rPr>
@@ -1243,7 +1456,7 @@
           <w:lang w:eastAsia="es-MX"/>
         </w:rPr>
         <w:drawing>
-          <wp:inline distT="0" distB="0" distL="0" distR="0" wp14:anchorId="18E9A7F7" wp14:editId="56DD7CCE">
+          <wp:inline distT="0" distB="0" distL="0" distR="0" wp14:anchorId="6A7ABE8E" wp14:editId="01ED4EFE">
             <wp:extent cx="5474524" cy="4355833"/>
             <wp:effectExtent l="0" t="0" r="0" b="6985"/>
             <wp:docPr id="2" name="0 Imagen"/>
@@ -1287,11 +1500,50 @@
     </w:p>
     <w:p>
       <w:pPr>
+        <w:pStyle w:val="Descripcin"/>
+        <w:jc w:val="center"/>
+        <w:rPr>
+          <w:rFonts w:ascii="Arial" w:hAnsi="Arial" w:cs="Arial"/>
+        </w:rPr>
+      </w:pPr>
+      <w:r>
+        <w:t xml:space="preserve">Figura  </w:t>
+      </w:r>
+      <w:fldSimple w:instr=" SEQ Figura_ \* ARABIC ">
+        <w:r>
+          <w:rPr>
+            <w:noProof/>
+          </w:rPr>
+          <w:t>1</w:t>
+        </w:r>
+      </w:fldSimple>
+      <w:r>
+        <w:t xml:space="preserve"> - Diagrama de contexto</w:t>
+      </w:r>
+    </w:p>
+    <w:p>
+      <w:pPr>
         <w:jc w:val="both"/>
         <w:rPr>
           <w:rFonts w:ascii="Arial" w:hAnsi="Arial" w:cs="Arial"/>
         </w:rPr>
       </w:pPr>
+      <w:r>
+        <w:rPr>
+          <w:rFonts w:ascii="Arial" w:hAnsi="Arial" w:cs="Arial"/>
+        </w:rPr>
+        <w:br w:type="page"/>
+      </w:r>
+    </w:p>
+    <w:p>
+      <w:pPr>
+        <w:jc w:val="both"/>
+        <w:rPr>
+          <w:rFonts w:ascii="Arial" w:hAnsi="Arial" w:cs="Arial"/>
+        </w:rPr>
+      </w:pPr>
+      <w:bookmarkStart w:id="3" w:name="_GoBack"/>
+      <w:bookmarkEnd w:id="3"/>
     </w:p>
     <w:p>
       <w:pPr>
@@ -1302,14 +1554,13 @@
           <w:szCs w:val="28"/>
         </w:rPr>
       </w:pPr>
-      <w:bookmarkStart w:id="4" w:name="_Toc413268697"/>
+      <w:bookmarkStart w:id="4" w:name="_Toc413360418"/>
       <w:r>
         <w:rPr>
           <w:rFonts w:ascii="Arial" w:hAnsi="Arial" w:cs="Arial"/>
           <w:sz w:val="28"/>
           <w:szCs w:val="28"/>
         </w:rPr>
-        <w:lastRenderedPageBreak/>
         <w:t>Lista de acontecimientos</w:t>
       </w:r>
       <w:bookmarkEnd w:id="4"/>
@@ -1331,6 +1582,12 @@
     </w:p>
     <w:p>
       <w:pPr>
+        <w:pStyle w:val="Prrafodelista"/>
+        <w:numPr>
+          <w:ilvl w:val="0"/>
+          <w:numId w:val="1"/>
+        </w:numPr>
+        <w:spacing w:line="480" w:lineRule="auto"/>
         <w:rPr>
           <w:rFonts w:ascii="Arial" w:hAnsi="Arial" w:cs="Arial"/>
         </w:rPr>
@@ -1344,6 +1601,12 @@
     </w:p>
     <w:p>
       <w:pPr>
+        <w:pStyle w:val="Prrafodelista"/>
+        <w:numPr>
+          <w:ilvl w:val="0"/>
+          <w:numId w:val="1"/>
+        </w:numPr>
+        <w:spacing w:line="480" w:lineRule="auto"/>
         <w:rPr>
           <w:rFonts w:ascii="Arial" w:hAnsi="Arial" w:cs="Arial"/>
         </w:rPr>
@@ -1357,6 +1620,12 @@
     </w:p>
     <w:p>
       <w:pPr>
+        <w:pStyle w:val="Prrafodelista"/>
+        <w:numPr>
+          <w:ilvl w:val="0"/>
+          <w:numId w:val="1"/>
+        </w:numPr>
+        <w:spacing w:line="480" w:lineRule="auto"/>
         <w:rPr>
           <w:rFonts w:ascii="Arial" w:hAnsi="Arial" w:cs="Arial"/>
         </w:rPr>
@@ -1370,6 +1639,12 @@
     </w:p>
     <w:p>
       <w:pPr>
+        <w:pStyle w:val="Prrafodelista"/>
+        <w:numPr>
+          <w:ilvl w:val="0"/>
+          <w:numId w:val="1"/>
+        </w:numPr>
+        <w:spacing w:line="480" w:lineRule="auto"/>
         <w:rPr>
           <w:rFonts w:ascii="Arial" w:hAnsi="Arial" w:cs="Arial"/>
         </w:rPr>
@@ -1383,6 +1658,12 @@
     </w:p>
     <w:p>
       <w:pPr>
+        <w:pStyle w:val="Prrafodelista"/>
+        <w:numPr>
+          <w:ilvl w:val="0"/>
+          <w:numId w:val="1"/>
+        </w:numPr>
+        <w:spacing w:line="480" w:lineRule="auto"/>
         <w:rPr>
           <w:rFonts w:ascii="Arial" w:hAnsi="Arial" w:cs="Arial"/>
         </w:rPr>
@@ -1396,6 +1677,12 @@
     </w:p>
     <w:p>
       <w:pPr>
+        <w:pStyle w:val="Prrafodelista"/>
+        <w:numPr>
+          <w:ilvl w:val="0"/>
+          <w:numId w:val="1"/>
+        </w:numPr>
+        <w:spacing w:line="480" w:lineRule="auto"/>
         <w:rPr>
           <w:rFonts w:ascii="Arial" w:hAnsi="Arial" w:cs="Arial"/>
         </w:rPr>
@@ -1409,6 +1696,12 @@
     </w:p>
     <w:p>
       <w:pPr>
+        <w:pStyle w:val="Prrafodelista"/>
+        <w:numPr>
+          <w:ilvl w:val="0"/>
+          <w:numId w:val="1"/>
+        </w:numPr>
+        <w:spacing w:line="480" w:lineRule="auto"/>
         <w:rPr>
           <w:rFonts w:ascii="Arial" w:hAnsi="Arial" w:cs="Arial"/>
         </w:rPr>
@@ -1422,6 +1715,12 @@
     </w:p>
     <w:p>
       <w:pPr>
+        <w:pStyle w:val="Prrafodelista"/>
+        <w:numPr>
+          <w:ilvl w:val="0"/>
+          <w:numId w:val="1"/>
+        </w:numPr>
+        <w:spacing w:line="480" w:lineRule="auto"/>
         <w:rPr>
           <w:rFonts w:ascii="Arial" w:hAnsi="Arial" w:cs="Arial"/>
         </w:rPr>
@@ -1435,6 +1734,31 @@
     </w:p>
     <w:p>
       <w:pPr>
+        <w:pStyle w:val="Prrafodelista"/>
+        <w:numPr>
+          <w:ilvl w:val="0"/>
+          <w:numId w:val="1"/>
+        </w:numPr>
+        <w:spacing w:line="480" w:lineRule="auto"/>
+        <w:rPr>
+          <w:rFonts w:ascii="Arial" w:hAnsi="Arial" w:cs="Arial"/>
+        </w:rPr>
+      </w:pPr>
+      <w:r>
+        <w:rPr>
+          <w:rFonts w:ascii="Arial" w:hAnsi="Arial" w:cs="Arial"/>
+        </w:rPr>
+        <w:t>Administrador registra producto</w:t>
+      </w:r>
+    </w:p>
+    <w:p>
+      <w:pPr>
+        <w:pStyle w:val="Prrafodelista"/>
+        <w:numPr>
+          <w:ilvl w:val="0"/>
+          <w:numId w:val="1"/>
+        </w:numPr>
+        <w:spacing w:line="480" w:lineRule="auto"/>
         <w:rPr>
           <w:rFonts w:ascii="Arial" w:hAnsi="Arial" w:cs="Arial"/>
         </w:rPr>
@@ -1448,6 +1772,12 @@
     </w:p>
     <w:p>
       <w:pPr>
+        <w:pStyle w:val="Prrafodelista"/>
+        <w:numPr>
+          <w:ilvl w:val="0"/>
+          <w:numId w:val="1"/>
+        </w:numPr>
+        <w:spacing w:line="480" w:lineRule="auto"/>
         <w:rPr>
           <w:rFonts w:ascii="Arial" w:hAnsi="Arial" w:cs="Arial"/>
         </w:rPr>
@@ -1461,7 +1791,1016 @@
     </w:p>
     <w:p/>
     <w:p/>
+    <w:p>
+      <w:r>
+        <w:br w:type="page"/>
+      </w:r>
+    </w:p>
+    <w:p>
+      <w:pPr>
+        <w:pStyle w:val="Ttulo1"/>
+        <w:rPr>
+          <w:rFonts w:ascii="Arial" w:hAnsi="Arial" w:cs="Arial"/>
+        </w:rPr>
+      </w:pPr>
+      <w:bookmarkStart w:id="5" w:name="_Toc413360419"/>
+      <w:r>
+        <w:rPr>
+          <w:rFonts w:ascii="Arial" w:hAnsi="Arial" w:cs="Arial"/>
+        </w:rPr>
+        <w:lastRenderedPageBreak/>
+        <w:t>Modelo de comportamiento</w:t>
+      </w:r>
+      <w:bookmarkEnd w:id="5"/>
+    </w:p>
+    <w:p>
+      <w:pPr>
+        <w:pStyle w:val="Ttulo2"/>
+        <w:rPr>
+          <w:rFonts w:ascii="Arial" w:hAnsi="Arial" w:cs="Arial"/>
+          <w:sz w:val="28"/>
+          <w:szCs w:val="28"/>
+        </w:rPr>
+      </w:pPr>
+      <w:bookmarkStart w:id="6" w:name="_Toc413360420"/>
+      <w:r>
+        <w:rPr>
+          <w:rFonts w:ascii="Arial" w:hAnsi="Arial" w:cs="Arial"/>
+          <w:sz w:val="28"/>
+          <w:szCs w:val="28"/>
+        </w:rPr>
+        <w:t xml:space="preserve">DFD nivel </w:t>
+      </w:r>
+      <w:r>
+        <w:rPr>
+          <w:rFonts w:ascii="Arial" w:hAnsi="Arial" w:cs="Arial"/>
+          <w:sz w:val="28"/>
+          <w:szCs w:val="28"/>
+        </w:rPr>
+        <w:t>0</w:t>
+      </w:r>
+      <w:bookmarkEnd w:id="6"/>
+    </w:p>
     <w:p/>
+    <w:p>
+      <w:pPr>
+        <w:keepNext/>
+      </w:pPr>
+      <w:r>
+        <w:rPr>
+          <w:noProof/>
+          <w:lang w:eastAsia="es-MX"/>
+        </w:rPr>
+        <w:drawing>
+          <wp:inline distT="0" distB="0" distL="0" distR="0" wp14:anchorId="624907A6" wp14:editId="26B74D17">
+            <wp:extent cx="6068695" cy="4391025"/>
+            <wp:effectExtent l="0" t="0" r="8255" b="9525"/>
+            <wp:docPr id="3" name="Imagen 3"/>
+            <wp:cNvGraphicFramePr>
+              <a:graphicFrameLocks xmlns:a="http://schemas.openxmlformats.org/drawingml/2006/main" noChangeAspect="1"/>
+            </wp:cNvGraphicFramePr>
+            <a:graphic xmlns:a="http://schemas.openxmlformats.org/drawingml/2006/main">
+              <a:graphicData uri="http://schemas.openxmlformats.org/drawingml/2006/picture">
+                <pic:pic xmlns:pic="http://schemas.openxmlformats.org/drawingml/2006/picture">
+                  <pic:nvPicPr>
+                    <pic:cNvPr id="3" name="DFD nivel 0.png"/>
+                    <pic:cNvPicPr/>
+                  </pic:nvPicPr>
+                  <pic:blipFill>
+                    <a:blip r:embed="rId11">
+                      <a:extLst>
+                        <a:ext uri="{28A0092B-C50C-407E-A947-70E740481C1C}">
+                          <a14:useLocalDpi xmlns:a14="http://schemas.microsoft.com/office/drawing/2010/main" val="0"/>
+                        </a:ext>
+                      </a:extLst>
+                    </a:blip>
+                    <a:stretch>
+                      <a:fillRect/>
+                    </a:stretch>
+                  </pic:blipFill>
+                  <pic:spPr>
+                    <a:xfrm>
+                      <a:off x="0" y="0"/>
+                      <a:ext cx="6073292" cy="4394351"/>
+                    </a:xfrm>
+                    <a:prstGeom prst="rect">
+                      <a:avLst/>
+                    </a:prstGeom>
+                  </pic:spPr>
+                </pic:pic>
+              </a:graphicData>
+            </a:graphic>
+          </wp:inline>
+        </w:drawing>
+      </w:r>
+    </w:p>
+    <w:p>
+      <w:pPr>
+        <w:pStyle w:val="Descripcin"/>
+        <w:jc w:val="center"/>
+      </w:pPr>
+      <w:r>
+        <w:t xml:space="preserve">Figura  </w:t>
+      </w:r>
+      <w:fldSimple w:instr=" SEQ Figura_ \* ARABIC ">
+        <w:r>
+          <w:rPr>
+            <w:noProof/>
+          </w:rPr>
+          <w:t>2</w:t>
+        </w:r>
+      </w:fldSimple>
+      <w:r>
+        <w:t xml:space="preserve"> - Diagrama de flujo de nivel 0</w:t>
+      </w:r>
+    </w:p>
+    <w:p>
+      <w:r>
+        <w:br w:type="page"/>
+      </w:r>
+    </w:p>
+    <w:p>
+      <w:pPr>
+        <w:pStyle w:val="Ttulo2"/>
+        <w:rPr>
+          <w:rFonts w:ascii="Arial" w:hAnsi="Arial" w:cs="Arial"/>
+          <w:sz w:val="28"/>
+          <w:szCs w:val="28"/>
+        </w:rPr>
+      </w:pPr>
+      <w:bookmarkStart w:id="7" w:name="_Toc413360421"/>
+      <w:r>
+        <w:rPr>
+          <w:rFonts w:ascii="Arial" w:hAnsi="Arial" w:cs="Arial"/>
+          <w:sz w:val="28"/>
+          <w:szCs w:val="28"/>
+        </w:rPr>
+        <w:lastRenderedPageBreak/>
+        <w:t>DFD nivel 1</w:t>
+      </w:r>
+      <w:bookmarkEnd w:id="7"/>
+      <w:r>
+        <w:rPr>
+          <w:rFonts w:ascii="Arial" w:hAnsi="Arial" w:cs="Arial"/>
+          <w:sz w:val="28"/>
+          <w:szCs w:val="28"/>
+        </w:rPr>
+        <w:t xml:space="preserve"> </w:t>
+      </w:r>
+    </w:p>
+    <w:p>
+      <w:pPr>
+        <w:keepNext/>
+      </w:pPr>
+      <w:r>
+        <w:rPr>
+          <w:noProof/>
+          <w:lang w:eastAsia="es-MX"/>
+        </w:rPr>
+        <w:drawing>
+          <wp:inline distT="0" distB="0" distL="0" distR="0">
+            <wp:extent cx="5612130" cy="1881505"/>
+            <wp:effectExtent l="0" t="0" r="7620" b="4445"/>
+            <wp:docPr id="5" name="Imagen 5"/>
+            <wp:cNvGraphicFramePr>
+              <a:graphicFrameLocks xmlns:a="http://schemas.openxmlformats.org/drawingml/2006/main" noChangeAspect="1"/>
+            </wp:cNvGraphicFramePr>
+            <a:graphic xmlns:a="http://schemas.openxmlformats.org/drawingml/2006/main">
+              <a:graphicData uri="http://schemas.openxmlformats.org/drawingml/2006/picture">
+                <pic:pic xmlns:pic="http://schemas.openxmlformats.org/drawingml/2006/picture">
+                  <pic:nvPicPr>
+                    <pic:cNvPr id="5" name="1.JPG"/>
+                    <pic:cNvPicPr/>
+                  </pic:nvPicPr>
+                  <pic:blipFill>
+                    <a:blip r:embed="rId12">
+                      <a:extLst>
+                        <a:ext uri="{28A0092B-C50C-407E-A947-70E740481C1C}">
+                          <a14:useLocalDpi xmlns:a14="http://schemas.microsoft.com/office/drawing/2010/main" val="0"/>
+                        </a:ext>
+                      </a:extLst>
+                    </a:blip>
+                    <a:stretch>
+                      <a:fillRect/>
+                    </a:stretch>
+                  </pic:blipFill>
+                  <pic:spPr>
+                    <a:xfrm>
+                      <a:off x="0" y="0"/>
+                      <a:ext cx="5612130" cy="1881505"/>
+                    </a:xfrm>
+                    <a:prstGeom prst="rect">
+                      <a:avLst/>
+                    </a:prstGeom>
+                  </pic:spPr>
+                </pic:pic>
+              </a:graphicData>
+            </a:graphic>
+          </wp:inline>
+        </w:drawing>
+      </w:r>
+    </w:p>
+    <w:p>
+      <w:pPr>
+        <w:pStyle w:val="Descripcin"/>
+        <w:jc w:val="center"/>
+      </w:pPr>
+      <w:r>
+        <w:t xml:space="preserve">Figura  </w:t>
+      </w:r>
+      <w:fldSimple w:instr=" SEQ Figura_ \* ARABIC ">
+        <w:r>
+          <w:rPr>
+            <w:noProof/>
+          </w:rPr>
+          <w:t>3</w:t>
+        </w:r>
+      </w:fldSimple>
+      <w:r>
+        <w:t xml:space="preserve"> - Diagrama de flujo de nivel 1 (1)</w:t>
+      </w:r>
+    </w:p>
+    <w:p>
+      <w:pPr>
+        <w:keepNext/>
+      </w:pPr>
+      <w:r>
+        <w:rPr>
+          <w:noProof/>
+          <w:lang w:eastAsia="es-MX"/>
+        </w:rPr>
+        <w:drawing>
+          <wp:inline distT="0" distB="0" distL="0" distR="0">
+            <wp:extent cx="5612130" cy="1973580"/>
+            <wp:effectExtent l="0" t="0" r="7620" b="7620"/>
+            <wp:docPr id="6" name="Imagen 6"/>
+            <wp:cNvGraphicFramePr>
+              <a:graphicFrameLocks xmlns:a="http://schemas.openxmlformats.org/drawingml/2006/main" noChangeAspect="1"/>
+            </wp:cNvGraphicFramePr>
+            <a:graphic xmlns:a="http://schemas.openxmlformats.org/drawingml/2006/main">
+              <a:graphicData uri="http://schemas.openxmlformats.org/drawingml/2006/picture">
+                <pic:pic xmlns:pic="http://schemas.openxmlformats.org/drawingml/2006/picture">
+                  <pic:nvPicPr>
+                    <pic:cNvPr id="6" name="2.JPG"/>
+                    <pic:cNvPicPr/>
+                  </pic:nvPicPr>
+                  <pic:blipFill>
+                    <a:blip r:embed="rId13">
+                      <a:extLst>
+                        <a:ext uri="{28A0092B-C50C-407E-A947-70E740481C1C}">
+                          <a14:useLocalDpi xmlns:a14="http://schemas.microsoft.com/office/drawing/2010/main" val="0"/>
+                        </a:ext>
+                      </a:extLst>
+                    </a:blip>
+                    <a:stretch>
+                      <a:fillRect/>
+                    </a:stretch>
+                  </pic:blipFill>
+                  <pic:spPr>
+                    <a:xfrm>
+                      <a:off x="0" y="0"/>
+                      <a:ext cx="5612130" cy="1973580"/>
+                    </a:xfrm>
+                    <a:prstGeom prst="rect">
+                      <a:avLst/>
+                    </a:prstGeom>
+                  </pic:spPr>
+                </pic:pic>
+              </a:graphicData>
+            </a:graphic>
+          </wp:inline>
+        </w:drawing>
+      </w:r>
+    </w:p>
+    <w:p>
+      <w:pPr>
+        <w:pStyle w:val="Descripcin"/>
+        <w:jc w:val="center"/>
+      </w:pPr>
+      <w:r>
+        <w:t xml:space="preserve">Figura  </w:t>
+      </w:r>
+      <w:fldSimple w:instr=" SEQ Figura_ \* ARABIC ">
+        <w:r>
+          <w:rPr>
+            <w:noProof/>
+          </w:rPr>
+          <w:t>4</w:t>
+        </w:r>
+      </w:fldSimple>
+      <w:r>
+        <w:t xml:space="preserve"> - Diagrama de flujo de nivel 1 (</w:t>
+      </w:r>
+      <w:r>
+        <w:t>2</w:t>
+      </w:r>
+      <w:r>
+        <w:t>)</w:t>
+      </w:r>
+    </w:p>
+    <w:p>
+      <w:pPr>
+        <w:keepNext/>
+      </w:pPr>
+      <w:r>
+        <w:rPr>
+          <w:noProof/>
+          <w:lang w:eastAsia="es-MX"/>
+        </w:rPr>
+        <w:drawing>
+          <wp:inline distT="0" distB="0" distL="0" distR="0">
+            <wp:extent cx="5612130" cy="2014855"/>
+            <wp:effectExtent l="0" t="0" r="7620" b="4445"/>
+            <wp:docPr id="11" name="Imagen 11"/>
+            <wp:cNvGraphicFramePr>
+              <a:graphicFrameLocks xmlns:a="http://schemas.openxmlformats.org/drawingml/2006/main" noChangeAspect="1"/>
+            </wp:cNvGraphicFramePr>
+            <a:graphic xmlns:a="http://schemas.openxmlformats.org/drawingml/2006/main">
+              <a:graphicData uri="http://schemas.openxmlformats.org/drawingml/2006/picture">
+                <pic:pic xmlns:pic="http://schemas.openxmlformats.org/drawingml/2006/picture">
+                  <pic:nvPicPr>
+                    <pic:cNvPr id="11" name="3.JPG"/>
+                    <pic:cNvPicPr/>
+                  </pic:nvPicPr>
+                  <pic:blipFill>
+                    <a:blip r:embed="rId14">
+                      <a:extLst>
+                        <a:ext uri="{28A0092B-C50C-407E-A947-70E740481C1C}">
+                          <a14:useLocalDpi xmlns:a14="http://schemas.microsoft.com/office/drawing/2010/main" val="0"/>
+                        </a:ext>
+                      </a:extLst>
+                    </a:blip>
+                    <a:stretch>
+                      <a:fillRect/>
+                    </a:stretch>
+                  </pic:blipFill>
+                  <pic:spPr>
+                    <a:xfrm>
+                      <a:off x="0" y="0"/>
+                      <a:ext cx="5612130" cy="2014855"/>
+                    </a:xfrm>
+                    <a:prstGeom prst="rect">
+                      <a:avLst/>
+                    </a:prstGeom>
+                  </pic:spPr>
+                </pic:pic>
+              </a:graphicData>
+            </a:graphic>
+          </wp:inline>
+        </w:drawing>
+      </w:r>
+    </w:p>
+    <w:p>
+      <w:pPr>
+        <w:pStyle w:val="Descripcin"/>
+        <w:jc w:val="center"/>
+      </w:pPr>
+      <w:r>
+        <w:t xml:space="preserve">Figura  </w:t>
+      </w:r>
+      <w:fldSimple w:instr=" SEQ Figura_ \* ARABIC ">
+        <w:r>
+          <w:rPr>
+            <w:noProof/>
+          </w:rPr>
+          <w:t>5</w:t>
+        </w:r>
+      </w:fldSimple>
+      <w:r>
+        <w:t xml:space="preserve"> - Diagrama de flujo de nivel 1 (</w:t>
+      </w:r>
+      <w:r>
+        <w:t>3</w:t>
+      </w:r>
+      <w:r>
+        <w:t>)</w:t>
+      </w:r>
+    </w:p>
+    <w:p>
+      <w:pPr>
+        <w:keepNext/>
+      </w:pPr>
+      <w:r>
+        <w:rPr>
+          <w:noProof/>
+          <w:lang w:eastAsia="es-MX"/>
+        </w:rPr>
+        <w:lastRenderedPageBreak/>
+        <w:drawing>
+          <wp:inline distT="0" distB="0" distL="0" distR="0">
+            <wp:extent cx="5612130" cy="1920875"/>
+            <wp:effectExtent l="0" t="0" r="7620" b="3175"/>
+            <wp:docPr id="12" name="Imagen 12"/>
+            <wp:cNvGraphicFramePr>
+              <a:graphicFrameLocks xmlns:a="http://schemas.openxmlformats.org/drawingml/2006/main" noChangeAspect="1"/>
+            </wp:cNvGraphicFramePr>
+            <a:graphic xmlns:a="http://schemas.openxmlformats.org/drawingml/2006/main">
+              <a:graphicData uri="http://schemas.openxmlformats.org/drawingml/2006/picture">
+                <pic:pic xmlns:pic="http://schemas.openxmlformats.org/drawingml/2006/picture">
+                  <pic:nvPicPr>
+                    <pic:cNvPr id="12" name="4.JPG"/>
+                    <pic:cNvPicPr/>
+                  </pic:nvPicPr>
+                  <pic:blipFill>
+                    <a:blip r:embed="rId15">
+                      <a:extLst>
+                        <a:ext uri="{28A0092B-C50C-407E-A947-70E740481C1C}">
+                          <a14:useLocalDpi xmlns:a14="http://schemas.microsoft.com/office/drawing/2010/main" val="0"/>
+                        </a:ext>
+                      </a:extLst>
+                    </a:blip>
+                    <a:stretch>
+                      <a:fillRect/>
+                    </a:stretch>
+                  </pic:blipFill>
+                  <pic:spPr>
+                    <a:xfrm>
+                      <a:off x="0" y="0"/>
+                      <a:ext cx="5612130" cy="1920875"/>
+                    </a:xfrm>
+                    <a:prstGeom prst="rect">
+                      <a:avLst/>
+                    </a:prstGeom>
+                  </pic:spPr>
+                </pic:pic>
+              </a:graphicData>
+            </a:graphic>
+          </wp:inline>
+        </w:drawing>
+      </w:r>
+    </w:p>
+    <w:p>
+      <w:pPr>
+        <w:pStyle w:val="Descripcin"/>
+        <w:jc w:val="center"/>
+      </w:pPr>
+      <w:r>
+        <w:t xml:space="preserve">Figura  </w:t>
+      </w:r>
+      <w:fldSimple w:instr=" SEQ Figura_ \* ARABIC ">
+        <w:r>
+          <w:rPr>
+            <w:noProof/>
+          </w:rPr>
+          <w:t>6</w:t>
+        </w:r>
+      </w:fldSimple>
+      <w:r>
+        <w:t xml:space="preserve"> - Diagrama de flujo de nivel 1 (</w:t>
+      </w:r>
+      <w:r>
+        <w:t>4</w:t>
+      </w:r>
+      <w:r>
+        <w:t>)</w:t>
+      </w:r>
+    </w:p>
+    <w:p>
+      <w:pPr>
+        <w:keepNext/>
+      </w:pPr>
+      <w:r>
+        <w:rPr>
+          <w:noProof/>
+          <w:lang w:eastAsia="es-MX"/>
+        </w:rPr>
+        <w:drawing>
+          <wp:inline distT="0" distB="0" distL="0" distR="0">
+            <wp:extent cx="5612130" cy="1818005"/>
+            <wp:effectExtent l="0" t="0" r="7620" b="0"/>
+            <wp:docPr id="13" name="Imagen 13"/>
+            <wp:cNvGraphicFramePr>
+              <a:graphicFrameLocks xmlns:a="http://schemas.openxmlformats.org/drawingml/2006/main" noChangeAspect="1"/>
+            </wp:cNvGraphicFramePr>
+            <a:graphic xmlns:a="http://schemas.openxmlformats.org/drawingml/2006/main">
+              <a:graphicData uri="http://schemas.openxmlformats.org/drawingml/2006/picture">
+                <pic:pic xmlns:pic="http://schemas.openxmlformats.org/drawingml/2006/picture">
+                  <pic:nvPicPr>
+                    <pic:cNvPr id="13" name="5.JPG"/>
+                    <pic:cNvPicPr/>
+                  </pic:nvPicPr>
+                  <pic:blipFill>
+                    <a:blip r:embed="rId16">
+                      <a:extLst>
+                        <a:ext uri="{28A0092B-C50C-407E-A947-70E740481C1C}">
+                          <a14:useLocalDpi xmlns:a14="http://schemas.microsoft.com/office/drawing/2010/main" val="0"/>
+                        </a:ext>
+                      </a:extLst>
+                    </a:blip>
+                    <a:stretch>
+                      <a:fillRect/>
+                    </a:stretch>
+                  </pic:blipFill>
+                  <pic:spPr>
+                    <a:xfrm>
+                      <a:off x="0" y="0"/>
+                      <a:ext cx="5612130" cy="1818005"/>
+                    </a:xfrm>
+                    <a:prstGeom prst="rect">
+                      <a:avLst/>
+                    </a:prstGeom>
+                  </pic:spPr>
+                </pic:pic>
+              </a:graphicData>
+            </a:graphic>
+          </wp:inline>
+        </w:drawing>
+      </w:r>
+    </w:p>
+    <w:p>
+      <w:pPr>
+        <w:pStyle w:val="Descripcin"/>
+        <w:jc w:val="center"/>
+      </w:pPr>
+      <w:r>
+        <w:t xml:space="preserve">Figura  </w:t>
+      </w:r>
+      <w:fldSimple w:instr=" SEQ Figura_ \* ARABIC ">
+        <w:r>
+          <w:rPr>
+            <w:noProof/>
+          </w:rPr>
+          <w:t>7</w:t>
+        </w:r>
+      </w:fldSimple>
+      <w:r>
+        <w:t xml:space="preserve"> - Diagrama de flujo de nivel 1 (</w:t>
+      </w:r>
+      <w:r>
+        <w:t>5</w:t>
+      </w:r>
+      <w:r>
+        <w:t>)</w:t>
+      </w:r>
+    </w:p>
+    <w:p>
+      <w:pPr>
+        <w:keepNext/>
+      </w:pPr>
+      <w:r>
+        <w:rPr>
+          <w:noProof/>
+          <w:lang w:eastAsia="es-MX"/>
+        </w:rPr>
+        <w:drawing>
+          <wp:inline distT="0" distB="0" distL="0" distR="0">
+            <wp:extent cx="5612130" cy="1815465"/>
+            <wp:effectExtent l="0" t="0" r="7620" b="0"/>
+            <wp:docPr id="14" name="Imagen 14"/>
+            <wp:cNvGraphicFramePr>
+              <a:graphicFrameLocks xmlns:a="http://schemas.openxmlformats.org/drawingml/2006/main" noChangeAspect="1"/>
+            </wp:cNvGraphicFramePr>
+            <a:graphic xmlns:a="http://schemas.openxmlformats.org/drawingml/2006/main">
+              <a:graphicData uri="http://schemas.openxmlformats.org/drawingml/2006/picture">
+                <pic:pic xmlns:pic="http://schemas.openxmlformats.org/drawingml/2006/picture">
+                  <pic:nvPicPr>
+                    <pic:cNvPr id="14" name="6.JPG"/>
+                    <pic:cNvPicPr/>
+                  </pic:nvPicPr>
+                  <pic:blipFill>
+                    <a:blip r:embed="rId17">
+                      <a:extLst>
+                        <a:ext uri="{28A0092B-C50C-407E-A947-70E740481C1C}">
+                          <a14:useLocalDpi xmlns:a14="http://schemas.microsoft.com/office/drawing/2010/main" val="0"/>
+                        </a:ext>
+                      </a:extLst>
+                    </a:blip>
+                    <a:stretch>
+                      <a:fillRect/>
+                    </a:stretch>
+                  </pic:blipFill>
+                  <pic:spPr>
+                    <a:xfrm>
+                      <a:off x="0" y="0"/>
+                      <a:ext cx="5612130" cy="1815465"/>
+                    </a:xfrm>
+                    <a:prstGeom prst="rect">
+                      <a:avLst/>
+                    </a:prstGeom>
+                  </pic:spPr>
+                </pic:pic>
+              </a:graphicData>
+            </a:graphic>
+          </wp:inline>
+        </w:drawing>
+      </w:r>
+    </w:p>
+    <w:p>
+      <w:pPr>
+        <w:pStyle w:val="Descripcin"/>
+        <w:jc w:val="center"/>
+      </w:pPr>
+      <w:r>
+        <w:t xml:space="preserve">Figura  </w:t>
+      </w:r>
+      <w:fldSimple w:instr=" SEQ Figura_ \* ARABIC ">
+        <w:r>
+          <w:rPr>
+            <w:noProof/>
+          </w:rPr>
+          <w:t>8</w:t>
+        </w:r>
+      </w:fldSimple>
+      <w:r>
+        <w:t xml:space="preserve"> - Diagrama de flujo de nivel 1 (</w:t>
+      </w:r>
+      <w:r>
+        <w:t>6</w:t>
+      </w:r>
+      <w:r>
+        <w:t>)</w:t>
+      </w:r>
+    </w:p>
+    <w:p>
+      <w:pPr>
+        <w:keepNext/>
+      </w:pPr>
+      <w:r>
+        <w:rPr>
+          <w:noProof/>
+          <w:lang w:eastAsia="es-MX"/>
+        </w:rPr>
+        <w:lastRenderedPageBreak/>
+        <w:drawing>
+          <wp:inline distT="0" distB="0" distL="0" distR="0">
+            <wp:extent cx="5612130" cy="2072005"/>
+            <wp:effectExtent l="0" t="0" r="7620" b="4445"/>
+            <wp:docPr id="15" name="Imagen 15"/>
+            <wp:cNvGraphicFramePr>
+              <a:graphicFrameLocks xmlns:a="http://schemas.openxmlformats.org/drawingml/2006/main" noChangeAspect="1"/>
+            </wp:cNvGraphicFramePr>
+            <a:graphic xmlns:a="http://schemas.openxmlformats.org/drawingml/2006/main">
+              <a:graphicData uri="http://schemas.openxmlformats.org/drawingml/2006/picture">
+                <pic:pic xmlns:pic="http://schemas.openxmlformats.org/drawingml/2006/picture">
+                  <pic:nvPicPr>
+                    <pic:cNvPr id="15" name="7.JPG"/>
+                    <pic:cNvPicPr/>
+                  </pic:nvPicPr>
+                  <pic:blipFill>
+                    <a:blip r:embed="rId18">
+                      <a:extLst>
+                        <a:ext uri="{28A0092B-C50C-407E-A947-70E740481C1C}">
+                          <a14:useLocalDpi xmlns:a14="http://schemas.microsoft.com/office/drawing/2010/main" val="0"/>
+                        </a:ext>
+                      </a:extLst>
+                    </a:blip>
+                    <a:stretch>
+                      <a:fillRect/>
+                    </a:stretch>
+                  </pic:blipFill>
+                  <pic:spPr>
+                    <a:xfrm>
+                      <a:off x="0" y="0"/>
+                      <a:ext cx="5612130" cy="2072005"/>
+                    </a:xfrm>
+                    <a:prstGeom prst="rect">
+                      <a:avLst/>
+                    </a:prstGeom>
+                  </pic:spPr>
+                </pic:pic>
+              </a:graphicData>
+            </a:graphic>
+          </wp:inline>
+        </w:drawing>
+      </w:r>
+    </w:p>
+    <w:p>
+      <w:pPr>
+        <w:pStyle w:val="Descripcin"/>
+        <w:jc w:val="center"/>
+      </w:pPr>
+      <w:r>
+        <w:t xml:space="preserve">Figura  </w:t>
+      </w:r>
+      <w:fldSimple w:instr=" SEQ Figura_ \* ARABIC ">
+        <w:r>
+          <w:rPr>
+            <w:noProof/>
+          </w:rPr>
+          <w:t>9</w:t>
+        </w:r>
+      </w:fldSimple>
+      <w:r>
+        <w:t xml:space="preserve"> - Diagrama de flujo de nivel 1 (</w:t>
+      </w:r>
+      <w:r>
+        <w:t>7</w:t>
+      </w:r>
+      <w:r>
+        <w:t>)</w:t>
+      </w:r>
+    </w:p>
+    <w:p>
+      <w:pPr>
+        <w:keepNext/>
+      </w:pPr>
+      <w:r>
+        <w:rPr>
+          <w:noProof/>
+          <w:lang w:eastAsia="es-MX"/>
+        </w:rPr>
+        <w:drawing>
+          <wp:inline distT="0" distB="0" distL="0" distR="0">
+            <wp:extent cx="5612130" cy="1957070"/>
+            <wp:effectExtent l="0" t="0" r="7620" b="5080"/>
+            <wp:docPr id="16" name="Imagen 16"/>
+            <wp:cNvGraphicFramePr>
+              <a:graphicFrameLocks xmlns:a="http://schemas.openxmlformats.org/drawingml/2006/main" noChangeAspect="1"/>
+            </wp:cNvGraphicFramePr>
+            <a:graphic xmlns:a="http://schemas.openxmlformats.org/drawingml/2006/main">
+              <a:graphicData uri="http://schemas.openxmlformats.org/drawingml/2006/picture">
+                <pic:pic xmlns:pic="http://schemas.openxmlformats.org/drawingml/2006/picture">
+                  <pic:nvPicPr>
+                    <pic:cNvPr id="16" name="8.JPG"/>
+                    <pic:cNvPicPr/>
+                  </pic:nvPicPr>
+                  <pic:blipFill>
+                    <a:blip r:embed="rId19">
+                      <a:extLst>
+                        <a:ext uri="{28A0092B-C50C-407E-A947-70E740481C1C}">
+                          <a14:useLocalDpi xmlns:a14="http://schemas.microsoft.com/office/drawing/2010/main" val="0"/>
+                        </a:ext>
+                      </a:extLst>
+                    </a:blip>
+                    <a:stretch>
+                      <a:fillRect/>
+                    </a:stretch>
+                  </pic:blipFill>
+                  <pic:spPr>
+                    <a:xfrm>
+                      <a:off x="0" y="0"/>
+                      <a:ext cx="5612130" cy="1957070"/>
+                    </a:xfrm>
+                    <a:prstGeom prst="rect">
+                      <a:avLst/>
+                    </a:prstGeom>
+                  </pic:spPr>
+                </pic:pic>
+              </a:graphicData>
+            </a:graphic>
+          </wp:inline>
+        </w:drawing>
+      </w:r>
+    </w:p>
+    <w:p>
+      <w:pPr>
+        <w:pStyle w:val="Descripcin"/>
+      </w:pPr>
+      <w:r>
+        <w:t xml:space="preserve">Figura  </w:t>
+      </w:r>
+      <w:fldSimple w:instr=" SEQ Figura_ \* ARABIC ">
+        <w:r>
+          <w:rPr>
+            <w:noProof/>
+          </w:rPr>
+          <w:t>10</w:t>
+        </w:r>
+      </w:fldSimple>
+      <w:r>
+        <w:t xml:space="preserve"> - Diagrama de flujo de nivel 1 (</w:t>
+      </w:r>
+      <w:r>
+        <w:t>8</w:t>
+      </w:r>
+      <w:r>
+        <w:t>)</w:t>
+      </w:r>
+    </w:p>
+    <w:p>
+      <w:pPr>
+        <w:keepNext/>
+      </w:pPr>
+      <w:r>
+        <w:rPr>
+          <w:noProof/>
+          <w:lang w:eastAsia="es-MX"/>
+        </w:rPr>
+        <w:drawing>
+          <wp:inline distT="0" distB="0" distL="0" distR="0">
+            <wp:extent cx="5612130" cy="1598930"/>
+            <wp:effectExtent l="0" t="0" r="7620" b="1270"/>
+            <wp:docPr id="17" name="Imagen 17"/>
+            <wp:cNvGraphicFramePr>
+              <a:graphicFrameLocks xmlns:a="http://schemas.openxmlformats.org/drawingml/2006/main" noChangeAspect="1"/>
+            </wp:cNvGraphicFramePr>
+            <a:graphic xmlns:a="http://schemas.openxmlformats.org/drawingml/2006/main">
+              <a:graphicData uri="http://schemas.openxmlformats.org/drawingml/2006/picture">
+                <pic:pic xmlns:pic="http://schemas.openxmlformats.org/drawingml/2006/picture">
+                  <pic:nvPicPr>
+                    <pic:cNvPr id="17" name="9.JPG"/>
+                    <pic:cNvPicPr/>
+                  </pic:nvPicPr>
+                  <pic:blipFill>
+                    <a:blip r:embed="rId20">
+                      <a:extLst>
+                        <a:ext uri="{28A0092B-C50C-407E-A947-70E740481C1C}">
+                          <a14:useLocalDpi xmlns:a14="http://schemas.microsoft.com/office/drawing/2010/main" val="0"/>
+                        </a:ext>
+                      </a:extLst>
+                    </a:blip>
+                    <a:stretch>
+                      <a:fillRect/>
+                    </a:stretch>
+                  </pic:blipFill>
+                  <pic:spPr>
+                    <a:xfrm>
+                      <a:off x="0" y="0"/>
+                      <a:ext cx="5612130" cy="1598930"/>
+                    </a:xfrm>
+                    <a:prstGeom prst="rect">
+                      <a:avLst/>
+                    </a:prstGeom>
+                  </pic:spPr>
+                </pic:pic>
+              </a:graphicData>
+            </a:graphic>
+          </wp:inline>
+        </w:drawing>
+      </w:r>
+    </w:p>
+    <w:p>
+      <w:pPr>
+        <w:pStyle w:val="Descripcin"/>
+      </w:pPr>
+      <w:r>
+        <w:t xml:space="preserve">Figura  </w:t>
+      </w:r>
+      <w:fldSimple w:instr=" SEQ Figura_ \* ARABIC ">
+        <w:r>
+          <w:rPr>
+            <w:noProof/>
+          </w:rPr>
+          <w:t>11</w:t>
+        </w:r>
+      </w:fldSimple>
+      <w:r>
+        <w:t xml:space="preserve"> - Diagrama de flujo de nivel 1 (</w:t>
+      </w:r>
+      <w:r>
+        <w:t>9</w:t>
+      </w:r>
+      <w:r>
+        <w:t>)</w:t>
+      </w:r>
+    </w:p>
+    <w:p>
+      <w:pPr>
+        <w:keepNext/>
+      </w:pPr>
+      <w:r>
+        <w:rPr>
+          <w:noProof/>
+          <w:lang w:eastAsia="es-MX"/>
+        </w:rPr>
+        <w:lastRenderedPageBreak/>
+        <w:drawing>
+          <wp:inline distT="0" distB="0" distL="0" distR="0">
+            <wp:extent cx="5612130" cy="1579245"/>
+            <wp:effectExtent l="0" t="0" r="7620" b="1905"/>
+            <wp:docPr id="18" name="Imagen 18"/>
+            <wp:cNvGraphicFramePr>
+              <a:graphicFrameLocks xmlns:a="http://schemas.openxmlformats.org/drawingml/2006/main" noChangeAspect="1"/>
+            </wp:cNvGraphicFramePr>
+            <a:graphic xmlns:a="http://schemas.openxmlformats.org/drawingml/2006/main">
+              <a:graphicData uri="http://schemas.openxmlformats.org/drawingml/2006/picture">
+                <pic:pic xmlns:pic="http://schemas.openxmlformats.org/drawingml/2006/picture">
+                  <pic:nvPicPr>
+                    <pic:cNvPr id="18" name="10.JPG"/>
+                    <pic:cNvPicPr/>
+                  </pic:nvPicPr>
+                  <pic:blipFill>
+                    <a:blip r:embed="rId21">
+                      <a:extLst>
+                        <a:ext uri="{28A0092B-C50C-407E-A947-70E740481C1C}">
+                          <a14:useLocalDpi xmlns:a14="http://schemas.microsoft.com/office/drawing/2010/main" val="0"/>
+                        </a:ext>
+                      </a:extLst>
+                    </a:blip>
+                    <a:stretch>
+                      <a:fillRect/>
+                    </a:stretch>
+                  </pic:blipFill>
+                  <pic:spPr>
+                    <a:xfrm>
+                      <a:off x="0" y="0"/>
+                      <a:ext cx="5612130" cy="1579245"/>
+                    </a:xfrm>
+                    <a:prstGeom prst="rect">
+                      <a:avLst/>
+                    </a:prstGeom>
+                  </pic:spPr>
+                </pic:pic>
+              </a:graphicData>
+            </a:graphic>
+          </wp:inline>
+        </w:drawing>
+      </w:r>
+    </w:p>
+    <w:p>
+      <w:pPr>
+        <w:pStyle w:val="Descripcin"/>
+        <w:jc w:val="center"/>
+      </w:pPr>
+      <w:r>
+        <w:t xml:space="preserve">Figura  </w:t>
+      </w:r>
+      <w:fldSimple w:instr=" SEQ Figura_ \* ARABIC ">
+        <w:r>
+          <w:rPr>
+            <w:noProof/>
+          </w:rPr>
+          <w:t>12</w:t>
+        </w:r>
+      </w:fldSimple>
+      <w:r>
+        <w:t xml:space="preserve"> - Diagrama de flujo de nivel 1 (</w:t>
+      </w:r>
+      <w:r>
+        <w:t>10</w:t>
+      </w:r>
+      <w:r>
+        <w:t>)</w:t>
+      </w:r>
+    </w:p>
+    <w:p>
+      <w:pPr>
+        <w:keepNext/>
+      </w:pPr>
+      <w:r>
+        <w:rPr>
+          <w:noProof/>
+          <w:lang w:eastAsia="es-MX"/>
+        </w:rPr>
+        <w:drawing>
+          <wp:inline distT="0" distB="0" distL="0" distR="0" wp14:anchorId="10E29499" wp14:editId="5F6B7252">
+            <wp:extent cx="5612130" cy="1783080"/>
+            <wp:effectExtent l="0" t="0" r="7620" b="7620"/>
+            <wp:docPr id="19" name="Imagen 19"/>
+            <wp:cNvGraphicFramePr>
+              <a:graphicFrameLocks xmlns:a="http://schemas.openxmlformats.org/drawingml/2006/main" noChangeAspect="1"/>
+            </wp:cNvGraphicFramePr>
+            <a:graphic xmlns:a="http://schemas.openxmlformats.org/drawingml/2006/main">
+              <a:graphicData uri="http://schemas.openxmlformats.org/drawingml/2006/picture">
+                <pic:pic xmlns:pic="http://schemas.openxmlformats.org/drawingml/2006/picture">
+                  <pic:nvPicPr>
+                    <pic:cNvPr id="19" name="11.JPG"/>
+                    <pic:cNvPicPr/>
+                  </pic:nvPicPr>
+                  <pic:blipFill>
+                    <a:blip r:embed="rId22">
+                      <a:extLst>
+                        <a:ext uri="{28A0092B-C50C-407E-A947-70E740481C1C}">
+                          <a14:useLocalDpi xmlns:a14="http://schemas.microsoft.com/office/drawing/2010/main" val="0"/>
+                        </a:ext>
+                      </a:extLst>
+                    </a:blip>
+                    <a:stretch>
+                      <a:fillRect/>
+                    </a:stretch>
+                  </pic:blipFill>
+                  <pic:spPr>
+                    <a:xfrm>
+                      <a:off x="0" y="0"/>
+                      <a:ext cx="5612130" cy="1783080"/>
+                    </a:xfrm>
+                    <a:prstGeom prst="rect">
+                      <a:avLst/>
+                    </a:prstGeom>
+                  </pic:spPr>
+                </pic:pic>
+              </a:graphicData>
+            </a:graphic>
+          </wp:inline>
+        </w:drawing>
+      </w:r>
+    </w:p>
+    <w:p>
+      <w:pPr>
+        <w:pStyle w:val="Descripcin"/>
+        <w:jc w:val="center"/>
+      </w:pPr>
+      <w:r>
+        <w:t xml:space="preserve">Figura  </w:t>
+      </w:r>
+      <w:fldSimple w:instr=" SEQ Figura_ \* ARABIC ">
+        <w:r>
+          <w:rPr>
+            <w:noProof/>
+          </w:rPr>
+          <w:t>13</w:t>
+        </w:r>
+      </w:fldSimple>
+      <w:r>
+        <w:t xml:space="preserve"> - Diagrama de flujo de nivel 1 (</w:t>
+      </w:r>
+      <w:r>
+        <w:t>11</w:t>
+      </w:r>
+      <w:r>
+        <w:t>)</w:t>
+      </w:r>
+    </w:p>
     <w:sectPr>
       <w:pgSz w:w="12240" w:h="15840"/>
       <w:pgMar w:top="1417" w:right="1701" w:bottom="1417" w:left="1701" w:header="708" w:footer="708" w:gutter="0"/>
@@ -1475,7 +2814,7 @@
 </file>
 
 <file path=word/endnotes.xml><?xml version="1.0" encoding="utf-8"?>
-<w:endnotes xmlns:wpc="http://schemas.microsoft.com/office/word/2010/wordprocessingCanvas" xmlns:mc="http://schemas.openxmlformats.org/markup-compatibility/2006" xmlns:o="urn:schemas-microsoft-com:office:office" xmlns:r="http://schemas.openxmlformats.org/officeDocument/2006/relationships" xmlns:m="http://schemas.openxmlformats.org/officeDocument/2006/math" xmlns:v="urn:schemas-microsoft-com:vml" xmlns:wp14="http://schemas.microsoft.com/office/word/2010/wordprocessingDrawing" xmlns:wp="http://schemas.openxmlformats.org/drawingml/2006/wordprocessingDrawing" xmlns:w10="urn:schemas-microsoft-com:office:word" xmlns:w="http://schemas.openxmlformats.org/wordprocessingml/2006/main" xmlns:w14="http://schemas.microsoft.com/office/word/2010/wordml" xmlns:wpg="http://schemas.microsoft.com/office/word/2010/wordprocessingGroup" xmlns:wpi="http://schemas.microsoft.com/office/word/2010/wordprocessingInk" xmlns:wne="http://schemas.microsoft.com/office/word/2006/wordml" xmlns:wps="http://schemas.microsoft.com/office/word/2010/wordprocessingShape" mc:Ignorable="w14 wp14">
+<w:endnotes xmlns:wpc="http://schemas.microsoft.com/office/word/2010/wordprocessingCanvas" xmlns:mc="http://schemas.openxmlformats.org/markup-compatibility/2006" xmlns:o="urn:schemas-microsoft-com:office:office" xmlns:r="http://schemas.openxmlformats.org/officeDocument/2006/relationships" xmlns:m="http://schemas.openxmlformats.org/officeDocument/2006/math" xmlns:v="urn:schemas-microsoft-com:vml" xmlns:wp14="http://schemas.microsoft.com/office/word/2010/wordprocessingDrawing" xmlns:wp="http://schemas.openxmlformats.org/drawingml/2006/wordprocessingDrawing" xmlns:w10="urn:schemas-microsoft-com:office:word" xmlns:w="http://schemas.openxmlformats.org/wordprocessingml/2006/main" xmlns:w14="http://schemas.microsoft.com/office/word/2010/wordml" xmlns:w15="http://schemas.microsoft.com/office/word/2012/wordml" xmlns:wpg="http://schemas.microsoft.com/office/word/2010/wordprocessingGroup" xmlns:wpi="http://schemas.microsoft.com/office/word/2010/wordprocessingInk" xmlns:wne="http://schemas.microsoft.com/office/word/2006/wordml" xmlns:wps="http://schemas.microsoft.com/office/word/2010/wordprocessingShape" mc:Ignorable="w14 w15 wp14">
   <w:endnote w:type="separator" w:id="-1">
     <w:p>
       <w:pPr>
@@ -1500,7 +2839,7 @@
 </file>
 
 <file path=word/footnotes.xml><?xml version="1.0" encoding="utf-8"?>
-<w:footnotes xmlns:wpc="http://schemas.microsoft.com/office/word/2010/wordprocessingCanvas" xmlns:mc="http://schemas.openxmlformats.org/markup-compatibility/2006" xmlns:o="urn:schemas-microsoft-com:office:office" xmlns:r="http://schemas.openxmlformats.org/officeDocument/2006/relationships" xmlns:m="http://schemas.openxmlformats.org/officeDocument/2006/math" xmlns:v="urn:schemas-microsoft-com:vml" xmlns:wp14="http://schemas.microsoft.com/office/word/2010/wordprocessingDrawing" xmlns:wp="http://schemas.openxmlformats.org/drawingml/2006/wordprocessingDrawing" xmlns:w10="urn:schemas-microsoft-com:office:word" xmlns:w="http://schemas.openxmlformats.org/wordprocessingml/2006/main" xmlns:w14="http://schemas.microsoft.com/office/word/2010/wordml" xmlns:wpg="http://schemas.microsoft.com/office/word/2010/wordprocessingGroup" xmlns:wpi="http://schemas.microsoft.com/office/word/2010/wordprocessingInk" xmlns:wne="http://schemas.microsoft.com/office/word/2006/wordml" xmlns:wps="http://schemas.microsoft.com/office/word/2010/wordprocessingShape" mc:Ignorable="w14 wp14">
+<w:footnotes xmlns:wpc="http://schemas.microsoft.com/office/word/2010/wordprocessingCanvas" xmlns:mc="http://schemas.openxmlformats.org/markup-compatibility/2006" xmlns:o="urn:schemas-microsoft-com:office:office" xmlns:r="http://schemas.openxmlformats.org/officeDocument/2006/relationships" xmlns:m="http://schemas.openxmlformats.org/officeDocument/2006/math" xmlns:v="urn:schemas-microsoft-com:vml" xmlns:wp14="http://schemas.microsoft.com/office/word/2010/wordprocessingDrawing" xmlns:wp="http://schemas.openxmlformats.org/drawingml/2006/wordprocessingDrawing" xmlns:w10="urn:schemas-microsoft-com:office:word" xmlns:w="http://schemas.openxmlformats.org/wordprocessingml/2006/main" xmlns:w14="http://schemas.microsoft.com/office/word/2010/wordml" xmlns:w15="http://schemas.microsoft.com/office/word/2012/wordml" xmlns:wpg="http://schemas.microsoft.com/office/word/2010/wordprocessingGroup" xmlns:wpi="http://schemas.microsoft.com/office/word/2010/wordprocessingInk" xmlns:wne="http://schemas.microsoft.com/office/word/2006/wordml" xmlns:wps="http://schemas.microsoft.com/office/word/2010/wordprocessingShape" mc:Ignorable="w14 w15 wp14">
   <w:footnote w:type="separator" w:id="-1">
     <w:p>
       <w:pPr>
@@ -1524,8 +2863,102 @@
 </w:footnotes>
 </file>
 
+<file path=word/numbering.xml><?xml version="1.0" encoding="utf-8"?>
+<w:numbering xmlns:wpc="http://schemas.microsoft.com/office/word/2010/wordprocessingCanvas" xmlns:mc="http://schemas.openxmlformats.org/markup-compatibility/2006" xmlns:o="urn:schemas-microsoft-com:office:office" xmlns:r="http://schemas.openxmlformats.org/officeDocument/2006/relationships" xmlns:m="http://schemas.openxmlformats.org/officeDocument/2006/math" xmlns:v="urn:schemas-microsoft-com:vml" xmlns:wp14="http://schemas.microsoft.com/office/word/2010/wordprocessingDrawing" xmlns:wp="http://schemas.openxmlformats.org/drawingml/2006/wordprocessingDrawing" xmlns:w10="urn:schemas-microsoft-com:office:word" xmlns:w="http://schemas.openxmlformats.org/wordprocessingml/2006/main" xmlns:w14="http://schemas.microsoft.com/office/word/2010/wordml" xmlns:w15="http://schemas.microsoft.com/office/word/2012/wordml" xmlns:wpg="http://schemas.microsoft.com/office/word/2010/wordprocessingGroup" xmlns:wpi="http://schemas.microsoft.com/office/word/2010/wordprocessingInk" xmlns:wne="http://schemas.microsoft.com/office/word/2006/wordml" xmlns:wps="http://schemas.microsoft.com/office/word/2010/wordprocessingShape" mc:Ignorable="w14 w15 wp14">
+  <w:abstractNum w:abstractNumId="0">
+    <w:nsid w:val="4B0370B3"/>
+    <w:multiLevelType w:val="hybridMultilevel"/>
+    <w:tmpl w:val="CBB47686"/>
+    <w:lvl w:ilvl="0" w:tplc="080A000F">
+      <w:start w:val="1"/>
+      <w:numFmt w:val="decimal"/>
+      <w:lvlText w:val="%1."/>
+      <w:lvlJc w:val="left"/>
+      <w:pPr>
+        <w:ind w:left="720" w:hanging="360"/>
+      </w:pPr>
+    </w:lvl>
+    <w:lvl w:ilvl="1" w:tplc="080A0019" w:tentative="1">
+      <w:start w:val="1"/>
+      <w:numFmt w:val="lowerLetter"/>
+      <w:lvlText w:val="%2."/>
+      <w:lvlJc w:val="left"/>
+      <w:pPr>
+        <w:ind w:left="1440" w:hanging="360"/>
+      </w:pPr>
+    </w:lvl>
+    <w:lvl w:ilvl="2" w:tplc="080A001B" w:tentative="1">
+      <w:start w:val="1"/>
+      <w:numFmt w:val="lowerRoman"/>
+      <w:lvlText w:val="%3."/>
+      <w:lvlJc w:val="right"/>
+      <w:pPr>
+        <w:ind w:left="2160" w:hanging="180"/>
+      </w:pPr>
+    </w:lvl>
+    <w:lvl w:ilvl="3" w:tplc="080A000F" w:tentative="1">
+      <w:start w:val="1"/>
+      <w:numFmt w:val="decimal"/>
+      <w:lvlText w:val="%4."/>
+      <w:lvlJc w:val="left"/>
+      <w:pPr>
+        <w:ind w:left="2880" w:hanging="360"/>
+      </w:pPr>
+    </w:lvl>
+    <w:lvl w:ilvl="4" w:tplc="080A0019" w:tentative="1">
+      <w:start w:val="1"/>
+      <w:numFmt w:val="lowerLetter"/>
+      <w:lvlText w:val="%5."/>
+      <w:lvlJc w:val="left"/>
+      <w:pPr>
+        <w:ind w:left="3600" w:hanging="360"/>
+      </w:pPr>
+    </w:lvl>
+    <w:lvl w:ilvl="5" w:tplc="080A001B" w:tentative="1">
+      <w:start w:val="1"/>
+      <w:numFmt w:val="lowerRoman"/>
+      <w:lvlText w:val="%6."/>
+      <w:lvlJc w:val="right"/>
+      <w:pPr>
+        <w:ind w:left="4320" w:hanging="180"/>
+      </w:pPr>
+    </w:lvl>
+    <w:lvl w:ilvl="6" w:tplc="080A000F" w:tentative="1">
+      <w:start w:val="1"/>
+      <w:numFmt w:val="decimal"/>
+      <w:lvlText w:val="%7."/>
+      <w:lvlJc w:val="left"/>
+      <w:pPr>
+        <w:ind w:left="5040" w:hanging="360"/>
+      </w:pPr>
+    </w:lvl>
+    <w:lvl w:ilvl="7" w:tplc="080A0019" w:tentative="1">
+      <w:start w:val="1"/>
+      <w:numFmt w:val="lowerLetter"/>
+      <w:lvlText w:val="%8."/>
+      <w:lvlJc w:val="left"/>
+      <w:pPr>
+        <w:ind w:left="5760" w:hanging="360"/>
+      </w:pPr>
+    </w:lvl>
+    <w:lvl w:ilvl="8" w:tplc="080A001B" w:tentative="1">
+      <w:start w:val="1"/>
+      <w:numFmt w:val="lowerRoman"/>
+      <w:lvlText w:val="%9."/>
+      <w:lvlJc w:val="right"/>
+      <w:pPr>
+        <w:ind w:left="6480" w:hanging="180"/>
+      </w:pPr>
+    </w:lvl>
+  </w:abstractNum>
+  <w:num w:numId="1">
+    <w:abstractNumId w:val="0"/>
+  </w:num>
+</w:numbering>
+</file>
+
 <file path=word/styles.xml><?xml version="1.0" encoding="utf-8"?>
-<w:styles xmlns:mc="http://schemas.openxmlformats.org/markup-compatibility/2006" xmlns:r="http://schemas.openxmlformats.org/officeDocument/2006/relationships" xmlns:w="http://schemas.openxmlformats.org/wordprocessingml/2006/main" xmlns:w14="http://schemas.microsoft.com/office/word/2010/wordml" mc:Ignorable="w14">
+<w:styles xmlns:mc="http://schemas.openxmlformats.org/markup-compatibility/2006" xmlns:r="http://schemas.openxmlformats.org/officeDocument/2006/relationships" xmlns:w="http://schemas.openxmlformats.org/wordprocessingml/2006/main" xmlns:w14="http://schemas.microsoft.com/office/word/2010/wordml" xmlns:w15="http://schemas.microsoft.com/office/word/2012/wordml" mc:Ignorable="w14 w15">
   <w:docDefaults>
     <w:rPrDefault>
       <w:rPr>
@@ -1541,144 +2974,378 @@
       </w:pPr>
     </w:pPrDefault>
   </w:docDefaults>
-  <w:latentStyles w:defLockedState="0" w:defUIPriority="99" w:defSemiHidden="1" w:defUnhideWhenUsed="1" w:defQFormat="0" w:count="267">
-    <w:lsdException w:name="Normal" w:semiHidden="0" w:uiPriority="0" w:unhideWhenUsed="0" w:qFormat="1"/>
-    <w:lsdException w:name="heading 1" w:semiHidden="0" w:uiPriority="9" w:unhideWhenUsed="0" w:qFormat="1"/>
-    <w:lsdException w:name="heading 2" w:uiPriority="9" w:qFormat="1"/>
-    <w:lsdException w:name="heading 3" w:uiPriority="9" w:qFormat="1"/>
-    <w:lsdException w:name="heading 4" w:uiPriority="9" w:qFormat="1"/>
-    <w:lsdException w:name="heading 5" w:uiPriority="9" w:qFormat="1"/>
-    <w:lsdException w:name="heading 6" w:uiPriority="9" w:qFormat="1"/>
-    <w:lsdException w:name="heading 7" w:uiPriority="9" w:qFormat="1"/>
-    <w:lsdException w:name="heading 8" w:uiPriority="9" w:qFormat="1"/>
-    <w:lsdException w:name="heading 9" w:uiPriority="9" w:qFormat="1"/>
-    <w:lsdException w:name="toc 1" w:uiPriority="39"/>
-    <w:lsdException w:name="toc 2" w:uiPriority="39"/>
-    <w:lsdException w:name="toc 3" w:uiPriority="39"/>
-    <w:lsdException w:name="toc 4" w:uiPriority="39"/>
-    <w:lsdException w:name="toc 5" w:uiPriority="39"/>
-    <w:lsdException w:name="toc 6" w:uiPriority="39"/>
-    <w:lsdException w:name="toc 7" w:uiPriority="39"/>
-    <w:lsdException w:name="toc 8" w:uiPriority="39"/>
-    <w:lsdException w:name="toc 9" w:uiPriority="39"/>
-    <w:lsdException w:name="caption" w:uiPriority="35" w:qFormat="1"/>
-    <w:lsdException w:name="Title" w:semiHidden="0" w:uiPriority="10" w:unhideWhenUsed="0" w:qFormat="1"/>
-    <w:lsdException w:name="Default Paragraph Font" w:uiPriority="1"/>
-    <w:lsdException w:name="Subtitle" w:semiHidden="0" w:uiPriority="11" w:unhideWhenUsed="0" w:qFormat="1"/>
-    <w:lsdException w:name="Strong" w:semiHidden="0" w:uiPriority="22" w:unhideWhenUsed="0" w:qFormat="1"/>
-    <w:lsdException w:name="Emphasis" w:semiHidden="0" w:uiPriority="20" w:unhideWhenUsed="0" w:qFormat="1"/>
-    <w:lsdException w:name="Table Grid" w:semiHidden="0" w:uiPriority="59" w:unhideWhenUsed="0"/>
-    <w:lsdException w:name="Placeholder Text" w:unhideWhenUsed="0"/>
-    <w:lsdException w:name="No Spacing" w:semiHidden="0" w:uiPriority="1" w:unhideWhenUsed="0" w:qFormat="1"/>
-    <w:lsdException w:name="Light Shading" w:semiHidden="0" w:uiPriority="60" w:unhideWhenUsed="0"/>
-    <w:lsdException w:name="Light List" w:semiHidden="0" w:uiPriority="61" w:unhideWhenUsed="0"/>
-    <w:lsdException w:name="Light Grid" w:semiHidden="0" w:uiPriority="62" w:unhideWhenUsed="0"/>
-    <w:lsdException w:name="Medium Shading 1" w:semiHidden="0" w:uiPriority="63" w:unhideWhenUsed="0"/>
-    <w:lsdException w:name="Medium Shading 2" w:semiHidden="0" w:uiPriority="64" w:unhideWhenUsed="0"/>
-    <w:lsdException w:name="Medium List 1" w:semiHidden="0" w:uiPriority="65" w:unhideWhenUsed="0"/>
-    <w:lsdException w:name="Medium List 2" w:semiHidden="0" w:uiPriority="66" w:unhideWhenUsed="0"/>
-    <w:lsdException w:name="Medium Grid 1" w:semiHidden="0" w:uiPriority="67" w:unhideWhenUsed="0"/>
-    <w:lsdException w:name="Medium Grid 2" w:semiHidden="0" w:uiPriority="68" w:unhideWhenUsed="0"/>
-    <w:lsdException w:name="Medium Grid 3" w:semiHidden="0" w:uiPriority="69" w:unhideWhenUsed="0"/>
-    <w:lsdException w:name="Dark List" w:semiHidden="0" w:uiPriority="70" w:unhideWhenUsed="0"/>
-    <w:lsdException w:name="Colorful Shading" w:semiHidden="0" w:uiPriority="71" w:unhideWhenUsed="0"/>
-    <w:lsdException w:name="Colorful List" w:semiHidden="0" w:uiPriority="72" w:unhideWhenUsed="0"/>
-    <w:lsdException w:name="Colorful Grid" w:semiHidden="0" w:uiPriority="73" w:unhideWhenUsed="0"/>
-    <w:lsdException w:name="Light Shading Accent 1" w:semiHidden="0" w:uiPriority="60" w:unhideWhenUsed="0"/>
-    <w:lsdException w:name="Light List Accent 1" w:semiHidden="0" w:uiPriority="61" w:unhideWhenUsed="0"/>
-    <w:lsdException w:name="Light Grid Accent 1" w:semiHidden="0" w:uiPriority="62" w:unhideWhenUsed="0"/>
-    <w:lsdException w:name="Medium Shading 1 Accent 1" w:semiHidden="0" w:uiPriority="63" w:unhideWhenUsed="0"/>
-    <w:lsdException w:name="Medium Shading 2 Accent 1" w:semiHidden="0" w:uiPriority="64" w:unhideWhenUsed="0"/>
-    <w:lsdException w:name="Medium List 1 Accent 1" w:semiHidden="0" w:uiPriority="65" w:unhideWhenUsed="0"/>
-    <w:lsdException w:name="Revision" w:unhideWhenUsed="0"/>
-    <w:lsdException w:name="List Paragraph" w:semiHidden="0" w:uiPriority="34" w:unhideWhenUsed="0" w:qFormat="1"/>
-    <w:lsdException w:name="Quote" w:semiHidden="0" w:uiPriority="29" w:unhideWhenUsed="0" w:qFormat="1"/>
-    <w:lsdException w:name="Intense Quote" w:semiHidden="0" w:uiPriority="30" w:unhideWhenUsed="0" w:qFormat="1"/>
-    <w:lsdException w:name="Medium List 2 Accent 1" w:semiHidden="0" w:uiPriority="66" w:unhideWhenUsed="0"/>
-    <w:lsdException w:name="Medium Grid 1 Accent 1" w:semiHidden="0" w:uiPriority="67" w:unhideWhenUsed="0"/>
-    <w:lsdException w:name="Medium Grid 2 Accent 1" w:semiHidden="0" w:uiPriority="68" w:unhideWhenUsed="0"/>
-    <w:lsdException w:name="Medium Grid 3 Accent 1" w:semiHidden="0" w:uiPriority="69" w:unhideWhenUsed="0"/>
-    <w:lsdException w:name="Dark List Accent 1" w:semiHidden="0" w:uiPriority="70" w:unhideWhenUsed="0"/>
-    <w:lsdException w:name="Colorful Shading Accent 1" w:semiHidden="0" w:uiPriority="71" w:unhideWhenUsed="0"/>
-    <w:lsdException w:name="Colorful List Accent 1" w:semiHidden="0" w:uiPriority="72" w:unhideWhenUsed="0"/>
-    <w:lsdException w:name="Colorful Grid Accent 1" w:semiHidden="0" w:uiPriority="73" w:unhideWhenUsed="0"/>
-    <w:lsdException w:name="Light Shading Accent 2" w:semiHidden="0" w:uiPriority="60" w:unhideWhenUsed="0"/>
-    <w:lsdException w:name="Light List Accent 2" w:semiHidden="0" w:uiPriority="61" w:unhideWhenUsed="0"/>
-    <w:lsdException w:name="Light Grid Accent 2" w:semiHidden="0" w:uiPriority="62" w:unhideWhenUsed="0"/>
-    <w:lsdException w:name="Medium Shading 1 Accent 2" w:semiHidden="0" w:uiPriority="63" w:unhideWhenUsed="0"/>
-    <w:lsdException w:name="Medium Shading 2 Accent 2" w:semiHidden="0" w:uiPriority="64" w:unhideWhenUsed="0"/>
-    <w:lsdException w:name="Medium List 1 Accent 2" w:semiHidden="0" w:uiPriority="65" w:unhideWhenUsed="0"/>
-    <w:lsdException w:name="Medium List 2 Accent 2" w:semiHidden="0" w:uiPriority="66" w:unhideWhenUsed="0"/>
-    <w:lsdException w:name="Medium Grid 1 Accent 2" w:semiHidden="0" w:uiPriority="67" w:unhideWhenUsed="0"/>
-    <w:lsdException w:name="Medium Grid 2 Accent 2" w:semiHidden="0" w:uiPriority="68" w:unhideWhenUsed="0"/>
-    <w:lsdException w:name="Medium Grid 3 Accent 2" w:semiHidden="0" w:uiPriority="69" w:unhideWhenUsed="0"/>
-    <w:lsdException w:name="Dark List Accent 2" w:semiHidden="0" w:uiPriority="70" w:unhideWhenUsed="0"/>
-    <w:lsdException w:name="Colorful Shading Accent 2" w:semiHidden="0" w:uiPriority="71" w:unhideWhenUsed="0"/>
-    <w:lsdException w:name="Colorful List Accent 2" w:semiHidden="0" w:uiPriority="72" w:unhideWhenUsed="0"/>
-    <w:lsdException w:name="Colorful Grid Accent 2" w:semiHidden="0" w:uiPriority="73" w:unhideWhenUsed="0"/>
-    <w:lsdException w:name="Light Shading Accent 3" w:semiHidden="0" w:uiPriority="60" w:unhideWhenUsed="0"/>
-    <w:lsdException w:name="Light List Accent 3" w:semiHidden="0" w:uiPriority="61" w:unhideWhenUsed="0"/>
-    <w:lsdException w:name="Light Grid Accent 3" w:semiHidden="0" w:uiPriority="62" w:unhideWhenUsed="0"/>
-    <w:lsdException w:name="Medium Shading 1 Accent 3" w:semiHidden="0" w:uiPriority="63" w:unhideWhenUsed="0"/>
-    <w:lsdException w:name="Medium Shading 2 Accent 3" w:semiHidden="0" w:uiPriority="64" w:unhideWhenUsed="0"/>
-    <w:lsdException w:name="Medium List 1 Accent 3" w:semiHidden="0" w:uiPriority="65" w:unhideWhenUsed="0"/>
-    <w:lsdException w:name="Medium List 2 Accent 3" w:semiHidden="0" w:uiPriority="66" w:unhideWhenUsed="0"/>
-    <w:lsdException w:name="Medium Grid 1 Accent 3" w:semiHidden="0" w:uiPriority="67" w:unhideWhenUsed="0"/>
-    <w:lsdException w:name="Medium Grid 2 Accent 3" w:semiHidden="0" w:uiPriority="68" w:unhideWhenUsed="0"/>
-    <w:lsdException w:name="Medium Grid 3 Accent 3" w:semiHidden="0" w:uiPriority="69" w:unhideWhenUsed="0"/>
-    <w:lsdException w:name="Dark List Accent 3" w:semiHidden="0" w:uiPriority="70" w:unhideWhenUsed="0"/>
-    <w:lsdException w:name="Colorful Shading Accent 3" w:semiHidden="0" w:uiPriority="71" w:unhideWhenUsed="0"/>
-    <w:lsdException w:name="Colorful List Accent 3" w:semiHidden="0" w:uiPriority="72" w:unhideWhenUsed="0"/>
-    <w:lsdException w:name="Colorful Grid Accent 3" w:semiHidden="0" w:uiPriority="73" w:unhideWhenUsed="0"/>
-    <w:lsdException w:name="Light Shading Accent 4" w:semiHidden="0" w:uiPriority="60" w:unhideWhenUsed="0"/>
-    <w:lsdException w:name="Light List Accent 4" w:semiHidden="0" w:uiPriority="61" w:unhideWhenUsed="0"/>
-    <w:lsdException w:name="Light Grid Accent 4" w:semiHidden="0" w:uiPriority="62" w:unhideWhenUsed="0"/>
-    <w:lsdException w:name="Medium Shading 1 Accent 4" w:semiHidden="0" w:uiPriority="63" w:unhideWhenUsed="0"/>
-    <w:lsdException w:name="Medium Shading 2 Accent 4" w:semiHidden="0" w:uiPriority="64" w:unhideWhenUsed="0"/>
-    <w:lsdException w:name="Medium List 1 Accent 4" w:semiHidden="0" w:uiPriority="65" w:unhideWhenUsed="0"/>
-    <w:lsdException w:name="Medium List 2 Accent 4" w:semiHidden="0" w:uiPriority="66" w:unhideWhenUsed="0"/>
-    <w:lsdException w:name="Medium Grid 1 Accent 4" w:semiHidden="0" w:uiPriority="67" w:unhideWhenUsed="0"/>
-    <w:lsdException w:name="Medium Grid 2 Accent 4" w:semiHidden="0" w:uiPriority="68" w:unhideWhenUsed="0"/>
-    <w:lsdException w:name="Medium Grid 3 Accent 4" w:semiHidden="0" w:uiPriority="69" w:unhideWhenUsed="0"/>
-    <w:lsdException w:name="Dark List Accent 4" w:semiHidden="0" w:uiPriority="70" w:unhideWhenUsed="0"/>
-    <w:lsdException w:name="Colorful Shading Accent 4" w:semiHidden="0" w:uiPriority="71" w:unhideWhenUsed="0"/>
-    <w:lsdException w:name="Colorful List Accent 4" w:semiHidden="0" w:uiPriority="72" w:unhideWhenUsed="0"/>
-    <w:lsdException w:name="Colorful Grid Accent 4" w:semiHidden="0" w:uiPriority="73" w:unhideWhenUsed="0"/>
-    <w:lsdException w:name="Light Shading Accent 5" w:semiHidden="0" w:uiPriority="60" w:unhideWhenUsed="0"/>
-    <w:lsdException w:name="Light List Accent 5" w:semiHidden="0" w:uiPriority="61" w:unhideWhenUsed="0"/>
-    <w:lsdException w:name="Light Grid Accent 5" w:semiHidden="0" w:uiPriority="62" w:unhideWhenUsed="0"/>
-    <w:lsdException w:name="Medium Shading 1 Accent 5" w:semiHidden="0" w:uiPriority="63" w:unhideWhenUsed="0"/>
-    <w:lsdException w:name="Medium Shading 2 Accent 5" w:semiHidden="0" w:uiPriority="64" w:unhideWhenUsed="0"/>
-    <w:lsdException w:name="Medium List 1 Accent 5" w:semiHidden="0" w:uiPriority="65" w:unhideWhenUsed="0"/>
-    <w:lsdException w:name="Medium List 2 Accent 5" w:semiHidden="0" w:uiPriority="66" w:unhideWhenUsed="0"/>
-    <w:lsdException w:name="Medium Grid 1 Accent 5" w:semiHidden="0" w:uiPriority="67" w:unhideWhenUsed="0"/>
-    <w:lsdException w:name="Medium Grid 2 Accent 5" w:semiHidden="0" w:uiPriority="68" w:unhideWhenUsed="0"/>
-    <w:lsdException w:name="Medium Grid 3 Accent 5" w:semiHidden="0" w:uiPriority="69" w:unhideWhenUsed="0"/>
-    <w:lsdException w:name="Dark List Accent 5" w:semiHidden="0" w:uiPriority="70" w:unhideWhenUsed="0"/>
-    <w:lsdException w:name="Colorful Shading Accent 5" w:semiHidden="0" w:uiPriority="71" w:unhideWhenUsed="0"/>
-    <w:lsdException w:name="Colorful List Accent 5" w:semiHidden="0" w:uiPriority="72" w:unhideWhenUsed="0"/>
-    <w:lsdException w:name="Colorful Grid Accent 5" w:semiHidden="0" w:uiPriority="73" w:unhideWhenUsed="0"/>
-    <w:lsdException w:name="Light Shading Accent 6" w:semiHidden="0" w:uiPriority="60" w:unhideWhenUsed="0"/>
-    <w:lsdException w:name="Light List Accent 6" w:semiHidden="0" w:uiPriority="61" w:unhideWhenUsed="0"/>
-    <w:lsdException w:name="Light Grid Accent 6" w:semiHidden="0" w:uiPriority="62" w:unhideWhenUsed="0"/>
-    <w:lsdException w:name="Medium Shading 1 Accent 6" w:semiHidden="0" w:uiPriority="63" w:unhideWhenUsed="0"/>
-    <w:lsdException w:name="Medium Shading 2 Accent 6" w:semiHidden="0" w:uiPriority="64" w:unhideWhenUsed="0"/>
-    <w:lsdException w:name="Medium List 1 Accent 6" w:semiHidden="0" w:uiPriority="65" w:unhideWhenUsed="0"/>
-    <w:lsdException w:name="Medium List 2 Accent 6" w:semiHidden="0" w:uiPriority="66" w:unhideWhenUsed="0"/>
-    <w:lsdException w:name="Medium Grid 1 Accent 6" w:semiHidden="0" w:uiPriority="67" w:unhideWhenUsed="0"/>
-    <w:lsdException w:name="Medium Grid 2 Accent 6" w:semiHidden="0" w:uiPriority="68" w:unhideWhenUsed="0"/>
-    <w:lsdException w:name="Medium Grid 3 Accent 6" w:semiHidden="0" w:uiPriority="69" w:unhideWhenUsed="0"/>
-    <w:lsdException w:name="Dark List Accent 6" w:semiHidden="0" w:uiPriority="70" w:unhideWhenUsed="0"/>
-    <w:lsdException w:name="Colorful Shading Accent 6" w:semiHidden="0" w:uiPriority="71" w:unhideWhenUsed="0"/>
-    <w:lsdException w:name="Colorful List Accent 6" w:semiHidden="0" w:uiPriority="72" w:unhideWhenUsed="0"/>
-    <w:lsdException w:name="Colorful Grid Accent 6" w:semiHidden="0" w:uiPriority="73" w:unhideWhenUsed="0"/>
-    <w:lsdException w:name="Subtle Emphasis" w:semiHidden="0" w:uiPriority="19" w:unhideWhenUsed="0" w:qFormat="1"/>
-    <w:lsdException w:name="Intense Emphasis" w:semiHidden="0" w:uiPriority="21" w:unhideWhenUsed="0" w:qFormat="1"/>
-    <w:lsdException w:name="Subtle Reference" w:semiHidden="0" w:uiPriority="31" w:unhideWhenUsed="0" w:qFormat="1"/>
-    <w:lsdException w:name="Intense Reference" w:semiHidden="0" w:uiPriority="32" w:unhideWhenUsed="0" w:qFormat="1"/>
-    <w:lsdException w:name="Book Title" w:semiHidden="0" w:uiPriority="33" w:unhideWhenUsed="0" w:qFormat="1"/>
-    <w:lsdException w:name="Bibliography" w:uiPriority="37"/>
-    <w:lsdException w:name="TOC Heading" w:uiPriority="39" w:qFormat="1"/>
+  <w:latentStyles w:defLockedState="0" w:defUIPriority="99" w:defSemiHidden="0" w:defUnhideWhenUsed="0" w:defQFormat="0" w:count="371">
+    <w:lsdException w:name="Normal" w:uiPriority="0" w:qFormat="1"/>
+    <w:lsdException w:name="heading 1" w:uiPriority="9" w:qFormat="1"/>
+    <w:lsdException w:name="heading 2" w:semiHidden="1" w:uiPriority="9" w:unhideWhenUsed="1" w:qFormat="1"/>
+    <w:lsdException w:name="heading 3" w:semiHidden="1" w:uiPriority="9" w:unhideWhenUsed="1" w:qFormat="1"/>
+    <w:lsdException w:name="heading 4" w:semiHidden="1" w:uiPriority="9" w:unhideWhenUsed="1" w:qFormat="1"/>
+    <w:lsdException w:name="heading 5" w:semiHidden="1" w:uiPriority="9" w:unhideWhenUsed="1" w:qFormat="1"/>
+    <w:lsdException w:name="heading 6" w:semiHidden="1" w:uiPriority="9" w:unhideWhenUsed="1" w:qFormat="1"/>
+    <w:lsdException w:name="heading 7" w:semiHidden="1" w:uiPriority="9" w:unhideWhenUsed="1" w:qFormat="1"/>
+    <w:lsdException w:name="heading 8" w:semiHidden="1" w:uiPriority="9" w:unhideWhenUsed="1" w:qFormat="1"/>
+    <w:lsdException w:name="heading 9" w:semiHidden="1" w:uiPriority="9" w:unhideWhenUsed="1" w:qFormat="1"/>
+    <w:lsdException w:name="index 1" w:semiHidden="1" w:unhideWhenUsed="1"/>
+    <w:lsdException w:name="index 2" w:semiHidden="1" w:unhideWhenUsed="1"/>
+    <w:lsdException w:name="index 3" w:semiHidden="1" w:unhideWhenUsed="1"/>
+    <w:lsdException w:name="index 4" w:semiHidden="1" w:unhideWhenUsed="1"/>
+    <w:lsdException w:name="index 5" w:semiHidden="1" w:unhideWhenUsed="1"/>
+    <w:lsdException w:name="index 6" w:semiHidden="1" w:unhideWhenUsed="1"/>
+    <w:lsdException w:name="index 7" w:semiHidden="1" w:unhideWhenUsed="1"/>
+    <w:lsdException w:name="index 8" w:semiHidden="1" w:unhideWhenUsed="1"/>
+    <w:lsdException w:name="index 9" w:semiHidden="1" w:unhideWhenUsed="1"/>
+    <w:lsdException w:name="toc 1" w:semiHidden="1" w:uiPriority="39" w:unhideWhenUsed="1"/>
+    <w:lsdException w:name="toc 2" w:semiHidden="1" w:uiPriority="39" w:unhideWhenUsed="1"/>
+    <w:lsdException w:name="toc 3" w:semiHidden="1" w:uiPriority="39" w:unhideWhenUsed="1"/>
+    <w:lsdException w:name="toc 4" w:semiHidden="1" w:uiPriority="39" w:unhideWhenUsed="1"/>
+    <w:lsdException w:name="toc 5" w:semiHidden="1" w:uiPriority="39" w:unhideWhenUsed="1"/>
+    <w:lsdException w:name="toc 6" w:semiHidden="1" w:uiPriority="39" w:unhideWhenUsed="1"/>
+    <w:lsdException w:name="toc 7" w:semiHidden="1" w:uiPriority="39" w:unhideWhenUsed="1"/>
+    <w:lsdException w:name="toc 8" w:semiHidden="1" w:uiPriority="39" w:unhideWhenUsed="1"/>
+    <w:lsdException w:name="toc 9" w:semiHidden="1" w:uiPriority="39" w:unhideWhenUsed="1"/>
+    <w:lsdException w:name="Normal Indent" w:semiHidden="1" w:unhideWhenUsed="1"/>
+    <w:lsdException w:name="footnote text" w:semiHidden="1" w:unhideWhenUsed="1"/>
+    <w:lsdException w:name="annotation text" w:semiHidden="1" w:unhideWhenUsed="1"/>
+    <w:lsdException w:name="header" w:semiHidden="1" w:unhideWhenUsed="1"/>
+    <w:lsdException w:name="footer" w:semiHidden="1" w:unhideWhenUsed="1"/>
+    <w:lsdException w:name="index heading" w:semiHidden="1" w:unhideWhenUsed="1"/>
+    <w:lsdException w:name="caption" w:semiHidden="1" w:uiPriority="35" w:unhideWhenUsed="1" w:qFormat="1"/>
+    <w:lsdException w:name="table of figures" w:semiHidden="1" w:unhideWhenUsed="1"/>
+    <w:lsdException w:name="envelope address" w:semiHidden="1" w:unhideWhenUsed="1"/>
+    <w:lsdException w:name="envelope return" w:semiHidden="1" w:unhideWhenUsed="1"/>
+    <w:lsdException w:name="footnote reference" w:semiHidden="1" w:unhideWhenUsed="1"/>
+    <w:lsdException w:name="annotation reference" w:semiHidden="1" w:unhideWhenUsed="1"/>
+    <w:lsdException w:name="line number" w:semiHidden="1" w:unhideWhenUsed="1"/>
+    <w:lsdException w:name="page number" w:semiHidden="1" w:unhideWhenUsed="1"/>
+    <w:lsdException w:name="endnote reference" w:semiHidden="1" w:unhideWhenUsed="1"/>
+    <w:lsdException w:name="endnote text" w:semiHidden="1" w:unhideWhenUsed="1"/>
+    <w:lsdException w:name="table of authorities" w:semiHidden="1" w:unhideWhenUsed="1"/>
+    <w:lsdException w:name="macro" w:semiHidden="1" w:unhideWhenUsed="1"/>
+    <w:lsdException w:name="toa heading" w:semiHidden="1" w:unhideWhenUsed="1"/>
+    <w:lsdException w:name="List" w:semiHidden="1" w:unhideWhenUsed="1"/>
+    <w:lsdException w:name="List Bullet" w:semiHidden="1" w:unhideWhenUsed="1"/>
+    <w:lsdException w:name="List Number" w:semiHidden="1" w:unhideWhenUsed="1"/>
+    <w:lsdException w:name="List 2" w:semiHidden="1" w:unhideWhenUsed="1"/>
+    <w:lsdException w:name="List 3" w:semiHidden="1" w:unhideWhenUsed="1"/>
+    <w:lsdException w:name="List 4" w:semiHidden="1" w:unhideWhenUsed="1"/>
+    <w:lsdException w:name="List 5" w:semiHidden="1" w:unhideWhenUsed="1"/>
+    <w:lsdException w:name="List Bullet 2" w:semiHidden="1" w:unhideWhenUsed="1"/>
+    <w:lsdException w:name="List Bullet 3" w:semiHidden="1" w:unhideWhenUsed="1"/>
+    <w:lsdException w:name="List Bullet 4" w:semiHidden="1" w:unhideWhenUsed="1"/>
+    <w:lsdException w:name="List Bullet 5" w:semiHidden="1" w:unhideWhenUsed="1"/>
+    <w:lsdException w:name="List Number 2" w:semiHidden="1" w:unhideWhenUsed="1"/>
+    <w:lsdException w:name="List Number 3" w:semiHidden="1" w:unhideWhenUsed="1"/>
+    <w:lsdException w:name="List Number 4" w:semiHidden="1" w:unhideWhenUsed="1"/>
+    <w:lsdException w:name="List Number 5" w:semiHidden="1" w:unhideWhenUsed="1"/>
+    <w:lsdException w:name="Title" w:uiPriority="10" w:qFormat="1"/>
+    <w:lsdException w:name="Closing" w:semiHidden="1" w:unhideWhenUsed="1"/>
+    <w:lsdException w:name="Signature" w:semiHidden="1" w:unhideWhenUsed="1"/>
+    <w:lsdException w:name="Default Paragraph Font" w:semiHidden="1" w:uiPriority="1" w:unhideWhenUsed="1"/>
+    <w:lsdException w:name="Body Text" w:semiHidden="1" w:unhideWhenUsed="1"/>
+    <w:lsdException w:name="Body Text Indent" w:semiHidden="1" w:unhideWhenUsed="1"/>
+    <w:lsdException w:name="List Continue" w:semiHidden="1" w:unhideWhenUsed="1"/>
+    <w:lsdException w:name="List Continue 2" w:semiHidden="1" w:unhideWhenUsed="1"/>
+    <w:lsdException w:name="List Continue 3" w:semiHidden="1" w:unhideWhenUsed="1"/>
+    <w:lsdException w:name="List Continue 4" w:semiHidden="1" w:unhideWhenUsed="1"/>
+    <w:lsdException w:name="List Continue 5" w:semiHidden="1" w:unhideWhenUsed="1"/>
+    <w:lsdException w:name="Message Header" w:semiHidden="1" w:unhideWhenUsed="1"/>
+    <w:lsdException w:name="Subtitle" w:uiPriority="11" w:qFormat="1"/>
+    <w:lsdException w:name="Salutation" w:semiHidden="1" w:unhideWhenUsed="1"/>
+    <w:lsdException w:name="Date" w:semiHidden="1" w:unhideWhenUsed="1"/>
+    <w:lsdException w:name="Body Text First Indent" w:semiHidden="1" w:unhideWhenUsed="1"/>
+    <w:lsdException w:name="Body Text First Indent 2" w:semiHidden="1" w:unhideWhenUsed="1"/>
+    <w:lsdException w:name="Note Heading" w:semiHidden="1" w:unhideWhenUsed="1"/>
+    <w:lsdException w:name="Body Text 2" w:semiHidden="1" w:unhideWhenUsed="1"/>
+    <w:lsdException w:name="Body Text 3" w:semiHidden="1" w:unhideWhenUsed="1"/>
+    <w:lsdException w:name="Body Text Indent 2" w:semiHidden="1" w:unhideWhenUsed="1"/>
+    <w:lsdException w:name="Body Text Indent 3" w:semiHidden="1" w:unhideWhenUsed="1"/>
+    <w:lsdException w:name="Block Text" w:semiHidden="1" w:unhideWhenUsed="1"/>
+    <w:lsdException w:name="Hyperlink" w:semiHidden="1" w:unhideWhenUsed="1"/>
+    <w:lsdException w:name="FollowedHyperlink" w:semiHidden="1" w:unhideWhenUsed="1"/>
+    <w:lsdException w:name="Strong" w:uiPriority="22" w:qFormat="1"/>
+    <w:lsdException w:name="Emphasis" w:uiPriority="20" w:qFormat="1"/>
+    <w:lsdException w:name="Document Map" w:semiHidden="1" w:unhideWhenUsed="1"/>
+    <w:lsdException w:name="Plain Text" w:semiHidden="1" w:unhideWhenUsed="1"/>
+    <w:lsdException w:name="E-mail Signature" w:semiHidden="1" w:unhideWhenUsed="1"/>
+    <w:lsdException w:name="HTML Top of Form" w:semiHidden="1" w:unhideWhenUsed="1"/>
+    <w:lsdException w:name="HTML Bottom of Form" w:semiHidden="1" w:unhideWhenUsed="1"/>
+    <w:lsdException w:name="Normal (Web)" w:semiHidden="1" w:unhideWhenUsed="1"/>
+    <w:lsdException w:name="HTML Acronym" w:semiHidden="1" w:unhideWhenUsed="1"/>
+    <w:lsdException w:name="HTML Address" w:semiHidden="1" w:unhideWhenUsed="1"/>
+    <w:lsdException w:name="HTML Cite" w:semiHidden="1" w:unhideWhenUsed="1"/>
+    <w:lsdException w:name="HTML Code" w:semiHidden="1" w:unhideWhenUsed="1"/>
+    <w:lsdException w:name="HTML Definition" w:semiHidden="1" w:unhideWhenUsed="1"/>
+    <w:lsdException w:name="HTML Keyboard" w:semiHidden="1" w:unhideWhenUsed="1"/>
+    <w:lsdException w:name="HTML Preformatted" w:semiHidden="1" w:unhideWhenUsed="1"/>
+    <w:lsdException w:name="HTML Sample" w:semiHidden="1" w:unhideWhenUsed="1"/>
+    <w:lsdException w:name="HTML Typewriter" w:semiHidden="1" w:unhideWhenUsed="1"/>
+    <w:lsdException w:name="HTML Variable" w:semiHidden="1" w:unhideWhenUsed="1"/>
+    <w:lsdException w:name="Normal Table" w:semiHidden="1" w:unhideWhenUsed="1"/>
+    <w:lsdException w:name="annotation subject" w:semiHidden="1" w:unhideWhenUsed="1"/>
+    <w:lsdException w:name="No List" w:semiHidden="1" w:unhideWhenUsed="1"/>
+    <w:lsdException w:name="Outline List 1" w:semiHidden="1" w:unhideWhenUsed="1"/>
+    <w:lsdException w:name="Outline List 2" w:semiHidden="1" w:unhideWhenUsed="1"/>
+    <w:lsdException w:name="Outline List 3" w:semiHidden="1" w:unhideWhenUsed="1"/>
+    <w:lsdException w:name="Table Simple 1" w:semiHidden="1" w:unhideWhenUsed="1"/>
+    <w:lsdException w:name="Table Simple 2" w:semiHidden="1" w:unhideWhenUsed="1"/>
+    <w:lsdException w:name="Table Simple 3" w:semiHidden="1" w:unhideWhenUsed="1"/>
+    <w:lsdException w:name="Table Classic 1" w:semiHidden="1" w:unhideWhenUsed="1"/>
+    <w:lsdException w:name="Table Classic 2" w:semiHidden="1" w:unhideWhenUsed="1"/>
+    <w:lsdException w:name="Table Classic 3" w:semiHidden="1" w:unhideWhenUsed="1"/>
+    <w:lsdException w:name="Table Classic 4" w:semiHidden="1" w:unhideWhenUsed="1"/>
+    <w:lsdException w:name="Table Colorful 1" w:semiHidden="1" w:unhideWhenUsed="1"/>
+    <w:lsdException w:name="Table Colorful 2" w:semiHidden="1" w:unhideWhenUsed="1"/>
+    <w:lsdException w:name="Table Colorful 3" w:semiHidden="1" w:unhideWhenUsed="1"/>
+    <w:lsdException w:name="Table Columns 1" w:semiHidden="1" w:unhideWhenUsed="1"/>
+    <w:lsdException w:name="Table Columns 2" w:semiHidden="1" w:unhideWhenUsed="1"/>
+    <w:lsdException w:name="Table Columns 3" w:semiHidden="1" w:unhideWhenUsed="1"/>
+    <w:lsdException w:name="Table Columns 4" w:semiHidden="1" w:unhideWhenUsed="1"/>
+    <w:lsdException w:name="Table Columns 5" w:semiHidden="1" w:unhideWhenUsed="1"/>
+    <w:lsdException w:name="Table Grid 1" w:semiHidden="1" w:unhideWhenUsed="1"/>
+    <w:lsdException w:name="Table Grid 2" w:semiHidden="1" w:unhideWhenUsed="1"/>
+    <w:lsdException w:name="Table Grid 3" w:semiHidden="1" w:unhideWhenUsed="1"/>
+    <w:lsdException w:name="Table Grid 4" w:semiHidden="1" w:unhideWhenUsed="1"/>
+    <w:lsdException w:name="Table Grid 5" w:semiHidden="1" w:unhideWhenUsed="1"/>
+    <w:lsdException w:name="Table Grid 6" w:semiHidden="1" w:unhideWhenUsed="1"/>
+    <w:lsdException w:name="Table Grid 7" w:semiHidden="1" w:unhideWhenUsed="1"/>
+    <w:lsdException w:name="Table Grid 8" w:semiHidden="1" w:unhideWhenUsed="1"/>
+    <w:lsdException w:name="Table List 1" w:semiHidden="1" w:unhideWhenUsed="1"/>
+    <w:lsdException w:name="Table List 2" w:semiHidden="1" w:unhideWhenUsed="1"/>
+    <w:lsdException w:name="Table List 3" w:semiHidden="1" w:unhideWhenUsed="1"/>
+    <w:lsdException w:name="Table List 4" w:semiHidden="1" w:unhideWhenUsed="1"/>
+    <w:lsdException w:name="Table List 5" w:semiHidden="1" w:unhideWhenUsed="1"/>
+    <w:lsdException w:name="Table List 6" w:semiHidden="1" w:unhideWhenUsed="1"/>
+    <w:lsdException w:name="Table List 7" w:semiHidden="1" w:unhideWhenUsed="1"/>
+    <w:lsdException w:name="Table List 8" w:semiHidden="1" w:unhideWhenUsed="1"/>
+    <w:lsdException w:name="Table 3D effects 1" w:semiHidden="1" w:unhideWhenUsed="1"/>
+    <w:lsdException w:name="Table 3D effects 2" w:semiHidden="1" w:unhideWhenUsed="1"/>
+    <w:lsdException w:name="Table 3D effects 3" w:semiHidden="1" w:unhideWhenUsed="1"/>
+    <w:lsdException w:name="Table Contemporary" w:semiHidden="1" w:unhideWhenUsed="1"/>
+    <w:lsdException w:name="Table Elegant" w:semiHidden="1" w:unhideWhenUsed="1"/>
+    <w:lsdException w:name="Table Professional" w:semiHidden="1" w:unhideWhenUsed="1"/>
+    <w:lsdException w:name="Table Subtle 1" w:semiHidden="1" w:unhideWhenUsed="1"/>
+    <w:lsdException w:name="Table Subtle 2" w:semiHidden="1" w:unhideWhenUsed="1"/>
+    <w:lsdException w:name="Table Web 1" w:semiHidden="1" w:unhideWhenUsed="1"/>
+    <w:lsdException w:name="Table Web 2" w:semiHidden="1" w:unhideWhenUsed="1"/>
+    <w:lsdException w:name="Table Web 3" w:semiHidden="1" w:unhideWhenUsed="1"/>
+    <w:lsdException w:name="Balloon Text" w:semiHidden="1" w:unhideWhenUsed="1"/>
+    <w:lsdException w:name="Table Grid" w:uiPriority="59"/>
+    <w:lsdException w:name="Table Theme" w:semiHidden="1" w:unhideWhenUsed="1"/>
+    <w:lsdException w:name="Placeholder Text" w:semiHidden="1"/>
+    <w:lsdException w:name="No Spacing" w:uiPriority="1" w:qFormat="1"/>
+    <w:lsdException w:name="Light Shading" w:uiPriority="60"/>
+    <w:lsdException w:name="Light List" w:uiPriority="61"/>
+    <w:lsdException w:name="Light Grid" w:uiPriority="62"/>
+    <w:lsdException w:name="Medium Shading 1" w:uiPriority="63"/>
+    <w:lsdException w:name="Medium Shading 2" w:uiPriority="64"/>
+    <w:lsdException w:name="Medium List 1" w:uiPriority="65"/>
+    <w:lsdException w:name="Medium List 2" w:uiPriority="66"/>
+    <w:lsdException w:name="Medium Grid 1" w:uiPriority="67"/>
+    <w:lsdException w:name="Medium Grid 2" w:uiPriority="68"/>
+    <w:lsdException w:name="Medium Grid 3" w:uiPriority="69"/>
+    <w:lsdException w:name="Dark List" w:uiPriority="70"/>
+    <w:lsdException w:name="Colorful Shading" w:uiPriority="71"/>
+    <w:lsdException w:name="Colorful List" w:uiPriority="72"/>
+    <w:lsdException w:name="Colorful Grid" w:uiPriority="73"/>
+    <w:lsdException w:name="Light Shading Accent 1" w:uiPriority="60"/>
+    <w:lsdException w:name="Light List Accent 1" w:uiPriority="61"/>
+    <w:lsdException w:name="Light Grid Accent 1" w:uiPriority="62"/>
+    <w:lsdException w:name="Medium Shading 1 Accent 1" w:uiPriority="63"/>
+    <w:lsdException w:name="Medium Shading 2 Accent 1" w:uiPriority="64"/>
+    <w:lsdException w:name="Medium List 1 Accent 1" w:uiPriority="65"/>
+    <w:lsdException w:name="Revision" w:semiHidden="1"/>
+    <w:lsdException w:name="List Paragraph" w:uiPriority="34" w:qFormat="1"/>
+    <w:lsdException w:name="Quote" w:uiPriority="29" w:qFormat="1"/>
+    <w:lsdException w:name="Intense Quote" w:uiPriority="30" w:qFormat="1"/>
+    <w:lsdException w:name="Medium List 2 Accent 1" w:uiPriority="66"/>
+    <w:lsdException w:name="Medium Grid 1 Accent 1" w:uiPriority="67"/>
+    <w:lsdException w:name="Medium Grid 2 Accent 1" w:uiPriority="68"/>
+    <w:lsdException w:name="Medium Grid 3 Accent 1" w:uiPriority="69"/>
+    <w:lsdException w:name="Dark List Accent 1" w:uiPriority="70"/>
+    <w:lsdException w:name="Colorful Shading Accent 1" w:uiPriority="71"/>
+    <w:lsdException w:name="Colorful List Accent 1" w:uiPriority="72"/>
+    <w:lsdException w:name="Colorful Grid Accent 1" w:uiPriority="73"/>
+    <w:lsdException w:name="Light Shading Accent 2" w:uiPriority="60"/>
+    <w:lsdException w:name="Light List Accent 2" w:uiPriority="61"/>
+    <w:lsdException w:name="Light Grid Accent 2" w:uiPriority="62"/>
+    <w:lsdException w:name="Medium Shading 1 Accent 2" w:uiPriority="63"/>
+    <w:lsdException w:name="Medium Shading 2 Accent 2" w:uiPriority="64"/>
+    <w:lsdException w:name="Medium List 1 Accent 2" w:uiPriority="65"/>
+    <w:lsdException w:name="Medium List 2 Accent 2" w:uiPriority="66"/>
+    <w:lsdException w:name="Medium Grid 1 Accent 2" w:uiPriority="67"/>
+    <w:lsdException w:name="Medium Grid 2 Accent 2" w:uiPriority="68"/>
+    <w:lsdException w:name="Medium Grid 3 Accent 2" w:uiPriority="69"/>
+    <w:lsdException w:name="Dark List Accent 2" w:uiPriority="70"/>
+    <w:lsdException w:name="Colorful Shading Accent 2" w:uiPriority="71"/>
+    <w:lsdException w:name="Colorful List Accent 2" w:uiPriority="72"/>
+    <w:lsdException w:name="Colorful Grid Accent 2" w:uiPriority="73"/>
+    <w:lsdException w:name="Light Shading Accent 3" w:uiPriority="60"/>
+    <w:lsdException w:name="Light List Accent 3" w:uiPriority="61"/>
+    <w:lsdException w:name="Light Grid Accent 3" w:uiPriority="62"/>
+    <w:lsdException w:name="Medium Shading 1 Accent 3" w:uiPriority="63"/>
+    <w:lsdException w:name="Medium Shading 2 Accent 3" w:uiPriority="64"/>
+    <w:lsdException w:name="Medium List 1 Accent 3" w:uiPriority="65"/>
+    <w:lsdException w:name="Medium List 2 Accent 3" w:uiPriority="66"/>
+    <w:lsdException w:name="Medium Grid 1 Accent 3" w:uiPriority="67"/>
+    <w:lsdException w:name="Medium Grid 2 Accent 3" w:uiPriority="68"/>
+    <w:lsdException w:name="Medium Grid 3 Accent 3" w:uiPriority="69"/>
+    <w:lsdException w:name="Dark List Accent 3" w:uiPriority="70"/>
+    <w:lsdException w:name="Colorful Shading Accent 3" w:uiPriority="71"/>
+    <w:lsdException w:name="Colorful List Accent 3" w:uiPriority="72"/>
+    <w:lsdException w:name="Colorful Grid Accent 3" w:uiPriority="73"/>
+    <w:lsdException w:name="Light Shading Accent 4" w:uiPriority="60"/>
+    <w:lsdException w:name="Light List Accent 4" w:uiPriority="61"/>
+    <w:lsdException w:name="Light Grid Accent 4" w:uiPriority="62"/>
+    <w:lsdException w:name="Medium Shading 1 Accent 4" w:uiPriority="63"/>
+    <w:lsdException w:name="Medium Shading 2 Accent 4" w:uiPriority="64"/>
+    <w:lsdException w:name="Medium List 1 Accent 4" w:uiPriority="65"/>
+    <w:lsdException w:name="Medium List 2 Accent 4" w:uiPriority="66"/>
+    <w:lsdException w:name="Medium Grid 1 Accent 4" w:uiPriority="67"/>
+    <w:lsdException w:name="Medium Grid 2 Accent 4" w:uiPriority="68"/>
+    <w:lsdException w:name="Medium Grid 3 Accent 4" w:uiPriority="69"/>
+    <w:lsdException w:name="Dark List Accent 4" w:uiPriority="70"/>
+    <w:lsdException w:name="Colorful Shading Accent 4" w:uiPriority="71"/>
+    <w:lsdException w:name="Colorful List Accent 4" w:uiPriority="72"/>
+    <w:lsdException w:name="Colorful Grid Accent 4" w:uiPriority="73"/>
+    <w:lsdException w:name="Light Shading Accent 5" w:uiPriority="60"/>
+    <w:lsdException w:name="Light List Accent 5" w:uiPriority="61"/>
+    <w:lsdException w:name="Light Grid Accent 5" w:uiPriority="62"/>
+    <w:lsdException w:name="Medium Shading 1 Accent 5" w:uiPriority="63"/>
+    <w:lsdException w:name="Medium Shading 2 Accent 5" w:uiPriority="64"/>
+    <w:lsdException w:name="Medium List 1 Accent 5" w:uiPriority="65"/>
+    <w:lsdException w:name="Medium List 2 Accent 5" w:uiPriority="66"/>
+    <w:lsdException w:name="Medium Grid 1 Accent 5" w:uiPriority="67"/>
+    <w:lsdException w:name="Medium Grid 2 Accent 5" w:uiPriority="68"/>
+    <w:lsdException w:name="Medium Grid 3 Accent 5" w:uiPriority="69"/>
+    <w:lsdException w:name="Dark List Accent 5" w:uiPriority="70"/>
+    <w:lsdException w:name="Colorful Shading Accent 5" w:uiPriority="71"/>
+    <w:lsdException w:name="Colorful List Accent 5" w:uiPriority="72"/>
+    <w:lsdException w:name="Colorful Grid Accent 5" w:uiPriority="73"/>
+    <w:lsdException w:name="Light Shading Accent 6" w:uiPriority="60"/>
+    <w:lsdException w:name="Light List Accent 6" w:uiPriority="61"/>
+    <w:lsdException w:name="Light Grid Accent 6" w:uiPriority="62"/>
+    <w:lsdException w:name="Medium Shading 1 Accent 6" w:uiPriority="63"/>
+    <w:lsdException w:name="Medium Shading 2 Accent 6" w:uiPriority="64"/>
+    <w:lsdException w:name="Medium List 1 Accent 6" w:uiPriority="65"/>
+    <w:lsdException w:name="Medium List 2 Accent 6" w:uiPriority="66"/>
+    <w:lsdException w:name="Medium Grid 1 Accent 6" w:uiPriority="67"/>
+    <w:lsdException w:name="Medium Grid 2 Accent 6" w:uiPriority="68"/>
+    <w:lsdException w:name="Medium Grid 3 Accent 6" w:uiPriority="69"/>
+    <w:lsdException w:name="Dark List Accent 6" w:uiPriority="70"/>
+    <w:lsdException w:name="Colorful Shading Accent 6" w:uiPriority="71"/>
+    <w:lsdException w:name="Colorful List Accent 6" w:uiPriority="72"/>
+    <w:lsdException w:name="Colorful Grid Accent 6" w:uiPriority="73"/>
+    <w:lsdException w:name="Subtle Emphasis" w:uiPriority="19" w:qFormat="1"/>
+    <w:lsdException w:name="Intense Emphasis" w:uiPriority="21" w:qFormat="1"/>
+    <w:lsdException w:name="Subtle Reference" w:uiPriority="31" w:qFormat="1"/>
+    <w:lsdException w:name="Intense Reference" w:uiPriority="32" w:qFormat="1"/>
+    <w:lsdException w:name="Book Title" w:uiPriority="33" w:qFormat="1"/>
+    <w:lsdException w:name="Bibliography" w:semiHidden="1" w:uiPriority="37" w:unhideWhenUsed="1"/>
+    <w:lsdException w:name="TOC Heading" w:semiHidden="1" w:uiPriority="39" w:unhideWhenUsed="1" w:qFormat="1"/>
+    <w:lsdException w:name="Plain Table 1" w:uiPriority="41"/>
+    <w:lsdException w:name="Plain Table 2" w:uiPriority="42"/>
+    <w:lsdException w:name="Plain Table 3" w:uiPriority="43"/>
+    <w:lsdException w:name="Plain Table 4" w:uiPriority="44"/>
+    <w:lsdException w:name="Plain Table 5" w:uiPriority="45"/>
+    <w:lsdException w:name="Grid Table Light" w:uiPriority="40"/>
+    <w:lsdException w:name="Grid Table 1 Light" w:uiPriority="46"/>
+    <w:lsdException w:name="Grid Table 2" w:uiPriority="47"/>
+    <w:lsdException w:name="Grid Table 3" w:uiPriority="48"/>
+    <w:lsdException w:name="Grid Table 4" w:uiPriority="49"/>
+    <w:lsdException w:name="Grid Table 5 Dark" w:uiPriority="50"/>
+    <w:lsdException w:name="Grid Table 6 Colorful" w:uiPriority="51"/>
+    <w:lsdException w:name="Grid Table 7 Colorful" w:uiPriority="52"/>
+    <w:lsdException w:name="Grid Table 1 Light Accent 1" w:uiPriority="46"/>
+    <w:lsdException w:name="Grid Table 2 Accent 1" w:uiPriority="47"/>
+    <w:lsdException w:name="Grid Table 3 Accent 1" w:uiPriority="48"/>
+    <w:lsdException w:name="Grid Table 4 Accent 1" w:uiPriority="49"/>
+    <w:lsdException w:name="Grid Table 5 Dark Accent 1" w:uiPriority="50"/>
+    <w:lsdException w:name="Grid Table 6 Colorful Accent 1" w:uiPriority="51"/>
+    <w:lsdException w:name="Grid Table 7 Colorful Accent 1" w:uiPriority="52"/>
+    <w:lsdException w:name="Grid Table 1 Light Accent 2" w:uiPriority="46"/>
+    <w:lsdException w:name="Grid Table 2 Accent 2" w:uiPriority="47"/>
+    <w:lsdException w:name="Grid Table 3 Accent 2" w:uiPriority="48"/>
+    <w:lsdException w:name="Grid Table 4 Accent 2" w:uiPriority="49"/>
+    <w:lsdException w:name="Grid Table 5 Dark Accent 2" w:uiPriority="50"/>
+    <w:lsdException w:name="Grid Table 6 Colorful Accent 2" w:uiPriority="51"/>
+    <w:lsdException w:name="Grid Table 7 Colorful Accent 2" w:uiPriority="52"/>
+    <w:lsdException w:name="Grid Table 1 Light Accent 3" w:uiPriority="46"/>
+    <w:lsdException w:name="Grid Table 2 Accent 3" w:uiPriority="47"/>
+    <w:lsdException w:name="Grid Table 3 Accent 3" w:uiPriority="48"/>
+    <w:lsdException w:name="Grid Table 4 Accent 3" w:uiPriority="49"/>
+    <w:lsdException w:name="Grid Table 5 Dark Accent 3" w:uiPriority="50"/>
+    <w:lsdException w:name="Grid Table 6 Colorful Accent 3" w:uiPriority="51"/>
+    <w:lsdException w:name="Grid Table 7 Colorful Accent 3" w:uiPriority="52"/>
+    <w:lsdException w:name="Grid Table 1 Light Accent 4" w:uiPriority="46"/>
+    <w:lsdException w:name="Grid Table 2 Accent 4" w:uiPriority="47"/>
+    <w:lsdException w:name="Grid Table 3 Accent 4" w:uiPriority="48"/>
+    <w:lsdException w:name="Grid Table 4 Accent 4" w:uiPriority="49"/>
+    <w:lsdException w:name="Grid Table 5 Dark Accent 4" w:uiPriority="50"/>
+    <w:lsdException w:name="Grid Table 6 Colorful Accent 4" w:uiPriority="51"/>
+    <w:lsdException w:name="Grid Table 7 Colorful Accent 4" w:uiPriority="52"/>
+    <w:lsdException w:name="Grid Table 1 Light Accent 5" w:uiPriority="46"/>
+    <w:lsdException w:name="Grid Table 2 Accent 5" w:uiPriority="47"/>
+    <w:lsdException w:name="Grid Table 3 Accent 5" w:uiPriority="48"/>
+    <w:lsdException w:name="Grid Table 4 Accent 5" w:uiPriority="49"/>
+    <w:lsdException w:name="Grid Table 5 Dark Accent 5" w:uiPriority="50"/>
+    <w:lsdException w:name="Grid Table 6 Colorful Accent 5" w:uiPriority="51"/>
+    <w:lsdException w:name="Grid Table 7 Colorful Accent 5" w:uiPriority="52"/>
+    <w:lsdException w:name="Grid Table 1 Light Accent 6" w:uiPriority="46"/>
+    <w:lsdException w:name="Grid Table 2 Accent 6" w:uiPriority="47"/>
+    <w:lsdException w:name="Grid Table 3 Accent 6" w:uiPriority="48"/>
+    <w:lsdException w:name="Grid Table 4 Accent 6" w:uiPriority="49"/>
+    <w:lsdException w:name="Grid Table 5 Dark Accent 6" w:uiPriority="50"/>
+    <w:lsdException w:name="Grid Table 6 Colorful Accent 6" w:uiPriority="51"/>
+    <w:lsdException w:name="Grid Table 7 Colorful Accent 6" w:uiPriority="52"/>
+    <w:lsdException w:name="List Table 1 Light" w:uiPriority="46"/>
+    <w:lsdException w:name="List Table 2" w:uiPriority="47"/>
+    <w:lsdException w:name="List Table 3" w:uiPriority="48"/>
+    <w:lsdException w:name="List Table 4" w:uiPriority="49"/>
+    <w:lsdException w:name="List Table 5 Dark" w:uiPriority="50"/>
+    <w:lsdException w:name="List Table 6 Colorful" w:uiPriority="51"/>
+    <w:lsdException w:name="List Table 7 Colorful" w:uiPriority="52"/>
+    <w:lsdException w:name="List Table 1 Light Accent 1" w:uiPriority="46"/>
+    <w:lsdException w:name="List Table 2 Accent 1" w:uiPriority="47"/>
+    <w:lsdException w:name="List Table 3 Accent 1" w:uiPriority="48"/>
+    <w:lsdException w:name="List Table 4 Accent 1" w:uiPriority="49"/>
+    <w:lsdException w:name="List Table 5 Dark Accent 1" w:uiPriority="50"/>
+    <w:lsdException w:name="List Table 6 Colorful Accent 1" w:uiPriority="51"/>
+    <w:lsdException w:name="List Table 7 Colorful Accent 1" w:uiPriority="52"/>
+    <w:lsdException w:name="List Table 1 Light Accent 2" w:uiPriority="46"/>
+    <w:lsdException w:name="List Table 2 Accent 2" w:uiPriority="47"/>
+    <w:lsdException w:name="List Table 3 Accent 2" w:uiPriority="48"/>
+    <w:lsdException w:name="List Table 4 Accent 2" w:uiPriority="49"/>
+    <w:lsdException w:name="List Table 5 Dark Accent 2" w:uiPriority="50"/>
+    <w:lsdException w:name="List Table 6 Colorful Accent 2" w:uiPriority="51"/>
+    <w:lsdException w:name="List Table 7 Colorful Accent 2" w:uiPriority="52"/>
+    <w:lsdException w:name="List Table 1 Light Accent 3" w:uiPriority="46"/>
+    <w:lsdException w:name="List Table 2 Accent 3" w:uiPriority="47"/>
+    <w:lsdException w:name="List Table 3 Accent 3" w:uiPriority="48"/>
+    <w:lsdException w:name="List Table 4 Accent 3" w:uiPriority="49"/>
+    <w:lsdException w:name="List Table 5 Dark Accent 3" w:uiPriority="50"/>
+    <w:lsdException w:name="List Table 6 Colorful Accent 3" w:uiPriority="51"/>
+    <w:lsdException w:name="List Table 7 Colorful Accent 3" w:uiPriority="52"/>
+    <w:lsdException w:name="List Table 1 Light Accent 4" w:uiPriority="46"/>
+    <w:lsdException w:name="List Table 2 Accent 4" w:uiPriority="47"/>
+    <w:lsdException w:name="List Table 3 Accent 4" w:uiPriority="48"/>
+    <w:lsdException w:name="List Table 4 Accent 4" w:uiPriority="49"/>
+    <w:lsdException w:name="List Table 5 Dark Accent 4" w:uiPriority="50"/>
+    <w:lsdException w:name="List Table 6 Colorful Accent 4" w:uiPriority="51"/>
+    <w:lsdException w:name="List Table 7 Colorful Accent 4" w:uiPriority="52"/>
+    <w:lsdException w:name="List Table 1 Light Accent 5" w:uiPriority="46"/>
+    <w:lsdException w:name="List Table 2 Accent 5" w:uiPriority="47"/>
+    <w:lsdException w:name="List Table 3 Accent 5" w:uiPriority="48"/>
+    <w:lsdException w:name="List Table 4 Accent 5" w:uiPriority="49"/>
+    <w:lsdException w:name="List Table 5 Dark Accent 5" w:uiPriority="50"/>
+    <w:lsdException w:name="List Table 6 Colorful Accent 5" w:uiPriority="51"/>
+    <w:lsdException w:name="List Table 7 Colorful Accent 5" w:uiPriority="52"/>
+    <w:lsdException w:name="List Table 1 Light Accent 6" w:uiPriority="46"/>
+    <w:lsdException w:name="List Table 2 Accent 6" w:uiPriority="47"/>
+    <w:lsdException w:name="List Table 3 Accent 6" w:uiPriority="48"/>
+    <w:lsdException w:name="List Table 4 Accent 6" w:uiPriority="49"/>
+    <w:lsdException w:name="List Table 5 Dark Accent 6" w:uiPriority="50"/>
+    <w:lsdException w:name="List Table 6 Colorful Accent 6" w:uiPriority="51"/>
+    <w:lsdException w:name="List Table 7 Colorful Accent 6" w:uiPriority="52"/>
   </w:latentStyles>
   <w:style w:type="paragraph" w:default="1" w:styleId="Normal">
     <w:name w:val="Normal"/>
@@ -1939,429 +3606,41 @@
       <w:u w:val="single"/>
     </w:rPr>
   </w:style>
-</w:styles>
-</file>
-
-<file path=word/stylesWithEffects.xml><?xml version="1.0" encoding="utf-8"?>
-<w:styles xmlns:wpc="http://schemas.microsoft.com/office/word/2010/wordprocessingCanvas" xmlns:mc="http://schemas.openxmlformats.org/markup-compatibility/2006" xmlns:o="urn:schemas-microsoft-com:office:office" xmlns:r="http://schemas.openxmlformats.org/officeDocument/2006/relationships" xmlns:m="http://schemas.openxmlformats.org/officeDocument/2006/math" xmlns:v="urn:schemas-microsoft-com:vml" xmlns:wp14="http://schemas.microsoft.com/office/word/2010/wordprocessingDrawing" xmlns:wp="http://schemas.openxmlformats.org/drawingml/2006/wordprocessingDrawing" xmlns:w10="urn:schemas-microsoft-com:office:word" xmlns:w="http://schemas.openxmlformats.org/wordprocessingml/2006/main" xmlns:w14="http://schemas.microsoft.com/office/word/2010/wordml" xmlns:wpg="http://schemas.microsoft.com/office/word/2010/wordprocessingGroup" xmlns:wpi="http://schemas.microsoft.com/office/word/2010/wordprocessingInk" xmlns:wne="http://schemas.microsoft.com/office/word/2006/wordml" xmlns:wps="http://schemas.microsoft.com/office/word/2010/wordprocessingShape" mc:Ignorable="w14 wp14">
-  <w:docDefaults>
-    <w:rPrDefault>
-      <w:rPr>
-        <w:rFonts w:asciiTheme="minorHAnsi" w:eastAsiaTheme="minorHAnsi" w:hAnsiTheme="minorHAnsi" w:cstheme="minorBidi"/>
-        <w:sz w:val="22"/>
-        <w:szCs w:val="22"/>
-        <w:lang w:val="es-MX" w:eastAsia="en-US" w:bidi="ar-SA"/>
-      </w:rPr>
-    </w:rPrDefault>
-    <w:pPrDefault>
-      <w:pPr>
-        <w:spacing w:after="200" w:line="276" w:lineRule="auto"/>
-      </w:pPr>
-    </w:pPrDefault>
-  </w:docDefaults>
-  <w:latentStyles w:defLockedState="0" w:defUIPriority="99" w:defSemiHidden="1" w:defUnhideWhenUsed="1" w:defQFormat="0" w:count="267">
-    <w:lsdException w:name="Normal" w:semiHidden="0" w:uiPriority="0" w:unhideWhenUsed="0" w:qFormat="1"/>
-    <w:lsdException w:name="heading 1" w:semiHidden="0" w:uiPriority="9" w:unhideWhenUsed="0" w:qFormat="1"/>
-    <w:lsdException w:name="heading 2" w:uiPriority="9" w:qFormat="1"/>
-    <w:lsdException w:name="heading 3" w:uiPriority="9" w:qFormat="1"/>
-    <w:lsdException w:name="heading 4" w:uiPriority="9" w:qFormat="1"/>
-    <w:lsdException w:name="heading 5" w:uiPriority="9" w:qFormat="1"/>
-    <w:lsdException w:name="heading 6" w:uiPriority="9" w:qFormat="1"/>
-    <w:lsdException w:name="heading 7" w:uiPriority="9" w:qFormat="1"/>
-    <w:lsdException w:name="heading 8" w:uiPriority="9" w:qFormat="1"/>
-    <w:lsdException w:name="heading 9" w:uiPriority="9" w:qFormat="1"/>
-    <w:lsdException w:name="toc 1" w:uiPriority="39"/>
-    <w:lsdException w:name="toc 2" w:uiPriority="39"/>
-    <w:lsdException w:name="toc 3" w:uiPriority="39"/>
-    <w:lsdException w:name="toc 4" w:uiPriority="39"/>
-    <w:lsdException w:name="toc 5" w:uiPriority="39"/>
-    <w:lsdException w:name="toc 6" w:uiPriority="39"/>
-    <w:lsdException w:name="toc 7" w:uiPriority="39"/>
-    <w:lsdException w:name="toc 8" w:uiPriority="39"/>
-    <w:lsdException w:name="toc 9" w:uiPriority="39"/>
-    <w:lsdException w:name="caption" w:uiPriority="35" w:qFormat="1"/>
-    <w:lsdException w:name="Title" w:semiHidden="0" w:uiPriority="10" w:unhideWhenUsed="0" w:qFormat="1"/>
-    <w:lsdException w:name="Default Paragraph Font" w:uiPriority="1"/>
-    <w:lsdException w:name="Subtitle" w:semiHidden="0" w:uiPriority="11" w:unhideWhenUsed="0" w:qFormat="1"/>
-    <w:lsdException w:name="Strong" w:semiHidden="0" w:uiPriority="22" w:unhideWhenUsed="0" w:qFormat="1"/>
-    <w:lsdException w:name="Emphasis" w:semiHidden="0" w:uiPriority="20" w:unhideWhenUsed="0" w:qFormat="1"/>
-    <w:lsdException w:name="Table Grid" w:semiHidden="0" w:uiPriority="59" w:unhideWhenUsed="0"/>
-    <w:lsdException w:name="Placeholder Text" w:unhideWhenUsed="0"/>
-    <w:lsdException w:name="No Spacing" w:semiHidden="0" w:uiPriority="1" w:unhideWhenUsed="0" w:qFormat="1"/>
-    <w:lsdException w:name="Light Shading" w:semiHidden="0" w:uiPriority="60" w:unhideWhenUsed="0"/>
-    <w:lsdException w:name="Light List" w:semiHidden="0" w:uiPriority="61" w:unhideWhenUsed="0"/>
-    <w:lsdException w:name="Light Grid" w:semiHidden="0" w:uiPriority="62" w:unhideWhenUsed="0"/>
-    <w:lsdException w:name="Medium Shading 1" w:semiHidden="0" w:uiPriority="63" w:unhideWhenUsed="0"/>
-    <w:lsdException w:name="Medium Shading 2" w:semiHidden="0" w:uiPriority="64" w:unhideWhenUsed="0"/>
-    <w:lsdException w:name="Medium List 1" w:semiHidden="0" w:uiPriority="65" w:unhideWhenUsed="0"/>
-    <w:lsdException w:name="Medium List 2" w:semiHidden="0" w:uiPriority="66" w:unhideWhenUsed="0"/>
-    <w:lsdException w:name="Medium Grid 1" w:semiHidden="0" w:uiPriority="67" w:unhideWhenUsed="0"/>
-    <w:lsdException w:name="Medium Grid 2" w:semiHidden="0" w:uiPriority="68" w:unhideWhenUsed="0"/>
-    <w:lsdException w:name="Medium Grid 3" w:semiHidden="0" w:uiPriority="69" w:unhideWhenUsed="0"/>
-    <w:lsdException w:name="Dark List" w:semiHidden="0" w:uiPriority="70" w:unhideWhenUsed="0"/>
-    <w:lsdException w:name="Colorful Shading" w:semiHidden="0" w:uiPriority="71" w:unhideWhenUsed="0"/>
-    <w:lsdException w:name="Colorful List" w:semiHidden="0" w:uiPriority="72" w:unhideWhenUsed="0"/>
-    <w:lsdException w:name="Colorful Grid" w:semiHidden="0" w:uiPriority="73" w:unhideWhenUsed="0"/>
-    <w:lsdException w:name="Light Shading Accent 1" w:semiHidden="0" w:uiPriority="60" w:unhideWhenUsed="0"/>
-    <w:lsdException w:name="Light List Accent 1" w:semiHidden="0" w:uiPriority="61" w:unhideWhenUsed="0"/>
-    <w:lsdException w:name="Light Grid Accent 1" w:semiHidden="0" w:uiPriority="62" w:unhideWhenUsed="0"/>
-    <w:lsdException w:name="Medium Shading 1 Accent 1" w:semiHidden="0" w:uiPriority="63" w:unhideWhenUsed="0"/>
-    <w:lsdException w:name="Medium Shading 2 Accent 1" w:semiHidden="0" w:uiPriority="64" w:unhideWhenUsed="0"/>
-    <w:lsdException w:name="Medium List 1 Accent 1" w:semiHidden="0" w:uiPriority="65" w:unhideWhenUsed="0"/>
-    <w:lsdException w:name="Revision" w:unhideWhenUsed="0"/>
-    <w:lsdException w:name="List Paragraph" w:semiHidden="0" w:uiPriority="34" w:unhideWhenUsed="0" w:qFormat="1"/>
-    <w:lsdException w:name="Quote" w:semiHidden="0" w:uiPriority="29" w:unhideWhenUsed="0" w:qFormat="1"/>
-    <w:lsdException w:name="Intense Quote" w:semiHidden="0" w:uiPriority="30" w:unhideWhenUsed="0" w:qFormat="1"/>
-    <w:lsdException w:name="Medium List 2 Accent 1" w:semiHidden="0" w:uiPriority="66" w:unhideWhenUsed="0"/>
-    <w:lsdException w:name="Medium Grid 1 Accent 1" w:semiHidden="0" w:uiPriority="67" w:unhideWhenUsed="0"/>
-    <w:lsdException w:name="Medium Grid 2 Accent 1" w:semiHidden="0" w:uiPriority="68" w:unhideWhenUsed="0"/>
-    <w:lsdException w:name="Medium Grid 3 Accent 1" w:semiHidden="0" w:uiPriority="69" w:unhideWhenUsed="0"/>
-    <w:lsdException w:name="Dark List Accent 1" w:semiHidden="0" w:uiPriority="70" w:unhideWhenUsed="0"/>
-    <w:lsdException w:name="Colorful Shading Accent 1" w:semiHidden="0" w:uiPriority="71" w:unhideWhenUsed="0"/>
-    <w:lsdException w:name="Colorful List Accent 1" w:semiHidden="0" w:uiPriority="72" w:unhideWhenUsed="0"/>
-    <w:lsdException w:name="Colorful Grid Accent 1" w:semiHidden="0" w:uiPriority="73" w:unhideWhenUsed="0"/>
-    <w:lsdException w:name="Light Shading Accent 2" w:semiHidden="0" w:uiPriority="60" w:unhideWhenUsed="0"/>
-    <w:lsdException w:name="Light List Accent 2" w:semiHidden="0" w:uiPriority="61" w:unhideWhenUsed="0"/>
-    <w:lsdException w:name="Light Grid Accent 2" w:semiHidden="0" w:uiPriority="62" w:unhideWhenUsed="0"/>
-    <w:lsdException w:name="Medium Shading 1 Accent 2" w:semiHidden="0" w:uiPriority="63" w:unhideWhenUsed="0"/>
-    <w:lsdException w:name="Medium Shading 2 Accent 2" w:semiHidden="0" w:uiPriority="64" w:unhideWhenUsed="0"/>
-    <w:lsdException w:name="Medium List 1 Accent 2" w:semiHidden="0" w:uiPriority="65" w:unhideWhenUsed="0"/>
-    <w:lsdException w:name="Medium List 2 Accent 2" w:semiHidden="0" w:uiPriority="66" w:unhideWhenUsed="0"/>
-    <w:lsdException w:name="Medium Grid 1 Accent 2" w:semiHidden="0" w:uiPriority="67" w:unhideWhenUsed="0"/>
-    <w:lsdException w:name="Medium Grid 2 Accent 2" w:semiHidden="0" w:uiPriority="68" w:unhideWhenUsed="0"/>
-    <w:lsdException w:name="Medium Grid 3 Accent 2" w:semiHidden="0" w:uiPriority="69" w:unhideWhenUsed="0"/>
-    <w:lsdException w:name="Dark List Accent 2" w:semiHidden="0" w:uiPriority="70" w:unhideWhenUsed="0"/>
-    <w:lsdException w:name="Colorful Shading Accent 2" w:semiHidden="0" w:uiPriority="71" w:unhideWhenUsed="0"/>
-    <w:lsdException w:name="Colorful List Accent 2" w:semiHidden="0" w:uiPriority="72" w:unhideWhenUsed="0"/>
-    <w:lsdException w:name="Colorful Grid Accent 2" w:semiHidden="0" w:uiPriority="73" w:unhideWhenUsed="0"/>
-    <w:lsdException w:name="Light Shading Accent 3" w:semiHidden="0" w:uiPriority="60" w:unhideWhenUsed="0"/>
-    <w:lsdException w:name="Light List Accent 3" w:semiHidden="0" w:uiPriority="61" w:unhideWhenUsed="0"/>
-    <w:lsdException w:name="Light Grid Accent 3" w:semiHidden="0" w:uiPriority="62" w:unhideWhenUsed="0"/>
-    <w:lsdException w:name="Medium Shading 1 Accent 3" w:semiHidden="0" w:uiPriority="63" w:unhideWhenUsed="0"/>
-    <w:lsdException w:name="Medium Shading 2 Accent 3" w:semiHidden="0" w:uiPriority="64" w:unhideWhenUsed="0"/>
-    <w:lsdException w:name="Medium List 1 Accent 3" w:semiHidden="0" w:uiPriority="65" w:unhideWhenUsed="0"/>
-    <w:lsdException w:name="Medium List 2 Accent 3" w:semiHidden="0" w:uiPriority="66" w:unhideWhenUsed="0"/>
-    <w:lsdException w:name="Medium Grid 1 Accent 3" w:semiHidden="0" w:uiPriority="67" w:unhideWhenUsed="0"/>
-    <w:lsdException w:name="Medium Grid 2 Accent 3" w:semiHidden="0" w:uiPriority="68" w:unhideWhenUsed="0"/>
-    <w:lsdException w:name="Medium Grid 3 Accent 3" w:semiHidden="0" w:uiPriority="69" w:unhideWhenUsed="0"/>
-    <w:lsdException w:name="Dark List Accent 3" w:semiHidden="0" w:uiPriority="70" w:unhideWhenUsed="0"/>
-    <w:lsdException w:name="Colorful Shading Accent 3" w:semiHidden="0" w:uiPriority="71" w:unhideWhenUsed="0"/>
-    <w:lsdException w:name="Colorful List Accent 3" w:semiHidden="0" w:uiPriority="72" w:unhideWhenUsed="0"/>
-    <w:lsdException w:name="Colorful Grid Accent 3" w:semiHidden="0" w:uiPriority="73" w:unhideWhenUsed="0"/>
-    <w:lsdException w:name="Light Shading Accent 4" w:semiHidden="0" w:uiPriority="60" w:unhideWhenUsed="0"/>
-    <w:lsdException w:name="Light List Accent 4" w:semiHidden="0" w:uiPriority="61" w:unhideWhenUsed="0"/>
-    <w:lsdException w:name="Light Grid Accent 4" w:semiHidden="0" w:uiPriority="62" w:unhideWhenUsed="0"/>
-    <w:lsdException w:name="Medium Shading 1 Accent 4" w:semiHidden="0" w:uiPriority="63" w:unhideWhenUsed="0"/>
-    <w:lsdException w:name="Medium Shading 2 Accent 4" w:semiHidden="0" w:uiPriority="64" w:unhideWhenUsed="0"/>
-    <w:lsdException w:name="Medium List 1 Accent 4" w:semiHidden="0" w:uiPriority="65" w:unhideWhenUsed="0"/>
-    <w:lsdException w:name="Medium List 2 Accent 4" w:semiHidden="0" w:uiPriority="66" w:unhideWhenUsed="0"/>
-    <w:lsdException w:name="Medium Grid 1 Accent 4" w:semiHidden="0" w:uiPriority="67" w:unhideWhenUsed="0"/>
-    <w:lsdException w:name="Medium Grid 2 Accent 4" w:semiHidden="0" w:uiPriority="68" w:unhideWhenUsed="0"/>
-    <w:lsdException w:name="Medium Grid 3 Accent 4" w:semiHidden="0" w:uiPriority="69" w:unhideWhenUsed="0"/>
-    <w:lsdException w:name="Dark List Accent 4" w:semiHidden="0" w:uiPriority="70" w:unhideWhenUsed="0"/>
-    <w:lsdException w:name="Colorful Shading Accent 4" w:semiHidden="0" w:uiPriority="71" w:unhideWhenUsed="0"/>
-    <w:lsdException w:name="Colorful List Accent 4" w:semiHidden="0" w:uiPriority="72" w:unhideWhenUsed="0"/>
-    <w:lsdException w:name="Colorful Grid Accent 4" w:semiHidden="0" w:uiPriority="73" w:unhideWhenUsed="0"/>
-    <w:lsdException w:name="Light Shading Accent 5" w:semiHidden="0" w:uiPriority="60" w:unhideWhenUsed="0"/>
-    <w:lsdException w:name="Light List Accent 5" w:semiHidden="0" w:uiPriority="61" w:unhideWhenUsed="0"/>
-    <w:lsdException w:name="Light Grid Accent 5" w:semiHidden="0" w:uiPriority="62" w:unhideWhenUsed="0"/>
-    <w:lsdException w:name="Medium Shading 1 Accent 5" w:semiHidden="0" w:uiPriority="63" w:unhideWhenUsed="0"/>
-    <w:lsdException w:name="Medium Shading 2 Accent 5" w:semiHidden="0" w:uiPriority="64" w:unhideWhenUsed="0"/>
-    <w:lsdException w:name="Medium List 1 Accent 5" w:semiHidden="0" w:uiPriority="65" w:unhideWhenUsed="0"/>
-    <w:lsdException w:name="Medium List 2 Accent 5" w:semiHidden="0" w:uiPriority="66" w:unhideWhenUsed="0"/>
-    <w:lsdException w:name="Medium Grid 1 Accent 5" w:semiHidden="0" w:uiPriority="67" w:unhideWhenUsed="0"/>
-    <w:lsdException w:name="Medium Grid 2 Accent 5" w:semiHidden="0" w:uiPriority="68" w:unhideWhenUsed="0"/>
-    <w:lsdException w:name="Medium Grid 3 Accent 5" w:semiHidden="0" w:uiPriority="69" w:unhideWhenUsed="0"/>
-    <w:lsdException w:name="Dark List Accent 5" w:semiHidden="0" w:uiPriority="70" w:unhideWhenUsed="0"/>
-    <w:lsdException w:name="Colorful Shading Accent 5" w:semiHidden="0" w:uiPriority="71" w:unhideWhenUsed="0"/>
-    <w:lsdException w:name="Colorful List Accent 5" w:semiHidden="0" w:uiPriority="72" w:unhideWhenUsed="0"/>
-    <w:lsdException w:name="Colorful Grid Accent 5" w:semiHidden="0" w:uiPriority="73" w:unhideWhenUsed="0"/>
-    <w:lsdException w:name="Light Shading Accent 6" w:semiHidden="0" w:uiPriority="60" w:unhideWhenUsed="0"/>
-    <w:lsdException w:name="Light List Accent 6" w:semiHidden="0" w:uiPriority="61" w:unhideWhenUsed="0"/>
-    <w:lsdException w:name="Light Grid Accent 6" w:semiHidden="0" w:uiPriority="62" w:unhideWhenUsed="0"/>
-    <w:lsdException w:name="Medium Shading 1 Accent 6" w:semiHidden="0" w:uiPriority="63" w:unhideWhenUsed="0"/>
-    <w:lsdException w:name="Medium Shading 2 Accent 6" w:semiHidden="0" w:uiPriority="64" w:unhideWhenUsed="0"/>
-    <w:lsdException w:name="Medium List 1 Accent 6" w:semiHidden="0" w:uiPriority="65" w:unhideWhenUsed="0"/>
-    <w:lsdException w:name="Medium List 2 Accent 6" w:semiHidden="0" w:uiPriority="66" w:unhideWhenUsed="0"/>
-    <w:lsdException w:name="Medium Grid 1 Accent 6" w:semiHidden="0" w:uiPriority="67" w:unhideWhenUsed="0"/>
-    <w:lsdException w:name="Medium Grid 2 Accent 6" w:semiHidden="0" w:uiPriority="68" w:unhideWhenUsed="0"/>
-    <w:lsdException w:name="Medium Grid 3 Accent 6" w:semiHidden="0" w:uiPriority="69" w:unhideWhenUsed="0"/>
-    <w:lsdException w:name="Dark List Accent 6" w:semiHidden="0" w:uiPriority="70" w:unhideWhenUsed="0"/>
-    <w:lsdException w:name="Colorful Shading Accent 6" w:semiHidden="0" w:uiPriority="71" w:unhideWhenUsed="0"/>
-    <w:lsdException w:name="Colorful List Accent 6" w:semiHidden="0" w:uiPriority="72" w:unhideWhenUsed="0"/>
-    <w:lsdException w:name="Colorful Grid Accent 6" w:semiHidden="0" w:uiPriority="73" w:unhideWhenUsed="0"/>
-    <w:lsdException w:name="Subtle Emphasis" w:semiHidden="0" w:uiPriority="19" w:unhideWhenUsed="0" w:qFormat="1"/>
-    <w:lsdException w:name="Intense Emphasis" w:semiHidden="0" w:uiPriority="21" w:unhideWhenUsed="0" w:qFormat="1"/>
-    <w:lsdException w:name="Subtle Reference" w:semiHidden="0" w:uiPriority="31" w:unhideWhenUsed="0" w:qFormat="1"/>
-    <w:lsdException w:name="Intense Reference" w:semiHidden="0" w:uiPriority="32" w:unhideWhenUsed="0" w:qFormat="1"/>
-    <w:lsdException w:name="Book Title" w:semiHidden="0" w:uiPriority="33" w:unhideWhenUsed="0" w:qFormat="1"/>
-    <w:lsdException w:name="Bibliography" w:uiPriority="37"/>
-    <w:lsdException w:name="TOC Heading" w:uiPriority="39" w:qFormat="1"/>
-  </w:latentStyles>
-  <w:style w:type="paragraph" w:default="1" w:styleId="Normal">
-    <w:name w:val="Normal"/>
+  <w:style w:type="paragraph" w:styleId="Prrafodelista">
+    <w:name w:val="List Paragraph"/>
+    <w:basedOn w:val="Normal"/>
+    <w:uiPriority w:val="34"/>
     <w:qFormat/>
+    <w:rsid w:val="00F961E6"/>
+    <w:pPr>
+      <w:ind w:left="720"/>
+      <w:contextualSpacing/>
+    </w:pPr>
   </w:style>
-  <w:style w:type="paragraph" w:styleId="Ttulo1">
-    <w:name w:val="heading 1"/>
+  <w:style w:type="paragraph" w:styleId="Descripcin">
+    <w:name w:val="caption"/>
     <w:basedOn w:val="Normal"/>
     <w:next w:val="Normal"/>
-    <w:link w:val="Ttulo1Car"/>
-    <w:uiPriority w:val="9"/>
+    <w:uiPriority w:val="35"/>
+    <w:unhideWhenUsed/>
     <w:qFormat/>
-    <w:rsid w:val="00D45698"/>
+    <w:rsid w:val="00F961E6"/>
     <w:pPr>
-      <w:keepNext/>
-      <w:keepLines/>
-      <w:spacing w:before="480" w:after="0"/>
-      <w:outlineLvl w:val="0"/>
+      <w:spacing w:line="240" w:lineRule="auto"/>
     </w:pPr>
     <w:rPr>
-      <w:rFonts w:asciiTheme="majorHAnsi" w:eastAsiaTheme="majorEastAsia" w:hAnsiTheme="majorHAnsi" w:cstheme="majorBidi"/>
-      <w:b/>
-      <w:bCs/>
-      <w:color w:val="365F91" w:themeColor="accent1" w:themeShade="BF"/>
-      <w:sz w:val="28"/>
-      <w:szCs w:val="28"/>
-    </w:rPr>
-  </w:style>
-  <w:style w:type="paragraph" w:styleId="Ttulo2">
-    <w:name w:val="heading 2"/>
-    <w:basedOn w:val="Normal"/>
-    <w:next w:val="Normal"/>
-    <w:link w:val="Ttulo2Car"/>
-    <w:uiPriority w:val="9"/>
-    <w:unhideWhenUsed/>
-    <w:qFormat/>
-    <w:rsid w:val="00B92FDF"/>
-    <w:pPr>
-      <w:keepNext/>
-      <w:keepLines/>
-      <w:spacing w:before="200" w:after="0"/>
-      <w:outlineLvl w:val="1"/>
-    </w:pPr>
-    <w:rPr>
-      <w:rFonts w:asciiTheme="majorHAnsi" w:eastAsiaTheme="majorEastAsia" w:hAnsiTheme="majorHAnsi" w:cstheme="majorBidi"/>
-      <w:b/>
-      <w:bCs/>
-      <w:color w:val="4F81BD" w:themeColor="accent1"/>
-      <w:sz w:val="26"/>
-      <w:szCs w:val="26"/>
-    </w:rPr>
-  </w:style>
-  <w:style w:type="character" w:default="1" w:styleId="Fuentedeprrafopredeter">
-    <w:name w:val="Default Paragraph Font"/>
-    <w:uiPriority w:val="1"/>
-    <w:semiHidden/>
-    <w:unhideWhenUsed/>
-  </w:style>
-  <w:style w:type="table" w:default="1" w:styleId="Tablanormal">
-    <w:name w:val="Normal Table"/>
-    <w:uiPriority w:val="99"/>
-    <w:semiHidden/>
-    <w:unhideWhenUsed/>
-    <w:tblPr>
-      <w:tblInd w:w="0" w:type="dxa"/>
-      <w:tblCellMar>
-        <w:top w:w="0" w:type="dxa"/>
-        <w:left w:w="108" w:type="dxa"/>
-        <w:bottom w:w="0" w:type="dxa"/>
-        <w:right w:w="108" w:type="dxa"/>
-      </w:tblCellMar>
-    </w:tblPr>
-  </w:style>
-  <w:style w:type="numbering" w:default="1" w:styleId="Sinlista">
-    <w:name w:val="No List"/>
-    <w:uiPriority w:val="99"/>
-    <w:semiHidden/>
-    <w:unhideWhenUsed/>
-  </w:style>
-  <w:style w:type="paragraph" w:styleId="Sinespaciado">
-    <w:name w:val="No Spacing"/>
-    <w:link w:val="SinespaciadoCar"/>
-    <w:uiPriority w:val="1"/>
-    <w:qFormat/>
-    <w:rsid w:val="00D45698"/>
-    <w:pPr>
-      <w:spacing w:after="0" w:line="240" w:lineRule="auto"/>
-    </w:pPr>
-    <w:rPr>
-      <w:rFonts w:eastAsiaTheme="minorEastAsia"/>
-      <w:lang w:eastAsia="es-MX"/>
-    </w:rPr>
-  </w:style>
-  <w:style w:type="character" w:customStyle="1" w:styleId="SinespaciadoCar">
-    <w:name w:val="Sin espaciado Car"/>
-    <w:basedOn w:val="Fuentedeprrafopredeter"/>
-    <w:link w:val="Sinespaciado"/>
-    <w:uiPriority w:val="1"/>
-    <w:rsid w:val="00D45698"/>
-    <w:rPr>
-      <w:rFonts w:eastAsiaTheme="minorEastAsia"/>
-      <w:lang w:eastAsia="es-MX"/>
-    </w:rPr>
-  </w:style>
-  <w:style w:type="paragraph" w:styleId="Textodeglobo">
-    <w:name w:val="Balloon Text"/>
-    <w:basedOn w:val="Normal"/>
-    <w:link w:val="TextodegloboCar"/>
-    <w:uiPriority w:val="99"/>
-    <w:semiHidden/>
-    <w:unhideWhenUsed/>
-    <w:rsid w:val="00D45698"/>
-    <w:pPr>
-      <w:spacing w:after="0" w:line="240" w:lineRule="auto"/>
-    </w:pPr>
-    <w:rPr>
-      <w:rFonts w:ascii="Tahoma" w:hAnsi="Tahoma" w:cs="Tahoma"/>
-      <w:sz w:val="16"/>
-      <w:szCs w:val="16"/>
-    </w:rPr>
-  </w:style>
-  <w:style w:type="character" w:customStyle="1" w:styleId="TextodegloboCar">
-    <w:name w:val="Texto de globo Car"/>
-    <w:basedOn w:val="Fuentedeprrafopredeter"/>
-    <w:link w:val="Textodeglobo"/>
-    <w:uiPriority w:val="99"/>
-    <w:semiHidden/>
-    <w:rsid w:val="00D45698"/>
-    <w:rPr>
-      <w:rFonts w:ascii="Tahoma" w:hAnsi="Tahoma" w:cs="Tahoma"/>
-      <w:sz w:val="16"/>
-      <w:szCs w:val="16"/>
-    </w:rPr>
-  </w:style>
-  <w:style w:type="character" w:customStyle="1" w:styleId="Ttulo1Car">
-    <w:name w:val="Título 1 Car"/>
-    <w:basedOn w:val="Fuentedeprrafopredeter"/>
-    <w:link w:val="Ttulo1"/>
-    <w:uiPriority w:val="9"/>
-    <w:rsid w:val="00D45698"/>
-    <w:rPr>
-      <w:rFonts w:asciiTheme="majorHAnsi" w:eastAsiaTheme="majorEastAsia" w:hAnsiTheme="majorHAnsi" w:cstheme="majorBidi"/>
-      <w:b/>
-      <w:bCs/>
-      <w:color w:val="365F91" w:themeColor="accent1" w:themeShade="BF"/>
-      <w:sz w:val="28"/>
-      <w:szCs w:val="28"/>
-    </w:rPr>
-  </w:style>
-  <w:style w:type="paragraph" w:styleId="TtulodeTDC">
-    <w:name w:val="TOC Heading"/>
-    <w:basedOn w:val="Ttulo1"/>
-    <w:next w:val="Normal"/>
-    <w:uiPriority w:val="39"/>
-    <w:semiHidden/>
-    <w:unhideWhenUsed/>
-    <w:qFormat/>
-    <w:rsid w:val="00D45698"/>
-    <w:pPr>
-      <w:outlineLvl w:val="9"/>
-    </w:pPr>
-    <w:rPr>
-      <w:lang w:eastAsia="es-MX"/>
-    </w:rPr>
-  </w:style>
-  <w:style w:type="paragraph" w:styleId="Encabezado">
-    <w:name w:val="header"/>
-    <w:basedOn w:val="Normal"/>
-    <w:link w:val="EncabezadoCar"/>
-    <w:uiPriority w:val="99"/>
-    <w:unhideWhenUsed/>
-    <w:rsid w:val="00D45698"/>
-    <w:pPr>
-      <w:tabs>
-        <w:tab w:val="center" w:pos="4419"/>
-        <w:tab w:val="right" w:pos="8838"/>
-      </w:tabs>
-      <w:spacing w:after="0" w:line="240" w:lineRule="auto"/>
-    </w:pPr>
-  </w:style>
-  <w:style w:type="character" w:customStyle="1" w:styleId="EncabezadoCar">
-    <w:name w:val="Encabezado Car"/>
-    <w:basedOn w:val="Fuentedeprrafopredeter"/>
-    <w:link w:val="Encabezado"/>
-    <w:uiPriority w:val="99"/>
-    <w:rsid w:val="00D45698"/>
-  </w:style>
-  <w:style w:type="paragraph" w:styleId="Piedepgina">
-    <w:name w:val="footer"/>
-    <w:basedOn w:val="Normal"/>
-    <w:link w:val="PiedepginaCar"/>
-    <w:uiPriority w:val="99"/>
-    <w:unhideWhenUsed/>
-    <w:rsid w:val="00D45698"/>
-    <w:pPr>
-      <w:tabs>
-        <w:tab w:val="center" w:pos="4419"/>
-        <w:tab w:val="right" w:pos="8838"/>
-      </w:tabs>
-      <w:spacing w:after="0" w:line="240" w:lineRule="auto"/>
-    </w:pPr>
-  </w:style>
-  <w:style w:type="character" w:customStyle="1" w:styleId="PiedepginaCar">
-    <w:name w:val="Pie de página Car"/>
-    <w:basedOn w:val="Fuentedeprrafopredeter"/>
-    <w:link w:val="Piedepgina"/>
-    <w:uiPriority w:val="99"/>
-    <w:rsid w:val="00D45698"/>
-  </w:style>
-  <w:style w:type="character" w:customStyle="1" w:styleId="Ttulo2Car">
-    <w:name w:val="Título 2 Car"/>
-    <w:basedOn w:val="Fuentedeprrafopredeter"/>
-    <w:link w:val="Ttulo2"/>
-    <w:uiPriority w:val="9"/>
-    <w:rsid w:val="00B92FDF"/>
-    <w:rPr>
-      <w:rFonts w:asciiTheme="majorHAnsi" w:eastAsiaTheme="majorEastAsia" w:hAnsiTheme="majorHAnsi" w:cstheme="majorBidi"/>
-      <w:b/>
-      <w:bCs/>
-      <w:color w:val="4F81BD" w:themeColor="accent1"/>
-      <w:sz w:val="26"/>
-      <w:szCs w:val="26"/>
-    </w:rPr>
-  </w:style>
-  <w:style w:type="paragraph" w:styleId="TDC1">
-    <w:name w:val="toc 1"/>
-    <w:basedOn w:val="Normal"/>
-    <w:next w:val="Normal"/>
-    <w:autoRedefine/>
-    <w:uiPriority w:val="39"/>
-    <w:unhideWhenUsed/>
-    <w:rsid w:val="00B92FDF"/>
-    <w:pPr>
-      <w:spacing w:after="100"/>
-    </w:pPr>
-  </w:style>
-  <w:style w:type="paragraph" w:styleId="TDC2">
-    <w:name w:val="toc 2"/>
-    <w:basedOn w:val="Normal"/>
-    <w:next w:val="Normal"/>
-    <w:autoRedefine/>
-    <w:uiPriority w:val="39"/>
-    <w:unhideWhenUsed/>
-    <w:rsid w:val="00B92FDF"/>
-    <w:pPr>
-      <w:spacing w:after="100"/>
-      <w:ind w:left="220"/>
-    </w:pPr>
-  </w:style>
-  <w:style w:type="character" w:styleId="Hipervnculo">
-    <w:name w:val="Hyperlink"/>
-    <w:basedOn w:val="Fuentedeprrafopredeter"/>
-    <w:uiPriority w:val="99"/>
-    <w:unhideWhenUsed/>
-    <w:rsid w:val="00B92FDF"/>
-    <w:rPr>
-      <w:color w:val="0000FF" w:themeColor="hyperlink"/>
-      <w:u w:val="single"/>
+      <w:i/>
+      <w:iCs/>
+      <w:color w:val="1F497D" w:themeColor="text2"/>
+      <w:sz w:val="18"/>
+      <w:szCs w:val="18"/>
     </w:rPr>
   </w:style>
 </w:styles>
 </file>
 
 <file path=word/glossary/document.xml><?xml version="1.0" encoding="utf-8"?>
-<w:glossaryDocument xmlns:wpc="http://schemas.microsoft.com/office/word/2010/wordprocessingCanvas" xmlns:mc="http://schemas.openxmlformats.org/markup-compatibility/2006" xmlns:o="urn:schemas-microsoft-com:office:office" xmlns:r="http://schemas.openxmlformats.org/officeDocument/2006/relationships" xmlns:m="http://schemas.openxmlformats.org/officeDocument/2006/math" xmlns:v="urn:schemas-microsoft-com:vml" xmlns:wp14="http://schemas.microsoft.com/office/word/2010/wordprocessingDrawing" xmlns:wp="http://schemas.openxmlformats.org/drawingml/2006/wordprocessingDrawing" xmlns:w10="urn:schemas-microsoft-com:office:word" xmlns:w="http://schemas.openxmlformats.org/wordprocessingml/2006/main" xmlns:w14="http://schemas.microsoft.com/office/word/2010/wordml" xmlns:wpg="http://schemas.microsoft.com/office/word/2010/wordprocessingGroup" xmlns:wpi="http://schemas.microsoft.com/office/word/2010/wordprocessingInk" xmlns:wne="http://schemas.microsoft.com/office/word/2006/wordml" xmlns:wps="http://schemas.microsoft.com/office/word/2010/wordprocessingShape" mc:Ignorable="w14 wp14">
+<w:glossaryDocument xmlns:wpc="http://schemas.microsoft.com/office/word/2010/wordprocessingCanvas" xmlns:mc="http://schemas.openxmlformats.org/markup-compatibility/2006" xmlns:o="urn:schemas-microsoft-com:office:office" xmlns:r="http://schemas.openxmlformats.org/officeDocument/2006/relationships" xmlns:m="http://schemas.openxmlformats.org/officeDocument/2006/math" xmlns:v="urn:schemas-microsoft-com:vml" xmlns:wp14="http://schemas.microsoft.com/office/word/2010/wordprocessingDrawing" xmlns:wp="http://schemas.openxmlformats.org/drawingml/2006/wordprocessingDrawing" xmlns:w10="urn:schemas-microsoft-com:office:word" xmlns:w="http://schemas.openxmlformats.org/wordprocessingml/2006/main" xmlns:w14="http://schemas.microsoft.com/office/word/2010/wordml" xmlns:w15="http://schemas.microsoft.com/office/word/2012/wordml" xmlns:wpg="http://schemas.microsoft.com/office/word/2010/wordprocessingGroup" xmlns:wpi="http://schemas.microsoft.com/office/word/2010/wordprocessingInk" xmlns:wne="http://schemas.microsoft.com/office/word/2006/wordml" xmlns:wps="http://schemas.microsoft.com/office/word/2010/wordprocessingShape" mc:Ignorable="w14 w15 wp14">
   <w:docParts>
     <w:docPart>
       <w:docPartPr>
@@ -2461,20 +3740,20 @@
 </file>
 
 <file path=word/glossary/fontTable.xml><?xml version="1.0" encoding="utf-8"?>
-<w:fonts xmlns:mc="http://schemas.openxmlformats.org/markup-compatibility/2006" xmlns:r="http://schemas.openxmlformats.org/officeDocument/2006/relationships" xmlns:w="http://schemas.openxmlformats.org/wordprocessingml/2006/main" xmlns:w14="http://schemas.microsoft.com/office/word/2010/wordml" mc:Ignorable="w14">
+<w:fonts xmlns:mc="http://schemas.openxmlformats.org/markup-compatibility/2006" xmlns:r="http://schemas.openxmlformats.org/officeDocument/2006/relationships" xmlns:w="http://schemas.openxmlformats.org/wordprocessingml/2006/main" xmlns:w14="http://schemas.microsoft.com/office/word/2010/wordml" xmlns:w15="http://schemas.microsoft.com/office/word/2012/wordml" mc:Ignorable="w14 w15">
+  <w:font w:name="Times New Roman">
+    <w:panose1 w:val="02020603050405020304"/>
+    <w:charset w:val="00"/>
+    <w:family w:val="roman"/>
+    <w:pitch w:val="variable"/>
+    <w:sig w:usb0="E0002EFF" w:usb1="C0007843" w:usb2="00000009" w:usb3="00000000" w:csb0="000001FF" w:csb1="00000000"/>
+  </w:font>
   <w:font w:name="Calibri">
     <w:panose1 w:val="020F0502020204030204"/>
     <w:charset w:val="00"/>
     <w:family w:val="swiss"/>
     <w:pitch w:val="variable"/>
     <w:sig w:usb0="E00002FF" w:usb1="4000ACFF" w:usb2="00000001" w:usb3="00000000" w:csb0="0000019F" w:csb1="00000000"/>
-  </w:font>
-  <w:font w:name="Times New Roman">
-    <w:panose1 w:val="02020603050405020304"/>
-    <w:charset w:val="00"/>
-    <w:family w:val="roman"/>
-    <w:pitch w:val="variable"/>
-    <w:sig w:usb0="E0002AFF" w:usb1="C0007841" w:usb2="00000009" w:usb3="00000000" w:csb0="000001FF" w:csb1="00000000"/>
   </w:font>
   <w:font w:name="Cambria">
     <w:panose1 w:val="02040503050406030204"/>
@@ -2497,11 +3776,18 @@
     <w:pitch w:val="variable"/>
     <w:sig w:usb0="E0002AFF" w:usb1="C0007843" w:usb2="00000009" w:usb3="00000000" w:csb0="000001FF" w:csb1="00000000"/>
   </w:font>
+  <w:font w:name="Calibri Light">
+    <w:panose1 w:val="020F0302020204030204"/>
+    <w:charset w:val="00"/>
+    <w:family w:val="swiss"/>
+    <w:pitch w:val="variable"/>
+    <w:sig w:usb0="A00002EF" w:usb1="4000207B" w:usb2="00000000" w:usb3="00000000" w:csb0="0000019F" w:csb1="00000000"/>
+  </w:font>
 </w:fonts>
 </file>
 
 <file path=word/glossary/settings.xml><?xml version="1.0" encoding="utf-8"?>
-<w:settings xmlns:mc="http://schemas.openxmlformats.org/markup-compatibility/2006" xmlns:o="urn:schemas-microsoft-com:office:office" xmlns:r="http://schemas.openxmlformats.org/officeDocument/2006/relationships" xmlns:m="http://schemas.openxmlformats.org/officeDocument/2006/math" xmlns:v="urn:schemas-microsoft-com:vml" xmlns:w10="urn:schemas-microsoft-com:office:word" xmlns:w="http://schemas.openxmlformats.org/wordprocessingml/2006/main" xmlns:w14="http://schemas.microsoft.com/office/word/2010/wordml" xmlns:sl="http://schemas.openxmlformats.org/schemaLibrary/2006/main" mc:Ignorable="w14">
+<w:settings xmlns:mc="http://schemas.openxmlformats.org/markup-compatibility/2006" xmlns:o="urn:schemas-microsoft-com:office:office" xmlns:r="http://schemas.openxmlformats.org/officeDocument/2006/relationships" xmlns:m="http://schemas.openxmlformats.org/officeDocument/2006/math" xmlns:v="urn:schemas-microsoft-com:vml" xmlns:w10="urn:schemas-microsoft-com:office:word" xmlns:w="http://schemas.openxmlformats.org/wordprocessingml/2006/main" xmlns:w14="http://schemas.microsoft.com/office/word/2010/wordml" xmlns:w15="http://schemas.microsoft.com/office/word/2012/wordml" xmlns:sl="http://schemas.openxmlformats.org/schemaLibrary/2006/main" mc:Ignorable="w14 w15">
   <w:view w:val="normal"/>
   <w:defaultTabStop w:val="708"/>
   <w:hyphenationZone w:val="425"/>
@@ -2515,6 +3801,8 @@
   </w:compat>
   <w:rsids>
     <w:rsidRoot w:val="00D27771"/>
+    <w:rsid w:val="009264CC"/>
+    <w:rsid w:val="00BC329F"/>
     <w:rsid w:val="00D27771"/>
     <w:rsid w:val="00EC60AE"/>
   </w:rsids>
@@ -2539,7 +3827,7 @@
 </file>
 
 <file path=word/glossary/styles.xml><?xml version="1.0" encoding="utf-8"?>
-<w:styles xmlns:mc="http://schemas.openxmlformats.org/markup-compatibility/2006" xmlns:r="http://schemas.openxmlformats.org/officeDocument/2006/relationships" xmlns:w="http://schemas.openxmlformats.org/wordprocessingml/2006/main" xmlns:w14="http://schemas.microsoft.com/office/word/2010/wordml" mc:Ignorable="w14">
+<w:styles xmlns:mc="http://schemas.openxmlformats.org/markup-compatibility/2006" xmlns:r="http://schemas.openxmlformats.org/officeDocument/2006/relationships" xmlns:w="http://schemas.openxmlformats.org/wordprocessingml/2006/main" xmlns:w14="http://schemas.microsoft.com/office/word/2010/wordml" xmlns:w15="http://schemas.microsoft.com/office/word/2012/wordml" mc:Ignorable="w14 w15">
   <w:docDefaults>
     <w:rPrDefault>
       <w:rPr>
@@ -2555,354 +3843,378 @@
       </w:pPr>
     </w:pPrDefault>
   </w:docDefaults>
-  <w:latentStyles w:defLockedState="0" w:defUIPriority="99" w:defSemiHidden="1" w:defUnhideWhenUsed="1" w:defQFormat="0" w:count="267">
-    <w:lsdException w:name="Normal" w:semiHidden="0" w:uiPriority="0" w:unhideWhenUsed="0" w:qFormat="1"/>
-    <w:lsdException w:name="heading 1" w:semiHidden="0" w:uiPriority="9" w:unhideWhenUsed="0" w:qFormat="1"/>
-    <w:lsdException w:name="heading 2" w:uiPriority="9" w:qFormat="1"/>
-    <w:lsdException w:name="heading 3" w:uiPriority="9" w:qFormat="1"/>
-    <w:lsdException w:name="heading 4" w:uiPriority="9" w:qFormat="1"/>
-    <w:lsdException w:name="heading 5" w:uiPriority="9" w:qFormat="1"/>
-    <w:lsdException w:name="heading 6" w:uiPriority="9" w:qFormat="1"/>
-    <w:lsdException w:name="heading 7" w:uiPriority="9" w:qFormat="1"/>
-    <w:lsdException w:name="heading 8" w:uiPriority="9" w:qFormat="1"/>
-    <w:lsdException w:name="heading 9" w:uiPriority="9" w:qFormat="1"/>
-    <w:lsdException w:name="toc 1" w:uiPriority="39"/>
-    <w:lsdException w:name="toc 2" w:uiPriority="39"/>
-    <w:lsdException w:name="toc 3" w:uiPriority="39"/>
-    <w:lsdException w:name="toc 4" w:uiPriority="39"/>
-    <w:lsdException w:name="toc 5" w:uiPriority="39"/>
-    <w:lsdException w:name="toc 6" w:uiPriority="39"/>
-    <w:lsdException w:name="toc 7" w:uiPriority="39"/>
-    <w:lsdException w:name="toc 8" w:uiPriority="39"/>
-    <w:lsdException w:name="toc 9" w:uiPriority="39"/>
-    <w:lsdException w:name="caption" w:uiPriority="35" w:qFormat="1"/>
-    <w:lsdException w:name="Title" w:semiHidden="0" w:uiPriority="10" w:unhideWhenUsed="0" w:qFormat="1"/>
-    <w:lsdException w:name="Default Paragraph Font" w:uiPriority="1"/>
-    <w:lsdException w:name="Subtitle" w:semiHidden="0" w:uiPriority="11" w:unhideWhenUsed="0" w:qFormat="1"/>
-    <w:lsdException w:name="Strong" w:semiHidden="0" w:uiPriority="22" w:unhideWhenUsed="0" w:qFormat="1"/>
-    <w:lsdException w:name="Emphasis" w:semiHidden="0" w:uiPriority="20" w:unhideWhenUsed="0" w:qFormat="1"/>
-    <w:lsdException w:name="Table Grid" w:semiHidden="0" w:uiPriority="59" w:unhideWhenUsed="0"/>
-    <w:lsdException w:name="Placeholder Text" w:unhideWhenUsed="0"/>
-    <w:lsdException w:name="No Spacing" w:semiHidden="0" w:uiPriority="1" w:unhideWhenUsed="0" w:qFormat="1"/>
-    <w:lsdException w:name="Light Shading" w:semiHidden="0" w:uiPriority="60" w:unhideWhenUsed="0"/>
-    <w:lsdException w:name="Light List" w:semiHidden="0" w:uiPriority="61" w:unhideWhenUsed="0"/>
-    <w:lsdException w:name="Light Grid" w:semiHidden="0" w:uiPriority="62" w:unhideWhenUsed="0"/>
-    <w:lsdException w:name="Medium Shading 1" w:semiHidden="0" w:uiPriority="63" w:unhideWhenUsed="0"/>
-    <w:lsdException w:name="Medium Shading 2" w:semiHidden="0" w:uiPriority="64" w:unhideWhenUsed="0"/>
-    <w:lsdException w:name="Medium List 1" w:semiHidden="0" w:uiPriority="65" w:unhideWhenUsed="0"/>
-    <w:lsdException w:name="Medium List 2" w:semiHidden="0" w:uiPriority="66" w:unhideWhenUsed="0"/>
-    <w:lsdException w:name="Medium Grid 1" w:semiHidden="0" w:uiPriority="67" w:unhideWhenUsed="0"/>
-    <w:lsdException w:name="Medium Grid 2" w:semiHidden="0" w:uiPriority="68" w:unhideWhenUsed="0"/>
-    <w:lsdException w:name="Medium Grid 3" w:semiHidden="0" w:uiPriority="69" w:unhideWhenUsed="0"/>
-    <w:lsdException w:name="Dark List" w:semiHidden="0" w:uiPriority="70" w:unhideWhenUsed="0"/>
-    <w:lsdException w:name="Colorful Shading" w:semiHidden="0" w:uiPriority="71" w:unhideWhenUsed="0"/>
-    <w:lsdException w:name="Colorful List" w:semiHidden="0" w:uiPriority="72" w:unhideWhenUsed="0"/>
-    <w:lsdException w:name="Colorful Grid" w:semiHidden="0" w:uiPriority="73" w:unhideWhenUsed="0"/>
-    <w:lsdException w:name="Light Shading Accent 1" w:semiHidden="0" w:uiPriority="60" w:unhideWhenUsed="0"/>
-    <w:lsdException w:name="Light List Accent 1" w:semiHidden="0" w:uiPriority="61" w:unhideWhenUsed="0"/>
-    <w:lsdException w:name="Light Grid Accent 1" w:semiHidden="0" w:uiPriority="62" w:unhideWhenUsed="0"/>
-    <w:lsdException w:name="Medium Shading 1 Accent 1" w:semiHidden="0" w:uiPriority="63" w:unhideWhenUsed="0"/>
-    <w:lsdException w:name="Medium Shading 2 Accent 1" w:semiHidden="0" w:uiPriority="64" w:unhideWhenUsed="0"/>
-    <w:lsdException w:name="Medium List 1 Accent 1" w:semiHidden="0" w:uiPriority="65" w:unhideWhenUsed="0"/>
-    <w:lsdException w:name="Revision" w:unhideWhenUsed="0"/>
-    <w:lsdException w:name="List Paragraph" w:semiHidden="0" w:uiPriority="34" w:unhideWhenUsed="0" w:qFormat="1"/>
-    <w:lsdException w:name="Quote" w:semiHidden="0" w:uiPriority="29" w:unhideWhenUsed="0" w:qFormat="1"/>
-    <w:lsdException w:name="Intense Quote" w:semiHidden="0" w:uiPriority="30" w:unhideWhenUsed="0" w:qFormat="1"/>
-    <w:lsdException w:name="Medium List 2 Accent 1" w:semiHidden="0" w:uiPriority="66" w:unhideWhenUsed="0"/>
-    <w:lsdException w:name="Medium Grid 1 Accent 1" w:semiHidden="0" w:uiPriority="67" w:unhideWhenUsed="0"/>
-    <w:lsdException w:name="Medium Grid 2 Accent 1" w:semiHidden="0" w:uiPriority="68" w:unhideWhenUsed="0"/>
-    <w:lsdException w:name="Medium Grid 3 Accent 1" w:semiHidden="0" w:uiPriority="69" w:unhideWhenUsed="0"/>
-    <w:lsdException w:name="Dark List Accent 1" w:semiHidden="0" w:uiPriority="70" w:unhideWhenUsed="0"/>
-    <w:lsdException w:name="Colorful Shading Accent 1" w:semiHidden="0" w:uiPriority="71" w:unhideWhenUsed="0"/>
-    <w:lsdException w:name="Colorful List Accent 1" w:semiHidden="0" w:uiPriority="72" w:unhideWhenUsed="0"/>
-    <w:lsdException w:name="Colorful Grid Accent 1" w:semiHidden="0" w:uiPriority="73" w:unhideWhenUsed="0"/>
-    <w:lsdException w:name="Light Shading Accent 2" w:semiHidden="0" w:uiPriority="60" w:unhideWhenUsed="0"/>
-    <w:lsdException w:name="Light List Accent 2" w:semiHidden="0" w:uiPriority="61" w:unhideWhenUsed="0"/>
-    <w:lsdException w:name="Light Grid Accent 2" w:semiHidden="0" w:uiPriority="62" w:unhideWhenUsed="0"/>
-    <w:lsdException w:name="Medium Shading 1 Accent 2" w:semiHidden="0" w:uiPriority="63" w:unhideWhenUsed="0"/>
-    <w:lsdException w:name="Medium Shading 2 Accent 2" w:semiHidden="0" w:uiPriority="64" w:unhideWhenUsed="0"/>
-    <w:lsdException w:name="Medium List 1 Accent 2" w:semiHidden="0" w:uiPriority="65" w:unhideWhenUsed="0"/>
-    <w:lsdException w:name="Medium List 2 Accent 2" w:semiHidden="0" w:uiPriority="66" w:unhideWhenUsed="0"/>
-    <w:lsdException w:name="Medium Grid 1 Accent 2" w:semiHidden="0" w:uiPriority="67" w:unhideWhenUsed="0"/>
-    <w:lsdException w:name="Medium Grid 2 Accent 2" w:semiHidden="0" w:uiPriority="68" w:unhideWhenUsed="0"/>
-    <w:lsdException w:name="Medium Grid 3 Accent 2" w:semiHidden="0" w:uiPriority="69" w:unhideWhenUsed="0"/>
-    <w:lsdException w:name="Dark List Accent 2" w:semiHidden="0" w:uiPriority="70" w:unhideWhenUsed="0"/>
-    <w:lsdException w:name="Colorful Shading Accent 2" w:semiHidden="0" w:uiPriority="71" w:unhideWhenUsed="0"/>
-    <w:lsdException w:name="Colorful List Accent 2" w:semiHidden="0" w:uiPriority="72" w:unhideWhenUsed="0"/>
-    <w:lsdException w:name="Colorful Grid Accent 2" w:semiHidden="0" w:uiPriority="73" w:unhideWhenUsed="0"/>
-    <w:lsdException w:name="Light Shading Accent 3" w:semiHidden="0" w:uiPriority="60" w:unhideWhenUsed="0"/>
-    <w:lsdException w:name="Light List Accent 3" w:semiHidden="0" w:uiPriority="61" w:unhideWhenUsed="0"/>
-    <w:lsdException w:name="Light Grid Accent 3" w:semiHidden="0" w:uiPriority="62" w:unhideWhenUsed="0"/>
-    <w:lsdException w:name="Medium Shading 1 Accent 3" w:semiHidden="0" w:uiPriority="63" w:unhideWhenUsed="0"/>
-    <w:lsdException w:name="Medium Shading 2 Accent 3" w:semiHidden="0" w:uiPriority="64" w:unhideWhenUsed="0"/>
-    <w:lsdException w:name="Medium List 1 Accent 3" w:semiHidden="0" w:uiPriority="65" w:unhideWhenUsed="0"/>
-    <w:lsdException w:name="Medium List 2 Accent 3" w:semiHidden="0" w:uiPriority="66" w:unhideWhenUsed="0"/>
-    <w:lsdException w:name="Medium Grid 1 Accent 3" w:semiHidden="0" w:uiPriority="67" w:unhideWhenUsed="0"/>
-    <w:lsdException w:name="Medium Grid 2 Accent 3" w:semiHidden="0" w:uiPriority="68" w:unhideWhenUsed="0"/>
-    <w:lsdException w:name="Medium Grid 3 Accent 3" w:semiHidden="0" w:uiPriority="69" w:unhideWhenUsed="0"/>
-    <w:lsdException w:name="Dark List Accent 3" w:semiHidden="0" w:uiPriority="70" w:unhideWhenUsed="0"/>
-    <w:lsdException w:name="Colorful Shading Accent 3" w:semiHidden="0" w:uiPriority="71" w:unhideWhenUsed="0"/>
-    <w:lsdException w:name="Colorful List Accent 3" w:semiHidden="0" w:uiPriority="72" w:unhideWhenUsed="0"/>
-    <w:lsdException w:name="Colorful Grid Accent 3" w:semiHidden="0" w:uiPriority="73" w:unhideWhenUsed="0"/>
-    <w:lsdException w:name="Light Shading Accent 4" w:semiHidden="0" w:uiPriority="60" w:unhideWhenUsed="0"/>
-    <w:lsdException w:name="Light List Accent 4" w:semiHidden="0" w:uiPriority="61" w:unhideWhenUsed="0"/>
-    <w:lsdException w:name="Light Grid Accent 4" w:semiHidden="0" w:uiPriority="62" w:unhideWhenUsed="0"/>
-    <w:lsdException w:name="Medium Shading 1 Accent 4" w:semiHidden="0" w:uiPriority="63" w:unhideWhenUsed="0"/>
-    <w:lsdException w:name="Medium Shading 2 Accent 4" w:semiHidden="0" w:uiPriority="64" w:unhideWhenUsed="0"/>
-    <w:lsdException w:name="Medium List 1 Accent 4" w:semiHidden="0" w:uiPriority="65" w:unhideWhenUsed="0"/>
-    <w:lsdException w:name="Medium List 2 Accent 4" w:semiHidden="0" w:uiPriority="66" w:unhideWhenUsed="0"/>
-    <w:lsdException w:name="Medium Grid 1 Accent 4" w:semiHidden="0" w:uiPriority="67" w:unhideWhenUsed="0"/>
-    <w:lsdException w:name="Medium Grid 2 Accent 4" w:semiHidden="0" w:uiPriority="68" w:unhideWhenUsed="0"/>
-    <w:lsdException w:name="Medium Grid 3 Accent 4" w:semiHidden="0" w:uiPriority="69" w:unhideWhenUsed="0"/>
-    <w:lsdException w:name="Dark List Accent 4" w:semiHidden="0" w:uiPriority="70" w:unhideWhenUsed="0"/>
-    <w:lsdException w:name="Colorful Shading Accent 4" w:semiHidden="0" w:uiPriority="71" w:unhideWhenUsed="0"/>
-    <w:lsdException w:name="Colorful List Accent 4" w:semiHidden="0" w:uiPriority="72" w:unhideWhenUsed="0"/>
-    <w:lsdException w:name="Colorful Grid Accent 4" w:semiHidden="0" w:uiPriority="73" w:unhideWhenUsed="0"/>
-    <w:lsdException w:name="Light Shading Accent 5" w:semiHidden="0" w:uiPriority="60" w:unhideWhenUsed="0"/>
-    <w:lsdException w:name="Light List Accent 5" w:semiHidden="0" w:uiPriority="61" w:unhideWhenUsed="0"/>
-    <w:lsdException w:name="Light Grid Accent 5" w:semiHidden="0" w:uiPriority="62" w:unhideWhenUsed="0"/>
-    <w:lsdException w:name="Medium Shading 1 Accent 5" w:semiHidden="0" w:uiPriority="63" w:unhideWhenUsed="0"/>
-    <w:lsdException w:name="Medium Shading 2 Accent 5" w:semiHidden="0" w:uiPriority="64" w:unhideWhenUsed="0"/>
-    <w:lsdException w:name="Medium List 1 Accent 5" w:semiHidden="0" w:uiPriority="65" w:unhideWhenUsed="0"/>
-    <w:lsdException w:name="Medium List 2 Accent 5" w:semiHidden="0" w:uiPriority="66" w:unhideWhenUsed="0"/>
-    <w:lsdException w:name="Medium Grid 1 Accent 5" w:semiHidden="0" w:uiPriority="67" w:unhideWhenUsed="0"/>
-    <w:lsdException w:name="Medium Grid 2 Accent 5" w:semiHidden="0" w:uiPriority="68" w:unhideWhenUsed="0"/>
-    <w:lsdException w:name="Medium Grid 3 Accent 5" w:semiHidden="0" w:uiPriority="69" w:unhideWhenUsed="0"/>
-    <w:lsdException w:name="Dark List Accent 5" w:semiHidden="0" w:uiPriority="70" w:unhideWhenUsed="0"/>
-    <w:lsdException w:name="Colorful Shading Accent 5" w:semiHidden="0" w:uiPriority="71" w:unhideWhenUsed="0"/>
-    <w:lsdException w:name="Colorful List Accent 5" w:semiHidden="0" w:uiPriority="72" w:unhideWhenUsed="0"/>
-    <w:lsdException w:name="Colorful Grid Accent 5" w:semiHidden="0" w:uiPriority="73" w:unhideWhenUsed="0"/>
-    <w:lsdException w:name="Light Shading Accent 6" w:semiHidden="0" w:uiPriority="60" w:unhideWhenUsed="0"/>
-    <w:lsdException w:name="Light List Accent 6" w:semiHidden="0" w:uiPriority="61" w:unhideWhenUsed="0"/>
-    <w:lsdException w:name="Light Grid Accent 6" w:semiHidden="0" w:uiPriority="62" w:unhideWhenUsed="0"/>
-    <w:lsdException w:name="Medium Shading 1 Accent 6" w:semiHidden="0" w:uiPriority="63" w:unhideWhenUsed="0"/>
-    <w:lsdException w:name="Medium Shading 2 Accent 6" w:semiHidden="0" w:uiPriority="64" w:unhideWhenUsed="0"/>
-    <w:lsdException w:name="Medium List 1 Accent 6" w:semiHidden="0" w:uiPriority="65" w:unhideWhenUsed="0"/>
-    <w:lsdException w:name="Medium List 2 Accent 6" w:semiHidden="0" w:uiPriority="66" w:unhideWhenUsed="0"/>
-    <w:lsdException w:name="Medium Grid 1 Accent 6" w:semiHidden="0" w:uiPriority="67" w:unhideWhenUsed="0"/>
-    <w:lsdException w:name="Medium Grid 2 Accent 6" w:semiHidden="0" w:uiPriority="68" w:unhideWhenUsed="0"/>
-    <w:lsdException w:name="Medium Grid 3 Accent 6" w:semiHidden="0" w:uiPriority="69" w:unhideWhenUsed="0"/>
-    <w:lsdException w:name="Dark List Accent 6" w:semiHidden="0" w:uiPriority="70" w:unhideWhenUsed="0"/>
-    <w:lsdException w:name="Colorful Shading Accent 6" w:semiHidden="0" w:uiPriority="71" w:unhideWhenUsed="0"/>
-    <w:lsdException w:name="Colorful List Accent 6" w:semiHidden="0" w:uiPriority="72" w:unhideWhenUsed="0"/>
-    <w:lsdException w:name="Colorful Grid Accent 6" w:semiHidden="0" w:uiPriority="73" w:unhideWhenUsed="0"/>
-    <w:lsdException w:name="Subtle Emphasis" w:semiHidden="0" w:uiPriority="19" w:unhideWhenUsed="0" w:qFormat="1"/>
-    <w:lsdException w:name="Intense Emphasis" w:semiHidden="0" w:uiPriority="21" w:unhideWhenUsed="0" w:qFormat="1"/>
-    <w:lsdException w:name="Subtle Reference" w:semiHidden="0" w:uiPriority="31" w:unhideWhenUsed="0" w:qFormat="1"/>
-    <w:lsdException w:name="Intense Reference" w:semiHidden="0" w:uiPriority="32" w:unhideWhenUsed="0" w:qFormat="1"/>
-    <w:lsdException w:name="Book Title" w:semiHidden="0" w:uiPriority="33" w:unhideWhenUsed="0" w:qFormat="1"/>
-    <w:lsdException w:name="Bibliography" w:uiPriority="37"/>
-    <w:lsdException w:name="TOC Heading" w:uiPriority="39" w:qFormat="1"/>
-  </w:latentStyles>
-  <w:style w:type="paragraph" w:default="1" w:styleId="Normal">
-    <w:name w:val="Normal"/>
-    <w:qFormat/>
-  </w:style>
-  <w:style w:type="character" w:default="1" w:styleId="Fuentedeprrafopredeter">
-    <w:name w:val="Default Paragraph Font"/>
-    <w:uiPriority w:val="1"/>
-    <w:semiHidden/>
-    <w:unhideWhenUsed/>
-  </w:style>
-  <w:style w:type="table" w:default="1" w:styleId="Tablanormal">
-    <w:name w:val="Normal Table"/>
-    <w:uiPriority w:val="99"/>
-    <w:semiHidden/>
-    <w:unhideWhenUsed/>
-    <w:tblPr>
-      <w:tblInd w:w="0" w:type="dxa"/>
-      <w:tblCellMar>
-        <w:top w:w="0" w:type="dxa"/>
-        <w:left w:w="108" w:type="dxa"/>
-        <w:bottom w:w="0" w:type="dxa"/>
-        <w:right w:w="108" w:type="dxa"/>
-      </w:tblCellMar>
-    </w:tblPr>
-  </w:style>
-  <w:style w:type="numbering" w:default="1" w:styleId="Sinlista">
-    <w:name w:val="No List"/>
-    <w:uiPriority w:val="99"/>
-    <w:semiHidden/>
-    <w:unhideWhenUsed/>
-  </w:style>
-  <w:style w:type="paragraph" w:customStyle="1" w:styleId="5D8F9EA62B2F42FA991A6A287F401AF0">
-    <w:name w:val="5D8F9EA62B2F42FA991A6A287F401AF0"/>
-    <w:rsid w:val="00D27771"/>
-  </w:style>
-  <w:style w:type="paragraph" w:customStyle="1" w:styleId="3E67697AAC1C406891EDA7B0C2594D06">
-    <w:name w:val="3E67697AAC1C406891EDA7B0C2594D06"/>
-    <w:rsid w:val="00D27771"/>
-  </w:style>
-  <w:style w:type="paragraph" w:customStyle="1" w:styleId="1B88D809DC9F484C84A98918D324A123">
-    <w:name w:val="1B88D809DC9F484C84A98918D324A123"/>
-    <w:rsid w:val="00D27771"/>
-  </w:style>
-  <w:style w:type="paragraph" w:customStyle="1" w:styleId="33F0317543224F3D8694F773A25EC91C">
-    <w:name w:val="33F0317543224F3D8694F773A25EC91C"/>
-    <w:rsid w:val="00D27771"/>
-  </w:style>
-  <w:style w:type="paragraph" w:customStyle="1" w:styleId="7988BE44A80840E2A2E13E65A5CDEB11">
-    <w:name w:val="7988BE44A80840E2A2E13E65A5CDEB11"/>
-    <w:rsid w:val="00D27771"/>
-  </w:style>
-</w:styles>
-</file>
-
-<file path=word/glossary/stylesWithEffects.xml><?xml version="1.0" encoding="utf-8"?>
-<w:styles xmlns:wpc="http://schemas.microsoft.com/office/word/2010/wordprocessingCanvas" xmlns:mc="http://schemas.openxmlformats.org/markup-compatibility/2006" xmlns:o="urn:schemas-microsoft-com:office:office" xmlns:r="http://schemas.openxmlformats.org/officeDocument/2006/relationships" xmlns:m="http://schemas.openxmlformats.org/officeDocument/2006/math" xmlns:v="urn:schemas-microsoft-com:vml" xmlns:wp14="http://schemas.microsoft.com/office/word/2010/wordprocessingDrawing" xmlns:wp="http://schemas.openxmlformats.org/drawingml/2006/wordprocessingDrawing" xmlns:w10="urn:schemas-microsoft-com:office:word" xmlns:w="http://schemas.openxmlformats.org/wordprocessingml/2006/main" xmlns:w14="http://schemas.microsoft.com/office/word/2010/wordml" xmlns:wpg="http://schemas.microsoft.com/office/word/2010/wordprocessingGroup" xmlns:wpi="http://schemas.microsoft.com/office/word/2010/wordprocessingInk" xmlns:wne="http://schemas.microsoft.com/office/word/2006/wordml" xmlns:wps="http://schemas.microsoft.com/office/word/2010/wordprocessingShape" mc:Ignorable="w14 wp14">
-  <w:docDefaults>
-    <w:rPrDefault>
-      <w:rPr>
-        <w:rFonts w:asciiTheme="minorHAnsi" w:eastAsiaTheme="minorEastAsia" w:hAnsiTheme="minorHAnsi" w:cstheme="minorBidi"/>
-        <w:sz w:val="22"/>
-        <w:szCs w:val="22"/>
-        <w:lang w:val="es-MX" w:eastAsia="es-MX" w:bidi="ar-SA"/>
-      </w:rPr>
-    </w:rPrDefault>
-    <w:pPrDefault>
-      <w:pPr>
-        <w:spacing w:after="200" w:line="276" w:lineRule="auto"/>
-      </w:pPr>
-    </w:pPrDefault>
-  </w:docDefaults>
-  <w:latentStyles w:defLockedState="0" w:defUIPriority="99" w:defSemiHidden="1" w:defUnhideWhenUsed="1" w:defQFormat="0" w:count="267">
-    <w:lsdException w:name="Normal" w:semiHidden="0" w:uiPriority="0" w:unhideWhenUsed="0" w:qFormat="1"/>
-    <w:lsdException w:name="heading 1" w:semiHidden="0" w:uiPriority="9" w:unhideWhenUsed="0" w:qFormat="1"/>
-    <w:lsdException w:name="heading 2" w:uiPriority="9" w:qFormat="1"/>
-    <w:lsdException w:name="heading 3" w:uiPriority="9" w:qFormat="1"/>
-    <w:lsdException w:name="heading 4" w:uiPriority="9" w:qFormat="1"/>
-    <w:lsdException w:name="heading 5" w:uiPriority="9" w:qFormat="1"/>
-    <w:lsdException w:name="heading 6" w:uiPriority="9" w:qFormat="1"/>
-    <w:lsdException w:name="heading 7" w:uiPriority="9" w:qFormat="1"/>
-    <w:lsdException w:name="heading 8" w:uiPriority="9" w:qFormat="1"/>
-    <w:lsdException w:name="heading 9" w:uiPriority="9" w:qFormat="1"/>
-    <w:lsdException w:name="toc 1" w:uiPriority="39"/>
-    <w:lsdException w:name="toc 2" w:uiPriority="39"/>
-    <w:lsdException w:name="toc 3" w:uiPriority="39"/>
-    <w:lsdException w:name="toc 4" w:uiPriority="39"/>
-    <w:lsdException w:name="toc 5" w:uiPriority="39"/>
-    <w:lsdException w:name="toc 6" w:uiPriority="39"/>
-    <w:lsdException w:name="toc 7" w:uiPriority="39"/>
-    <w:lsdException w:name="toc 8" w:uiPriority="39"/>
-    <w:lsdException w:name="toc 9" w:uiPriority="39"/>
-    <w:lsdException w:name="caption" w:uiPriority="35" w:qFormat="1"/>
-    <w:lsdException w:name="Title" w:semiHidden="0" w:uiPriority="10" w:unhideWhenUsed="0" w:qFormat="1"/>
-    <w:lsdException w:name="Default Paragraph Font" w:uiPriority="1"/>
-    <w:lsdException w:name="Subtitle" w:semiHidden="0" w:uiPriority="11" w:unhideWhenUsed="0" w:qFormat="1"/>
-    <w:lsdException w:name="Strong" w:semiHidden="0" w:uiPriority="22" w:unhideWhenUsed="0" w:qFormat="1"/>
-    <w:lsdException w:name="Emphasis" w:semiHidden="0" w:uiPriority="20" w:unhideWhenUsed="0" w:qFormat="1"/>
-    <w:lsdException w:name="Table Grid" w:semiHidden="0" w:uiPriority="59" w:unhideWhenUsed="0"/>
-    <w:lsdException w:name="Placeholder Text" w:unhideWhenUsed="0"/>
-    <w:lsdException w:name="No Spacing" w:semiHidden="0" w:uiPriority="1" w:unhideWhenUsed="0" w:qFormat="1"/>
-    <w:lsdException w:name="Light Shading" w:semiHidden="0" w:uiPriority="60" w:unhideWhenUsed="0"/>
-    <w:lsdException w:name="Light List" w:semiHidden="0" w:uiPriority="61" w:unhideWhenUsed="0"/>
-    <w:lsdException w:name="Light Grid" w:semiHidden="0" w:uiPriority="62" w:unhideWhenUsed="0"/>
-    <w:lsdException w:name="Medium Shading 1" w:semiHidden="0" w:uiPriority="63" w:unhideWhenUsed="0"/>
-    <w:lsdException w:name="Medium Shading 2" w:semiHidden="0" w:uiPriority="64" w:unhideWhenUsed="0"/>
-    <w:lsdException w:name="Medium List 1" w:semiHidden="0" w:uiPriority="65" w:unhideWhenUsed="0"/>
-    <w:lsdException w:name="Medium List 2" w:semiHidden="0" w:uiPriority="66" w:unhideWhenUsed="0"/>
-    <w:lsdException w:name="Medium Grid 1" w:semiHidden="0" w:uiPriority="67" w:unhideWhenUsed="0"/>
-    <w:lsdException w:name="Medium Grid 2" w:semiHidden="0" w:uiPriority="68" w:unhideWhenUsed="0"/>
-    <w:lsdException w:name="Medium Grid 3" w:semiHidden="0" w:uiPriority="69" w:unhideWhenUsed="0"/>
-    <w:lsdException w:name="Dark List" w:semiHidden="0" w:uiPriority="70" w:unhideWhenUsed="0"/>
-    <w:lsdException w:name="Colorful Shading" w:semiHidden="0" w:uiPriority="71" w:unhideWhenUsed="0"/>
-    <w:lsdException w:name="Colorful List" w:semiHidden="0" w:uiPriority="72" w:unhideWhenUsed="0"/>
-    <w:lsdException w:name="Colorful Grid" w:semiHidden="0" w:uiPriority="73" w:unhideWhenUsed="0"/>
-    <w:lsdException w:name="Light Shading Accent 1" w:semiHidden="0" w:uiPriority="60" w:unhideWhenUsed="0"/>
-    <w:lsdException w:name="Light List Accent 1" w:semiHidden="0" w:uiPriority="61" w:unhideWhenUsed="0"/>
-    <w:lsdException w:name="Light Grid Accent 1" w:semiHidden="0" w:uiPriority="62" w:unhideWhenUsed="0"/>
-    <w:lsdException w:name="Medium Shading 1 Accent 1" w:semiHidden="0" w:uiPriority="63" w:unhideWhenUsed="0"/>
-    <w:lsdException w:name="Medium Shading 2 Accent 1" w:semiHidden="0" w:uiPriority="64" w:unhideWhenUsed="0"/>
-    <w:lsdException w:name="Medium List 1 Accent 1" w:semiHidden="0" w:uiPriority="65" w:unhideWhenUsed="0"/>
-    <w:lsdException w:name="Revision" w:unhideWhenUsed="0"/>
-    <w:lsdException w:name="List Paragraph" w:semiHidden="0" w:uiPriority="34" w:unhideWhenUsed="0" w:qFormat="1"/>
-    <w:lsdException w:name="Quote" w:semiHidden="0" w:uiPriority="29" w:unhideWhenUsed="0" w:qFormat="1"/>
-    <w:lsdException w:name="Intense Quote" w:semiHidden="0" w:uiPriority="30" w:unhideWhenUsed="0" w:qFormat="1"/>
-    <w:lsdException w:name="Medium List 2 Accent 1" w:semiHidden="0" w:uiPriority="66" w:unhideWhenUsed="0"/>
-    <w:lsdException w:name="Medium Grid 1 Accent 1" w:semiHidden="0" w:uiPriority="67" w:unhideWhenUsed="0"/>
-    <w:lsdException w:name="Medium Grid 2 Accent 1" w:semiHidden="0" w:uiPriority="68" w:unhideWhenUsed="0"/>
-    <w:lsdException w:name="Medium Grid 3 Accent 1" w:semiHidden="0" w:uiPriority="69" w:unhideWhenUsed="0"/>
-    <w:lsdException w:name="Dark List Accent 1" w:semiHidden="0" w:uiPriority="70" w:unhideWhenUsed="0"/>
-    <w:lsdException w:name="Colorful Shading Accent 1" w:semiHidden="0" w:uiPriority="71" w:unhideWhenUsed="0"/>
-    <w:lsdException w:name="Colorful List Accent 1" w:semiHidden="0" w:uiPriority="72" w:unhideWhenUsed="0"/>
-    <w:lsdException w:name="Colorful Grid Accent 1" w:semiHidden="0" w:uiPriority="73" w:unhideWhenUsed="0"/>
-    <w:lsdException w:name="Light Shading Accent 2" w:semiHidden="0" w:uiPriority="60" w:unhideWhenUsed="0"/>
-    <w:lsdException w:name="Light List Accent 2" w:semiHidden="0" w:uiPriority="61" w:unhideWhenUsed="0"/>
-    <w:lsdException w:name="Light Grid Accent 2" w:semiHidden="0" w:uiPriority="62" w:unhideWhenUsed="0"/>
-    <w:lsdException w:name="Medium Shading 1 Accent 2" w:semiHidden="0" w:uiPriority="63" w:unhideWhenUsed="0"/>
-    <w:lsdException w:name="Medium Shading 2 Accent 2" w:semiHidden="0" w:uiPriority="64" w:unhideWhenUsed="0"/>
-    <w:lsdException w:name="Medium List 1 Accent 2" w:semiHidden="0" w:uiPriority="65" w:unhideWhenUsed="0"/>
-    <w:lsdException w:name="Medium List 2 Accent 2" w:semiHidden="0" w:uiPriority="66" w:unhideWhenUsed="0"/>
-    <w:lsdException w:name="Medium Grid 1 Accent 2" w:semiHidden="0" w:uiPriority="67" w:unhideWhenUsed="0"/>
-    <w:lsdException w:name="Medium Grid 2 Accent 2" w:semiHidden="0" w:uiPriority="68" w:unhideWhenUsed="0"/>
-    <w:lsdException w:name="Medium Grid 3 Accent 2" w:semiHidden="0" w:uiPriority="69" w:unhideWhenUsed="0"/>
-    <w:lsdException w:name="Dark List Accent 2" w:semiHidden="0" w:uiPriority="70" w:unhideWhenUsed="0"/>
-    <w:lsdException w:name="Colorful Shading Accent 2" w:semiHidden="0" w:uiPriority="71" w:unhideWhenUsed="0"/>
-    <w:lsdException w:name="Colorful List Accent 2" w:semiHidden="0" w:uiPriority="72" w:unhideWhenUsed="0"/>
-    <w:lsdException w:name="Colorful Grid Accent 2" w:semiHidden="0" w:uiPriority="73" w:unhideWhenUsed="0"/>
-    <w:lsdException w:name="Light Shading Accent 3" w:semiHidden="0" w:uiPriority="60" w:unhideWhenUsed="0"/>
-    <w:lsdException w:name="Light List Accent 3" w:semiHidden="0" w:uiPriority="61" w:unhideWhenUsed="0"/>
-    <w:lsdException w:name="Light Grid Accent 3" w:semiHidden="0" w:uiPriority="62" w:unhideWhenUsed="0"/>
-    <w:lsdException w:name="Medium Shading 1 Accent 3" w:semiHidden="0" w:uiPriority="63" w:unhideWhenUsed="0"/>
-    <w:lsdException w:name="Medium Shading 2 Accent 3" w:semiHidden="0" w:uiPriority="64" w:unhideWhenUsed="0"/>
-    <w:lsdException w:name="Medium List 1 Accent 3" w:semiHidden="0" w:uiPriority="65" w:unhideWhenUsed="0"/>
-    <w:lsdException w:name="Medium List 2 Accent 3" w:semiHidden="0" w:uiPriority="66" w:unhideWhenUsed="0"/>
-    <w:lsdException w:name="Medium Grid 1 Accent 3" w:semiHidden="0" w:uiPriority="67" w:unhideWhenUsed="0"/>
-    <w:lsdException w:name="Medium Grid 2 Accent 3" w:semiHidden="0" w:uiPriority="68" w:unhideWhenUsed="0"/>
-    <w:lsdException w:name="Medium Grid 3 Accent 3" w:semiHidden="0" w:uiPriority="69" w:unhideWhenUsed="0"/>
-    <w:lsdException w:name="Dark List Accent 3" w:semiHidden="0" w:uiPriority="70" w:unhideWhenUsed="0"/>
-    <w:lsdException w:name="Colorful Shading Accent 3" w:semiHidden="0" w:uiPriority="71" w:unhideWhenUsed="0"/>
-    <w:lsdException w:name="Colorful List Accent 3" w:semiHidden="0" w:uiPriority="72" w:unhideWhenUsed="0"/>
-    <w:lsdException w:name="Colorful Grid Accent 3" w:semiHidden="0" w:uiPriority="73" w:unhideWhenUsed="0"/>
-    <w:lsdException w:name="Light Shading Accent 4" w:semiHidden="0" w:uiPriority="60" w:unhideWhenUsed="0"/>
-    <w:lsdException w:name="Light List Accent 4" w:semiHidden="0" w:uiPriority="61" w:unhideWhenUsed="0"/>
-    <w:lsdException w:name="Light Grid Accent 4" w:semiHidden="0" w:uiPriority="62" w:unhideWhenUsed="0"/>
-    <w:lsdException w:name="Medium Shading 1 Accent 4" w:semiHidden="0" w:uiPriority="63" w:unhideWhenUsed="0"/>
-    <w:lsdException w:name="Medium Shading 2 Accent 4" w:semiHidden="0" w:uiPriority="64" w:unhideWhenUsed="0"/>
-    <w:lsdException w:name="Medium List 1 Accent 4" w:semiHidden="0" w:uiPriority="65" w:unhideWhenUsed="0"/>
-    <w:lsdException w:name="Medium List 2 Accent 4" w:semiHidden="0" w:uiPriority="66" w:unhideWhenUsed="0"/>
-    <w:lsdException w:name="Medium Grid 1 Accent 4" w:semiHidden="0" w:uiPriority="67" w:unhideWhenUsed="0"/>
-    <w:lsdException w:name="Medium Grid 2 Accent 4" w:semiHidden="0" w:uiPriority="68" w:unhideWhenUsed="0"/>
-    <w:lsdException w:name="Medium Grid 3 Accent 4" w:semiHidden="0" w:uiPriority="69" w:unhideWhenUsed="0"/>
-    <w:lsdException w:name="Dark List Accent 4" w:semiHidden="0" w:uiPriority="70" w:unhideWhenUsed="0"/>
-    <w:lsdException w:name="Colorful Shading Accent 4" w:semiHidden="0" w:uiPriority="71" w:unhideWhenUsed="0"/>
-    <w:lsdException w:name="Colorful List Accent 4" w:semiHidden="0" w:uiPriority="72" w:unhideWhenUsed="0"/>
-    <w:lsdException w:name="Colorful Grid Accent 4" w:semiHidden="0" w:uiPriority="73" w:unhideWhenUsed="0"/>
-    <w:lsdException w:name="Light Shading Accent 5" w:semiHidden="0" w:uiPriority="60" w:unhideWhenUsed="0"/>
-    <w:lsdException w:name="Light List Accent 5" w:semiHidden="0" w:uiPriority="61" w:unhideWhenUsed="0"/>
-    <w:lsdException w:name="Light Grid Accent 5" w:semiHidden="0" w:uiPriority="62" w:unhideWhenUsed="0"/>
-    <w:lsdException w:name="Medium Shading 1 Accent 5" w:semiHidden="0" w:uiPriority="63" w:unhideWhenUsed="0"/>
-    <w:lsdException w:name="Medium Shading 2 Accent 5" w:semiHidden="0" w:uiPriority="64" w:unhideWhenUsed="0"/>
-    <w:lsdException w:name="Medium List 1 Accent 5" w:semiHidden="0" w:uiPriority="65" w:unhideWhenUsed="0"/>
-    <w:lsdException w:name="Medium List 2 Accent 5" w:semiHidden="0" w:uiPriority="66" w:unhideWhenUsed="0"/>
-    <w:lsdException w:name="Medium Grid 1 Accent 5" w:semiHidden="0" w:uiPriority="67" w:unhideWhenUsed="0"/>
-    <w:lsdException w:name="Medium Grid 2 Accent 5" w:semiHidden="0" w:uiPriority="68" w:unhideWhenUsed="0"/>
-    <w:lsdException w:name="Medium Grid 3 Accent 5" w:semiHidden="0" w:uiPriority="69" w:unhideWhenUsed="0"/>
-    <w:lsdException w:name="Dark List Accent 5" w:semiHidden="0" w:uiPriority="70" w:unhideWhenUsed="0"/>
-    <w:lsdException w:name="Colorful Shading Accent 5" w:semiHidden="0" w:uiPriority="71" w:unhideWhenUsed="0"/>
-    <w:lsdException w:name="Colorful List Accent 5" w:semiHidden="0" w:uiPriority="72" w:unhideWhenUsed="0"/>
-    <w:lsdException w:name="Colorful Grid Accent 5" w:semiHidden="0" w:uiPriority="73" w:unhideWhenUsed="0"/>
-    <w:lsdException w:name="Light Shading Accent 6" w:semiHidden="0" w:uiPriority="60" w:unhideWhenUsed="0"/>
-    <w:lsdException w:name="Light List Accent 6" w:semiHidden="0" w:uiPriority="61" w:unhideWhenUsed="0"/>
-    <w:lsdException w:name="Light Grid Accent 6" w:semiHidden="0" w:uiPriority="62" w:unhideWhenUsed="0"/>
-    <w:lsdException w:name="Medium Shading 1 Accent 6" w:semiHidden="0" w:uiPriority="63" w:unhideWhenUsed="0"/>
-    <w:lsdException w:name="Medium Shading 2 Accent 6" w:semiHidden="0" w:uiPriority="64" w:unhideWhenUsed="0"/>
-    <w:lsdException w:name="Medium List 1 Accent 6" w:semiHidden="0" w:uiPriority="65" w:unhideWhenUsed="0"/>
-    <w:lsdException w:name="Medium List 2 Accent 6" w:semiHidden="0" w:uiPriority="66" w:unhideWhenUsed="0"/>
-    <w:lsdException w:name="Medium Grid 1 Accent 6" w:semiHidden="0" w:uiPriority="67" w:unhideWhenUsed="0"/>
-    <w:lsdException w:name="Medium Grid 2 Accent 6" w:semiHidden="0" w:uiPriority="68" w:unhideWhenUsed="0"/>
-    <w:lsdException w:name="Medium Grid 3 Accent 6" w:semiHidden="0" w:uiPriority="69" w:unhideWhenUsed="0"/>
-    <w:lsdException w:name="Dark List Accent 6" w:semiHidden="0" w:uiPriority="70" w:unhideWhenUsed="0"/>
-    <w:lsdException w:name="Colorful Shading Accent 6" w:semiHidden="0" w:uiPriority="71" w:unhideWhenUsed="0"/>
-    <w:lsdException w:name="Colorful List Accent 6" w:semiHidden="0" w:uiPriority="72" w:unhideWhenUsed="0"/>
-    <w:lsdException w:name="Colorful Grid Accent 6" w:semiHidden="0" w:uiPriority="73" w:unhideWhenUsed="0"/>
-    <w:lsdException w:name="Subtle Emphasis" w:semiHidden="0" w:uiPriority="19" w:unhideWhenUsed="0" w:qFormat="1"/>
-    <w:lsdException w:name="Intense Emphasis" w:semiHidden="0" w:uiPriority="21" w:unhideWhenUsed="0" w:qFormat="1"/>
-    <w:lsdException w:name="Subtle Reference" w:semiHidden="0" w:uiPriority="31" w:unhideWhenUsed="0" w:qFormat="1"/>
-    <w:lsdException w:name="Intense Reference" w:semiHidden="0" w:uiPriority="32" w:unhideWhenUsed="0" w:qFormat="1"/>
-    <w:lsdException w:name="Book Title" w:semiHidden="0" w:uiPriority="33" w:unhideWhenUsed="0" w:qFormat="1"/>
-    <w:lsdException w:name="Bibliography" w:uiPriority="37"/>
-    <w:lsdException w:name="TOC Heading" w:uiPriority="39" w:qFormat="1"/>
+  <w:latentStyles w:defLockedState="0" w:defUIPriority="99" w:defSemiHidden="0" w:defUnhideWhenUsed="0" w:defQFormat="0" w:count="371">
+    <w:lsdException w:name="Normal" w:uiPriority="0" w:qFormat="1"/>
+    <w:lsdException w:name="heading 1" w:uiPriority="9" w:qFormat="1"/>
+    <w:lsdException w:name="heading 2" w:semiHidden="1" w:uiPriority="9" w:unhideWhenUsed="1" w:qFormat="1"/>
+    <w:lsdException w:name="heading 3" w:semiHidden="1" w:uiPriority="9" w:unhideWhenUsed="1" w:qFormat="1"/>
+    <w:lsdException w:name="heading 4" w:semiHidden="1" w:uiPriority="9" w:unhideWhenUsed="1" w:qFormat="1"/>
+    <w:lsdException w:name="heading 5" w:semiHidden="1" w:uiPriority="9" w:unhideWhenUsed="1" w:qFormat="1"/>
+    <w:lsdException w:name="heading 6" w:semiHidden="1" w:uiPriority="9" w:unhideWhenUsed="1" w:qFormat="1"/>
+    <w:lsdException w:name="heading 7" w:semiHidden="1" w:uiPriority="9" w:unhideWhenUsed="1" w:qFormat="1"/>
+    <w:lsdException w:name="heading 8" w:semiHidden="1" w:uiPriority="9" w:unhideWhenUsed="1" w:qFormat="1"/>
+    <w:lsdException w:name="heading 9" w:semiHidden="1" w:uiPriority="9" w:unhideWhenUsed="1" w:qFormat="1"/>
+    <w:lsdException w:name="index 1" w:semiHidden="1" w:unhideWhenUsed="1"/>
+    <w:lsdException w:name="index 2" w:semiHidden="1" w:unhideWhenUsed="1"/>
+    <w:lsdException w:name="index 3" w:semiHidden="1" w:unhideWhenUsed="1"/>
+    <w:lsdException w:name="index 4" w:semiHidden="1" w:unhideWhenUsed="1"/>
+    <w:lsdException w:name="index 5" w:semiHidden="1" w:unhideWhenUsed="1"/>
+    <w:lsdException w:name="index 6" w:semiHidden="1" w:unhideWhenUsed="1"/>
+    <w:lsdException w:name="index 7" w:semiHidden="1" w:unhideWhenUsed="1"/>
+    <w:lsdException w:name="index 8" w:semiHidden="1" w:unhideWhenUsed="1"/>
+    <w:lsdException w:name="index 9" w:semiHidden="1" w:unhideWhenUsed="1"/>
+    <w:lsdException w:name="toc 1" w:semiHidden="1" w:uiPriority="39" w:unhideWhenUsed="1"/>
+    <w:lsdException w:name="toc 2" w:semiHidden="1" w:uiPriority="39" w:unhideWhenUsed="1"/>
+    <w:lsdException w:name="toc 3" w:semiHidden="1" w:uiPriority="39" w:unhideWhenUsed="1"/>
+    <w:lsdException w:name="toc 4" w:semiHidden="1" w:uiPriority="39" w:unhideWhenUsed="1"/>
+    <w:lsdException w:name="toc 5" w:semiHidden="1" w:uiPriority="39" w:unhideWhenUsed="1"/>
+    <w:lsdException w:name="toc 6" w:semiHidden="1" w:uiPriority="39" w:unhideWhenUsed="1"/>
+    <w:lsdException w:name="toc 7" w:semiHidden="1" w:uiPriority="39" w:unhideWhenUsed="1"/>
+    <w:lsdException w:name="toc 8" w:semiHidden="1" w:uiPriority="39" w:unhideWhenUsed="1"/>
+    <w:lsdException w:name="toc 9" w:semiHidden="1" w:uiPriority="39" w:unhideWhenUsed="1"/>
+    <w:lsdException w:name="Normal Indent" w:semiHidden="1" w:unhideWhenUsed="1"/>
+    <w:lsdException w:name="footnote text" w:semiHidden="1" w:unhideWhenUsed="1"/>
+    <w:lsdException w:name="annotation text" w:semiHidden="1" w:unhideWhenUsed="1"/>
+    <w:lsdException w:name="header" w:semiHidden="1" w:unhideWhenUsed="1"/>
+    <w:lsdException w:name="footer" w:semiHidden="1" w:unhideWhenUsed="1"/>
+    <w:lsdException w:name="index heading" w:semiHidden="1" w:unhideWhenUsed="1"/>
+    <w:lsdException w:name="caption" w:semiHidden="1" w:uiPriority="35" w:unhideWhenUsed="1" w:qFormat="1"/>
+    <w:lsdException w:name="table of figures" w:semiHidden="1" w:unhideWhenUsed="1"/>
+    <w:lsdException w:name="envelope address" w:semiHidden="1" w:unhideWhenUsed="1"/>
+    <w:lsdException w:name="envelope return" w:semiHidden="1" w:unhideWhenUsed="1"/>
+    <w:lsdException w:name="footnote reference" w:semiHidden="1" w:unhideWhenUsed="1"/>
+    <w:lsdException w:name="annotation reference" w:semiHidden="1" w:unhideWhenUsed="1"/>
+    <w:lsdException w:name="line number" w:semiHidden="1" w:unhideWhenUsed="1"/>
+    <w:lsdException w:name="page number" w:semiHidden="1" w:unhideWhenUsed="1"/>
+    <w:lsdException w:name="endnote reference" w:semiHidden="1" w:unhideWhenUsed="1"/>
+    <w:lsdException w:name="endnote text" w:semiHidden="1" w:unhideWhenUsed="1"/>
+    <w:lsdException w:name="table of authorities" w:semiHidden="1" w:unhideWhenUsed="1"/>
+    <w:lsdException w:name="macro" w:semiHidden="1" w:unhideWhenUsed="1"/>
+    <w:lsdException w:name="toa heading" w:semiHidden="1" w:unhideWhenUsed="1"/>
+    <w:lsdException w:name="List" w:semiHidden="1" w:unhideWhenUsed="1"/>
+    <w:lsdException w:name="List Bullet" w:semiHidden="1" w:unhideWhenUsed="1"/>
+    <w:lsdException w:name="List Number" w:semiHidden="1" w:unhideWhenUsed="1"/>
+    <w:lsdException w:name="List 2" w:semiHidden="1" w:unhideWhenUsed="1"/>
+    <w:lsdException w:name="List 3" w:semiHidden="1" w:unhideWhenUsed="1"/>
+    <w:lsdException w:name="List 4" w:semiHidden="1" w:unhideWhenUsed="1"/>
+    <w:lsdException w:name="List 5" w:semiHidden="1" w:unhideWhenUsed="1"/>
+    <w:lsdException w:name="List Bullet 2" w:semiHidden="1" w:unhideWhenUsed="1"/>
+    <w:lsdException w:name="List Bullet 3" w:semiHidden="1" w:unhideWhenUsed="1"/>
+    <w:lsdException w:name="List Bullet 4" w:semiHidden="1" w:unhideWhenUsed="1"/>
+    <w:lsdException w:name="List Bullet 5" w:semiHidden="1" w:unhideWhenUsed="1"/>
+    <w:lsdException w:name="List Number 2" w:semiHidden="1" w:unhideWhenUsed="1"/>
+    <w:lsdException w:name="List Number 3" w:semiHidden="1" w:unhideWhenUsed="1"/>
+    <w:lsdException w:name="List Number 4" w:semiHidden="1" w:unhideWhenUsed="1"/>
+    <w:lsdException w:name="List Number 5" w:semiHidden="1" w:unhideWhenUsed="1"/>
+    <w:lsdException w:name="Title" w:uiPriority="10" w:qFormat="1"/>
+    <w:lsdException w:name="Closing" w:semiHidden="1" w:unhideWhenUsed="1"/>
+    <w:lsdException w:name="Signature" w:semiHidden="1" w:unhideWhenUsed="1"/>
+    <w:lsdException w:name="Default Paragraph Font" w:semiHidden="1" w:uiPriority="1" w:unhideWhenUsed="1"/>
+    <w:lsdException w:name="Body Text" w:semiHidden="1" w:unhideWhenUsed="1"/>
+    <w:lsdException w:name="Body Text Indent" w:semiHidden="1" w:unhideWhenUsed="1"/>
+    <w:lsdException w:name="List Continue" w:semiHidden="1" w:unhideWhenUsed="1"/>
+    <w:lsdException w:name="List Continue 2" w:semiHidden="1" w:unhideWhenUsed="1"/>
+    <w:lsdException w:name="List Continue 3" w:semiHidden="1" w:unhideWhenUsed="1"/>
+    <w:lsdException w:name="List Continue 4" w:semiHidden="1" w:unhideWhenUsed="1"/>
+    <w:lsdException w:name="List Continue 5" w:semiHidden="1" w:unhideWhenUsed="1"/>
+    <w:lsdException w:name="Message Header" w:semiHidden="1" w:unhideWhenUsed="1"/>
+    <w:lsdException w:name="Subtitle" w:uiPriority="11" w:qFormat="1"/>
+    <w:lsdException w:name="Salutation" w:semiHidden="1" w:unhideWhenUsed="1"/>
+    <w:lsdException w:name="Date" w:semiHidden="1" w:unhideWhenUsed="1"/>
+    <w:lsdException w:name="Body Text First Indent" w:semiHidden="1" w:unhideWhenUsed="1"/>
+    <w:lsdException w:name="Body Text First Indent 2" w:semiHidden="1" w:unhideWhenUsed="1"/>
+    <w:lsdException w:name="Note Heading" w:semiHidden="1" w:unhideWhenUsed="1"/>
+    <w:lsdException w:name="Body Text 2" w:semiHidden="1" w:unhideWhenUsed="1"/>
+    <w:lsdException w:name="Body Text 3" w:semiHidden="1" w:unhideWhenUsed="1"/>
+    <w:lsdException w:name="Body Text Indent 2" w:semiHidden="1" w:unhideWhenUsed="1"/>
+    <w:lsdException w:name="Body Text Indent 3" w:semiHidden="1" w:unhideWhenUsed="1"/>
+    <w:lsdException w:name="Block Text" w:semiHidden="1" w:unhideWhenUsed="1"/>
+    <w:lsdException w:name="Hyperlink" w:semiHidden="1" w:unhideWhenUsed="1"/>
+    <w:lsdException w:name="FollowedHyperlink" w:semiHidden="1" w:unhideWhenUsed="1"/>
+    <w:lsdException w:name="Strong" w:uiPriority="22" w:qFormat="1"/>
+    <w:lsdException w:name="Emphasis" w:uiPriority="20" w:qFormat="1"/>
+    <w:lsdException w:name="Document Map" w:semiHidden="1" w:unhideWhenUsed="1"/>
+    <w:lsdException w:name="Plain Text" w:semiHidden="1" w:unhideWhenUsed="1"/>
+    <w:lsdException w:name="E-mail Signature" w:semiHidden="1" w:unhideWhenUsed="1"/>
+    <w:lsdException w:name="HTML Top of Form" w:semiHidden="1" w:unhideWhenUsed="1"/>
+    <w:lsdException w:name="HTML Bottom of Form" w:semiHidden="1" w:unhideWhenUsed="1"/>
+    <w:lsdException w:name="Normal (Web)" w:semiHidden="1" w:unhideWhenUsed="1"/>
+    <w:lsdException w:name="HTML Acronym" w:semiHidden="1" w:unhideWhenUsed="1"/>
+    <w:lsdException w:name="HTML Address" w:semiHidden="1" w:unhideWhenUsed="1"/>
+    <w:lsdException w:name="HTML Cite" w:semiHidden="1" w:unhideWhenUsed="1"/>
+    <w:lsdException w:name="HTML Code" w:semiHidden="1" w:unhideWhenUsed="1"/>
+    <w:lsdException w:name="HTML Definition" w:semiHidden="1" w:unhideWhenUsed="1"/>
+    <w:lsdException w:name="HTML Keyboard" w:semiHidden="1" w:unhideWhenUsed="1"/>
+    <w:lsdException w:name="HTML Preformatted" w:semiHidden="1" w:unhideWhenUsed="1"/>
+    <w:lsdException w:name="HTML Sample" w:semiHidden="1" w:unhideWhenUsed="1"/>
+    <w:lsdException w:name="HTML Typewriter" w:semiHidden="1" w:unhideWhenUsed="1"/>
+    <w:lsdException w:name="HTML Variable" w:semiHidden="1" w:unhideWhenUsed="1"/>
+    <w:lsdException w:name="Normal Table" w:semiHidden="1" w:unhideWhenUsed="1"/>
+    <w:lsdException w:name="annotation subject" w:semiHidden="1" w:unhideWhenUsed="1"/>
+    <w:lsdException w:name="No List" w:semiHidden="1" w:unhideWhenUsed="1"/>
+    <w:lsdException w:name="Outline List 1" w:semiHidden="1" w:unhideWhenUsed="1"/>
+    <w:lsdException w:name="Outline List 2" w:semiHidden="1" w:unhideWhenUsed="1"/>
+    <w:lsdException w:name="Outline List 3" w:semiHidden="1" w:unhideWhenUsed="1"/>
+    <w:lsdException w:name="Table Simple 1" w:semiHidden="1" w:unhideWhenUsed="1"/>
+    <w:lsdException w:name="Table Simple 2" w:semiHidden="1" w:unhideWhenUsed="1"/>
+    <w:lsdException w:name="Table Simple 3" w:semiHidden="1" w:unhideWhenUsed="1"/>
+    <w:lsdException w:name="Table Classic 1" w:semiHidden="1" w:unhideWhenUsed="1"/>
+    <w:lsdException w:name="Table Classic 2" w:semiHidden="1" w:unhideWhenUsed="1"/>
+    <w:lsdException w:name="Table Classic 3" w:semiHidden="1" w:unhideWhenUsed="1"/>
+    <w:lsdException w:name="Table Classic 4" w:semiHidden="1" w:unhideWhenUsed="1"/>
+    <w:lsdException w:name="Table Colorful 1" w:semiHidden="1" w:unhideWhenUsed="1"/>
+    <w:lsdException w:name="Table Colorful 2" w:semiHidden="1" w:unhideWhenUsed="1"/>
+    <w:lsdException w:name="Table Colorful 3" w:semiHidden="1" w:unhideWhenUsed="1"/>
+    <w:lsdException w:name="Table Columns 1" w:semiHidden="1" w:unhideWhenUsed="1"/>
+    <w:lsdException w:name="Table Columns 2" w:semiHidden="1" w:unhideWhenUsed="1"/>
+    <w:lsdException w:name="Table Columns 3" w:semiHidden="1" w:unhideWhenUsed="1"/>
+    <w:lsdException w:name="Table Columns 4" w:semiHidden="1" w:unhideWhenUsed="1"/>
+    <w:lsdException w:name="Table Columns 5" w:semiHidden="1" w:unhideWhenUsed="1"/>
+    <w:lsdException w:name="Table Grid 1" w:semiHidden="1" w:unhideWhenUsed="1"/>
+    <w:lsdException w:name="Table Grid 2" w:semiHidden="1" w:unhideWhenUsed="1"/>
+    <w:lsdException w:name="Table Grid 3" w:semiHidden="1" w:unhideWhenUsed="1"/>
+    <w:lsdException w:name="Table Grid 4" w:semiHidden="1" w:unhideWhenUsed="1"/>
+    <w:lsdException w:name="Table Grid 5" w:semiHidden="1" w:unhideWhenUsed="1"/>
+    <w:lsdException w:name="Table Grid 6" w:semiHidden="1" w:unhideWhenUsed="1"/>
+    <w:lsdException w:name="Table Grid 7" w:semiHidden="1" w:unhideWhenUsed="1"/>
+    <w:lsdException w:name="Table Grid 8" w:semiHidden="1" w:unhideWhenUsed="1"/>
+    <w:lsdException w:name="Table List 1" w:semiHidden="1" w:unhideWhenUsed="1"/>
+    <w:lsdException w:name="Table List 2" w:semiHidden="1" w:unhideWhenUsed="1"/>
+    <w:lsdException w:name="Table List 3" w:semiHidden="1" w:unhideWhenUsed="1"/>
+    <w:lsdException w:name="Table List 4" w:semiHidden="1" w:unhideWhenUsed="1"/>
+    <w:lsdException w:name="Table List 5" w:semiHidden="1" w:unhideWhenUsed="1"/>
+    <w:lsdException w:name="Table List 6" w:semiHidden="1" w:unhideWhenUsed="1"/>
+    <w:lsdException w:name="Table List 7" w:semiHidden="1" w:unhideWhenUsed="1"/>
+    <w:lsdException w:name="Table List 8" w:semiHidden="1" w:unhideWhenUsed="1"/>
+    <w:lsdException w:name="Table 3D effects 1" w:semiHidden="1" w:unhideWhenUsed="1"/>
+    <w:lsdException w:name="Table 3D effects 2" w:semiHidden="1" w:unhideWhenUsed="1"/>
+    <w:lsdException w:name="Table 3D effects 3" w:semiHidden="1" w:unhideWhenUsed="1"/>
+    <w:lsdException w:name="Table Contemporary" w:semiHidden="1" w:unhideWhenUsed="1"/>
+    <w:lsdException w:name="Table Elegant" w:semiHidden="1" w:unhideWhenUsed="1"/>
+    <w:lsdException w:name="Table Professional" w:semiHidden="1" w:unhideWhenUsed="1"/>
+    <w:lsdException w:name="Table Subtle 1" w:semiHidden="1" w:unhideWhenUsed="1"/>
+    <w:lsdException w:name="Table Subtle 2" w:semiHidden="1" w:unhideWhenUsed="1"/>
+    <w:lsdException w:name="Table Web 1" w:semiHidden="1" w:unhideWhenUsed="1"/>
+    <w:lsdException w:name="Table Web 2" w:semiHidden="1" w:unhideWhenUsed="1"/>
+    <w:lsdException w:name="Table Web 3" w:semiHidden="1" w:unhideWhenUsed="1"/>
+    <w:lsdException w:name="Balloon Text" w:semiHidden="1" w:unhideWhenUsed="1"/>
+    <w:lsdException w:name="Table Grid" w:uiPriority="59"/>
+    <w:lsdException w:name="Table Theme" w:semiHidden="1" w:unhideWhenUsed="1"/>
+    <w:lsdException w:name="Placeholder Text" w:semiHidden="1"/>
+    <w:lsdException w:name="No Spacing" w:uiPriority="1" w:qFormat="1"/>
+    <w:lsdException w:name="Light Shading" w:uiPriority="60"/>
+    <w:lsdException w:name="Light List" w:uiPriority="61"/>
+    <w:lsdException w:name="Light Grid" w:uiPriority="62"/>
+    <w:lsdException w:name="Medium Shading 1" w:uiPriority="63"/>
+    <w:lsdException w:name="Medium Shading 2" w:uiPriority="64"/>
+    <w:lsdException w:name="Medium List 1" w:uiPriority="65"/>
+    <w:lsdException w:name="Medium List 2" w:uiPriority="66"/>
+    <w:lsdException w:name="Medium Grid 1" w:uiPriority="67"/>
+    <w:lsdException w:name="Medium Grid 2" w:uiPriority="68"/>
+    <w:lsdException w:name="Medium Grid 3" w:uiPriority="69"/>
+    <w:lsdException w:name="Dark List" w:uiPriority="70"/>
+    <w:lsdException w:name="Colorful Shading" w:uiPriority="71"/>
+    <w:lsdException w:name="Colorful List" w:uiPriority="72"/>
+    <w:lsdException w:name="Colorful Grid" w:uiPriority="73"/>
+    <w:lsdException w:name="Light Shading Accent 1" w:uiPriority="60"/>
+    <w:lsdException w:name="Light List Accent 1" w:uiPriority="61"/>
+    <w:lsdException w:name="Light Grid Accent 1" w:uiPriority="62"/>
+    <w:lsdException w:name="Medium Shading 1 Accent 1" w:uiPriority="63"/>
+    <w:lsdException w:name="Medium Shading 2 Accent 1" w:uiPriority="64"/>
+    <w:lsdException w:name="Medium List 1 Accent 1" w:uiPriority="65"/>
+    <w:lsdException w:name="Revision" w:semiHidden="1"/>
+    <w:lsdException w:name="List Paragraph" w:uiPriority="34" w:qFormat="1"/>
+    <w:lsdException w:name="Quote" w:uiPriority="29" w:qFormat="1"/>
+    <w:lsdException w:name="Intense Quote" w:uiPriority="30" w:qFormat="1"/>
+    <w:lsdException w:name="Medium List 2 Accent 1" w:uiPriority="66"/>
+    <w:lsdException w:name="Medium Grid 1 Accent 1" w:uiPriority="67"/>
+    <w:lsdException w:name="Medium Grid 2 Accent 1" w:uiPriority="68"/>
+    <w:lsdException w:name="Medium Grid 3 Accent 1" w:uiPriority="69"/>
+    <w:lsdException w:name="Dark List Accent 1" w:uiPriority="70"/>
+    <w:lsdException w:name="Colorful Shading Accent 1" w:uiPriority="71"/>
+    <w:lsdException w:name="Colorful List Accent 1" w:uiPriority="72"/>
+    <w:lsdException w:name="Colorful Grid Accent 1" w:uiPriority="73"/>
+    <w:lsdException w:name="Light Shading Accent 2" w:uiPriority="60"/>
+    <w:lsdException w:name="Light List Accent 2" w:uiPriority="61"/>
+    <w:lsdException w:name="Light Grid Accent 2" w:uiPriority="62"/>
+    <w:lsdException w:name="Medium Shading 1 Accent 2" w:uiPriority="63"/>
+    <w:lsdException w:name="Medium Shading 2 Accent 2" w:uiPriority="64"/>
+    <w:lsdException w:name="Medium List 1 Accent 2" w:uiPriority="65"/>
+    <w:lsdException w:name="Medium List 2 Accent 2" w:uiPriority="66"/>
+    <w:lsdException w:name="Medium Grid 1 Accent 2" w:uiPriority="67"/>
+    <w:lsdException w:name="Medium Grid 2 Accent 2" w:uiPriority="68"/>
+    <w:lsdException w:name="Medium Grid 3 Accent 2" w:uiPriority="69"/>
+    <w:lsdException w:name="Dark List Accent 2" w:uiPriority="70"/>
+    <w:lsdException w:name="Colorful Shading Accent 2" w:uiPriority="71"/>
+    <w:lsdException w:name="Colorful List Accent 2" w:uiPriority="72"/>
+    <w:lsdException w:name="Colorful Grid Accent 2" w:uiPriority="73"/>
+    <w:lsdException w:name="Light Shading Accent 3" w:uiPriority="60"/>
+    <w:lsdException w:name="Light List Accent 3" w:uiPriority="61"/>
+    <w:lsdException w:name="Light Grid Accent 3" w:uiPriority="62"/>
+    <w:lsdException w:name="Medium Shading 1 Accent 3" w:uiPriority="63"/>
+    <w:lsdException w:name="Medium Shading 2 Accent 3" w:uiPriority="64"/>
+    <w:lsdException w:name="Medium List 1 Accent 3" w:uiPriority="65"/>
+    <w:lsdException w:name="Medium List 2 Accent 3" w:uiPriority="66"/>
+    <w:lsdException w:name="Medium Grid 1 Accent 3" w:uiPriority="67"/>
+    <w:lsdException w:name="Medium Grid 2 Accent 3" w:uiPriority="68"/>
+    <w:lsdException w:name="Medium Grid 3 Accent 3" w:uiPriority="69"/>
+    <w:lsdException w:name="Dark List Accent 3" w:uiPriority="70"/>
+    <w:lsdException w:name="Colorful Shading Accent 3" w:uiPriority="71"/>
+    <w:lsdException w:name="Colorful List Accent 3" w:uiPriority="72"/>
+    <w:lsdException w:name="Colorful Grid Accent 3" w:uiPriority="73"/>
+    <w:lsdException w:name="Light Shading Accent 4" w:uiPriority="60"/>
+    <w:lsdException w:name="Light List Accent 4" w:uiPriority="61"/>
+    <w:lsdException w:name="Light Grid Accent 4" w:uiPriority="62"/>
+    <w:lsdException w:name="Medium Shading 1 Accent 4" w:uiPriority="63"/>
+    <w:lsdException w:name="Medium Shading 2 Accent 4" w:uiPriority="64"/>
+    <w:lsdException w:name="Medium List 1 Accent 4" w:uiPriority="65"/>
+    <w:lsdException w:name="Medium List 2 Accent 4" w:uiPriority="66"/>
+    <w:lsdException w:name="Medium Grid 1 Accent 4" w:uiPriority="67"/>
+    <w:lsdException w:name="Medium Grid 2 Accent 4" w:uiPriority="68"/>
+    <w:lsdException w:name="Medium Grid 3 Accent 4" w:uiPriority="69"/>
+    <w:lsdException w:name="Dark List Accent 4" w:uiPriority="70"/>
+    <w:lsdException w:name="Colorful Shading Accent 4" w:uiPriority="71"/>
+    <w:lsdException w:name="Colorful List Accent 4" w:uiPriority="72"/>
+    <w:lsdException w:name="Colorful Grid Accent 4" w:uiPriority="73"/>
+    <w:lsdException w:name="Light Shading Accent 5" w:uiPriority="60"/>
+    <w:lsdException w:name="Light List Accent 5" w:uiPriority="61"/>
+    <w:lsdException w:name="Light Grid Accent 5" w:uiPriority="62"/>
+    <w:lsdException w:name="Medium Shading 1 Accent 5" w:uiPriority="63"/>
+    <w:lsdException w:name="Medium Shading 2 Accent 5" w:uiPriority="64"/>
+    <w:lsdException w:name="Medium List 1 Accent 5" w:uiPriority="65"/>
+    <w:lsdException w:name="Medium List 2 Accent 5" w:uiPriority="66"/>
+    <w:lsdException w:name="Medium Grid 1 Accent 5" w:uiPriority="67"/>
+    <w:lsdException w:name="Medium Grid 2 Accent 5" w:uiPriority="68"/>
+    <w:lsdException w:name="Medium Grid 3 Accent 5" w:uiPriority="69"/>
+    <w:lsdException w:name="Dark List Accent 5" w:uiPriority="70"/>
+    <w:lsdException w:name="Colorful Shading Accent 5" w:uiPriority="71"/>
+    <w:lsdException w:name="Colorful List Accent 5" w:uiPriority="72"/>
+    <w:lsdException w:name="Colorful Grid Accent 5" w:uiPriority="73"/>
+    <w:lsdException w:name="Light Shading Accent 6" w:uiPriority="60"/>
+    <w:lsdException w:name="Light List Accent 6" w:uiPriority="61"/>
+    <w:lsdException w:name="Light Grid Accent 6" w:uiPriority="62"/>
+    <w:lsdException w:name="Medium Shading 1 Accent 6" w:uiPriority="63"/>
+    <w:lsdException w:name="Medium Shading 2 Accent 6" w:uiPriority="64"/>
+    <w:lsdException w:name="Medium List 1 Accent 6" w:uiPriority="65"/>
+    <w:lsdException w:name="Medium List 2 Accent 6" w:uiPriority="66"/>
+    <w:lsdException w:name="Medium Grid 1 Accent 6" w:uiPriority="67"/>
+    <w:lsdException w:name="Medium Grid 2 Accent 6" w:uiPriority="68"/>
+    <w:lsdException w:name="Medium Grid 3 Accent 6" w:uiPriority="69"/>
+    <w:lsdException w:name="Dark List Accent 6" w:uiPriority="70"/>
+    <w:lsdException w:name="Colorful Shading Accent 6" w:uiPriority="71"/>
+    <w:lsdException w:name="Colorful List Accent 6" w:uiPriority="72"/>
+    <w:lsdException w:name="Colorful Grid Accent 6" w:uiPriority="73"/>
+    <w:lsdException w:name="Subtle Emphasis" w:uiPriority="19" w:qFormat="1"/>
+    <w:lsdException w:name="Intense Emphasis" w:uiPriority="21" w:qFormat="1"/>
+    <w:lsdException w:name="Subtle Reference" w:uiPriority="31" w:qFormat="1"/>
+    <w:lsdException w:name="Intense Reference" w:uiPriority="32" w:qFormat="1"/>
+    <w:lsdException w:name="Book Title" w:uiPriority="33" w:qFormat="1"/>
+    <w:lsdException w:name="Bibliography" w:semiHidden="1" w:uiPriority="37" w:unhideWhenUsed="1"/>
+    <w:lsdException w:name="TOC Heading" w:semiHidden="1" w:uiPriority="39" w:unhideWhenUsed="1" w:qFormat="1"/>
+    <w:lsdException w:name="Plain Table 1" w:uiPriority="41"/>
+    <w:lsdException w:name="Plain Table 2" w:uiPriority="42"/>
+    <w:lsdException w:name="Plain Table 3" w:uiPriority="43"/>
+    <w:lsdException w:name="Plain Table 4" w:uiPriority="44"/>
+    <w:lsdException w:name="Plain Table 5" w:uiPriority="45"/>
+    <w:lsdException w:name="Grid Table Light" w:uiPriority="40"/>
+    <w:lsdException w:name="Grid Table 1 Light" w:uiPriority="46"/>
+    <w:lsdException w:name="Grid Table 2" w:uiPriority="47"/>
+    <w:lsdException w:name="Grid Table 3" w:uiPriority="48"/>
+    <w:lsdException w:name="Grid Table 4" w:uiPriority="49"/>
+    <w:lsdException w:name="Grid Table 5 Dark" w:uiPriority="50"/>
+    <w:lsdException w:name="Grid Table 6 Colorful" w:uiPriority="51"/>
+    <w:lsdException w:name="Grid Table 7 Colorful" w:uiPriority="52"/>
+    <w:lsdException w:name="Grid Table 1 Light Accent 1" w:uiPriority="46"/>
+    <w:lsdException w:name="Grid Table 2 Accent 1" w:uiPriority="47"/>
+    <w:lsdException w:name="Grid Table 3 Accent 1" w:uiPriority="48"/>
+    <w:lsdException w:name="Grid Table 4 Accent 1" w:uiPriority="49"/>
+    <w:lsdException w:name="Grid Table 5 Dark Accent 1" w:uiPriority="50"/>
+    <w:lsdException w:name="Grid Table 6 Colorful Accent 1" w:uiPriority="51"/>
+    <w:lsdException w:name="Grid Table 7 Colorful Accent 1" w:uiPriority="52"/>
+    <w:lsdException w:name="Grid Table 1 Light Accent 2" w:uiPriority="46"/>
+    <w:lsdException w:name="Grid Table 2 Accent 2" w:uiPriority="47"/>
+    <w:lsdException w:name="Grid Table 3 Accent 2" w:uiPriority="48"/>
+    <w:lsdException w:name="Grid Table 4 Accent 2" w:uiPriority="49"/>
+    <w:lsdException w:name="Grid Table 5 Dark Accent 2" w:uiPriority="50"/>
+    <w:lsdException w:name="Grid Table 6 Colorful Accent 2" w:uiPriority="51"/>
+    <w:lsdException w:name="Grid Table 7 Colorful Accent 2" w:uiPriority="52"/>
+    <w:lsdException w:name="Grid Table 1 Light Accent 3" w:uiPriority="46"/>
+    <w:lsdException w:name="Grid Table 2 Accent 3" w:uiPriority="47"/>
+    <w:lsdException w:name="Grid Table 3 Accent 3" w:uiPriority="48"/>
+    <w:lsdException w:name="Grid Table 4 Accent 3" w:uiPriority="49"/>
+    <w:lsdException w:name="Grid Table 5 Dark Accent 3" w:uiPriority="50"/>
+    <w:lsdException w:name="Grid Table 6 Colorful Accent 3" w:uiPriority="51"/>
+    <w:lsdException w:name="Grid Table 7 Colorful Accent 3" w:uiPriority="52"/>
+    <w:lsdException w:name="Grid Table 1 Light Accent 4" w:uiPriority="46"/>
+    <w:lsdException w:name="Grid Table 2 Accent 4" w:uiPriority="47"/>
+    <w:lsdException w:name="Grid Table 3 Accent 4" w:uiPriority="48"/>
+    <w:lsdException w:name="Grid Table 4 Accent 4" w:uiPriority="49"/>
+    <w:lsdException w:name="Grid Table 5 Dark Accent 4" w:uiPriority="50"/>
+    <w:lsdException w:name="Grid Table 6 Colorful Accent 4" w:uiPriority="51"/>
+    <w:lsdException w:name="Grid Table 7 Colorful Accent 4" w:uiPriority="52"/>
+    <w:lsdException w:name="Grid Table 1 Light Accent 5" w:uiPriority="46"/>
+    <w:lsdException w:name="Grid Table 2 Accent 5" w:uiPriority="47"/>
+    <w:lsdException w:name="Grid Table 3 Accent 5" w:uiPriority="48"/>
+    <w:lsdException w:name="Grid Table 4 Accent 5" w:uiPriority="49"/>
+    <w:lsdException w:name="Grid Table 5 Dark Accent 5" w:uiPriority="50"/>
+    <w:lsdException w:name="Grid Table 6 Colorful Accent 5" w:uiPriority="51"/>
+    <w:lsdException w:name="Grid Table 7 Colorful Accent 5" w:uiPriority="52"/>
+    <w:lsdException w:name="Grid Table 1 Light Accent 6" w:uiPriority="46"/>
+    <w:lsdException w:name="Grid Table 2 Accent 6" w:uiPriority="47"/>
+    <w:lsdException w:name="Grid Table 3 Accent 6" w:uiPriority="48"/>
+    <w:lsdException w:name="Grid Table 4 Accent 6" w:uiPriority="49"/>
+    <w:lsdException w:name="Grid Table 5 Dark Accent 6" w:uiPriority="50"/>
+    <w:lsdException w:name="Grid Table 6 Colorful Accent 6" w:uiPriority="51"/>
+    <w:lsdException w:name="Grid Table 7 Colorful Accent 6" w:uiPriority="52"/>
+    <w:lsdException w:name="List Table 1 Light" w:uiPriority="46"/>
+    <w:lsdException w:name="List Table 2" w:uiPriority="47"/>
+    <w:lsdException w:name="List Table 3" w:uiPriority="48"/>
+    <w:lsdException w:name="List Table 4" w:uiPriority="49"/>
+    <w:lsdException w:name="List Table 5 Dark" w:uiPriority="50"/>
+    <w:lsdException w:name="List Table 6 Colorful" w:uiPriority="51"/>
+    <w:lsdException w:name="List Table 7 Colorful" w:uiPriority="52"/>
+    <w:lsdException w:name="List Table 1 Light Accent 1" w:uiPriority="46"/>
+    <w:lsdException w:name="List Table 2 Accent 1" w:uiPriority="47"/>
+    <w:lsdException w:name="List Table 3 Accent 1" w:uiPriority="48"/>
+    <w:lsdException w:name="List Table 4 Accent 1" w:uiPriority="49"/>
+    <w:lsdException w:name="List Table 5 Dark Accent 1" w:uiPriority="50"/>
+    <w:lsdException w:name="List Table 6 Colorful Accent 1" w:uiPriority="51"/>
+    <w:lsdException w:name="List Table 7 Colorful Accent 1" w:uiPriority="52"/>
+    <w:lsdException w:name="List Table 1 Light Accent 2" w:uiPriority="46"/>
+    <w:lsdException w:name="List Table 2 Accent 2" w:uiPriority="47"/>
+    <w:lsdException w:name="List Table 3 Accent 2" w:uiPriority="48"/>
+    <w:lsdException w:name="List Table 4 Accent 2" w:uiPriority="49"/>
+    <w:lsdException w:name="List Table 5 Dark Accent 2" w:uiPriority="50"/>
+    <w:lsdException w:name="List Table 6 Colorful Accent 2" w:uiPriority="51"/>
+    <w:lsdException w:name="List Table 7 Colorful Accent 2" w:uiPriority="52"/>
+    <w:lsdException w:name="List Table 1 Light Accent 3" w:uiPriority="46"/>
+    <w:lsdException w:name="List Table 2 Accent 3" w:uiPriority="47"/>
+    <w:lsdException w:name="List Table 3 Accent 3" w:uiPriority="48"/>
+    <w:lsdException w:name="List Table 4 Accent 3" w:uiPriority="49"/>
+    <w:lsdException w:name="List Table 5 Dark Accent 3" w:uiPriority="50"/>
+    <w:lsdException w:name="List Table 6 Colorful Accent 3" w:uiPriority="51"/>
+    <w:lsdException w:name="List Table 7 Colorful Accent 3" w:uiPriority="52"/>
+    <w:lsdException w:name="List Table 1 Light Accent 4" w:uiPriority="46"/>
+    <w:lsdException w:name="List Table 2 Accent 4" w:uiPriority="47"/>
+    <w:lsdException w:name="List Table 3 Accent 4" w:uiPriority="48"/>
+    <w:lsdException w:name="List Table 4 Accent 4" w:uiPriority="49"/>
+    <w:lsdException w:name="List Table 5 Dark Accent 4" w:uiPriority="50"/>
+    <w:lsdException w:name="List Table 6 Colorful Accent 4" w:uiPriority="51"/>
+    <w:lsdException w:name="List Table 7 Colorful Accent 4" w:uiPriority="52"/>
+    <w:lsdException w:name="List Table 1 Light Accent 5" w:uiPriority="46"/>
+    <w:lsdException w:name="List Table 2 Accent 5" w:uiPriority="47"/>
+    <w:lsdException w:name="List Table 3 Accent 5" w:uiPriority="48"/>
+    <w:lsdException w:name="List Table 4 Accent 5" w:uiPriority="49"/>
+    <w:lsdException w:name="List Table 5 Dark Accent 5" w:uiPriority="50"/>
+    <w:lsdException w:name="List Table 6 Colorful Accent 5" w:uiPriority="51"/>
+    <w:lsdException w:name="List Table 7 Colorful Accent 5" w:uiPriority="52"/>
+    <w:lsdException w:name="List Table 1 Light Accent 6" w:uiPriority="46"/>
+    <w:lsdException w:name="List Table 2 Accent 6" w:uiPriority="47"/>
+    <w:lsdException w:name="List Table 3 Accent 6" w:uiPriority="48"/>
+    <w:lsdException w:name="List Table 4 Accent 6" w:uiPriority="49"/>
+    <w:lsdException w:name="List Table 5 Dark Accent 6" w:uiPriority="50"/>
+    <w:lsdException w:name="List Table 6 Colorful Accent 6" w:uiPriority="51"/>
+    <w:lsdException w:name="List Table 7 Colorful Accent 6" w:uiPriority="52"/>
   </w:latentStyles>
   <w:style w:type="paragraph" w:default="1" w:styleId="Normal">
     <w:name w:val="Normal"/>
@@ -2959,7 +4271,7 @@
 </file>
 
 <file path=word/glossary/webSettings.xml><?xml version="1.0" encoding="utf-8"?>
-<w:webSettings xmlns:mc="http://schemas.openxmlformats.org/markup-compatibility/2006" xmlns:r="http://schemas.openxmlformats.org/officeDocument/2006/relationships" xmlns:w="http://schemas.openxmlformats.org/wordprocessingml/2006/main" xmlns:w14="http://schemas.microsoft.com/office/word/2010/wordml" mc:Ignorable="w14">
+<w:webSettings xmlns:mc="http://schemas.openxmlformats.org/markup-compatibility/2006" xmlns:r="http://schemas.openxmlformats.org/officeDocument/2006/relationships" xmlns:w="http://schemas.openxmlformats.org/wordprocessingml/2006/main" xmlns:w14="http://schemas.microsoft.com/office/word/2010/wordml" xmlns:w15="http://schemas.microsoft.com/office/word/2012/wordml" mc:Ignorable="w14 w15">
   <w:optimizeForBrowser/>
   <w:allowPNG/>
 </w:webSettings>
@@ -3274,7 +4586,7 @@
 </file>
 
 <file path=customXml/itemProps2.xml><?xml version="1.0" encoding="utf-8"?>
-<ds:datastoreItem xmlns:ds="http://schemas.openxmlformats.org/officeDocument/2006/customXml" ds:itemID="{91A5F96B-F638-4475-91A0-010FEF6CB2B1}">
+<ds:datastoreItem xmlns:ds="http://schemas.openxmlformats.org/officeDocument/2006/customXml" ds:itemID="{475F6D9A-1028-4E06-9B02-9C890BB46944}">
   <ds:schemaRefs>
     <ds:schemaRef ds:uri="http://schemas.openxmlformats.org/officeDocument/2006/bibliography"/>
   </ds:schemaRefs>

</xml_diff>

<commit_message>
Integración E-R al documento sistema de ventas
</commit_message>
<xml_diff>
--- a/Sistema para ventas de playeras y sudaderas.docx
+++ b/Sistema para ventas de playeras y sudaderas.docx
@@ -368,9 +368,6 @@
             </w:rPr>
             <w:alias w:val="Subtítulo"/>
             <w:id w:val="14700077"/>
-            <w:placeholder>
-              <w:docPart w:val="3E67697AAC1C406891EDA7B0C2594D06"/>
-            </w:placeholder>
             <w:dataBinding w:prefixMappings="xmlns:ns0='http://schemas.openxmlformats.org/package/2006/metadata/core-properties' xmlns:ns1='http://purl.org/dc/elements/1.1/'" w:xpath="/ns0:coreProperties[1]/ns1:subject[1]" w:storeItemID="{6C3C8BC8-F283-45AE-878A-BAB7291924A1}"/>
             <w:text/>
           </w:sdtPr>
@@ -415,16 +412,11 @@
               <w:szCs w:val="36"/>
             </w:rPr>
           </w:pPr>
-          <w:bookmarkStart w:id="0" w:name="_GoBack"/>
         </w:p>
-        <w:bookmarkEnd w:id="0" w:displacedByCustomXml="next"/>
         <w:sdt>
           <w:sdtPr>
             <w:alias w:val="Fecha"/>
             <w:id w:val="14700083"/>
-            <w:placeholder>
-              <w:docPart w:val="1B88D809DC9F484C84A98918D324A123"/>
-            </w:placeholder>
             <w:dataBinding w:prefixMappings="xmlns:ns0='http://schemas.microsoft.com/office/2006/coverPageProps'" w:xpath="/ns0:CoverPageProperties[1]/ns0:PublishDate[1]" w:storeItemID="{55AF091B-3C7A-41E3-B477-F2FDAA23CFDA}"/>
             <w:date w:fullDate="2015-03-04T00:00:00Z">
               <w:dateFormat w:val="dd/MM/yyyy"/>
@@ -757,6 +749,8 @@
             </w:rPr>
             <w:t xml:space="preserve">Índice </w:t>
           </w:r>
+          <w:bookmarkStart w:id="0" w:name="_GoBack"/>
+          <w:bookmarkEnd w:id="0"/>
         </w:p>
         <w:p>
           <w:pPr>
@@ -786,7 +780,7 @@
           <w:r>
             <w:fldChar w:fldCharType="separate"/>
           </w:r>
-          <w:hyperlink w:anchor="_Toc413366473" w:history="1">
+          <w:hyperlink w:anchor="_Toc413413169" w:history="1">
             <w:r>
               <w:rPr>
                 <w:rStyle w:val="Hipervnculo"/>
@@ -814,7 +808,7 @@
                 <w:noProof/>
                 <w:webHidden/>
               </w:rPr>
-              <w:instrText xml:space="preserve"> PAGEREF _Toc413366473 \h </w:instrText>
+              <w:instrText xml:space="preserve"> PAGEREF _Toc413413169 \h </w:instrText>
             </w:r>
             <w:r>
               <w:rPr>
@@ -857,7 +851,7 @@
               <w:lang w:eastAsia="es-MX"/>
             </w:rPr>
           </w:pPr>
-          <w:hyperlink w:anchor="_Toc413366474" w:history="1">
+          <w:hyperlink w:anchor="_Toc413413170" w:history="1">
             <w:r>
               <w:rPr>
                 <w:rStyle w:val="Hipervnculo"/>
@@ -885,7 +879,7 @@
                 <w:noProof/>
                 <w:webHidden/>
               </w:rPr>
-              <w:instrText xml:space="preserve"> PAGEREF _Toc413366474 \h </w:instrText>
+              <w:instrText xml:space="preserve"> PAGEREF _Toc413413170 \h </w:instrText>
             </w:r>
             <w:r>
               <w:rPr>
@@ -928,7 +922,7 @@
               <w:lang w:eastAsia="es-MX"/>
             </w:rPr>
           </w:pPr>
-          <w:hyperlink w:anchor="_Toc413366475" w:history="1">
+          <w:hyperlink w:anchor="_Toc413413171" w:history="1">
             <w:r>
               <w:rPr>
                 <w:rStyle w:val="Hipervnculo"/>
@@ -956,7 +950,7 @@
                 <w:noProof/>
                 <w:webHidden/>
               </w:rPr>
-              <w:instrText xml:space="preserve"> PAGEREF _Toc413366475 \h </w:instrText>
+              <w:instrText xml:space="preserve"> PAGEREF _Toc413413171 \h </w:instrText>
             </w:r>
             <w:r>
               <w:rPr>
@@ -999,7 +993,7 @@
               <w:lang w:eastAsia="es-MX"/>
             </w:rPr>
           </w:pPr>
-          <w:hyperlink w:anchor="_Toc413366476" w:history="1">
+          <w:hyperlink w:anchor="_Toc413413172" w:history="1">
             <w:r>
               <w:rPr>
                 <w:rStyle w:val="Hipervnculo"/>
@@ -1027,7 +1021,7 @@
                 <w:noProof/>
                 <w:webHidden/>
               </w:rPr>
-              <w:instrText xml:space="preserve"> PAGEREF _Toc413366476 \h </w:instrText>
+              <w:instrText xml:space="preserve"> PAGEREF _Toc413413172 \h </w:instrText>
             </w:r>
             <w:r>
               <w:rPr>
@@ -1070,7 +1064,7 @@
               <w:lang w:eastAsia="es-MX"/>
             </w:rPr>
           </w:pPr>
-          <w:hyperlink w:anchor="_Toc413366477" w:history="1">
+          <w:hyperlink w:anchor="_Toc413413173" w:history="1">
             <w:r>
               <w:rPr>
                 <w:rStyle w:val="Hipervnculo"/>
@@ -1098,7 +1092,7 @@
                 <w:noProof/>
                 <w:webHidden/>
               </w:rPr>
-              <w:instrText xml:space="preserve"> PAGEREF _Toc413366477 \h </w:instrText>
+              <w:instrText xml:space="preserve"> PAGEREF _Toc413413173 \h </w:instrText>
             </w:r>
             <w:r>
               <w:rPr>
@@ -1141,7 +1135,7 @@
               <w:lang w:eastAsia="es-MX"/>
             </w:rPr>
           </w:pPr>
-          <w:hyperlink w:anchor="_Toc413366478" w:history="1">
+          <w:hyperlink w:anchor="_Toc413413174" w:history="1">
             <w:r>
               <w:rPr>
                 <w:rStyle w:val="Hipervnculo"/>
@@ -1169,7 +1163,7 @@
                 <w:noProof/>
                 <w:webHidden/>
               </w:rPr>
-              <w:instrText xml:space="preserve"> PAGEREF _Toc413366478 \h </w:instrText>
+              <w:instrText xml:space="preserve"> PAGEREF _Toc413413174 \h </w:instrText>
             </w:r>
             <w:r>
               <w:rPr>
@@ -1212,7 +1206,7 @@
               <w:lang w:eastAsia="es-MX"/>
             </w:rPr>
           </w:pPr>
-          <w:hyperlink w:anchor="_Toc413366479" w:history="1">
+          <w:hyperlink w:anchor="_Toc413413175" w:history="1">
             <w:r>
               <w:rPr>
                 <w:rStyle w:val="Hipervnculo"/>
@@ -1240,7 +1234,7 @@
                 <w:noProof/>
                 <w:webHidden/>
               </w:rPr>
-              <w:instrText xml:space="preserve"> PAGEREF _Toc413366479 \h </w:instrText>
+              <w:instrText xml:space="preserve"> PAGEREF _Toc413413175 \h </w:instrText>
             </w:r>
             <w:r>
               <w:rPr>
@@ -1261,6 +1255,148 @@
                 <w:webHidden/>
               </w:rPr>
               <w:t>7</w:t>
+            </w:r>
+            <w:r>
+              <w:rPr>
+                <w:noProof/>
+                <w:webHidden/>
+              </w:rPr>
+              <w:fldChar w:fldCharType="end"/>
+            </w:r>
+          </w:hyperlink>
+        </w:p>
+        <w:p>
+          <w:pPr>
+            <w:pStyle w:val="TDC2"/>
+            <w:tabs>
+              <w:tab w:val="right" w:leader="dot" w:pos="8828"/>
+            </w:tabs>
+            <w:rPr>
+              <w:rFonts w:eastAsiaTheme="minorEastAsia"/>
+              <w:noProof/>
+              <w:lang w:eastAsia="es-MX"/>
+            </w:rPr>
+          </w:pPr>
+          <w:hyperlink w:anchor="_Toc413413176" w:history="1">
+            <w:r>
+              <w:rPr>
+                <w:rStyle w:val="Hipervnculo"/>
+                <w:rFonts w:ascii="Arial" w:hAnsi="Arial" w:cs="Arial"/>
+                <w:noProof/>
+              </w:rPr>
+              <w:t>Transición de Estados</w:t>
+            </w:r>
+            <w:r>
+              <w:rPr>
+                <w:noProof/>
+                <w:webHidden/>
+              </w:rPr>
+              <w:tab/>
+            </w:r>
+            <w:r>
+              <w:rPr>
+                <w:noProof/>
+                <w:webHidden/>
+              </w:rPr>
+              <w:fldChar w:fldCharType="begin"/>
+            </w:r>
+            <w:r>
+              <w:rPr>
+                <w:noProof/>
+                <w:webHidden/>
+              </w:rPr>
+              <w:instrText xml:space="preserve"> PAGEREF _Toc413413176 \h </w:instrText>
+            </w:r>
+            <w:r>
+              <w:rPr>
+                <w:noProof/>
+                <w:webHidden/>
+              </w:rPr>
+            </w:r>
+            <w:r>
+              <w:rPr>
+                <w:noProof/>
+                <w:webHidden/>
+              </w:rPr>
+              <w:fldChar w:fldCharType="separate"/>
+            </w:r>
+            <w:r>
+              <w:rPr>
+                <w:noProof/>
+                <w:webHidden/>
+              </w:rPr>
+              <w:t>11</w:t>
+            </w:r>
+            <w:r>
+              <w:rPr>
+                <w:noProof/>
+                <w:webHidden/>
+              </w:rPr>
+              <w:fldChar w:fldCharType="end"/>
+            </w:r>
+          </w:hyperlink>
+        </w:p>
+        <w:p>
+          <w:pPr>
+            <w:pStyle w:val="TDC2"/>
+            <w:tabs>
+              <w:tab w:val="right" w:leader="dot" w:pos="8828"/>
+            </w:tabs>
+            <w:rPr>
+              <w:rFonts w:eastAsiaTheme="minorEastAsia"/>
+              <w:noProof/>
+              <w:lang w:eastAsia="es-MX"/>
+            </w:rPr>
+          </w:pPr>
+          <w:hyperlink w:anchor="_Toc413413177" w:history="1">
+            <w:r>
+              <w:rPr>
+                <w:rStyle w:val="Hipervnculo"/>
+                <w:rFonts w:ascii="Arial" w:hAnsi="Arial" w:cs="Arial"/>
+                <w:noProof/>
+              </w:rPr>
+              <w:t>Diagrama Entidad-Relación</w:t>
+            </w:r>
+            <w:r>
+              <w:rPr>
+                <w:noProof/>
+                <w:webHidden/>
+              </w:rPr>
+              <w:tab/>
+            </w:r>
+            <w:r>
+              <w:rPr>
+                <w:noProof/>
+                <w:webHidden/>
+              </w:rPr>
+              <w:fldChar w:fldCharType="begin"/>
+            </w:r>
+            <w:r>
+              <w:rPr>
+                <w:noProof/>
+                <w:webHidden/>
+              </w:rPr>
+              <w:instrText xml:space="preserve"> PAGEREF _Toc413413177 \h </w:instrText>
+            </w:r>
+            <w:r>
+              <w:rPr>
+                <w:noProof/>
+                <w:webHidden/>
+              </w:rPr>
+            </w:r>
+            <w:r>
+              <w:rPr>
+                <w:noProof/>
+                <w:webHidden/>
+              </w:rPr>
+              <w:fldChar w:fldCharType="separate"/>
+            </w:r>
+            <w:r>
+              <w:rPr>
+                <w:noProof/>
+                <w:webHidden/>
+              </w:rPr>
+              <w:t>12</w:t>
             </w:r>
             <w:r>
               <w:rPr>
@@ -1327,23 +1463,6 @@
             <w:rPr>
               <w:noProof/>
             </w:rPr>
-          </w:pPr>
-          <w:r>
-            <w:rPr>
-              <w:noProof/>
-            </w:rPr>
-            <w:lastRenderedPageBreak/>
-            <w:t>Transición de Estados 11</w:t>
-          </w:r>
-        </w:p>
-        <w:p>
-          <w:pPr>
-            <w:rPr>
-              <w:b/>
-              <w:bCs/>
-              <w:noProof/>
-              <w:lang w:val="es-ES"/>
-            </w:rPr>
             <w:sectPr>
               <w:type w:val="continuous"/>
               <w:pgSz w:w="12240" w:h="15840"/>
@@ -1408,7 +1527,7 @@
           <w:szCs w:val="32"/>
         </w:rPr>
       </w:pPr>
-      <w:bookmarkStart w:id="1" w:name="_Toc413366473"/>
+      <w:bookmarkStart w:id="1" w:name="_Toc413413169"/>
       <w:r>
         <w:rPr>
           <w:rFonts w:ascii="Arial" w:hAnsi="Arial" w:cs="Arial"/>
@@ -1436,7 +1555,7 @@
           <w:szCs w:val="28"/>
         </w:rPr>
       </w:pPr>
-      <w:bookmarkStart w:id="2" w:name="_Toc413366474"/>
+      <w:bookmarkStart w:id="2" w:name="_Toc413413170"/>
       <w:r>
         <w:rPr>
           <w:rFonts w:ascii="Arial" w:hAnsi="Arial" w:cs="Arial"/>
@@ -1512,7 +1631,7 @@
           <w:szCs w:val="28"/>
         </w:rPr>
       </w:pPr>
-      <w:bookmarkStart w:id="3" w:name="_Toc413366475"/>
+      <w:bookmarkStart w:id="3" w:name="_Toc413413171"/>
       <w:r>
         <w:rPr>
           <w:rFonts w:ascii="Arial" w:hAnsi="Arial" w:cs="Arial"/>
@@ -1651,7 +1770,7 @@
           <w:szCs w:val="28"/>
         </w:rPr>
       </w:pPr>
-      <w:bookmarkStart w:id="4" w:name="_Toc413366476"/>
+      <w:bookmarkStart w:id="4" w:name="_Toc413413172"/>
       <w:r>
         <w:rPr>
           <w:rFonts w:ascii="Arial" w:hAnsi="Arial" w:cs="Arial"/>
@@ -1900,7 +2019,7 @@
           <w:rFonts w:ascii="Arial" w:hAnsi="Arial" w:cs="Arial"/>
         </w:rPr>
       </w:pPr>
-      <w:bookmarkStart w:id="5" w:name="_Toc413366477"/>
+      <w:bookmarkStart w:id="5" w:name="_Toc413413173"/>
       <w:r>
         <w:rPr>
           <w:rFonts w:ascii="Arial" w:hAnsi="Arial" w:cs="Arial"/>
@@ -1919,7 +2038,7 @@
           <w:szCs w:val="28"/>
         </w:rPr>
       </w:pPr>
-      <w:bookmarkStart w:id="6" w:name="_Toc413366478"/>
+      <w:bookmarkStart w:id="6" w:name="_Toc413413174"/>
       <w:r>
         <w:rPr>
           <w:rFonts w:ascii="Arial" w:hAnsi="Arial" w:cs="Arial"/>
@@ -2038,7 +2157,7 @@
           <w:szCs w:val="28"/>
         </w:rPr>
       </w:pPr>
-      <w:bookmarkStart w:id="7" w:name="_Toc413366479"/>
+      <w:bookmarkStart w:id="7" w:name="_Toc413413175"/>
       <w:r>
         <w:rPr>
           <w:rFonts w:ascii="Arial" w:hAnsi="Arial" w:cs="Arial"/>
@@ -3056,80 +3175,75 @@
     </w:p>
     <w:p>
       <w:pPr>
-        <w:rPr>
-          <w:sz w:val="32"/>
-          <w:szCs w:val="32"/>
-        </w:rPr>
-      </w:pPr>
-      <w:r>
+        <w:pStyle w:val="Ttulo2"/>
+        <w:rPr>
+          <w:rFonts w:ascii="Arial" w:hAnsi="Arial" w:cs="Arial"/>
+          <w:sz w:val="28"/>
+        </w:rPr>
+      </w:pPr>
+      <w:r>
+        <w:rPr>
+          <w:rFonts w:ascii="Arial" w:hAnsi="Arial" w:cs="Arial"/>
+          <w:sz w:val="28"/>
+        </w:rPr>
         <w:br w:type="page"/>
       </w:r>
-      <w:r>
-        <w:rPr>
-          <w:sz w:val="32"/>
-          <w:szCs w:val="32"/>
+      <w:bookmarkStart w:id="8" w:name="_Toc413413176"/>
+      <w:r>
+        <w:rPr>
+          <w:rFonts w:ascii="Arial" w:hAnsi="Arial" w:cs="Arial"/>
+          <w:sz w:val="28"/>
         </w:rPr>
         <w:lastRenderedPageBreak/>
         <w:t>Transición de Estados</w:t>
       </w:r>
-      <w:r>
-        <w:rPr>
-          <w:sz w:val="32"/>
-          <w:szCs w:val="32"/>
+      <w:bookmarkEnd w:id="8"/>
+      <w:r>
+        <w:rPr>
+          <w:rFonts w:ascii="Arial" w:hAnsi="Arial" w:cs="Arial"/>
+          <w:sz w:val="28"/>
         </w:rPr>
         <w:fldChar w:fldCharType="begin"/>
       </w:r>
       <w:r>
-        <w:instrText xml:space="preserve"> XE "</w:instrText>
-      </w:r>
-      <w:r>
-        <w:rPr>
-          <w:sz w:val="32"/>
-          <w:szCs w:val="32"/>
-        </w:rPr>
-        <w:instrText>Transición de Estados</w:instrText>
-      </w:r>
-      <w:r>
-        <w:instrText xml:space="preserve">" </w:instrText>
-      </w:r>
-      <w:r>
-        <w:rPr>
-          <w:sz w:val="32"/>
-          <w:szCs w:val="32"/>
+        <w:rPr>
+          <w:rFonts w:ascii="Arial" w:hAnsi="Arial" w:cs="Arial"/>
+          <w:sz w:val="28"/>
+        </w:rPr>
+        <w:instrText xml:space="preserve"> XE "Transición de Estados" </w:instrText>
+      </w:r>
+      <w:r>
+        <w:rPr>
+          <w:rFonts w:ascii="Arial" w:hAnsi="Arial" w:cs="Arial"/>
+          <w:sz w:val="28"/>
         </w:rPr>
         <w:fldChar w:fldCharType="end"/>
       </w:r>
       <w:r>
         <w:rPr>
-          <w:sz w:val="32"/>
-          <w:szCs w:val="32"/>
+          <w:rFonts w:ascii="Arial" w:hAnsi="Arial" w:cs="Arial"/>
+          <w:sz w:val="28"/>
         </w:rPr>
         <w:fldChar w:fldCharType="begin"/>
       </w:r>
       <w:r>
-        <w:instrText xml:space="preserve"> XE "</w:instrText>
-      </w:r>
-      <w:r>
-        <w:rPr>
-          <w:sz w:val="32"/>
-          <w:szCs w:val="32"/>
-        </w:rPr>
-        <w:instrText>Transición de Estados</w:instrText>
-      </w:r>
-      <w:r>
-        <w:instrText xml:space="preserve">" </w:instrText>
-      </w:r>
-      <w:r>
-        <w:rPr>
-          <w:sz w:val="32"/>
-          <w:szCs w:val="32"/>
+        <w:rPr>
+          <w:rFonts w:ascii="Arial" w:hAnsi="Arial" w:cs="Arial"/>
+          <w:sz w:val="28"/>
+        </w:rPr>
+        <w:instrText xml:space="preserve"> XE "Transición de Estados" </w:instrText>
+      </w:r>
+      <w:r>
+        <w:rPr>
+          <w:rFonts w:ascii="Arial" w:hAnsi="Arial" w:cs="Arial"/>
+          <w:sz w:val="28"/>
         </w:rPr>
         <w:fldChar w:fldCharType="end"/>
       </w:r>
       <w:r>
         <w:rPr>
-          <w:sz w:val="32"/>
-          <w:szCs w:val="32"/>
+          <w:rFonts w:ascii="Arial" w:hAnsi="Arial" w:cs="Arial"/>
+          <w:sz w:val="28"/>
         </w:rPr>
         <w:t xml:space="preserve"> </w:t>
       </w:r>
@@ -3279,6 +3393,76 @@
       </w:fldSimple>
       <w:r>
         <w:t>Administrador</w:t>
+      </w:r>
+    </w:p>
+    <w:p/>
+    <w:p>
+      <w:pPr>
+        <w:pStyle w:val="Ttulo2"/>
+        <w:rPr>
+          <w:rFonts w:ascii="Arial" w:hAnsi="Arial" w:cs="Arial"/>
+          <w:sz w:val="28"/>
+        </w:rPr>
+      </w:pPr>
+      <w:bookmarkStart w:id="9" w:name="_Toc413413177"/>
+      <w:r>
+        <w:rPr>
+          <w:rFonts w:ascii="Arial" w:hAnsi="Arial" w:cs="Arial"/>
+          <w:sz w:val="28"/>
+        </w:rPr>
+        <w:lastRenderedPageBreak/>
+        <w:t>Diagrama Entidad-Relación</w:t>
+      </w:r>
+      <w:bookmarkEnd w:id="9"/>
+    </w:p>
+    <w:p/>
+    <w:p>
+      <w:r>
+        <w:rPr>
+          <w:noProof/>
+          <w:lang w:eastAsia="es-MX"/>
+        </w:rPr>
+        <w:drawing>
+          <wp:inline distT="0" distB="0" distL="0" distR="0">
+            <wp:extent cx="5612130" cy="2409825"/>
+            <wp:effectExtent l="0" t="0" r="7620" b="9525"/>
+            <wp:docPr id="21" name="0 Imagen"/>
+            <wp:cNvGraphicFramePr>
+              <a:graphicFrameLocks xmlns:a="http://schemas.openxmlformats.org/drawingml/2006/main" noChangeAspect="1"/>
+            </wp:cNvGraphicFramePr>
+            <a:graphic xmlns:a="http://schemas.openxmlformats.org/drawingml/2006/main">
+              <a:graphicData uri="http://schemas.openxmlformats.org/drawingml/2006/picture">
+                <pic:pic xmlns:pic="http://schemas.openxmlformats.org/drawingml/2006/picture">
+                  <pic:nvPicPr>
+                    <pic:cNvPr id="0" name="ER.png"/>
+                    <pic:cNvPicPr/>
+                  </pic:nvPicPr>
+                  <pic:blipFill>
+                    <a:blip r:embed="rId26">
+                      <a:extLst>
+                        <a:ext uri="{28A0092B-C50C-407E-A947-70E740481C1C}">
+                          <a14:useLocalDpi xmlns:a14="http://schemas.microsoft.com/office/drawing/2010/main" val="0"/>
+                        </a:ext>
+                      </a:extLst>
+                    </a:blip>
+                    <a:stretch>
+                      <a:fillRect/>
+                    </a:stretch>
+                  </pic:blipFill>
+                  <pic:spPr>
+                    <a:xfrm>
+                      <a:off x="0" y="0"/>
+                      <a:ext cx="5612130" cy="2409825"/>
+                    </a:xfrm>
+                    <a:prstGeom prst="rect">
+                      <a:avLst/>
+                    </a:prstGeom>
+                  </pic:spPr>
+                </pic:pic>
+              </a:graphicData>
+            </a:graphic>
+          </wp:inline>
+        </w:drawing>
       </w:r>
     </w:p>
     <w:sectPr>
@@ -3888,7 +4072,6 @@
     <w:next w:val="Normal"/>
     <w:autoRedefine/>
     <w:uiPriority w:val="99"/>
-    <w:semiHidden/>
     <w:unhideWhenUsed/>
     <w:rsid w:val="000F3E51"/>
     <w:pPr>
@@ -4350,7 +4533,6 @@
     <w:next w:val="Normal"/>
     <w:autoRedefine/>
     <w:uiPriority w:val="99"/>
-    <w:semiHidden/>
     <w:unhideWhenUsed/>
     <w:rsid w:val="000F3E51"/>
     <w:pPr>
@@ -4362,74 +4544,7 @@
 </file>
 
 <file path=word/glossary/document.xml><?xml version="1.0" encoding="utf-8"?>
-<w:glossaryDocument xmlns:wpc="http://schemas.microsoft.com/office/word/2010/wordprocessingCanvas" xmlns:mc="http://schemas.openxmlformats.org/markup-compatibility/2006" xmlns:o="urn:schemas-microsoft-com:office:office" xmlns:r="http://schemas.openxmlformats.org/officeDocument/2006/relationships" xmlns:m="http://schemas.openxmlformats.org/officeDocument/2006/math" xmlns:v="urn:schemas-microsoft-com:vml" xmlns:wp14="http://schemas.microsoft.com/office/word/2010/wordprocessingDrawing" xmlns:wp="http://schemas.openxmlformats.org/drawingml/2006/wordprocessingDrawing" xmlns:w10="urn:schemas-microsoft-com:office:word" xmlns:w="http://schemas.openxmlformats.org/wordprocessingml/2006/main" xmlns:w14="http://schemas.microsoft.com/office/word/2010/wordml" xmlns:wpg="http://schemas.microsoft.com/office/word/2010/wordprocessingGroup" xmlns:wpi="http://schemas.microsoft.com/office/word/2010/wordprocessingInk" xmlns:wne="http://schemas.microsoft.com/office/word/2006/wordml" xmlns:wps="http://schemas.microsoft.com/office/word/2010/wordprocessingShape" mc:Ignorable="w14 wp14">
-  <w:docParts>
-    <w:docPart>
-      <w:docPartPr>
-        <w:name w:val="5D8F9EA62B2F42FA991A6A287F401AF0"/>
-        <w:category>
-          <w:name w:val="General"/>
-          <w:gallery w:val="placeholder"/>
-        </w:category>
-        <w:types>
-          <w:type w:val="bbPlcHdr"/>
-        </w:types>
-        <w:behaviors>
-          <w:behavior w:val="content"/>
-        </w:behaviors>
-        <w:guid w:val="{B2711EC7-4C0C-4537-858A-464E691A85D4}"/>
-      </w:docPartPr>
-      <w:docPartBody>
-        <w:p>
-          <w:pPr>
-            <w:pStyle w:val="5D8F9EA62B2F42FA991A6A287F401AF0"/>
-          </w:pPr>
-          <w:r>
-            <w:rPr>
-              <w:rFonts w:asciiTheme="majorHAnsi" w:eastAsiaTheme="majorEastAsia" w:hAnsiTheme="majorHAnsi" w:cstheme="majorBidi"/>
-              <w:sz w:val="72"/>
-              <w:szCs w:val="72"/>
-              <w:lang w:val="es-ES"/>
-            </w:rPr>
-            <w:t>[Escriba el título del documento]</w:t>
-          </w:r>
-        </w:p>
-      </w:docPartBody>
-    </w:docPart>
-    <w:docPart>
-      <w:docPartPr>
-        <w:name w:val="3E67697AAC1C406891EDA7B0C2594D06"/>
-        <w:category>
-          <w:name w:val="General"/>
-          <w:gallery w:val="placeholder"/>
-        </w:category>
-        <w:types>
-          <w:type w:val="bbPlcHdr"/>
-        </w:types>
-        <w:behaviors>
-          <w:behavior w:val="content"/>
-        </w:behaviors>
-        <w:guid w:val="{C869B1AC-8CC9-4121-8ECF-876C4BE317BD}"/>
-      </w:docPartPr>
-      <w:docPartBody>
-        <w:p>
-          <w:pPr>
-            <w:pStyle w:val="3E67697AAC1C406891EDA7B0C2594D06"/>
-          </w:pPr>
-          <w:r>
-            <w:rPr>
-              <w:rFonts w:asciiTheme="majorHAnsi" w:eastAsiaTheme="majorEastAsia" w:hAnsiTheme="majorHAnsi" w:cstheme="majorBidi"/>
-              <w:sz w:val="36"/>
-              <w:szCs w:val="36"/>
-              <w:lang w:val="es-ES"/>
-            </w:rPr>
-            <w:t>[Escriba el subtítulo del documento]</w:t>
-          </w:r>
-        </w:p>
-      </w:docPartBody>
-    </w:docPart>
-  </w:docParts>
-</w:glossaryDocument>
+<w:glossaryDocument xmlns:wpc="http://schemas.microsoft.com/office/word/2010/wordprocessingCanvas" xmlns:mc="http://schemas.openxmlformats.org/markup-compatibility/2006" xmlns:o="urn:schemas-microsoft-com:office:office" xmlns:r="http://schemas.openxmlformats.org/officeDocument/2006/relationships" xmlns:m="http://schemas.openxmlformats.org/officeDocument/2006/math" xmlns:v="urn:schemas-microsoft-com:vml" xmlns:wp14="http://schemas.microsoft.com/office/word/2010/wordprocessingDrawing" xmlns:wp="http://schemas.openxmlformats.org/drawingml/2006/wordprocessingDrawing" xmlns:w10="urn:schemas-microsoft-com:office:word" xmlns:w="http://schemas.openxmlformats.org/wordprocessingml/2006/main" xmlns:w14="http://schemas.microsoft.com/office/word/2010/wordml" xmlns:wpg="http://schemas.microsoft.com/office/word/2010/wordprocessingGroup" xmlns:wpi="http://schemas.microsoft.com/office/word/2010/wordprocessingInk" xmlns:wne="http://schemas.microsoft.com/office/word/2006/wordml" xmlns:wps="http://schemas.microsoft.com/office/word/2010/wordprocessingShape" mc:Ignorable="w14 wp14"/>
 </file>
 
 <file path=word/glossary/fontTable.xml><?xml version="1.0" encoding="utf-8"?>
@@ -4446,7 +4561,7 @@
     <w:charset w:val="00"/>
     <w:family w:val="roman"/>
     <w:pitch w:val="variable"/>
-    <w:sig w:usb0="E0002EFF" w:usb1="C0007843" w:usb2="00000009" w:usb3="00000000" w:csb0="000001FF" w:csb1="00000000"/>
+    <w:sig w:usb0="E0002AFF" w:usb1="C0007841" w:usb2="00000009" w:usb3="00000000" w:csb0="000001FF" w:csb1="00000000"/>
   </w:font>
   <w:font w:name="Cambria">
     <w:panose1 w:val="02040503050406030204"/>
@@ -4487,8 +4602,10 @@
   </w:compat>
   <w:rsids>
     <w:rsidRoot w:val="00D27771"/>
+    <w:rsid w:val="00644053"/>
     <w:rsid w:val="009264CC"/>
     <w:rsid w:val="009979AC"/>
+    <w:rsid w:val="00B44193"/>
     <w:rsid w:val="00BC329F"/>
     <w:rsid w:val="00D27771"/>
     <w:rsid w:val="00EC60AE"/>
@@ -5249,7 +5366,7 @@
 </file>
 
 <file path=customXml/itemProps2.xml><?xml version="1.0" encoding="utf-8"?>
-<ds:datastoreItem xmlns:ds="http://schemas.openxmlformats.org/officeDocument/2006/customXml" ds:itemID="{14374D32-5D47-44BC-829D-E7C162868E3C}">
+<ds:datastoreItem xmlns:ds="http://schemas.openxmlformats.org/officeDocument/2006/customXml" ds:itemID="{7D8D8FB3-7065-46C2-9A13-EBD56BAED889}">
   <ds:schemaRefs>
     <ds:schemaRef ds:uri="http://schemas.openxmlformats.org/officeDocument/2006/bibliography"/>
   </ds:schemaRefs>

</xml_diff>

<commit_message>
Dominios de cada variable
Se anexan al documento los dominios de cada variable
</commit_message>
<xml_diff>
--- a/Sistema para ventas de playeras y sudaderas.docx
+++ b/Sistema para ventas de playeras y sudaderas.docx
@@ -1,6 +1,6 @@
 
 <file path=word/document.xml><?xml version="1.0" encoding="utf-8"?>
-<w:document xmlns:wpc="http://schemas.microsoft.com/office/word/2010/wordprocessingCanvas" xmlns:mc="http://schemas.openxmlformats.org/markup-compatibility/2006" xmlns:o="urn:schemas-microsoft-com:office:office" xmlns:r="http://schemas.openxmlformats.org/officeDocument/2006/relationships" xmlns:m="http://schemas.openxmlformats.org/officeDocument/2006/math" xmlns:v="urn:schemas-microsoft-com:vml" xmlns:wp14="http://schemas.microsoft.com/office/word/2010/wordprocessingDrawing" xmlns:wp="http://schemas.openxmlformats.org/drawingml/2006/wordprocessingDrawing" xmlns:w10="urn:schemas-microsoft-com:office:word" xmlns:w="http://schemas.openxmlformats.org/wordprocessingml/2006/main" xmlns:w14="http://schemas.microsoft.com/office/word/2010/wordml" xmlns:wpg="http://schemas.microsoft.com/office/word/2010/wordprocessingGroup" xmlns:wpi="http://schemas.microsoft.com/office/word/2010/wordprocessingInk" xmlns:wne="http://schemas.microsoft.com/office/word/2006/wordml" xmlns:wps="http://schemas.microsoft.com/office/word/2010/wordprocessingShape" mc:Ignorable="w14 wp14">
+<w:document xmlns:wpc="http://schemas.microsoft.com/office/word/2010/wordprocessingCanvas" xmlns:mc="http://schemas.openxmlformats.org/markup-compatibility/2006" xmlns:o="urn:schemas-microsoft-com:office:office" xmlns:r="http://schemas.openxmlformats.org/officeDocument/2006/relationships" xmlns:m="http://schemas.openxmlformats.org/officeDocument/2006/math" xmlns:v="urn:schemas-microsoft-com:vml" xmlns:wp14="http://schemas.microsoft.com/office/word/2010/wordprocessingDrawing" xmlns:wp="http://schemas.openxmlformats.org/drawingml/2006/wordprocessingDrawing" xmlns:w10="urn:schemas-microsoft-com:office:word" xmlns:w="http://schemas.openxmlformats.org/wordprocessingml/2006/main" xmlns:w14="http://schemas.microsoft.com/office/word/2010/wordml" xmlns:w15="http://schemas.microsoft.com/office/word/2012/wordml" xmlns:wpg="http://schemas.microsoft.com/office/word/2010/wordprocessingGroup" xmlns:wpi="http://schemas.microsoft.com/office/word/2010/wordprocessingInk" xmlns:wne="http://schemas.microsoft.com/office/word/2006/wordml" xmlns:wps="http://schemas.microsoft.com/office/word/2010/wordprocessingShape" mc:Ignorable="w14 w15 wp14">
   <w:body>
     <w:sdt>
       <w:sdtPr>
@@ -96,9 +96,9 @@
                   </wp:anchor>
                 </w:drawing>
               </mc:Choice>
-              <mc:Fallback xmlns:w15="http://schemas.microsoft.com/office/word/2012/wordml">
+              <mc:Fallback>
                 <w:pict>
-                  <v:rect w14:anchorId="32089053" id="Rectángulo 2" o:spid="_x0000_s1026" style="position:absolute;margin-left:0;margin-top:0;width:642.6pt;height:64.4pt;z-index:251659264;visibility:visible;mso-wrap-style:square;mso-width-percent:1050;mso-height-percent:900;mso-wrap-distance-left:9pt;mso-wrap-distance-top:0;mso-wrap-distance-right:9pt;mso-wrap-distance-bottom:0;mso-position-horizontal:center;mso-position-horizontal-relative:page;mso-position-vertical:bottom;mso-position-vertical-relative:page;mso-width-percent:1050;mso-height-percent:900;mso-width-relative:page;mso-height-relative:top-margin-area;v-text-anchor:top" o:gfxdata="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" o:allowincell="f" fillcolor="#4bacc6 [3208]" strokecolor="#4f81bd [3204]">
+                  <v:rect w14:anchorId="4357B23A" id="Rectángulo 2" o:spid="_x0000_s1026" style="position:absolute;margin-left:0;margin-top:0;width:642.6pt;height:64.4pt;z-index:251659264;visibility:visible;mso-wrap-style:square;mso-width-percent:1050;mso-height-percent:900;mso-wrap-distance-left:9pt;mso-wrap-distance-top:0;mso-wrap-distance-right:9pt;mso-wrap-distance-bottom:0;mso-position-horizontal:center;mso-position-horizontal-relative:page;mso-position-vertical:bottom;mso-position-vertical-relative:page;mso-width-percent:1050;mso-height-percent:900;mso-width-relative:page;mso-height-relative:top-margin-area;v-text-anchor:top" o:gfxdata="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" o:allowincell="f" fillcolor="#4bacc6 [3208]" strokecolor="#4f81bd [3204]">
                     <w10:wrap anchorx="page" anchory="page"/>
                   </v:rect>
                 </w:pict>
@@ -168,9 +168,9 @@
                   </wp:anchor>
                 </w:drawing>
               </mc:Choice>
-              <mc:Fallback xmlns:w15="http://schemas.microsoft.com/office/word/2012/wordml">
+              <mc:Fallback>
                 <w:pict>
-                  <v:rect w14:anchorId="74ED18C1" id="Rectángulo 5" o:spid="_x0000_s1026" style="position:absolute;margin-left:0;margin-top:0;width:7.15pt;height:831.2pt;z-index:251662336;visibility:visible;mso-wrap-style:square;mso-width-percent:0;mso-height-percent:1050;mso-wrap-distance-left:9pt;mso-wrap-distance-top:0;mso-wrap-distance-right:9pt;mso-wrap-distance-bottom:0;mso-position-horizontal:center;mso-position-horizontal-relative:left-margin-area;mso-position-vertical:center;mso-position-vertical-relative:page;mso-width-percent:0;mso-height-percent:1050;mso-width-relative:page;mso-height-relative:page;v-text-anchor:top" o:gfxdata="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" o:allowincell="f" strokecolor="#4f81bd [3204]">
+                  <v:rect w14:anchorId="7708198E" id="Rectángulo 5" o:spid="_x0000_s1026" style="position:absolute;margin-left:0;margin-top:0;width:7.15pt;height:831.2pt;z-index:251662336;visibility:visible;mso-wrap-style:square;mso-width-percent:0;mso-height-percent:1050;mso-wrap-distance-left:9pt;mso-wrap-distance-top:0;mso-wrap-distance-right:9pt;mso-wrap-distance-bottom:0;mso-position-horizontal:center;mso-position-horizontal-relative:left-margin-area;mso-position-vertical:center;mso-position-vertical-relative:page;mso-width-percent:0;mso-height-percent:1050;mso-width-relative:page;mso-height-relative:page;v-text-anchor:top" o:gfxdata="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" o:allowincell="f" strokecolor="#4f81bd [3204]">
                     <w10:wrap anchorx="margin" anchory="page"/>
                   </v:rect>
                 </w:pict>
@@ -240,9 +240,9 @@
                   </wp:anchor>
                 </w:drawing>
               </mc:Choice>
-              <mc:Fallback xmlns:w15="http://schemas.microsoft.com/office/word/2012/wordml">
+              <mc:Fallback>
                 <w:pict>
-                  <v:rect w14:anchorId="36A1F25E" id="Rectángulo 4" o:spid="_x0000_s1026" style="position:absolute;margin-left:0;margin-top:0;width:7.15pt;height:831.2pt;z-index:251661312;visibility:visible;mso-wrap-style:square;mso-width-percent:0;mso-height-percent:1050;mso-wrap-distance-left:9pt;mso-wrap-distance-top:0;mso-wrap-distance-right:9pt;mso-wrap-distance-bottom:0;mso-position-horizontal:center;mso-position-horizontal-relative:right-margin-area;mso-position-vertical:center;mso-position-vertical-relative:page;mso-width-percent:0;mso-height-percent:1050;mso-width-relative:page;mso-height-relative:page;v-text-anchor:top" o:gfxdata="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" o:allowincell="f" strokecolor="#4f81bd [3204]">
+                  <v:rect w14:anchorId="05C14573" id="Rectángulo 4" o:spid="_x0000_s1026" style="position:absolute;margin-left:0;margin-top:0;width:7.15pt;height:831.2pt;z-index:251661312;visibility:visible;mso-wrap-style:square;mso-width-percent:0;mso-height-percent:1050;mso-wrap-distance-left:9pt;mso-wrap-distance-top:0;mso-wrap-distance-right:9pt;mso-wrap-distance-bottom:0;mso-position-horizontal:center;mso-position-horizontal-relative:right-margin-area;mso-position-vertical:center;mso-position-vertical-relative:page;mso-width-percent:0;mso-height-percent:1050;mso-width-relative:page;mso-height-relative:page;v-text-anchor:top" o:gfxdata="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" o:allowincell="f" strokecolor="#4f81bd [3204]">
                     <w10:wrap anchorx="margin" anchory="page"/>
                   </v:rect>
                 </w:pict>
@@ -312,9 +312,9 @@
                   </wp:anchor>
                 </w:drawing>
               </mc:Choice>
-              <mc:Fallback xmlns:w15="http://schemas.microsoft.com/office/word/2012/wordml">
+              <mc:Fallback>
                 <w:pict>
-                  <v:rect w14:anchorId="5CD8C67A" id="Rectángulo 3" o:spid="_x0000_s1026" style="position:absolute;margin-left:0;margin-top:0;width:642.6pt;height:64.8pt;z-index:251660288;visibility:visible;mso-wrap-style:square;mso-width-percent:1050;mso-height-percent:900;mso-wrap-distance-left:9pt;mso-wrap-distance-top:0;mso-wrap-distance-right:9pt;mso-wrap-distance-bottom:0;mso-position-horizontal:center;mso-position-horizontal-relative:page;mso-position-vertical:top;mso-position-vertical-relative:top-margin-area;mso-width-percent:1050;mso-height-percent:900;mso-width-relative:page;mso-height-relative:top-margin-area;v-text-anchor:top" o:gfxdata="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" o:allowincell="f" fillcolor="#4bacc6 [3208]" strokecolor="#4f81bd [3204]">
+                  <v:rect w14:anchorId="17E40610" id="Rectángulo 3" o:spid="_x0000_s1026" style="position:absolute;margin-left:0;margin-top:0;width:642.6pt;height:64.8pt;z-index:251660288;visibility:visible;mso-wrap-style:square;mso-width-percent:1050;mso-height-percent:900;mso-wrap-distance-left:9pt;mso-wrap-distance-top:0;mso-wrap-distance-right:9pt;mso-wrap-distance-bottom:0;mso-position-horizontal:center;mso-position-horizontal-relative:page;mso-position-vertical:top;mso-position-vertical-relative:top-margin-area;mso-width-percent:1050;mso-height-percent:900;mso-width-relative:page;mso-height-relative:top-margin-area;v-text-anchor:top" o:gfxdata="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" o:allowincell="f" fillcolor="#4bacc6 [3208]" strokecolor="#4f81bd [3204]">
                     <w10:wrap anchorx="page" anchory="margin"/>
                   </v:rect>
                 </w:pict>
@@ -331,9 +331,6 @@
             </w:rPr>
             <w:alias w:val="Título"/>
             <w:id w:val="14700071"/>
-            <w:placeholder>
-              <w:docPart w:val="5D8F9EA62B2F42FA991A6A287F401AF0"/>
-            </w:placeholder>
             <w:dataBinding w:prefixMappings="xmlns:ns0='http://schemas.openxmlformats.org/package/2006/metadata/core-properties' xmlns:ns1='http://purl.org/dc/elements/1.1/'" w:xpath="/ns0:coreProperties[1]/ns1:title[1]" w:storeItemID="{6C3C8BC8-F283-45AE-878A-BAB7291924A1}"/>
             <w:text/>
           </w:sdtPr>
@@ -471,7 +468,7 @@
                     <pic:cNvPicPr/>
                   </pic:nvPicPr>
                   <pic:blipFill>
-                    <a:blip r:embed="rId10" cstate="print">
+                    <a:blip r:embed="rId9" cstate="print">
                       <a:extLst>
                         <a:ext uri="{28A0092B-C50C-407E-A947-70E740481C1C}">
                           <a14:useLocalDpi xmlns:a14="http://schemas.microsoft.com/office/drawing/2010/main" val="0"/>
@@ -749,8 +746,6 @@
             </w:rPr>
             <w:t xml:space="preserve">Índice </w:t>
           </w:r>
-          <w:bookmarkStart w:id="0" w:name="_GoBack"/>
-          <w:bookmarkEnd w:id="0"/>
         </w:p>
         <w:p>
           <w:pPr>
@@ -1527,7 +1522,7 @@
           <w:szCs w:val="32"/>
         </w:rPr>
       </w:pPr>
-      <w:bookmarkStart w:id="1" w:name="_Toc413413169"/>
+      <w:bookmarkStart w:id="0" w:name="_Toc413413169"/>
       <w:r>
         <w:rPr>
           <w:rFonts w:ascii="Arial" w:hAnsi="Arial" w:cs="Arial"/>
@@ -1536,7 +1531,7 @@
         </w:rPr>
         <w:t>MODELO AMBIENTAL</w:t>
       </w:r>
-      <w:bookmarkEnd w:id="1"/>
+      <w:bookmarkEnd w:id="0"/>
       <w:r>
         <w:rPr>
           <w:rFonts w:ascii="Arial" w:hAnsi="Arial" w:cs="Arial"/>
@@ -1555,7 +1550,7 @@
           <w:szCs w:val="28"/>
         </w:rPr>
       </w:pPr>
-      <w:bookmarkStart w:id="2" w:name="_Toc413413170"/>
+      <w:bookmarkStart w:id="1" w:name="_Toc413413170"/>
       <w:r>
         <w:rPr>
           <w:rFonts w:ascii="Arial" w:hAnsi="Arial" w:cs="Arial"/>
@@ -1564,7 +1559,7 @@
         </w:rPr>
         <w:t>Declaración de propósitos</w:t>
       </w:r>
-      <w:bookmarkEnd w:id="2"/>
+      <w:bookmarkEnd w:id="1"/>
       <w:r>
         <w:rPr>
           <w:rFonts w:ascii="Arial" w:hAnsi="Arial" w:cs="Arial"/>
@@ -1631,7 +1626,7 @@
           <w:szCs w:val="28"/>
         </w:rPr>
       </w:pPr>
-      <w:bookmarkStart w:id="3" w:name="_Toc413413171"/>
+      <w:bookmarkStart w:id="2" w:name="_Toc413413171"/>
       <w:r>
         <w:rPr>
           <w:rFonts w:ascii="Arial" w:hAnsi="Arial" w:cs="Arial"/>
@@ -1640,7 +1635,7 @@
         </w:rPr>
         <w:t>DFD de contexto</w:t>
       </w:r>
-      <w:bookmarkEnd w:id="3"/>
+      <w:bookmarkEnd w:id="2"/>
       <w:r>
         <w:rPr>
           <w:rFonts w:ascii="Arial" w:hAnsi="Arial" w:cs="Arial"/>
@@ -1676,7 +1671,7 @@
                     <pic:cNvPicPr/>
                   </pic:nvPicPr>
                   <pic:blipFill>
-                    <a:blip r:embed="rId11">
+                    <a:blip r:embed="rId10">
                       <a:extLst>
                         <a:ext uri="{28A0092B-C50C-407E-A947-70E740481C1C}">
                           <a14:useLocalDpi xmlns:a14="http://schemas.microsoft.com/office/drawing/2010/main" val="0"/>
@@ -1705,7 +1700,7 @@
     </w:p>
     <w:p>
       <w:pPr>
-        <w:pStyle w:val="Epgrafe"/>
+        <w:pStyle w:val="Descripcin"/>
         <w:jc w:val="center"/>
         <w:rPr>
           <w:rFonts w:ascii="Arial" w:hAnsi="Arial" w:cs="Arial"/>
@@ -1714,27 +1709,14 @@
       <w:r>
         <w:t xml:space="preserve">Figura  </w:t>
       </w:r>
-      <w:r>
-        <w:fldChar w:fldCharType="begin"/>
-      </w:r>
-      <w:r>
-        <w:instrText xml:space="preserve"> SEQ Figura_ \* ARABIC </w:instrText>
-      </w:r>
-      <w:r>
-        <w:fldChar w:fldCharType="separate"/>
-      </w:r>
-      <w:r>
-        <w:rPr>
-          <w:noProof/>
-        </w:rPr>
-        <w:t>1</w:t>
-      </w:r>
-      <w:r>
-        <w:rPr>
-          <w:noProof/>
-        </w:rPr>
-        <w:fldChar w:fldCharType="end"/>
-      </w:r>
+      <w:fldSimple w:instr=" SEQ Figura_ \* ARABIC ">
+        <w:r>
+          <w:rPr>
+            <w:noProof/>
+          </w:rPr>
+          <w:t>1</w:t>
+        </w:r>
+      </w:fldSimple>
       <w:r>
         <w:t xml:space="preserve"> - Diagrama de contexto</w:t>
       </w:r>
@@ -1770,7 +1752,7 @@
           <w:szCs w:val="28"/>
         </w:rPr>
       </w:pPr>
-      <w:bookmarkStart w:id="4" w:name="_Toc413413172"/>
+      <w:bookmarkStart w:id="3" w:name="_Toc413413172"/>
       <w:r>
         <w:rPr>
           <w:rFonts w:ascii="Arial" w:hAnsi="Arial" w:cs="Arial"/>
@@ -1779,7 +1761,7 @@
         </w:rPr>
         <w:t>Lista de acontecimientos</w:t>
       </w:r>
-      <w:bookmarkEnd w:id="4"/>
+      <w:bookmarkEnd w:id="3"/>
       <w:r>
         <w:rPr>
           <w:rFonts w:ascii="Arial" w:hAnsi="Arial" w:cs="Arial"/>
@@ -2019,7 +2001,7 @@
           <w:rFonts w:ascii="Arial" w:hAnsi="Arial" w:cs="Arial"/>
         </w:rPr>
       </w:pPr>
-      <w:bookmarkStart w:id="5" w:name="_Toc413413173"/>
+      <w:bookmarkStart w:id="4" w:name="_Toc413413173"/>
       <w:r>
         <w:rPr>
           <w:rFonts w:ascii="Arial" w:hAnsi="Arial" w:cs="Arial"/>
@@ -2027,7 +2009,7 @@
         <w:lastRenderedPageBreak/>
         <w:t>Modelo de comportamiento</w:t>
       </w:r>
-      <w:bookmarkEnd w:id="5"/>
+      <w:bookmarkEnd w:id="4"/>
     </w:p>
     <w:p>
       <w:pPr>
@@ -2038,7 +2020,7 @@
           <w:szCs w:val="28"/>
         </w:rPr>
       </w:pPr>
-      <w:bookmarkStart w:id="6" w:name="_Toc413413174"/>
+      <w:bookmarkStart w:id="5" w:name="_Toc413413174"/>
       <w:r>
         <w:rPr>
           <w:rFonts w:ascii="Arial" w:hAnsi="Arial" w:cs="Arial"/>
@@ -2055,7 +2037,7 @@
         </w:rPr>
         <w:t>0</w:t>
       </w:r>
-      <w:bookmarkEnd w:id="6"/>
+      <w:bookmarkEnd w:id="5"/>
     </w:p>
     <w:p/>
     <w:p>
@@ -2083,7 +2065,7 @@
                     <pic:cNvPicPr/>
                   </pic:nvPicPr>
                   <pic:blipFill>
-                    <a:blip r:embed="rId12">
+                    <a:blip r:embed="rId11">
                       <a:extLst>
                         <a:ext uri="{28A0092B-C50C-407E-A947-70E740481C1C}">
                           <a14:useLocalDpi xmlns:a14="http://schemas.microsoft.com/office/drawing/2010/main" val="0"/>
@@ -2112,33 +2094,20 @@
     </w:p>
     <w:p>
       <w:pPr>
-        <w:pStyle w:val="Epgrafe"/>
+        <w:pStyle w:val="Descripcin"/>
         <w:jc w:val="center"/>
       </w:pPr>
       <w:r>
         <w:t xml:space="preserve">Figura  </w:t>
       </w:r>
-      <w:r>
-        <w:fldChar w:fldCharType="begin"/>
-      </w:r>
-      <w:r>
-        <w:instrText xml:space="preserve"> SEQ Figura_ \* ARABIC </w:instrText>
-      </w:r>
-      <w:r>
-        <w:fldChar w:fldCharType="separate"/>
-      </w:r>
-      <w:r>
-        <w:rPr>
-          <w:noProof/>
-        </w:rPr>
-        <w:t>2</w:t>
-      </w:r>
-      <w:r>
-        <w:rPr>
-          <w:noProof/>
-        </w:rPr>
-        <w:fldChar w:fldCharType="end"/>
-      </w:r>
+      <w:fldSimple w:instr=" SEQ Figura_ \* ARABIC ">
+        <w:r>
+          <w:rPr>
+            <w:noProof/>
+          </w:rPr>
+          <w:t>2</w:t>
+        </w:r>
+      </w:fldSimple>
       <w:r>
         <w:t xml:space="preserve"> - Diagrama de flujo de nivel 0</w:t>
       </w:r>
@@ -2157,7 +2126,7 @@
           <w:szCs w:val="28"/>
         </w:rPr>
       </w:pPr>
-      <w:bookmarkStart w:id="7" w:name="_Toc413413175"/>
+      <w:bookmarkStart w:id="6" w:name="_Toc413413175"/>
       <w:r>
         <w:rPr>
           <w:rFonts w:ascii="Arial" w:hAnsi="Arial" w:cs="Arial"/>
@@ -2167,7 +2136,7 @@
         <w:lastRenderedPageBreak/>
         <w:t>DFD nivel 1</w:t>
       </w:r>
-      <w:bookmarkEnd w:id="7"/>
+      <w:bookmarkEnd w:id="6"/>
       <w:r>
         <w:rPr>
           <w:rFonts w:ascii="Arial" w:hAnsi="Arial" w:cs="Arial"/>
@@ -2202,7 +2171,7 @@
                     <pic:cNvPicPr/>
                   </pic:nvPicPr>
                   <pic:blipFill>
-                    <a:blip r:embed="rId13">
+                    <a:blip r:embed="rId12">
                       <a:extLst>
                         <a:ext uri="{28A0092B-C50C-407E-A947-70E740481C1C}">
                           <a14:useLocalDpi xmlns:a14="http://schemas.microsoft.com/office/drawing/2010/main" val="0"/>
@@ -2231,33 +2200,20 @@
     </w:p>
     <w:p>
       <w:pPr>
-        <w:pStyle w:val="Epgrafe"/>
+        <w:pStyle w:val="Descripcin"/>
         <w:jc w:val="center"/>
       </w:pPr>
       <w:r>
         <w:t xml:space="preserve">Figura  </w:t>
       </w:r>
-      <w:r>
-        <w:fldChar w:fldCharType="begin"/>
-      </w:r>
-      <w:r>
-        <w:instrText xml:space="preserve"> SEQ Figura_ \* ARABIC </w:instrText>
-      </w:r>
-      <w:r>
-        <w:fldChar w:fldCharType="separate"/>
-      </w:r>
-      <w:r>
-        <w:rPr>
-          <w:noProof/>
-        </w:rPr>
-        <w:t>3</w:t>
-      </w:r>
-      <w:r>
-        <w:rPr>
-          <w:noProof/>
-        </w:rPr>
-        <w:fldChar w:fldCharType="end"/>
-      </w:r>
+      <w:fldSimple w:instr=" SEQ Figura_ \* ARABIC ">
+        <w:r>
+          <w:rPr>
+            <w:noProof/>
+          </w:rPr>
+          <w:t>3</w:t>
+        </w:r>
+      </w:fldSimple>
       <w:r>
         <w:t xml:space="preserve"> - Diagrama de flujo de nivel 1 (1)</w:t>
       </w:r>
@@ -2287,7 +2243,7 @@
                     <pic:cNvPicPr/>
                   </pic:nvPicPr>
                   <pic:blipFill>
-                    <a:blip r:embed="rId14">
+                    <a:blip r:embed="rId13">
                       <a:extLst>
                         <a:ext uri="{28A0092B-C50C-407E-A947-70E740481C1C}">
                           <a14:useLocalDpi xmlns:a14="http://schemas.microsoft.com/office/drawing/2010/main" val="0"/>
@@ -2316,33 +2272,20 @@
     </w:p>
     <w:p>
       <w:pPr>
-        <w:pStyle w:val="Epgrafe"/>
+        <w:pStyle w:val="Descripcin"/>
         <w:jc w:val="center"/>
       </w:pPr>
       <w:r>
         <w:t xml:space="preserve">Figura  </w:t>
       </w:r>
-      <w:r>
-        <w:fldChar w:fldCharType="begin"/>
-      </w:r>
-      <w:r>
-        <w:instrText xml:space="preserve"> SEQ Figura_ \* ARABIC </w:instrText>
-      </w:r>
-      <w:r>
-        <w:fldChar w:fldCharType="separate"/>
-      </w:r>
-      <w:r>
-        <w:rPr>
-          <w:noProof/>
-        </w:rPr>
-        <w:t>4</w:t>
-      </w:r>
-      <w:r>
-        <w:rPr>
-          <w:noProof/>
-        </w:rPr>
-        <w:fldChar w:fldCharType="end"/>
-      </w:r>
+      <w:fldSimple w:instr=" SEQ Figura_ \* ARABIC ">
+        <w:r>
+          <w:rPr>
+            <w:noProof/>
+          </w:rPr>
+          <w:t>4</w:t>
+        </w:r>
+      </w:fldSimple>
       <w:r>
         <w:t xml:space="preserve"> - Diagrama de flujo de nivel 1 (</w:t>
       </w:r>
@@ -2378,7 +2321,7 @@
                     <pic:cNvPicPr/>
                   </pic:nvPicPr>
                   <pic:blipFill>
-                    <a:blip r:embed="rId15">
+                    <a:blip r:embed="rId14">
                       <a:extLst>
                         <a:ext uri="{28A0092B-C50C-407E-A947-70E740481C1C}">
                           <a14:useLocalDpi xmlns:a14="http://schemas.microsoft.com/office/drawing/2010/main" val="0"/>
@@ -2407,33 +2350,20 @@
     </w:p>
     <w:p>
       <w:pPr>
-        <w:pStyle w:val="Epgrafe"/>
+        <w:pStyle w:val="Descripcin"/>
         <w:jc w:val="center"/>
       </w:pPr>
       <w:r>
         <w:t xml:space="preserve">Figura  </w:t>
       </w:r>
-      <w:r>
-        <w:fldChar w:fldCharType="begin"/>
-      </w:r>
-      <w:r>
-        <w:instrText xml:space="preserve"> SEQ Figura_ \* ARABIC </w:instrText>
-      </w:r>
-      <w:r>
-        <w:fldChar w:fldCharType="separate"/>
-      </w:r>
-      <w:r>
-        <w:rPr>
-          <w:noProof/>
-        </w:rPr>
-        <w:t>5</w:t>
-      </w:r>
-      <w:r>
-        <w:rPr>
-          <w:noProof/>
-        </w:rPr>
-        <w:fldChar w:fldCharType="end"/>
-      </w:r>
+      <w:fldSimple w:instr=" SEQ Figura_ \* ARABIC ">
+        <w:r>
+          <w:rPr>
+            <w:noProof/>
+          </w:rPr>
+          <w:t>5</w:t>
+        </w:r>
+      </w:fldSimple>
       <w:r>
         <w:t xml:space="preserve"> - Diagrama de flujo de nivel 1 (</w:t>
       </w:r>
@@ -2470,7 +2400,7 @@
                     <pic:cNvPicPr/>
                   </pic:nvPicPr>
                   <pic:blipFill>
-                    <a:blip r:embed="rId16">
+                    <a:blip r:embed="rId15">
                       <a:extLst>
                         <a:ext uri="{28A0092B-C50C-407E-A947-70E740481C1C}">
                           <a14:useLocalDpi xmlns:a14="http://schemas.microsoft.com/office/drawing/2010/main" val="0"/>
@@ -2499,33 +2429,20 @@
     </w:p>
     <w:p>
       <w:pPr>
-        <w:pStyle w:val="Epgrafe"/>
+        <w:pStyle w:val="Descripcin"/>
         <w:jc w:val="center"/>
       </w:pPr>
       <w:r>
         <w:t xml:space="preserve">Figura  </w:t>
       </w:r>
-      <w:r>
-        <w:fldChar w:fldCharType="begin"/>
-      </w:r>
-      <w:r>
-        <w:instrText xml:space="preserve"> SEQ Figura_ \* ARABIC </w:instrText>
-      </w:r>
-      <w:r>
-        <w:fldChar w:fldCharType="separate"/>
-      </w:r>
-      <w:r>
-        <w:rPr>
-          <w:noProof/>
-        </w:rPr>
-        <w:t>6</w:t>
-      </w:r>
-      <w:r>
-        <w:rPr>
-          <w:noProof/>
-        </w:rPr>
-        <w:fldChar w:fldCharType="end"/>
-      </w:r>
+      <w:fldSimple w:instr=" SEQ Figura_ \* ARABIC ">
+        <w:r>
+          <w:rPr>
+            <w:noProof/>
+          </w:rPr>
+          <w:t>6</w:t>
+        </w:r>
+      </w:fldSimple>
       <w:r>
         <w:t xml:space="preserve"> - Diagrama de flujo de nivel 1 (</w:t>
       </w:r>
@@ -2561,7 +2478,7 @@
                     <pic:cNvPicPr/>
                   </pic:nvPicPr>
                   <pic:blipFill>
-                    <a:blip r:embed="rId17">
+                    <a:blip r:embed="rId16">
                       <a:extLst>
                         <a:ext uri="{28A0092B-C50C-407E-A947-70E740481C1C}">
                           <a14:useLocalDpi xmlns:a14="http://schemas.microsoft.com/office/drawing/2010/main" val="0"/>
@@ -2590,33 +2507,20 @@
     </w:p>
     <w:p>
       <w:pPr>
-        <w:pStyle w:val="Epgrafe"/>
+        <w:pStyle w:val="Descripcin"/>
         <w:jc w:val="center"/>
       </w:pPr>
       <w:r>
         <w:t xml:space="preserve">Figura  </w:t>
       </w:r>
-      <w:r>
-        <w:fldChar w:fldCharType="begin"/>
-      </w:r>
-      <w:r>
-        <w:instrText xml:space="preserve"> SEQ Figura_ \* ARABIC </w:instrText>
-      </w:r>
-      <w:r>
-        <w:fldChar w:fldCharType="separate"/>
-      </w:r>
-      <w:r>
-        <w:rPr>
-          <w:noProof/>
-        </w:rPr>
-        <w:t>7</w:t>
-      </w:r>
-      <w:r>
-        <w:rPr>
-          <w:noProof/>
-        </w:rPr>
-        <w:fldChar w:fldCharType="end"/>
-      </w:r>
+      <w:fldSimple w:instr=" SEQ Figura_ \* ARABIC ">
+        <w:r>
+          <w:rPr>
+            <w:noProof/>
+          </w:rPr>
+          <w:t>7</w:t>
+        </w:r>
+      </w:fldSimple>
       <w:r>
         <w:t xml:space="preserve"> - Diagrama de flujo de nivel 1 (</w:t>
       </w:r>
@@ -2652,7 +2556,7 @@
                     <pic:cNvPicPr/>
                   </pic:nvPicPr>
                   <pic:blipFill>
-                    <a:blip r:embed="rId18">
+                    <a:blip r:embed="rId17">
                       <a:extLst>
                         <a:ext uri="{28A0092B-C50C-407E-A947-70E740481C1C}">
                           <a14:useLocalDpi xmlns:a14="http://schemas.microsoft.com/office/drawing/2010/main" val="0"/>
@@ -2681,33 +2585,20 @@
     </w:p>
     <w:p>
       <w:pPr>
-        <w:pStyle w:val="Epgrafe"/>
+        <w:pStyle w:val="Descripcin"/>
         <w:jc w:val="center"/>
       </w:pPr>
       <w:r>
         <w:t xml:space="preserve">Figura  </w:t>
       </w:r>
-      <w:r>
-        <w:fldChar w:fldCharType="begin"/>
-      </w:r>
-      <w:r>
-        <w:instrText xml:space="preserve"> SEQ Figura_ \* ARABIC </w:instrText>
-      </w:r>
-      <w:r>
-        <w:fldChar w:fldCharType="separate"/>
-      </w:r>
-      <w:r>
-        <w:rPr>
-          <w:noProof/>
-        </w:rPr>
-        <w:t>8</w:t>
-      </w:r>
-      <w:r>
-        <w:rPr>
-          <w:noProof/>
-        </w:rPr>
-        <w:fldChar w:fldCharType="end"/>
-      </w:r>
+      <w:fldSimple w:instr=" SEQ Figura_ \* ARABIC ">
+        <w:r>
+          <w:rPr>
+            <w:noProof/>
+          </w:rPr>
+          <w:t>8</w:t>
+        </w:r>
+      </w:fldSimple>
       <w:r>
         <w:t xml:space="preserve"> - Diagrama de flujo de nivel 1 (</w:t>
       </w:r>
@@ -2744,7 +2635,7 @@
                     <pic:cNvPicPr/>
                   </pic:nvPicPr>
                   <pic:blipFill>
-                    <a:blip r:embed="rId19">
+                    <a:blip r:embed="rId18">
                       <a:extLst>
                         <a:ext uri="{28A0092B-C50C-407E-A947-70E740481C1C}">
                           <a14:useLocalDpi xmlns:a14="http://schemas.microsoft.com/office/drawing/2010/main" val="0"/>
@@ -2773,33 +2664,20 @@
     </w:p>
     <w:p>
       <w:pPr>
-        <w:pStyle w:val="Epgrafe"/>
+        <w:pStyle w:val="Descripcin"/>
         <w:jc w:val="center"/>
       </w:pPr>
       <w:r>
         <w:t xml:space="preserve">Figura  </w:t>
       </w:r>
-      <w:r>
-        <w:fldChar w:fldCharType="begin"/>
-      </w:r>
-      <w:r>
-        <w:instrText xml:space="preserve"> SEQ Figura_ \* ARABIC </w:instrText>
-      </w:r>
-      <w:r>
-        <w:fldChar w:fldCharType="separate"/>
-      </w:r>
-      <w:r>
-        <w:rPr>
-          <w:noProof/>
-        </w:rPr>
-        <w:t>9</w:t>
-      </w:r>
-      <w:r>
-        <w:rPr>
-          <w:noProof/>
-        </w:rPr>
-        <w:fldChar w:fldCharType="end"/>
-      </w:r>
+      <w:fldSimple w:instr=" SEQ Figura_ \* ARABIC ">
+        <w:r>
+          <w:rPr>
+            <w:noProof/>
+          </w:rPr>
+          <w:t>9</w:t>
+        </w:r>
+      </w:fldSimple>
       <w:r>
         <w:t xml:space="preserve"> - Diagrama de flujo de nivel 1 (</w:t>
       </w:r>
@@ -2835,7 +2713,7 @@
                     <pic:cNvPicPr/>
                   </pic:nvPicPr>
                   <pic:blipFill>
-                    <a:blip r:embed="rId20">
+                    <a:blip r:embed="rId19">
                       <a:extLst>
                         <a:ext uri="{28A0092B-C50C-407E-A947-70E740481C1C}">
                           <a14:useLocalDpi xmlns:a14="http://schemas.microsoft.com/office/drawing/2010/main" val="0"/>
@@ -2864,32 +2742,19 @@
     </w:p>
     <w:p>
       <w:pPr>
-        <w:pStyle w:val="Epgrafe"/>
+        <w:pStyle w:val="Descripcin"/>
       </w:pPr>
       <w:r>
         <w:t xml:space="preserve">Figura  </w:t>
       </w:r>
-      <w:r>
-        <w:fldChar w:fldCharType="begin"/>
-      </w:r>
-      <w:r>
-        <w:instrText xml:space="preserve"> SEQ Figura_ \* ARABIC </w:instrText>
-      </w:r>
-      <w:r>
-        <w:fldChar w:fldCharType="separate"/>
-      </w:r>
-      <w:r>
-        <w:rPr>
-          <w:noProof/>
-        </w:rPr>
-        <w:t>10</w:t>
-      </w:r>
-      <w:r>
-        <w:rPr>
-          <w:noProof/>
-        </w:rPr>
-        <w:fldChar w:fldCharType="end"/>
-      </w:r>
+      <w:fldSimple w:instr=" SEQ Figura_ \* ARABIC ">
+        <w:r>
+          <w:rPr>
+            <w:noProof/>
+          </w:rPr>
+          <w:t>10</w:t>
+        </w:r>
+      </w:fldSimple>
       <w:r>
         <w:t xml:space="preserve"> - Diagrama de flujo de nivel 1 (</w:t>
       </w:r>
@@ -2925,7 +2790,7 @@
                     <pic:cNvPicPr/>
                   </pic:nvPicPr>
                   <pic:blipFill>
-                    <a:blip r:embed="rId21">
+                    <a:blip r:embed="rId20">
                       <a:extLst>
                         <a:ext uri="{28A0092B-C50C-407E-A947-70E740481C1C}">
                           <a14:useLocalDpi xmlns:a14="http://schemas.microsoft.com/office/drawing/2010/main" val="0"/>
@@ -2954,32 +2819,19 @@
     </w:p>
     <w:p>
       <w:pPr>
-        <w:pStyle w:val="Epgrafe"/>
+        <w:pStyle w:val="Descripcin"/>
       </w:pPr>
       <w:r>
         <w:t xml:space="preserve">Figura  </w:t>
       </w:r>
-      <w:r>
-        <w:fldChar w:fldCharType="begin"/>
-      </w:r>
-      <w:r>
-        <w:instrText xml:space="preserve"> SEQ Figura_ \* ARABIC </w:instrText>
-      </w:r>
-      <w:r>
-        <w:fldChar w:fldCharType="separate"/>
-      </w:r>
-      <w:r>
-        <w:rPr>
-          <w:noProof/>
-        </w:rPr>
-        <w:t>11</w:t>
-      </w:r>
-      <w:r>
-        <w:rPr>
-          <w:noProof/>
-        </w:rPr>
-        <w:fldChar w:fldCharType="end"/>
-      </w:r>
+      <w:fldSimple w:instr=" SEQ Figura_ \* ARABIC ">
+        <w:r>
+          <w:rPr>
+            <w:noProof/>
+          </w:rPr>
+          <w:t>11</w:t>
+        </w:r>
+      </w:fldSimple>
       <w:r>
         <w:t xml:space="preserve"> - Diagrama de flujo de nivel 1 (</w:t>
       </w:r>
@@ -3016,7 +2868,7 @@
                     <pic:cNvPicPr/>
                   </pic:nvPicPr>
                   <pic:blipFill>
-                    <a:blip r:embed="rId22">
+                    <a:blip r:embed="rId21">
                       <a:extLst>
                         <a:ext uri="{28A0092B-C50C-407E-A947-70E740481C1C}">
                           <a14:useLocalDpi xmlns:a14="http://schemas.microsoft.com/office/drawing/2010/main" val="0"/>
@@ -3045,33 +2897,20 @@
     </w:p>
     <w:p>
       <w:pPr>
-        <w:pStyle w:val="Epgrafe"/>
+        <w:pStyle w:val="Descripcin"/>
         <w:jc w:val="center"/>
       </w:pPr>
       <w:r>
         <w:t xml:space="preserve">Figura  </w:t>
       </w:r>
-      <w:r>
-        <w:fldChar w:fldCharType="begin"/>
-      </w:r>
-      <w:r>
-        <w:instrText xml:space="preserve"> SEQ Figura_ \* ARABIC </w:instrText>
-      </w:r>
-      <w:r>
-        <w:fldChar w:fldCharType="separate"/>
-      </w:r>
-      <w:r>
-        <w:rPr>
-          <w:noProof/>
-        </w:rPr>
-        <w:t>12</w:t>
-      </w:r>
-      <w:r>
-        <w:rPr>
-          <w:noProof/>
-        </w:rPr>
-        <w:fldChar w:fldCharType="end"/>
-      </w:r>
+      <w:fldSimple w:instr=" SEQ Figura_ \* ARABIC ">
+        <w:r>
+          <w:rPr>
+            <w:noProof/>
+          </w:rPr>
+          <w:t>12</w:t>
+        </w:r>
+      </w:fldSimple>
       <w:r>
         <w:t xml:space="preserve"> - Diagrama de flujo de nivel 1 (</w:t>
       </w:r>
@@ -3107,7 +2946,7 @@
                     <pic:cNvPicPr/>
                   </pic:nvPicPr>
                   <pic:blipFill>
-                    <a:blip r:embed="rId23">
+                    <a:blip r:embed="rId22">
                       <a:extLst>
                         <a:ext uri="{28A0092B-C50C-407E-A947-70E740481C1C}">
                           <a14:useLocalDpi xmlns:a14="http://schemas.microsoft.com/office/drawing/2010/main" val="0"/>
@@ -3136,33 +2975,20 @@
     </w:p>
     <w:p>
       <w:pPr>
-        <w:pStyle w:val="Epgrafe"/>
+        <w:pStyle w:val="Descripcin"/>
         <w:jc w:val="center"/>
       </w:pPr>
       <w:r>
         <w:t xml:space="preserve">Figura  </w:t>
       </w:r>
-      <w:r>
-        <w:fldChar w:fldCharType="begin"/>
-      </w:r>
-      <w:r>
-        <w:instrText xml:space="preserve"> SEQ Figura_ \* ARABIC </w:instrText>
-      </w:r>
-      <w:r>
-        <w:fldChar w:fldCharType="separate"/>
-      </w:r>
-      <w:r>
-        <w:rPr>
-          <w:noProof/>
-        </w:rPr>
-        <w:t>13</w:t>
-      </w:r>
-      <w:r>
-        <w:rPr>
-          <w:noProof/>
-        </w:rPr>
-        <w:fldChar w:fldCharType="end"/>
-      </w:r>
+      <w:fldSimple w:instr=" SEQ Figura_ \* ARABIC ">
+        <w:r>
+          <w:rPr>
+            <w:noProof/>
+          </w:rPr>
+          <w:t>13</w:t>
+        </w:r>
+      </w:fldSimple>
       <w:r>
         <w:t xml:space="preserve"> - Diagrama de flujo de nivel 1 (</w:t>
       </w:r>
@@ -3188,7 +3014,7 @@
         </w:rPr>
         <w:br w:type="page"/>
       </w:r>
-      <w:bookmarkStart w:id="8" w:name="_Toc413413176"/>
+      <w:bookmarkStart w:id="7" w:name="_Toc413413176"/>
       <w:r>
         <w:rPr>
           <w:rFonts w:ascii="Arial" w:hAnsi="Arial" w:cs="Arial"/>
@@ -3197,7 +3023,7 @@
         <w:lastRenderedPageBreak/>
         <w:t>Transición de Estados</w:t>
       </w:r>
-      <w:bookmarkEnd w:id="8"/>
+      <w:bookmarkEnd w:id="7"/>
       <w:r>
         <w:rPr>
           <w:rFonts w:ascii="Arial" w:hAnsi="Arial" w:cs="Arial"/>
@@ -3277,7 +3103,7 @@
                     <pic:cNvPicPr/>
                   </pic:nvPicPr>
                   <pic:blipFill>
-                    <a:blip r:embed="rId24">
+                    <a:blip r:embed="rId23">
                       <a:extLst>
                         <a:ext uri="{28A0092B-C50C-407E-A947-70E740481C1C}">
                           <a14:useLocalDpi xmlns:a14="http://schemas.microsoft.com/office/drawing/2010/main" val="0"/>
@@ -3306,19 +3132,32 @@
     </w:p>
     <w:p>
       <w:pPr>
-        <w:pStyle w:val="Epgrafe"/>
+        <w:pStyle w:val="Descripcin"/>
       </w:pPr>
       <w:r>
         <w:t xml:space="preserve">Ilustración </w:t>
       </w:r>
-      <w:fldSimple w:instr=" SEQ Ilustración \* ARABIC ">
-        <w:r>
-          <w:rPr>
-            <w:noProof/>
-          </w:rPr>
-          <w:t>1</w:t>
-        </w:r>
-      </w:fldSimple>
+      <w:r>
+        <w:fldChar w:fldCharType="begin"/>
+      </w:r>
+      <w:r>
+        <w:instrText xml:space="preserve"> SEQ Ilustración \* ARABIC </w:instrText>
+      </w:r>
+      <w:r>
+        <w:fldChar w:fldCharType="separate"/>
+      </w:r>
+      <w:r>
+        <w:rPr>
+          <w:noProof/>
+        </w:rPr>
+        <w:t>1</w:t>
+      </w:r>
+      <w:r>
+        <w:rPr>
+          <w:noProof/>
+        </w:rPr>
+        <w:fldChar w:fldCharType="end"/>
+      </w:r>
       <w:r>
         <w:t>Cliente y Empleado</w:t>
       </w:r>
@@ -3349,7 +3188,7 @@
                     <pic:cNvPicPr/>
                   </pic:nvPicPr>
                   <pic:blipFill>
-                    <a:blip r:embed="rId25">
+                    <a:blip r:embed="rId24">
                       <a:extLst>
                         <a:ext uri="{28A0092B-C50C-407E-A947-70E740481C1C}">
                           <a14:useLocalDpi xmlns:a14="http://schemas.microsoft.com/office/drawing/2010/main" val="0"/>
@@ -3378,24 +3217,36 @@
     </w:p>
     <w:p>
       <w:pPr>
-        <w:pStyle w:val="Epgrafe"/>
+        <w:pStyle w:val="Descripcin"/>
       </w:pPr>
       <w:r>
         <w:t xml:space="preserve">Ilustración </w:t>
       </w:r>
-      <w:fldSimple w:instr=" SEQ Ilustración \* ARABIC ">
-        <w:r>
-          <w:rPr>
-            <w:noProof/>
-          </w:rPr>
-          <w:t>2</w:t>
-        </w:r>
-      </w:fldSimple>
+      <w:r>
+        <w:fldChar w:fldCharType="begin"/>
+      </w:r>
+      <w:r>
+        <w:instrText xml:space="preserve"> SEQ Ilustración \* ARABIC </w:instrText>
+      </w:r>
+      <w:r>
+        <w:fldChar w:fldCharType="separate"/>
+      </w:r>
+      <w:r>
+        <w:rPr>
+          <w:noProof/>
+        </w:rPr>
+        <w:t>2</w:t>
+      </w:r>
+      <w:r>
+        <w:rPr>
+          <w:noProof/>
+        </w:rPr>
+        <w:fldChar w:fldCharType="end"/>
+      </w:r>
       <w:r>
         <w:t>Administrador</w:t>
       </w:r>
     </w:p>
-    <w:p/>
     <w:p>
       <w:pPr>
         <w:pStyle w:val="Ttulo2"/>
@@ -3404,7 +3255,7 @@
           <w:sz w:val="28"/>
         </w:rPr>
       </w:pPr>
-      <w:bookmarkStart w:id="9" w:name="_Toc413413177"/>
+      <w:bookmarkStart w:id="8" w:name="_Toc413413177"/>
       <w:r>
         <w:rPr>
           <w:rFonts w:ascii="Arial" w:hAnsi="Arial" w:cs="Arial"/>
@@ -3413,7 +3264,7 @@
         <w:lastRenderedPageBreak/>
         <w:t>Diagrama Entidad-Relación</w:t>
       </w:r>
-      <w:bookmarkEnd w:id="9"/>
+      <w:bookmarkEnd w:id="8"/>
     </w:p>
     <w:p/>
     <w:p>
@@ -3438,7 +3289,7 @@
                     <pic:cNvPicPr/>
                   </pic:nvPicPr>
                   <pic:blipFill>
-                    <a:blip r:embed="rId26">
+                    <a:blip r:embed="rId25">
                       <a:extLst>
                         <a:ext uri="{28A0092B-C50C-407E-A947-70E740481C1C}">
                           <a14:useLocalDpi xmlns:a14="http://schemas.microsoft.com/office/drawing/2010/main" val="0"/>
@@ -3465,6 +3316,964 @@
         </w:drawing>
       </w:r>
     </w:p>
+    <w:p>
+      <w:r>
+        <w:br w:type="page"/>
+      </w:r>
+    </w:p>
+    <w:p>
+      <w:pPr>
+        <w:pStyle w:val="Ttulo1"/>
+        <w:rPr>
+          <w:rFonts w:ascii="Arial" w:hAnsi="Arial" w:cs="Arial"/>
+        </w:rPr>
+      </w:pPr>
+      <w:bookmarkStart w:id="9" w:name="_GoBack"/>
+      <w:r>
+        <w:rPr>
+          <w:rFonts w:ascii="Arial" w:hAnsi="Arial" w:cs="Arial"/>
+        </w:rPr>
+        <w:lastRenderedPageBreak/>
+        <w:t>CASOS DE PRUEBA DE SISTEMA</w:t>
+      </w:r>
+    </w:p>
+    <w:p>
+      <w:pPr>
+        <w:pStyle w:val="Ttulo2"/>
+        <w:rPr>
+          <w:rFonts w:ascii="Arial" w:hAnsi="Arial" w:cs="Arial"/>
+        </w:rPr>
+      </w:pPr>
+      <w:r>
+        <w:rPr>
+          <w:rFonts w:ascii="Arial" w:hAnsi="Arial" w:cs="Arial"/>
+        </w:rPr>
+        <w:t>Dominio de cada variable</w:t>
+      </w:r>
+    </w:p>
+    <w:bookmarkEnd w:id="9"/>
+    <w:p/>
+    <w:tbl>
+      <w:tblPr>
+        <w:tblStyle w:val="Tablaconcuadrcula"/>
+        <w:tblW w:w="0" w:type="auto"/>
+        <w:tblLook w:val="04A0" w:firstRow="1" w:lastRow="0" w:firstColumn="1" w:lastColumn="0" w:noHBand="0" w:noVBand="1"/>
+      </w:tblPr>
+      <w:tblGrid>
+        <w:gridCol w:w="4414"/>
+        <w:gridCol w:w="4414"/>
+      </w:tblGrid>
+      <w:tr>
+        <w:tc>
+          <w:tcPr>
+            <w:tcW w:w="8828" w:type="dxa"/>
+            <w:gridSpan w:val="2"/>
+          </w:tcPr>
+          <w:p>
+            <w:pPr>
+              <w:jc w:val="center"/>
+              <w:rPr>
+                <w:b/>
+              </w:rPr>
+            </w:pPr>
+            <w:r>
+              <w:rPr>
+                <w:b/>
+                <w:sz w:val="28"/>
+              </w:rPr>
+              <w:t>Cliente</w:t>
+            </w:r>
+          </w:p>
+        </w:tc>
+      </w:tr>
+      <w:tr>
+        <w:tc>
+          <w:tcPr>
+            <w:tcW w:w="4414" w:type="dxa"/>
+          </w:tcPr>
+          <w:p>
+            <w:r>
+              <w:t>RFC</w:t>
+            </w:r>
+          </w:p>
+        </w:tc>
+        <w:tc>
+          <w:tcPr>
+            <w:tcW w:w="4414" w:type="dxa"/>
+          </w:tcPr>
+          <w:p>
+            <w:r>
+              <w:t>Cadena de caracteres alfanuméricos y numéricos</w:t>
+            </w:r>
+          </w:p>
+        </w:tc>
+      </w:tr>
+      <w:tr>
+        <w:tc>
+          <w:tcPr>
+            <w:tcW w:w="4414" w:type="dxa"/>
+          </w:tcPr>
+          <w:p>
+            <w:r>
+              <w:t>NumCliente</w:t>
+            </w:r>
+          </w:p>
+        </w:tc>
+        <w:tc>
+          <w:tcPr>
+            <w:tcW w:w="4414" w:type="dxa"/>
+          </w:tcPr>
+          <w:p>
+            <w:r>
+              <w:t>Numero entero positivo</w:t>
+            </w:r>
+          </w:p>
+        </w:tc>
+      </w:tr>
+      <w:tr>
+        <w:tc>
+          <w:tcPr>
+            <w:tcW w:w="4414" w:type="dxa"/>
+          </w:tcPr>
+          <w:p>
+            <w:r>
+              <w:t>NombreC</w:t>
+            </w:r>
+          </w:p>
+        </w:tc>
+        <w:tc>
+          <w:tcPr>
+            <w:tcW w:w="4414" w:type="dxa"/>
+          </w:tcPr>
+          <w:p>
+            <w:r>
+              <w:t>Conjunto de caracteres alfanuméricos</w:t>
+            </w:r>
+          </w:p>
+        </w:tc>
+      </w:tr>
+      <w:tr>
+        <w:tc>
+          <w:tcPr>
+            <w:tcW w:w="4414" w:type="dxa"/>
+          </w:tcPr>
+          <w:p>
+            <w:r>
+              <w:t>DireccionC</w:t>
+            </w:r>
+          </w:p>
+        </w:tc>
+        <w:tc>
+          <w:tcPr>
+            <w:tcW w:w="4414" w:type="dxa"/>
+          </w:tcPr>
+          <w:p>
+            <w:r>
+              <w:t>Conjunto de caracteres alfanuméricos y numéricos</w:t>
+            </w:r>
+          </w:p>
+        </w:tc>
+      </w:tr>
+      <w:tr>
+        <w:tc>
+          <w:tcPr>
+            <w:tcW w:w="4414" w:type="dxa"/>
+          </w:tcPr>
+          <w:p>
+            <w:r>
+              <w:t>TelefonoC</w:t>
+            </w:r>
+          </w:p>
+        </w:tc>
+        <w:tc>
+          <w:tcPr>
+            <w:tcW w:w="4414" w:type="dxa"/>
+          </w:tcPr>
+          <w:p>
+            <w:r>
+              <w:t>Cadena de caracteres numéricos</w:t>
+            </w:r>
+          </w:p>
+        </w:tc>
+      </w:tr>
+      <w:tr>
+        <w:tc>
+          <w:tcPr>
+            <w:tcW w:w="4414" w:type="dxa"/>
+          </w:tcPr>
+          <w:p>
+            <w:r>
+              <w:t>EstadoC</w:t>
+            </w:r>
+          </w:p>
+        </w:tc>
+        <w:tc>
+          <w:tcPr>
+            <w:tcW w:w="4414" w:type="dxa"/>
+          </w:tcPr>
+          <w:p>
+            <w:r>
+              <w:t>Conjunto de caracteres alfanuméricos y numéricos</w:t>
+            </w:r>
+          </w:p>
+        </w:tc>
+      </w:tr>
+    </w:tbl>
+    <w:p/>
+    <w:tbl>
+      <w:tblPr>
+        <w:tblStyle w:val="Tablaconcuadrcula"/>
+        <w:tblW w:w="0" w:type="auto"/>
+        <w:tblLook w:val="04A0" w:firstRow="1" w:lastRow="0" w:firstColumn="1" w:lastColumn="0" w:noHBand="0" w:noVBand="1"/>
+      </w:tblPr>
+      <w:tblGrid>
+        <w:gridCol w:w="4414"/>
+        <w:gridCol w:w="4414"/>
+      </w:tblGrid>
+      <w:tr>
+        <w:tc>
+          <w:tcPr>
+            <w:tcW w:w="8828" w:type="dxa"/>
+            <w:gridSpan w:val="2"/>
+          </w:tcPr>
+          <w:p>
+            <w:pPr>
+              <w:jc w:val="center"/>
+              <w:rPr>
+                <w:b/>
+                <w:sz w:val="32"/>
+              </w:rPr>
+            </w:pPr>
+            <w:r>
+              <w:rPr>
+                <w:b/>
+                <w:sz w:val="32"/>
+              </w:rPr>
+              <w:t>Materia prima</w:t>
+            </w:r>
+          </w:p>
+        </w:tc>
+      </w:tr>
+      <w:tr>
+        <w:tc>
+          <w:tcPr>
+            <w:tcW w:w="4414" w:type="dxa"/>
+          </w:tcPr>
+          <w:p>
+            <w:r>
+              <w:t>CodigoMP</w:t>
+            </w:r>
+          </w:p>
+        </w:tc>
+        <w:tc>
+          <w:tcPr>
+            <w:tcW w:w="4414" w:type="dxa"/>
+          </w:tcPr>
+          <w:p>
+            <w:r>
+              <w:t>Cadena de caracteres numéricos</w:t>
+            </w:r>
+          </w:p>
+        </w:tc>
+      </w:tr>
+      <w:tr>
+        <w:tc>
+          <w:tcPr>
+            <w:tcW w:w="4414" w:type="dxa"/>
+          </w:tcPr>
+          <w:p>
+            <w:r>
+              <w:t>ËstadoMP</w:t>
+            </w:r>
+          </w:p>
+        </w:tc>
+        <w:tc>
+          <w:tcPr>
+            <w:tcW w:w="4414" w:type="dxa"/>
+          </w:tcPr>
+          <w:p>
+            <w:r>
+              <w:t>Conjunto de caracteres alfanuméricos y numéricos</w:t>
+            </w:r>
+          </w:p>
+        </w:tc>
+      </w:tr>
+      <w:tr>
+        <w:tc>
+          <w:tcPr>
+            <w:tcW w:w="4414" w:type="dxa"/>
+          </w:tcPr>
+          <w:p>
+            <w:r>
+              <w:t>NombreMP</w:t>
+            </w:r>
+          </w:p>
+        </w:tc>
+        <w:tc>
+          <w:tcPr>
+            <w:tcW w:w="4414" w:type="dxa"/>
+          </w:tcPr>
+          <w:p>
+            <w:r>
+              <w:t>Conjunto de caracteres alfanuméricos</w:t>
+            </w:r>
+          </w:p>
+        </w:tc>
+      </w:tr>
+      <w:tr>
+        <w:tc>
+          <w:tcPr>
+            <w:tcW w:w="4414" w:type="dxa"/>
+          </w:tcPr>
+          <w:p>
+            <w:r>
+              <w:t>Cantidad</w:t>
+            </w:r>
+          </w:p>
+        </w:tc>
+        <w:tc>
+          <w:tcPr>
+            <w:tcW w:w="4414" w:type="dxa"/>
+          </w:tcPr>
+          <w:p>
+            <w:r>
+              <w:t>Numero entero positivo</w:t>
+            </w:r>
+          </w:p>
+        </w:tc>
+      </w:tr>
+      <w:tr>
+        <w:tc>
+          <w:tcPr>
+            <w:tcW w:w="4414" w:type="dxa"/>
+          </w:tcPr>
+          <w:p>
+            <w:r>
+              <w:t>DescripcionMP</w:t>
+            </w:r>
+          </w:p>
+        </w:tc>
+        <w:tc>
+          <w:tcPr>
+            <w:tcW w:w="4414" w:type="dxa"/>
+          </w:tcPr>
+          <w:p>
+            <w:r>
+              <w:t>Conjunto de caracteres alfanuméricos y numéricos</w:t>
+            </w:r>
+          </w:p>
+        </w:tc>
+      </w:tr>
+    </w:tbl>
+    <w:p/>
+    <w:tbl>
+      <w:tblPr>
+        <w:tblStyle w:val="Tablaconcuadrcula"/>
+        <w:tblW w:w="0" w:type="auto"/>
+        <w:tblLook w:val="04A0" w:firstRow="1" w:lastRow="0" w:firstColumn="1" w:lastColumn="0" w:noHBand="0" w:noVBand="1"/>
+      </w:tblPr>
+      <w:tblGrid>
+        <w:gridCol w:w="4414"/>
+        <w:gridCol w:w="4414"/>
+      </w:tblGrid>
+      <w:tr>
+        <w:tc>
+          <w:tcPr>
+            <w:tcW w:w="8828" w:type="dxa"/>
+            <w:gridSpan w:val="2"/>
+          </w:tcPr>
+          <w:p>
+            <w:pPr>
+              <w:jc w:val="center"/>
+            </w:pPr>
+            <w:r>
+              <w:rPr>
+                <w:b/>
+                <w:sz w:val="28"/>
+              </w:rPr>
+              <w:t>Producto</w:t>
+            </w:r>
+          </w:p>
+        </w:tc>
+      </w:tr>
+      <w:tr>
+        <w:tc>
+          <w:tcPr>
+            <w:tcW w:w="4414" w:type="dxa"/>
+          </w:tcPr>
+          <w:p>
+            <w:r>
+              <w:t>CodigoP</w:t>
+            </w:r>
+          </w:p>
+        </w:tc>
+        <w:tc>
+          <w:tcPr>
+            <w:tcW w:w="4414" w:type="dxa"/>
+          </w:tcPr>
+          <w:p>
+            <w:r>
+              <w:t>Numero entero positivo</w:t>
+            </w:r>
+          </w:p>
+        </w:tc>
+      </w:tr>
+      <w:tr>
+        <w:tc>
+          <w:tcPr>
+            <w:tcW w:w="4414" w:type="dxa"/>
+          </w:tcPr>
+          <w:p>
+            <w:r>
+              <w:t>NombreP</w:t>
+            </w:r>
+          </w:p>
+        </w:tc>
+        <w:tc>
+          <w:tcPr>
+            <w:tcW w:w="4414" w:type="dxa"/>
+          </w:tcPr>
+          <w:p>
+            <w:r>
+              <w:t>Conjunto de caracteres alfanuméricos</w:t>
+            </w:r>
+          </w:p>
+        </w:tc>
+      </w:tr>
+      <w:tr>
+        <w:tc>
+          <w:tcPr>
+            <w:tcW w:w="4414" w:type="dxa"/>
+          </w:tcPr>
+          <w:p>
+            <w:r>
+              <w:t>DescripcionP</w:t>
+            </w:r>
+          </w:p>
+        </w:tc>
+        <w:tc>
+          <w:tcPr>
+            <w:tcW w:w="4414" w:type="dxa"/>
+          </w:tcPr>
+          <w:p>
+            <w:r>
+              <w:t>Conjunto de caracteres alfanuméricos</w:t>
+            </w:r>
+          </w:p>
+        </w:tc>
+      </w:tr>
+      <w:tr>
+        <w:tc>
+          <w:tcPr>
+            <w:tcW w:w="4414" w:type="dxa"/>
+          </w:tcPr>
+          <w:p>
+            <w:r>
+              <w:t>Precio</w:t>
+            </w:r>
+          </w:p>
+        </w:tc>
+        <w:tc>
+          <w:tcPr>
+            <w:tcW w:w="4414" w:type="dxa"/>
+          </w:tcPr>
+          <w:p>
+            <w:r>
+              <w:t>Números reales positivos</w:t>
+            </w:r>
+          </w:p>
+        </w:tc>
+      </w:tr>
+      <w:tr>
+        <w:tc>
+          <w:tcPr>
+            <w:tcW w:w="4414" w:type="dxa"/>
+          </w:tcPr>
+          <w:p>
+            <w:r>
+              <w:t>Existencia</w:t>
+            </w:r>
+          </w:p>
+        </w:tc>
+        <w:tc>
+          <w:tcPr>
+            <w:tcW w:w="4414" w:type="dxa"/>
+          </w:tcPr>
+          <w:p>
+            <w:r>
+              <w:t>Conjunto de caracteres alfanuméricos</w:t>
+            </w:r>
+          </w:p>
+        </w:tc>
+      </w:tr>
+      <w:tr>
+        <w:tc>
+          <w:tcPr>
+            <w:tcW w:w="4414" w:type="dxa"/>
+          </w:tcPr>
+          <w:p>
+            <w:r>
+              <w:t>Pedidos</w:t>
+            </w:r>
+          </w:p>
+        </w:tc>
+        <w:tc>
+          <w:tcPr>
+            <w:tcW w:w="4414" w:type="dxa"/>
+          </w:tcPr>
+          <w:p>
+            <w:r>
+              <w:t>Conjunto de caracteres alfanuméricos</w:t>
+            </w:r>
+          </w:p>
+        </w:tc>
+      </w:tr>
+    </w:tbl>
+    <w:p/>
+    <w:tbl>
+      <w:tblPr>
+        <w:tblStyle w:val="Tablaconcuadrcula"/>
+        <w:tblW w:w="0" w:type="auto"/>
+        <w:tblLook w:val="04A0" w:firstRow="1" w:lastRow="0" w:firstColumn="1" w:lastColumn="0" w:noHBand="0" w:noVBand="1"/>
+      </w:tblPr>
+      <w:tblGrid>
+        <w:gridCol w:w="4414"/>
+        <w:gridCol w:w="4414"/>
+      </w:tblGrid>
+      <w:tr>
+        <w:tc>
+          <w:tcPr>
+            <w:tcW w:w="8828" w:type="dxa"/>
+            <w:gridSpan w:val="2"/>
+          </w:tcPr>
+          <w:p>
+            <w:pPr>
+              <w:jc w:val="center"/>
+              <w:rPr>
+                <w:b/>
+                <w:sz w:val="32"/>
+              </w:rPr>
+            </w:pPr>
+            <w:r>
+              <w:rPr>
+                <w:b/>
+                <w:sz w:val="32"/>
+              </w:rPr>
+              <w:t>Ventas</w:t>
+            </w:r>
+          </w:p>
+        </w:tc>
+      </w:tr>
+      <w:tr>
+        <w:tc>
+          <w:tcPr>
+            <w:tcW w:w="4414" w:type="dxa"/>
+          </w:tcPr>
+          <w:p>
+            <w:r>
+              <w:t>CodigoV</w:t>
+            </w:r>
+          </w:p>
+        </w:tc>
+        <w:tc>
+          <w:tcPr>
+            <w:tcW w:w="4414" w:type="dxa"/>
+          </w:tcPr>
+          <w:p>
+            <w:r>
+              <w:t>Numero entero positivo</w:t>
+            </w:r>
+          </w:p>
+        </w:tc>
+      </w:tr>
+      <w:tr>
+        <w:tc>
+          <w:tcPr>
+            <w:tcW w:w="4414" w:type="dxa"/>
+          </w:tcPr>
+          <w:p>
+            <w:r>
+              <w:t>FechaV</w:t>
+            </w:r>
+          </w:p>
+        </w:tc>
+        <w:tc>
+          <w:tcPr>
+            <w:tcW w:w="4414" w:type="dxa"/>
+          </w:tcPr>
+          <w:p>
+            <w:r>
+              <w:t>Conjunto de caracteres numéricos</w:t>
+            </w:r>
+          </w:p>
+        </w:tc>
+      </w:tr>
+      <w:tr>
+        <w:tc>
+          <w:tcPr>
+            <w:tcW w:w="4414" w:type="dxa"/>
+          </w:tcPr>
+          <w:p>
+            <w:r>
+              <w:t>ImporteV</w:t>
+            </w:r>
+          </w:p>
+        </w:tc>
+        <w:tc>
+          <w:tcPr>
+            <w:tcW w:w="4414" w:type="dxa"/>
+          </w:tcPr>
+          <w:p>
+            <w:r>
+              <w:t>Numero entero positivo</w:t>
+            </w:r>
+          </w:p>
+        </w:tc>
+      </w:tr>
+      <w:tr>
+        <w:tc>
+          <w:tcPr>
+            <w:tcW w:w="4414" w:type="dxa"/>
+          </w:tcPr>
+          <w:p>
+            <w:r>
+              <w:t>NumCLiente</w:t>
+            </w:r>
+          </w:p>
+        </w:tc>
+        <w:tc>
+          <w:tcPr>
+            <w:tcW w:w="4414" w:type="dxa"/>
+          </w:tcPr>
+          <w:p>
+            <w:r>
+              <w:t>Conjunto de caracteres numéricos</w:t>
+            </w:r>
+          </w:p>
+        </w:tc>
+      </w:tr>
+    </w:tbl>
+    <w:p>
+      <w:r>
+        <w:br w:type="page"/>
+      </w:r>
+    </w:p>
+    <w:tbl>
+      <w:tblPr>
+        <w:tblStyle w:val="Tablaconcuadrcula"/>
+        <w:tblW w:w="0" w:type="auto"/>
+        <w:tblLook w:val="04A0" w:firstRow="1" w:lastRow="0" w:firstColumn="1" w:lastColumn="0" w:noHBand="0" w:noVBand="1"/>
+      </w:tblPr>
+      <w:tblGrid>
+        <w:gridCol w:w="4414"/>
+        <w:gridCol w:w="4414"/>
+      </w:tblGrid>
+      <w:tr>
+        <w:tc>
+          <w:tcPr>
+            <w:tcW w:w="8828" w:type="dxa"/>
+            <w:gridSpan w:val="2"/>
+          </w:tcPr>
+          <w:p>
+            <w:pPr>
+              <w:jc w:val="center"/>
+              <w:rPr>
+                <w:b/>
+                <w:sz w:val="32"/>
+              </w:rPr>
+            </w:pPr>
+            <w:r>
+              <w:rPr>
+                <w:b/>
+                <w:sz w:val="32"/>
+              </w:rPr>
+              <w:lastRenderedPageBreak/>
+              <w:t>Pago</w:t>
+            </w:r>
+          </w:p>
+        </w:tc>
+      </w:tr>
+      <w:tr>
+        <w:tc>
+          <w:tcPr>
+            <w:tcW w:w="4414" w:type="dxa"/>
+          </w:tcPr>
+          <w:p>
+            <w:r>
+              <w:t>MontoP</w:t>
+            </w:r>
+          </w:p>
+        </w:tc>
+        <w:tc>
+          <w:tcPr>
+            <w:tcW w:w="4414" w:type="dxa"/>
+          </w:tcPr>
+          <w:p>
+            <w:r>
+              <w:t>Números reales positivos</w:t>
+            </w:r>
+          </w:p>
+        </w:tc>
+      </w:tr>
+      <w:tr>
+        <w:tc>
+          <w:tcPr>
+            <w:tcW w:w="4414" w:type="dxa"/>
+          </w:tcPr>
+          <w:p>
+            <w:r>
+              <w:t>IdPago</w:t>
+            </w:r>
+          </w:p>
+        </w:tc>
+        <w:tc>
+          <w:tcPr>
+            <w:tcW w:w="4414" w:type="dxa"/>
+          </w:tcPr>
+          <w:p>
+            <w:r>
+              <w:t>Numero entero positivo</w:t>
+            </w:r>
+          </w:p>
+        </w:tc>
+      </w:tr>
+      <w:tr>
+        <w:tc>
+          <w:tcPr>
+            <w:tcW w:w="4414" w:type="dxa"/>
+          </w:tcPr>
+          <w:p>
+            <w:r>
+              <w:t>TipoPago</w:t>
+            </w:r>
+          </w:p>
+        </w:tc>
+        <w:tc>
+          <w:tcPr>
+            <w:tcW w:w="4414" w:type="dxa"/>
+          </w:tcPr>
+          <w:p>
+            <w:r>
+              <w:t>Conjunto de caracteres alfanuméricos</w:t>
+            </w:r>
+          </w:p>
+        </w:tc>
+      </w:tr>
+      <w:tr>
+        <w:tc>
+          <w:tcPr>
+            <w:tcW w:w="4414" w:type="dxa"/>
+          </w:tcPr>
+          <w:p>
+            <w:r>
+              <w:t>NumTarjeta</w:t>
+            </w:r>
+          </w:p>
+        </w:tc>
+        <w:tc>
+          <w:tcPr>
+            <w:tcW w:w="4414" w:type="dxa"/>
+          </w:tcPr>
+          <w:p>
+            <w:r>
+              <w:t>Numero entero positivo</w:t>
+            </w:r>
+          </w:p>
+        </w:tc>
+      </w:tr>
+      <w:tr>
+        <w:tc>
+          <w:tcPr>
+            <w:tcW w:w="4414" w:type="dxa"/>
+          </w:tcPr>
+          <w:p>
+            <w:r>
+              <w:t>FechaP</w:t>
+            </w:r>
+          </w:p>
+        </w:tc>
+        <w:tc>
+          <w:tcPr>
+            <w:tcW w:w="4414" w:type="dxa"/>
+          </w:tcPr>
+          <w:p>
+            <w:r>
+              <w:t>Conjunto de caracteres numéricos y caracteres</w:t>
+            </w:r>
+          </w:p>
+        </w:tc>
+      </w:tr>
+    </w:tbl>
+    <w:p/>
+    <w:tbl>
+      <w:tblPr>
+        <w:tblStyle w:val="Tablaconcuadrcula"/>
+        <w:tblW w:w="0" w:type="auto"/>
+        <w:tblLook w:val="04A0" w:firstRow="1" w:lastRow="0" w:firstColumn="1" w:lastColumn="0" w:noHBand="0" w:noVBand="1"/>
+      </w:tblPr>
+      <w:tblGrid>
+        <w:gridCol w:w="4414"/>
+        <w:gridCol w:w="4414"/>
+      </w:tblGrid>
+      <w:tr>
+        <w:tc>
+          <w:tcPr>
+            <w:tcW w:w="8828" w:type="dxa"/>
+            <w:gridSpan w:val="2"/>
+          </w:tcPr>
+          <w:p>
+            <w:pPr>
+              <w:jc w:val="center"/>
+              <w:rPr>
+                <w:b/>
+                <w:sz w:val="32"/>
+              </w:rPr>
+            </w:pPr>
+            <w:r>
+              <w:rPr>
+                <w:b/>
+                <w:sz w:val="32"/>
+              </w:rPr>
+              <w:t>Empleado</w:t>
+            </w:r>
+          </w:p>
+        </w:tc>
+      </w:tr>
+      <w:tr>
+        <w:tc>
+          <w:tcPr>
+            <w:tcW w:w="4414" w:type="dxa"/>
+          </w:tcPr>
+          <w:p>
+            <w:r>
+              <w:t>NombreE</w:t>
+            </w:r>
+          </w:p>
+        </w:tc>
+        <w:tc>
+          <w:tcPr>
+            <w:tcW w:w="4414" w:type="dxa"/>
+          </w:tcPr>
+          <w:p>
+            <w:r>
+              <w:t>Conjunto de caracteres alfanuméricos</w:t>
+            </w:r>
+          </w:p>
+        </w:tc>
+      </w:tr>
+      <w:tr>
+        <w:tc>
+          <w:tcPr>
+            <w:tcW w:w="4414" w:type="dxa"/>
+          </w:tcPr>
+          <w:p>
+            <w:r>
+              <w:t>TelefonoE</w:t>
+            </w:r>
+          </w:p>
+        </w:tc>
+        <w:tc>
+          <w:tcPr>
+            <w:tcW w:w="4414" w:type="dxa"/>
+          </w:tcPr>
+          <w:p>
+            <w:r>
+              <w:t>Cadena de caracteres numéricos</w:t>
+            </w:r>
+          </w:p>
+        </w:tc>
+      </w:tr>
+      <w:tr>
+        <w:tc>
+          <w:tcPr>
+            <w:tcW w:w="4414" w:type="dxa"/>
+          </w:tcPr>
+          <w:p>
+            <w:r>
+              <w:t>DireccionE</w:t>
+            </w:r>
+          </w:p>
+        </w:tc>
+        <w:tc>
+          <w:tcPr>
+            <w:tcW w:w="4414" w:type="dxa"/>
+          </w:tcPr>
+          <w:p>
+            <w:r>
+              <w:t>Conjunto de caracteres alfanuméricos y numéricos</w:t>
+            </w:r>
+          </w:p>
+        </w:tc>
+      </w:tr>
+      <w:tr>
+        <w:tc>
+          <w:tcPr>
+            <w:tcW w:w="4414" w:type="dxa"/>
+          </w:tcPr>
+          <w:p>
+            <w:r>
+              <w:t>EstadoE</w:t>
+            </w:r>
+          </w:p>
+        </w:tc>
+        <w:tc>
+          <w:tcPr>
+            <w:tcW w:w="4414" w:type="dxa"/>
+          </w:tcPr>
+          <w:p>
+            <w:r>
+              <w:t>Conjunto de caracteres alfanuméricos y numéricos</w:t>
+            </w:r>
+          </w:p>
+        </w:tc>
+      </w:tr>
+      <w:tr>
+        <w:tc>
+          <w:tcPr>
+            <w:tcW w:w="4414" w:type="dxa"/>
+          </w:tcPr>
+          <w:p>
+            <w:r>
+              <w:t>Area</w:t>
+            </w:r>
+          </w:p>
+        </w:tc>
+        <w:tc>
+          <w:tcPr>
+            <w:tcW w:w="4414" w:type="dxa"/>
+          </w:tcPr>
+          <w:p>
+            <w:r>
+              <w:t>Conjunto de caracteres alfanuméricos</w:t>
+            </w:r>
+          </w:p>
+        </w:tc>
+      </w:tr>
+      <w:tr>
+        <w:tc>
+          <w:tcPr>
+            <w:tcW w:w="4414" w:type="dxa"/>
+          </w:tcPr>
+          <w:p>
+            <w:r>
+              <w:t>TipoEmpleado</w:t>
+            </w:r>
+          </w:p>
+        </w:tc>
+        <w:tc>
+          <w:tcPr>
+            <w:tcW w:w="4414" w:type="dxa"/>
+          </w:tcPr>
+          <w:p>
+            <w:r>
+              <w:t>Conjunto de caracteres alfanuméricos</w:t>
+            </w:r>
+          </w:p>
+        </w:tc>
+      </w:tr>
+    </w:tbl>
+    <w:p/>
+    <w:p/>
     <w:sectPr>
       <w:type w:val="continuous"/>
       <w:pgSz w:w="12240" w:h="15840"/>
@@ -3478,7 +4287,7 @@
 </file>
 
 <file path=word/endnotes.xml><?xml version="1.0" encoding="utf-8"?>
-<w:endnotes xmlns:wpc="http://schemas.microsoft.com/office/word/2010/wordprocessingCanvas" xmlns:mc="http://schemas.openxmlformats.org/markup-compatibility/2006" xmlns:o="urn:schemas-microsoft-com:office:office" xmlns:r="http://schemas.openxmlformats.org/officeDocument/2006/relationships" xmlns:m="http://schemas.openxmlformats.org/officeDocument/2006/math" xmlns:v="urn:schemas-microsoft-com:vml" xmlns:wp14="http://schemas.microsoft.com/office/word/2010/wordprocessingDrawing" xmlns:wp="http://schemas.openxmlformats.org/drawingml/2006/wordprocessingDrawing" xmlns:w10="urn:schemas-microsoft-com:office:word" xmlns:w="http://schemas.openxmlformats.org/wordprocessingml/2006/main" xmlns:w14="http://schemas.microsoft.com/office/word/2010/wordml" xmlns:wpg="http://schemas.microsoft.com/office/word/2010/wordprocessingGroup" xmlns:wpi="http://schemas.microsoft.com/office/word/2010/wordprocessingInk" xmlns:wne="http://schemas.microsoft.com/office/word/2006/wordml" xmlns:wps="http://schemas.microsoft.com/office/word/2010/wordprocessingShape" mc:Ignorable="w14 wp14">
+<w:endnotes xmlns:wpc="http://schemas.microsoft.com/office/word/2010/wordprocessingCanvas" xmlns:mc="http://schemas.openxmlformats.org/markup-compatibility/2006" xmlns:o="urn:schemas-microsoft-com:office:office" xmlns:r="http://schemas.openxmlformats.org/officeDocument/2006/relationships" xmlns:m="http://schemas.openxmlformats.org/officeDocument/2006/math" xmlns:v="urn:schemas-microsoft-com:vml" xmlns:wp14="http://schemas.microsoft.com/office/word/2010/wordprocessingDrawing" xmlns:wp="http://schemas.openxmlformats.org/drawingml/2006/wordprocessingDrawing" xmlns:w10="urn:schemas-microsoft-com:office:word" xmlns:w="http://schemas.openxmlformats.org/wordprocessingml/2006/main" xmlns:w14="http://schemas.microsoft.com/office/word/2010/wordml" xmlns:w15="http://schemas.microsoft.com/office/word/2012/wordml" xmlns:wpg="http://schemas.microsoft.com/office/word/2010/wordprocessingGroup" xmlns:wpi="http://schemas.microsoft.com/office/word/2010/wordprocessingInk" xmlns:wne="http://schemas.microsoft.com/office/word/2006/wordml" xmlns:wps="http://schemas.microsoft.com/office/word/2010/wordprocessingShape" mc:Ignorable="w14 w15 wp14">
   <w:endnote w:type="separator" w:id="-1">
     <w:p>
       <w:pPr>
@@ -3503,7 +4312,7 @@
 </file>
 
 <file path=word/footnotes.xml><?xml version="1.0" encoding="utf-8"?>
-<w:footnotes xmlns:wpc="http://schemas.microsoft.com/office/word/2010/wordprocessingCanvas" xmlns:mc="http://schemas.openxmlformats.org/markup-compatibility/2006" xmlns:o="urn:schemas-microsoft-com:office:office" xmlns:r="http://schemas.openxmlformats.org/officeDocument/2006/relationships" xmlns:m="http://schemas.openxmlformats.org/officeDocument/2006/math" xmlns:v="urn:schemas-microsoft-com:vml" xmlns:wp14="http://schemas.microsoft.com/office/word/2010/wordprocessingDrawing" xmlns:wp="http://schemas.openxmlformats.org/drawingml/2006/wordprocessingDrawing" xmlns:w10="urn:schemas-microsoft-com:office:word" xmlns:w="http://schemas.openxmlformats.org/wordprocessingml/2006/main" xmlns:w14="http://schemas.microsoft.com/office/word/2010/wordml" xmlns:wpg="http://schemas.microsoft.com/office/word/2010/wordprocessingGroup" xmlns:wpi="http://schemas.microsoft.com/office/word/2010/wordprocessingInk" xmlns:wne="http://schemas.microsoft.com/office/word/2006/wordml" xmlns:wps="http://schemas.microsoft.com/office/word/2010/wordprocessingShape" mc:Ignorable="w14 wp14">
+<w:footnotes xmlns:wpc="http://schemas.microsoft.com/office/word/2010/wordprocessingCanvas" xmlns:mc="http://schemas.openxmlformats.org/markup-compatibility/2006" xmlns:o="urn:schemas-microsoft-com:office:office" xmlns:r="http://schemas.openxmlformats.org/officeDocument/2006/relationships" xmlns:m="http://schemas.openxmlformats.org/officeDocument/2006/math" xmlns:v="urn:schemas-microsoft-com:vml" xmlns:wp14="http://schemas.microsoft.com/office/word/2010/wordprocessingDrawing" xmlns:wp="http://schemas.openxmlformats.org/drawingml/2006/wordprocessingDrawing" xmlns:w10="urn:schemas-microsoft-com:office:word" xmlns:w="http://schemas.openxmlformats.org/wordprocessingml/2006/main" xmlns:w14="http://schemas.microsoft.com/office/word/2010/wordml" xmlns:w15="http://schemas.microsoft.com/office/word/2012/wordml" xmlns:wpg="http://schemas.microsoft.com/office/word/2010/wordprocessingGroup" xmlns:wpi="http://schemas.microsoft.com/office/word/2010/wordprocessingInk" xmlns:wne="http://schemas.microsoft.com/office/word/2006/wordml" xmlns:wps="http://schemas.microsoft.com/office/word/2010/wordprocessingShape" mc:Ignorable="w14 w15 wp14">
   <w:footnote w:type="separator" w:id="-1">
     <w:p>
       <w:pPr>
@@ -3528,7 +4337,7 @@
 </file>
 
 <file path=word/numbering.xml><?xml version="1.0" encoding="utf-8"?>
-<w:numbering xmlns:wpc="http://schemas.microsoft.com/office/word/2010/wordprocessingCanvas" xmlns:mc="http://schemas.openxmlformats.org/markup-compatibility/2006" xmlns:o="urn:schemas-microsoft-com:office:office" xmlns:r="http://schemas.openxmlformats.org/officeDocument/2006/relationships" xmlns:m="http://schemas.openxmlformats.org/officeDocument/2006/math" xmlns:v="urn:schemas-microsoft-com:vml" xmlns:wp14="http://schemas.microsoft.com/office/word/2010/wordprocessingDrawing" xmlns:wp="http://schemas.openxmlformats.org/drawingml/2006/wordprocessingDrawing" xmlns:w10="urn:schemas-microsoft-com:office:word" xmlns:w="http://schemas.openxmlformats.org/wordprocessingml/2006/main" xmlns:w14="http://schemas.microsoft.com/office/word/2010/wordml" xmlns:wpg="http://schemas.microsoft.com/office/word/2010/wordprocessingGroup" xmlns:wpi="http://schemas.microsoft.com/office/word/2010/wordprocessingInk" xmlns:wne="http://schemas.microsoft.com/office/word/2006/wordml" xmlns:wps="http://schemas.microsoft.com/office/word/2010/wordprocessingShape" mc:Ignorable="w14 wp14">
+<w:numbering xmlns:wpc="http://schemas.microsoft.com/office/word/2010/wordprocessingCanvas" xmlns:mc="http://schemas.openxmlformats.org/markup-compatibility/2006" xmlns:o="urn:schemas-microsoft-com:office:office" xmlns:r="http://schemas.openxmlformats.org/officeDocument/2006/relationships" xmlns:m="http://schemas.openxmlformats.org/officeDocument/2006/math" xmlns:v="urn:schemas-microsoft-com:vml" xmlns:wp14="http://schemas.microsoft.com/office/word/2010/wordprocessingDrawing" xmlns:wp="http://schemas.openxmlformats.org/drawingml/2006/wordprocessingDrawing" xmlns:w10="urn:schemas-microsoft-com:office:word" xmlns:w="http://schemas.openxmlformats.org/wordprocessingml/2006/main" xmlns:w14="http://schemas.microsoft.com/office/word/2010/wordml" xmlns:w15="http://schemas.microsoft.com/office/word/2012/wordml" xmlns:wpg="http://schemas.microsoft.com/office/word/2010/wordprocessingGroup" xmlns:wpi="http://schemas.microsoft.com/office/word/2010/wordprocessingInk" xmlns:wne="http://schemas.microsoft.com/office/word/2006/wordml" xmlns:wps="http://schemas.microsoft.com/office/word/2010/wordprocessingShape" mc:Ignorable="w14 w15 wp14">
   <w:abstractNum w:abstractNumId="0">
     <w:nsid w:val="4B0370B3"/>
     <w:multiLevelType w:val="hybridMultilevel"/>
@@ -3622,7 +4431,7 @@
 </file>
 
 <file path=word/styles.xml><?xml version="1.0" encoding="utf-8"?>
-<w:styles xmlns:mc="http://schemas.openxmlformats.org/markup-compatibility/2006" xmlns:r="http://schemas.openxmlformats.org/officeDocument/2006/relationships" xmlns:w="http://schemas.openxmlformats.org/wordprocessingml/2006/main" xmlns:w14="http://schemas.microsoft.com/office/word/2010/wordml" mc:Ignorable="w14">
+<w:styles xmlns:mc="http://schemas.openxmlformats.org/markup-compatibility/2006" xmlns:r="http://schemas.openxmlformats.org/officeDocument/2006/relationships" xmlns:w="http://schemas.openxmlformats.org/wordprocessingml/2006/main" xmlns:w14="http://schemas.microsoft.com/office/word/2010/wordml" xmlns:w15="http://schemas.microsoft.com/office/word/2012/wordml" mc:Ignorable="w14 w15">
   <w:docDefaults>
     <w:rPrDefault>
       <w:rPr>
@@ -3638,144 +4447,378 @@
       </w:pPr>
     </w:pPrDefault>
   </w:docDefaults>
-  <w:latentStyles w:defLockedState="0" w:defUIPriority="99" w:defSemiHidden="1" w:defUnhideWhenUsed="1" w:defQFormat="0" w:count="267">
-    <w:lsdException w:name="Normal" w:semiHidden="0" w:uiPriority="0" w:unhideWhenUsed="0" w:qFormat="1"/>
-    <w:lsdException w:name="heading 1" w:semiHidden="0" w:uiPriority="9" w:unhideWhenUsed="0" w:qFormat="1"/>
-    <w:lsdException w:name="heading 2" w:uiPriority="9" w:qFormat="1"/>
-    <w:lsdException w:name="heading 3" w:uiPriority="9" w:qFormat="1"/>
-    <w:lsdException w:name="heading 4" w:uiPriority="9" w:qFormat="1"/>
-    <w:lsdException w:name="heading 5" w:uiPriority="9" w:qFormat="1"/>
-    <w:lsdException w:name="heading 6" w:uiPriority="9" w:qFormat="1"/>
-    <w:lsdException w:name="heading 7" w:uiPriority="9" w:qFormat="1"/>
-    <w:lsdException w:name="heading 8" w:uiPriority="9" w:qFormat="1"/>
-    <w:lsdException w:name="heading 9" w:uiPriority="9" w:qFormat="1"/>
-    <w:lsdException w:name="toc 1" w:uiPriority="39"/>
-    <w:lsdException w:name="toc 2" w:uiPriority="39"/>
-    <w:lsdException w:name="toc 3" w:uiPriority="39"/>
-    <w:lsdException w:name="toc 4" w:uiPriority="39"/>
-    <w:lsdException w:name="toc 5" w:uiPriority="39"/>
-    <w:lsdException w:name="toc 6" w:uiPriority="39"/>
-    <w:lsdException w:name="toc 7" w:uiPriority="39"/>
-    <w:lsdException w:name="toc 8" w:uiPriority="39"/>
-    <w:lsdException w:name="toc 9" w:uiPriority="39"/>
-    <w:lsdException w:name="caption" w:uiPriority="35" w:qFormat="1"/>
-    <w:lsdException w:name="Title" w:semiHidden="0" w:uiPriority="10" w:unhideWhenUsed="0" w:qFormat="1"/>
-    <w:lsdException w:name="Default Paragraph Font" w:uiPriority="1"/>
-    <w:lsdException w:name="Subtitle" w:semiHidden="0" w:uiPriority="11" w:unhideWhenUsed="0" w:qFormat="1"/>
-    <w:lsdException w:name="Strong" w:semiHidden="0" w:uiPriority="22" w:unhideWhenUsed="0" w:qFormat="1"/>
-    <w:lsdException w:name="Emphasis" w:semiHidden="0" w:uiPriority="20" w:unhideWhenUsed="0" w:qFormat="1"/>
-    <w:lsdException w:name="Table Grid" w:semiHidden="0" w:uiPriority="59" w:unhideWhenUsed="0"/>
-    <w:lsdException w:name="Placeholder Text" w:unhideWhenUsed="0"/>
-    <w:lsdException w:name="No Spacing" w:semiHidden="0" w:uiPriority="1" w:unhideWhenUsed="0" w:qFormat="1"/>
-    <w:lsdException w:name="Light Shading" w:semiHidden="0" w:uiPriority="60" w:unhideWhenUsed="0"/>
-    <w:lsdException w:name="Light List" w:semiHidden="0" w:uiPriority="61" w:unhideWhenUsed="0"/>
-    <w:lsdException w:name="Light Grid" w:semiHidden="0" w:uiPriority="62" w:unhideWhenUsed="0"/>
-    <w:lsdException w:name="Medium Shading 1" w:semiHidden="0" w:uiPriority="63" w:unhideWhenUsed="0"/>
-    <w:lsdException w:name="Medium Shading 2" w:semiHidden="0" w:uiPriority="64" w:unhideWhenUsed="0"/>
-    <w:lsdException w:name="Medium List 1" w:semiHidden="0" w:uiPriority="65" w:unhideWhenUsed="0"/>
-    <w:lsdException w:name="Medium List 2" w:semiHidden="0" w:uiPriority="66" w:unhideWhenUsed="0"/>
-    <w:lsdException w:name="Medium Grid 1" w:semiHidden="0" w:uiPriority="67" w:unhideWhenUsed="0"/>
-    <w:lsdException w:name="Medium Grid 2" w:semiHidden="0" w:uiPriority="68" w:unhideWhenUsed="0"/>
-    <w:lsdException w:name="Medium Grid 3" w:semiHidden="0" w:uiPriority="69" w:unhideWhenUsed="0"/>
-    <w:lsdException w:name="Dark List" w:semiHidden="0" w:uiPriority="70" w:unhideWhenUsed="0"/>
-    <w:lsdException w:name="Colorful Shading" w:semiHidden="0" w:uiPriority="71" w:unhideWhenUsed="0"/>
-    <w:lsdException w:name="Colorful List" w:semiHidden="0" w:uiPriority="72" w:unhideWhenUsed="0"/>
-    <w:lsdException w:name="Colorful Grid" w:semiHidden="0" w:uiPriority="73" w:unhideWhenUsed="0"/>
-    <w:lsdException w:name="Light Shading Accent 1" w:semiHidden="0" w:uiPriority="60" w:unhideWhenUsed="0"/>
-    <w:lsdException w:name="Light List Accent 1" w:semiHidden="0" w:uiPriority="61" w:unhideWhenUsed="0"/>
-    <w:lsdException w:name="Light Grid Accent 1" w:semiHidden="0" w:uiPriority="62" w:unhideWhenUsed="0"/>
-    <w:lsdException w:name="Medium Shading 1 Accent 1" w:semiHidden="0" w:uiPriority="63" w:unhideWhenUsed="0"/>
-    <w:lsdException w:name="Medium Shading 2 Accent 1" w:semiHidden="0" w:uiPriority="64" w:unhideWhenUsed="0"/>
-    <w:lsdException w:name="Medium List 1 Accent 1" w:semiHidden="0" w:uiPriority="65" w:unhideWhenUsed="0"/>
-    <w:lsdException w:name="Revision" w:unhideWhenUsed="0"/>
-    <w:lsdException w:name="List Paragraph" w:semiHidden="0" w:uiPriority="34" w:unhideWhenUsed="0" w:qFormat="1"/>
-    <w:lsdException w:name="Quote" w:semiHidden="0" w:uiPriority="29" w:unhideWhenUsed="0" w:qFormat="1"/>
-    <w:lsdException w:name="Intense Quote" w:semiHidden="0" w:uiPriority="30" w:unhideWhenUsed="0" w:qFormat="1"/>
-    <w:lsdException w:name="Medium List 2 Accent 1" w:semiHidden="0" w:uiPriority="66" w:unhideWhenUsed="0"/>
-    <w:lsdException w:name="Medium Grid 1 Accent 1" w:semiHidden="0" w:uiPriority="67" w:unhideWhenUsed="0"/>
-    <w:lsdException w:name="Medium Grid 2 Accent 1" w:semiHidden="0" w:uiPriority="68" w:unhideWhenUsed="0"/>
-    <w:lsdException w:name="Medium Grid 3 Accent 1" w:semiHidden="0" w:uiPriority="69" w:unhideWhenUsed="0"/>
-    <w:lsdException w:name="Dark List Accent 1" w:semiHidden="0" w:uiPriority="70" w:unhideWhenUsed="0"/>
-    <w:lsdException w:name="Colorful Shading Accent 1" w:semiHidden="0" w:uiPriority="71" w:unhideWhenUsed="0"/>
-    <w:lsdException w:name="Colorful List Accent 1" w:semiHidden="0" w:uiPriority="72" w:unhideWhenUsed="0"/>
-    <w:lsdException w:name="Colorful Grid Accent 1" w:semiHidden="0" w:uiPriority="73" w:unhideWhenUsed="0"/>
-    <w:lsdException w:name="Light Shading Accent 2" w:semiHidden="0" w:uiPriority="60" w:unhideWhenUsed="0"/>
-    <w:lsdException w:name="Light List Accent 2" w:semiHidden="0" w:uiPriority="61" w:unhideWhenUsed="0"/>
-    <w:lsdException w:name="Light Grid Accent 2" w:semiHidden="0" w:uiPriority="62" w:unhideWhenUsed="0"/>
-    <w:lsdException w:name="Medium Shading 1 Accent 2" w:semiHidden="0" w:uiPriority="63" w:unhideWhenUsed="0"/>
-    <w:lsdException w:name="Medium Shading 2 Accent 2" w:semiHidden="0" w:uiPriority="64" w:unhideWhenUsed="0"/>
-    <w:lsdException w:name="Medium List 1 Accent 2" w:semiHidden="0" w:uiPriority="65" w:unhideWhenUsed="0"/>
-    <w:lsdException w:name="Medium List 2 Accent 2" w:semiHidden="0" w:uiPriority="66" w:unhideWhenUsed="0"/>
-    <w:lsdException w:name="Medium Grid 1 Accent 2" w:semiHidden="0" w:uiPriority="67" w:unhideWhenUsed="0"/>
-    <w:lsdException w:name="Medium Grid 2 Accent 2" w:semiHidden="0" w:uiPriority="68" w:unhideWhenUsed="0"/>
-    <w:lsdException w:name="Medium Grid 3 Accent 2" w:semiHidden="0" w:uiPriority="69" w:unhideWhenUsed="0"/>
-    <w:lsdException w:name="Dark List Accent 2" w:semiHidden="0" w:uiPriority="70" w:unhideWhenUsed="0"/>
-    <w:lsdException w:name="Colorful Shading Accent 2" w:semiHidden="0" w:uiPriority="71" w:unhideWhenUsed="0"/>
-    <w:lsdException w:name="Colorful List Accent 2" w:semiHidden="0" w:uiPriority="72" w:unhideWhenUsed="0"/>
-    <w:lsdException w:name="Colorful Grid Accent 2" w:semiHidden="0" w:uiPriority="73" w:unhideWhenUsed="0"/>
-    <w:lsdException w:name="Light Shading Accent 3" w:semiHidden="0" w:uiPriority="60" w:unhideWhenUsed="0"/>
-    <w:lsdException w:name="Light List Accent 3" w:semiHidden="0" w:uiPriority="61" w:unhideWhenUsed="0"/>
-    <w:lsdException w:name="Light Grid Accent 3" w:semiHidden="0" w:uiPriority="62" w:unhideWhenUsed="0"/>
-    <w:lsdException w:name="Medium Shading 1 Accent 3" w:semiHidden="0" w:uiPriority="63" w:unhideWhenUsed="0"/>
-    <w:lsdException w:name="Medium Shading 2 Accent 3" w:semiHidden="0" w:uiPriority="64" w:unhideWhenUsed="0"/>
-    <w:lsdException w:name="Medium List 1 Accent 3" w:semiHidden="0" w:uiPriority="65" w:unhideWhenUsed="0"/>
-    <w:lsdException w:name="Medium List 2 Accent 3" w:semiHidden="0" w:uiPriority="66" w:unhideWhenUsed="0"/>
-    <w:lsdException w:name="Medium Grid 1 Accent 3" w:semiHidden="0" w:uiPriority="67" w:unhideWhenUsed="0"/>
-    <w:lsdException w:name="Medium Grid 2 Accent 3" w:semiHidden="0" w:uiPriority="68" w:unhideWhenUsed="0"/>
-    <w:lsdException w:name="Medium Grid 3 Accent 3" w:semiHidden="0" w:uiPriority="69" w:unhideWhenUsed="0"/>
-    <w:lsdException w:name="Dark List Accent 3" w:semiHidden="0" w:uiPriority="70" w:unhideWhenUsed="0"/>
-    <w:lsdException w:name="Colorful Shading Accent 3" w:semiHidden="0" w:uiPriority="71" w:unhideWhenUsed="0"/>
-    <w:lsdException w:name="Colorful List Accent 3" w:semiHidden="0" w:uiPriority="72" w:unhideWhenUsed="0"/>
-    <w:lsdException w:name="Colorful Grid Accent 3" w:semiHidden="0" w:uiPriority="73" w:unhideWhenUsed="0"/>
-    <w:lsdException w:name="Light Shading Accent 4" w:semiHidden="0" w:uiPriority="60" w:unhideWhenUsed="0"/>
-    <w:lsdException w:name="Light List Accent 4" w:semiHidden="0" w:uiPriority="61" w:unhideWhenUsed="0"/>
-    <w:lsdException w:name="Light Grid Accent 4" w:semiHidden="0" w:uiPriority="62" w:unhideWhenUsed="0"/>
-    <w:lsdException w:name="Medium Shading 1 Accent 4" w:semiHidden="0" w:uiPriority="63" w:unhideWhenUsed="0"/>
-    <w:lsdException w:name="Medium Shading 2 Accent 4" w:semiHidden="0" w:uiPriority="64" w:unhideWhenUsed="0"/>
-    <w:lsdException w:name="Medium List 1 Accent 4" w:semiHidden="0" w:uiPriority="65" w:unhideWhenUsed="0"/>
-    <w:lsdException w:name="Medium List 2 Accent 4" w:semiHidden="0" w:uiPriority="66" w:unhideWhenUsed="0"/>
-    <w:lsdException w:name="Medium Grid 1 Accent 4" w:semiHidden="0" w:uiPriority="67" w:unhideWhenUsed="0"/>
-    <w:lsdException w:name="Medium Grid 2 Accent 4" w:semiHidden="0" w:uiPriority="68" w:unhideWhenUsed="0"/>
-    <w:lsdException w:name="Medium Grid 3 Accent 4" w:semiHidden="0" w:uiPriority="69" w:unhideWhenUsed="0"/>
-    <w:lsdException w:name="Dark List Accent 4" w:semiHidden="0" w:uiPriority="70" w:unhideWhenUsed="0"/>
-    <w:lsdException w:name="Colorful Shading Accent 4" w:semiHidden="0" w:uiPriority="71" w:unhideWhenUsed="0"/>
-    <w:lsdException w:name="Colorful List Accent 4" w:semiHidden="0" w:uiPriority="72" w:unhideWhenUsed="0"/>
-    <w:lsdException w:name="Colorful Grid Accent 4" w:semiHidden="0" w:uiPriority="73" w:unhideWhenUsed="0"/>
-    <w:lsdException w:name="Light Shading Accent 5" w:semiHidden="0" w:uiPriority="60" w:unhideWhenUsed="0"/>
-    <w:lsdException w:name="Light List Accent 5" w:semiHidden="0" w:uiPriority="61" w:unhideWhenUsed="0"/>
-    <w:lsdException w:name="Light Grid Accent 5" w:semiHidden="0" w:uiPriority="62" w:unhideWhenUsed="0"/>
-    <w:lsdException w:name="Medium Shading 1 Accent 5" w:semiHidden="0" w:uiPriority="63" w:unhideWhenUsed="0"/>
-    <w:lsdException w:name="Medium Shading 2 Accent 5" w:semiHidden="0" w:uiPriority="64" w:unhideWhenUsed="0"/>
-    <w:lsdException w:name="Medium List 1 Accent 5" w:semiHidden="0" w:uiPriority="65" w:unhideWhenUsed="0"/>
-    <w:lsdException w:name="Medium List 2 Accent 5" w:semiHidden="0" w:uiPriority="66" w:unhideWhenUsed="0"/>
-    <w:lsdException w:name="Medium Grid 1 Accent 5" w:semiHidden="0" w:uiPriority="67" w:unhideWhenUsed="0"/>
-    <w:lsdException w:name="Medium Grid 2 Accent 5" w:semiHidden="0" w:uiPriority="68" w:unhideWhenUsed="0"/>
-    <w:lsdException w:name="Medium Grid 3 Accent 5" w:semiHidden="0" w:uiPriority="69" w:unhideWhenUsed="0"/>
-    <w:lsdException w:name="Dark List Accent 5" w:semiHidden="0" w:uiPriority="70" w:unhideWhenUsed="0"/>
-    <w:lsdException w:name="Colorful Shading Accent 5" w:semiHidden="0" w:uiPriority="71" w:unhideWhenUsed="0"/>
-    <w:lsdException w:name="Colorful List Accent 5" w:semiHidden="0" w:uiPriority="72" w:unhideWhenUsed="0"/>
-    <w:lsdException w:name="Colorful Grid Accent 5" w:semiHidden="0" w:uiPriority="73" w:unhideWhenUsed="0"/>
-    <w:lsdException w:name="Light Shading Accent 6" w:semiHidden="0" w:uiPriority="60" w:unhideWhenUsed="0"/>
-    <w:lsdException w:name="Light List Accent 6" w:semiHidden="0" w:uiPriority="61" w:unhideWhenUsed="0"/>
-    <w:lsdException w:name="Light Grid Accent 6" w:semiHidden="0" w:uiPriority="62" w:unhideWhenUsed="0"/>
-    <w:lsdException w:name="Medium Shading 1 Accent 6" w:semiHidden="0" w:uiPriority="63" w:unhideWhenUsed="0"/>
-    <w:lsdException w:name="Medium Shading 2 Accent 6" w:semiHidden="0" w:uiPriority="64" w:unhideWhenUsed="0"/>
-    <w:lsdException w:name="Medium List 1 Accent 6" w:semiHidden="0" w:uiPriority="65" w:unhideWhenUsed="0"/>
-    <w:lsdException w:name="Medium List 2 Accent 6" w:semiHidden="0" w:uiPriority="66" w:unhideWhenUsed="0"/>
-    <w:lsdException w:name="Medium Grid 1 Accent 6" w:semiHidden="0" w:uiPriority="67" w:unhideWhenUsed="0"/>
-    <w:lsdException w:name="Medium Grid 2 Accent 6" w:semiHidden="0" w:uiPriority="68" w:unhideWhenUsed="0"/>
-    <w:lsdException w:name="Medium Grid 3 Accent 6" w:semiHidden="0" w:uiPriority="69" w:unhideWhenUsed="0"/>
-    <w:lsdException w:name="Dark List Accent 6" w:semiHidden="0" w:uiPriority="70" w:unhideWhenUsed="0"/>
-    <w:lsdException w:name="Colorful Shading Accent 6" w:semiHidden="0" w:uiPriority="71" w:unhideWhenUsed="0"/>
-    <w:lsdException w:name="Colorful List Accent 6" w:semiHidden="0" w:uiPriority="72" w:unhideWhenUsed="0"/>
-    <w:lsdException w:name="Colorful Grid Accent 6" w:semiHidden="0" w:uiPriority="73" w:unhideWhenUsed="0"/>
-    <w:lsdException w:name="Subtle Emphasis" w:semiHidden="0" w:uiPriority="19" w:unhideWhenUsed="0" w:qFormat="1"/>
-    <w:lsdException w:name="Intense Emphasis" w:semiHidden="0" w:uiPriority="21" w:unhideWhenUsed="0" w:qFormat="1"/>
-    <w:lsdException w:name="Subtle Reference" w:semiHidden="0" w:uiPriority="31" w:unhideWhenUsed="0" w:qFormat="1"/>
-    <w:lsdException w:name="Intense Reference" w:semiHidden="0" w:uiPriority="32" w:unhideWhenUsed="0" w:qFormat="1"/>
-    <w:lsdException w:name="Book Title" w:semiHidden="0" w:uiPriority="33" w:unhideWhenUsed="0" w:qFormat="1"/>
-    <w:lsdException w:name="Bibliography" w:uiPriority="37"/>
-    <w:lsdException w:name="TOC Heading" w:uiPriority="39" w:qFormat="1"/>
+  <w:latentStyles w:defLockedState="0" w:defUIPriority="99" w:defSemiHidden="0" w:defUnhideWhenUsed="0" w:defQFormat="0" w:count="371">
+    <w:lsdException w:name="Normal" w:uiPriority="0" w:qFormat="1"/>
+    <w:lsdException w:name="heading 1" w:uiPriority="9" w:qFormat="1"/>
+    <w:lsdException w:name="heading 2" w:semiHidden="1" w:uiPriority="9" w:unhideWhenUsed="1" w:qFormat="1"/>
+    <w:lsdException w:name="heading 3" w:semiHidden="1" w:uiPriority="9" w:unhideWhenUsed="1" w:qFormat="1"/>
+    <w:lsdException w:name="heading 4" w:semiHidden="1" w:uiPriority="9" w:unhideWhenUsed="1" w:qFormat="1"/>
+    <w:lsdException w:name="heading 5" w:semiHidden="1" w:uiPriority="9" w:unhideWhenUsed="1" w:qFormat="1"/>
+    <w:lsdException w:name="heading 6" w:semiHidden="1" w:uiPriority="9" w:unhideWhenUsed="1" w:qFormat="1"/>
+    <w:lsdException w:name="heading 7" w:semiHidden="1" w:uiPriority="9" w:unhideWhenUsed="1" w:qFormat="1"/>
+    <w:lsdException w:name="heading 8" w:semiHidden="1" w:uiPriority="9" w:unhideWhenUsed="1" w:qFormat="1"/>
+    <w:lsdException w:name="heading 9" w:semiHidden="1" w:uiPriority="9" w:unhideWhenUsed="1" w:qFormat="1"/>
+    <w:lsdException w:name="index 1" w:semiHidden="1" w:unhideWhenUsed="1"/>
+    <w:lsdException w:name="index 2" w:semiHidden="1" w:unhideWhenUsed="1"/>
+    <w:lsdException w:name="index 3" w:semiHidden="1" w:unhideWhenUsed="1"/>
+    <w:lsdException w:name="index 4" w:semiHidden="1" w:unhideWhenUsed="1"/>
+    <w:lsdException w:name="index 5" w:semiHidden="1" w:unhideWhenUsed="1"/>
+    <w:lsdException w:name="index 6" w:semiHidden="1" w:unhideWhenUsed="1"/>
+    <w:lsdException w:name="index 7" w:semiHidden="1" w:unhideWhenUsed="1"/>
+    <w:lsdException w:name="index 8" w:semiHidden="1" w:unhideWhenUsed="1"/>
+    <w:lsdException w:name="index 9" w:semiHidden="1" w:unhideWhenUsed="1"/>
+    <w:lsdException w:name="toc 1" w:semiHidden="1" w:uiPriority="39" w:unhideWhenUsed="1"/>
+    <w:lsdException w:name="toc 2" w:semiHidden="1" w:uiPriority="39" w:unhideWhenUsed="1"/>
+    <w:lsdException w:name="toc 3" w:semiHidden="1" w:uiPriority="39" w:unhideWhenUsed="1"/>
+    <w:lsdException w:name="toc 4" w:semiHidden="1" w:uiPriority="39" w:unhideWhenUsed="1"/>
+    <w:lsdException w:name="toc 5" w:semiHidden="1" w:uiPriority="39" w:unhideWhenUsed="1"/>
+    <w:lsdException w:name="toc 6" w:semiHidden="1" w:uiPriority="39" w:unhideWhenUsed="1"/>
+    <w:lsdException w:name="toc 7" w:semiHidden="1" w:uiPriority="39" w:unhideWhenUsed="1"/>
+    <w:lsdException w:name="toc 8" w:semiHidden="1" w:uiPriority="39" w:unhideWhenUsed="1"/>
+    <w:lsdException w:name="toc 9" w:semiHidden="1" w:uiPriority="39" w:unhideWhenUsed="1"/>
+    <w:lsdException w:name="Normal Indent" w:semiHidden="1" w:unhideWhenUsed="1"/>
+    <w:lsdException w:name="footnote text" w:semiHidden="1" w:unhideWhenUsed="1"/>
+    <w:lsdException w:name="annotation text" w:semiHidden="1" w:unhideWhenUsed="1"/>
+    <w:lsdException w:name="header" w:semiHidden="1" w:unhideWhenUsed="1"/>
+    <w:lsdException w:name="footer" w:semiHidden="1" w:unhideWhenUsed="1"/>
+    <w:lsdException w:name="index heading" w:semiHidden="1" w:unhideWhenUsed="1"/>
+    <w:lsdException w:name="caption" w:semiHidden="1" w:uiPriority="35" w:unhideWhenUsed="1" w:qFormat="1"/>
+    <w:lsdException w:name="table of figures" w:semiHidden="1" w:unhideWhenUsed="1"/>
+    <w:lsdException w:name="envelope address" w:semiHidden="1" w:unhideWhenUsed="1"/>
+    <w:lsdException w:name="envelope return" w:semiHidden="1" w:unhideWhenUsed="1"/>
+    <w:lsdException w:name="footnote reference" w:semiHidden="1" w:unhideWhenUsed="1"/>
+    <w:lsdException w:name="annotation reference" w:semiHidden="1" w:unhideWhenUsed="1"/>
+    <w:lsdException w:name="line number" w:semiHidden="1" w:unhideWhenUsed="1"/>
+    <w:lsdException w:name="page number" w:semiHidden="1" w:unhideWhenUsed="1"/>
+    <w:lsdException w:name="endnote reference" w:semiHidden="1" w:unhideWhenUsed="1"/>
+    <w:lsdException w:name="endnote text" w:semiHidden="1" w:unhideWhenUsed="1"/>
+    <w:lsdException w:name="table of authorities" w:semiHidden="1" w:unhideWhenUsed="1"/>
+    <w:lsdException w:name="macro" w:semiHidden="1" w:unhideWhenUsed="1"/>
+    <w:lsdException w:name="toa heading" w:semiHidden="1" w:unhideWhenUsed="1"/>
+    <w:lsdException w:name="List" w:semiHidden="1" w:unhideWhenUsed="1"/>
+    <w:lsdException w:name="List Bullet" w:semiHidden="1" w:unhideWhenUsed="1"/>
+    <w:lsdException w:name="List Number" w:semiHidden="1" w:unhideWhenUsed="1"/>
+    <w:lsdException w:name="List 2" w:semiHidden="1" w:unhideWhenUsed="1"/>
+    <w:lsdException w:name="List 3" w:semiHidden="1" w:unhideWhenUsed="1"/>
+    <w:lsdException w:name="List 4" w:semiHidden="1" w:unhideWhenUsed="1"/>
+    <w:lsdException w:name="List 5" w:semiHidden="1" w:unhideWhenUsed="1"/>
+    <w:lsdException w:name="List Bullet 2" w:semiHidden="1" w:unhideWhenUsed="1"/>
+    <w:lsdException w:name="List Bullet 3" w:semiHidden="1" w:unhideWhenUsed="1"/>
+    <w:lsdException w:name="List Bullet 4" w:semiHidden="1" w:unhideWhenUsed="1"/>
+    <w:lsdException w:name="List Bullet 5" w:semiHidden="1" w:unhideWhenUsed="1"/>
+    <w:lsdException w:name="List Number 2" w:semiHidden="1" w:unhideWhenUsed="1"/>
+    <w:lsdException w:name="List Number 3" w:semiHidden="1" w:unhideWhenUsed="1"/>
+    <w:lsdException w:name="List Number 4" w:semiHidden="1" w:unhideWhenUsed="1"/>
+    <w:lsdException w:name="List Number 5" w:semiHidden="1" w:unhideWhenUsed="1"/>
+    <w:lsdException w:name="Title" w:uiPriority="10" w:qFormat="1"/>
+    <w:lsdException w:name="Closing" w:semiHidden="1" w:unhideWhenUsed="1"/>
+    <w:lsdException w:name="Signature" w:semiHidden="1" w:unhideWhenUsed="1"/>
+    <w:lsdException w:name="Default Paragraph Font" w:semiHidden="1" w:uiPriority="1" w:unhideWhenUsed="1"/>
+    <w:lsdException w:name="Body Text" w:semiHidden="1" w:unhideWhenUsed="1"/>
+    <w:lsdException w:name="Body Text Indent" w:semiHidden="1" w:unhideWhenUsed="1"/>
+    <w:lsdException w:name="List Continue" w:semiHidden="1" w:unhideWhenUsed="1"/>
+    <w:lsdException w:name="List Continue 2" w:semiHidden="1" w:unhideWhenUsed="1"/>
+    <w:lsdException w:name="List Continue 3" w:semiHidden="1" w:unhideWhenUsed="1"/>
+    <w:lsdException w:name="List Continue 4" w:semiHidden="1" w:unhideWhenUsed="1"/>
+    <w:lsdException w:name="List Continue 5" w:semiHidden="1" w:unhideWhenUsed="1"/>
+    <w:lsdException w:name="Message Header" w:semiHidden="1" w:unhideWhenUsed="1"/>
+    <w:lsdException w:name="Subtitle" w:uiPriority="11" w:qFormat="1"/>
+    <w:lsdException w:name="Salutation" w:semiHidden="1" w:unhideWhenUsed="1"/>
+    <w:lsdException w:name="Date" w:semiHidden="1" w:unhideWhenUsed="1"/>
+    <w:lsdException w:name="Body Text First Indent" w:semiHidden="1" w:unhideWhenUsed="1"/>
+    <w:lsdException w:name="Body Text First Indent 2" w:semiHidden="1" w:unhideWhenUsed="1"/>
+    <w:lsdException w:name="Note Heading" w:semiHidden="1" w:unhideWhenUsed="1"/>
+    <w:lsdException w:name="Body Text 2" w:semiHidden="1" w:unhideWhenUsed="1"/>
+    <w:lsdException w:name="Body Text 3" w:semiHidden="1" w:unhideWhenUsed="1"/>
+    <w:lsdException w:name="Body Text Indent 2" w:semiHidden="1" w:unhideWhenUsed="1"/>
+    <w:lsdException w:name="Body Text Indent 3" w:semiHidden="1" w:unhideWhenUsed="1"/>
+    <w:lsdException w:name="Block Text" w:semiHidden="1" w:unhideWhenUsed="1"/>
+    <w:lsdException w:name="Hyperlink" w:semiHidden="1" w:unhideWhenUsed="1"/>
+    <w:lsdException w:name="FollowedHyperlink" w:semiHidden="1" w:unhideWhenUsed="1"/>
+    <w:lsdException w:name="Strong" w:uiPriority="22" w:qFormat="1"/>
+    <w:lsdException w:name="Emphasis" w:uiPriority="20" w:qFormat="1"/>
+    <w:lsdException w:name="Document Map" w:semiHidden="1" w:unhideWhenUsed="1"/>
+    <w:lsdException w:name="Plain Text" w:semiHidden="1" w:unhideWhenUsed="1"/>
+    <w:lsdException w:name="E-mail Signature" w:semiHidden="1" w:unhideWhenUsed="1"/>
+    <w:lsdException w:name="HTML Top of Form" w:semiHidden="1" w:unhideWhenUsed="1"/>
+    <w:lsdException w:name="HTML Bottom of Form" w:semiHidden="1" w:unhideWhenUsed="1"/>
+    <w:lsdException w:name="Normal (Web)" w:semiHidden="1" w:unhideWhenUsed="1"/>
+    <w:lsdException w:name="HTML Acronym" w:semiHidden="1" w:unhideWhenUsed="1"/>
+    <w:lsdException w:name="HTML Address" w:semiHidden="1" w:unhideWhenUsed="1"/>
+    <w:lsdException w:name="HTML Cite" w:semiHidden="1" w:unhideWhenUsed="1"/>
+    <w:lsdException w:name="HTML Code" w:semiHidden="1" w:unhideWhenUsed="1"/>
+    <w:lsdException w:name="HTML Definition" w:semiHidden="1" w:unhideWhenUsed="1"/>
+    <w:lsdException w:name="HTML Keyboard" w:semiHidden="1" w:unhideWhenUsed="1"/>
+    <w:lsdException w:name="HTML Preformatted" w:semiHidden="1" w:unhideWhenUsed="1"/>
+    <w:lsdException w:name="HTML Sample" w:semiHidden="1" w:unhideWhenUsed="1"/>
+    <w:lsdException w:name="HTML Typewriter" w:semiHidden="1" w:unhideWhenUsed="1"/>
+    <w:lsdException w:name="HTML Variable" w:semiHidden="1" w:unhideWhenUsed="1"/>
+    <w:lsdException w:name="Normal Table" w:semiHidden="1" w:unhideWhenUsed="1"/>
+    <w:lsdException w:name="annotation subject" w:semiHidden="1" w:unhideWhenUsed="1"/>
+    <w:lsdException w:name="No List" w:semiHidden="1" w:unhideWhenUsed="1"/>
+    <w:lsdException w:name="Outline List 1" w:semiHidden="1" w:unhideWhenUsed="1"/>
+    <w:lsdException w:name="Outline List 2" w:semiHidden="1" w:unhideWhenUsed="1"/>
+    <w:lsdException w:name="Outline List 3" w:semiHidden="1" w:unhideWhenUsed="1"/>
+    <w:lsdException w:name="Table Simple 1" w:semiHidden="1" w:unhideWhenUsed="1"/>
+    <w:lsdException w:name="Table Simple 2" w:semiHidden="1" w:unhideWhenUsed="1"/>
+    <w:lsdException w:name="Table Simple 3" w:semiHidden="1" w:unhideWhenUsed="1"/>
+    <w:lsdException w:name="Table Classic 1" w:semiHidden="1" w:unhideWhenUsed="1"/>
+    <w:lsdException w:name="Table Classic 2" w:semiHidden="1" w:unhideWhenUsed="1"/>
+    <w:lsdException w:name="Table Classic 3" w:semiHidden="1" w:unhideWhenUsed="1"/>
+    <w:lsdException w:name="Table Classic 4" w:semiHidden="1" w:unhideWhenUsed="1"/>
+    <w:lsdException w:name="Table Colorful 1" w:semiHidden="1" w:unhideWhenUsed="1"/>
+    <w:lsdException w:name="Table Colorful 2" w:semiHidden="1" w:unhideWhenUsed="1"/>
+    <w:lsdException w:name="Table Colorful 3" w:semiHidden="1" w:unhideWhenUsed="1"/>
+    <w:lsdException w:name="Table Columns 1" w:semiHidden="1" w:unhideWhenUsed="1"/>
+    <w:lsdException w:name="Table Columns 2" w:semiHidden="1" w:unhideWhenUsed="1"/>
+    <w:lsdException w:name="Table Columns 3" w:semiHidden="1" w:unhideWhenUsed="1"/>
+    <w:lsdException w:name="Table Columns 4" w:semiHidden="1" w:unhideWhenUsed="1"/>
+    <w:lsdException w:name="Table Columns 5" w:semiHidden="1" w:unhideWhenUsed="1"/>
+    <w:lsdException w:name="Table Grid 1" w:semiHidden="1" w:unhideWhenUsed="1"/>
+    <w:lsdException w:name="Table Grid 2" w:semiHidden="1" w:unhideWhenUsed="1"/>
+    <w:lsdException w:name="Table Grid 3" w:semiHidden="1" w:unhideWhenUsed="1"/>
+    <w:lsdException w:name="Table Grid 4" w:semiHidden="1" w:unhideWhenUsed="1"/>
+    <w:lsdException w:name="Table Grid 5" w:semiHidden="1" w:unhideWhenUsed="1"/>
+    <w:lsdException w:name="Table Grid 6" w:semiHidden="1" w:unhideWhenUsed="1"/>
+    <w:lsdException w:name="Table Grid 7" w:semiHidden="1" w:unhideWhenUsed="1"/>
+    <w:lsdException w:name="Table Grid 8" w:semiHidden="1" w:unhideWhenUsed="1"/>
+    <w:lsdException w:name="Table List 1" w:semiHidden="1" w:unhideWhenUsed="1"/>
+    <w:lsdException w:name="Table List 2" w:semiHidden="1" w:unhideWhenUsed="1"/>
+    <w:lsdException w:name="Table List 3" w:semiHidden="1" w:unhideWhenUsed="1"/>
+    <w:lsdException w:name="Table List 4" w:semiHidden="1" w:unhideWhenUsed="1"/>
+    <w:lsdException w:name="Table List 5" w:semiHidden="1" w:unhideWhenUsed="1"/>
+    <w:lsdException w:name="Table List 6" w:semiHidden="1" w:unhideWhenUsed="1"/>
+    <w:lsdException w:name="Table List 7" w:semiHidden="1" w:unhideWhenUsed="1"/>
+    <w:lsdException w:name="Table List 8" w:semiHidden="1" w:unhideWhenUsed="1"/>
+    <w:lsdException w:name="Table 3D effects 1" w:semiHidden="1" w:unhideWhenUsed="1"/>
+    <w:lsdException w:name="Table 3D effects 2" w:semiHidden="1" w:unhideWhenUsed="1"/>
+    <w:lsdException w:name="Table 3D effects 3" w:semiHidden="1" w:unhideWhenUsed="1"/>
+    <w:lsdException w:name="Table Contemporary" w:semiHidden="1" w:unhideWhenUsed="1"/>
+    <w:lsdException w:name="Table Elegant" w:semiHidden="1" w:unhideWhenUsed="1"/>
+    <w:lsdException w:name="Table Professional" w:semiHidden="1" w:unhideWhenUsed="1"/>
+    <w:lsdException w:name="Table Subtle 1" w:semiHidden="1" w:unhideWhenUsed="1"/>
+    <w:lsdException w:name="Table Subtle 2" w:semiHidden="1" w:unhideWhenUsed="1"/>
+    <w:lsdException w:name="Table Web 1" w:semiHidden="1" w:unhideWhenUsed="1"/>
+    <w:lsdException w:name="Table Web 2" w:semiHidden="1" w:unhideWhenUsed="1"/>
+    <w:lsdException w:name="Table Web 3" w:semiHidden="1" w:unhideWhenUsed="1"/>
+    <w:lsdException w:name="Balloon Text" w:semiHidden="1" w:unhideWhenUsed="1"/>
+    <w:lsdException w:name="Table Grid" w:uiPriority="39"/>
+    <w:lsdException w:name="Table Theme" w:semiHidden="1" w:unhideWhenUsed="1"/>
+    <w:lsdException w:name="Placeholder Text" w:semiHidden="1"/>
+    <w:lsdException w:name="No Spacing" w:uiPriority="1" w:qFormat="1"/>
+    <w:lsdException w:name="Light Shading" w:uiPriority="60"/>
+    <w:lsdException w:name="Light List" w:uiPriority="61"/>
+    <w:lsdException w:name="Light Grid" w:uiPriority="62"/>
+    <w:lsdException w:name="Medium Shading 1" w:uiPriority="63"/>
+    <w:lsdException w:name="Medium Shading 2" w:uiPriority="64"/>
+    <w:lsdException w:name="Medium List 1" w:uiPriority="65"/>
+    <w:lsdException w:name="Medium List 2" w:uiPriority="66"/>
+    <w:lsdException w:name="Medium Grid 1" w:uiPriority="67"/>
+    <w:lsdException w:name="Medium Grid 2" w:uiPriority="68"/>
+    <w:lsdException w:name="Medium Grid 3" w:uiPriority="69"/>
+    <w:lsdException w:name="Dark List" w:uiPriority="70"/>
+    <w:lsdException w:name="Colorful Shading" w:uiPriority="71"/>
+    <w:lsdException w:name="Colorful List" w:uiPriority="72"/>
+    <w:lsdException w:name="Colorful Grid" w:uiPriority="73"/>
+    <w:lsdException w:name="Light Shading Accent 1" w:uiPriority="60"/>
+    <w:lsdException w:name="Light List Accent 1" w:uiPriority="61"/>
+    <w:lsdException w:name="Light Grid Accent 1" w:uiPriority="62"/>
+    <w:lsdException w:name="Medium Shading 1 Accent 1" w:uiPriority="63"/>
+    <w:lsdException w:name="Medium Shading 2 Accent 1" w:uiPriority="64"/>
+    <w:lsdException w:name="Medium List 1 Accent 1" w:uiPriority="65"/>
+    <w:lsdException w:name="Revision" w:semiHidden="1"/>
+    <w:lsdException w:name="List Paragraph" w:uiPriority="34" w:qFormat="1"/>
+    <w:lsdException w:name="Quote" w:uiPriority="29" w:qFormat="1"/>
+    <w:lsdException w:name="Intense Quote" w:uiPriority="30" w:qFormat="1"/>
+    <w:lsdException w:name="Medium List 2 Accent 1" w:uiPriority="66"/>
+    <w:lsdException w:name="Medium Grid 1 Accent 1" w:uiPriority="67"/>
+    <w:lsdException w:name="Medium Grid 2 Accent 1" w:uiPriority="68"/>
+    <w:lsdException w:name="Medium Grid 3 Accent 1" w:uiPriority="69"/>
+    <w:lsdException w:name="Dark List Accent 1" w:uiPriority="70"/>
+    <w:lsdException w:name="Colorful Shading Accent 1" w:uiPriority="71"/>
+    <w:lsdException w:name="Colorful List Accent 1" w:uiPriority="72"/>
+    <w:lsdException w:name="Colorful Grid Accent 1" w:uiPriority="73"/>
+    <w:lsdException w:name="Light Shading Accent 2" w:uiPriority="60"/>
+    <w:lsdException w:name="Light List Accent 2" w:uiPriority="61"/>
+    <w:lsdException w:name="Light Grid Accent 2" w:uiPriority="62"/>
+    <w:lsdException w:name="Medium Shading 1 Accent 2" w:uiPriority="63"/>
+    <w:lsdException w:name="Medium Shading 2 Accent 2" w:uiPriority="64"/>
+    <w:lsdException w:name="Medium List 1 Accent 2" w:uiPriority="65"/>
+    <w:lsdException w:name="Medium List 2 Accent 2" w:uiPriority="66"/>
+    <w:lsdException w:name="Medium Grid 1 Accent 2" w:uiPriority="67"/>
+    <w:lsdException w:name="Medium Grid 2 Accent 2" w:uiPriority="68"/>
+    <w:lsdException w:name="Medium Grid 3 Accent 2" w:uiPriority="69"/>
+    <w:lsdException w:name="Dark List Accent 2" w:uiPriority="70"/>
+    <w:lsdException w:name="Colorful Shading Accent 2" w:uiPriority="71"/>
+    <w:lsdException w:name="Colorful List Accent 2" w:uiPriority="72"/>
+    <w:lsdException w:name="Colorful Grid Accent 2" w:uiPriority="73"/>
+    <w:lsdException w:name="Light Shading Accent 3" w:uiPriority="60"/>
+    <w:lsdException w:name="Light List Accent 3" w:uiPriority="61"/>
+    <w:lsdException w:name="Light Grid Accent 3" w:uiPriority="62"/>
+    <w:lsdException w:name="Medium Shading 1 Accent 3" w:uiPriority="63"/>
+    <w:lsdException w:name="Medium Shading 2 Accent 3" w:uiPriority="64"/>
+    <w:lsdException w:name="Medium List 1 Accent 3" w:uiPriority="65"/>
+    <w:lsdException w:name="Medium List 2 Accent 3" w:uiPriority="66"/>
+    <w:lsdException w:name="Medium Grid 1 Accent 3" w:uiPriority="67"/>
+    <w:lsdException w:name="Medium Grid 2 Accent 3" w:uiPriority="68"/>
+    <w:lsdException w:name="Medium Grid 3 Accent 3" w:uiPriority="69"/>
+    <w:lsdException w:name="Dark List Accent 3" w:uiPriority="70"/>
+    <w:lsdException w:name="Colorful Shading Accent 3" w:uiPriority="71"/>
+    <w:lsdException w:name="Colorful List Accent 3" w:uiPriority="72"/>
+    <w:lsdException w:name="Colorful Grid Accent 3" w:uiPriority="73"/>
+    <w:lsdException w:name="Light Shading Accent 4" w:uiPriority="60"/>
+    <w:lsdException w:name="Light List Accent 4" w:uiPriority="61"/>
+    <w:lsdException w:name="Light Grid Accent 4" w:uiPriority="62"/>
+    <w:lsdException w:name="Medium Shading 1 Accent 4" w:uiPriority="63"/>
+    <w:lsdException w:name="Medium Shading 2 Accent 4" w:uiPriority="64"/>
+    <w:lsdException w:name="Medium List 1 Accent 4" w:uiPriority="65"/>
+    <w:lsdException w:name="Medium List 2 Accent 4" w:uiPriority="66"/>
+    <w:lsdException w:name="Medium Grid 1 Accent 4" w:uiPriority="67"/>
+    <w:lsdException w:name="Medium Grid 2 Accent 4" w:uiPriority="68"/>
+    <w:lsdException w:name="Medium Grid 3 Accent 4" w:uiPriority="69"/>
+    <w:lsdException w:name="Dark List Accent 4" w:uiPriority="70"/>
+    <w:lsdException w:name="Colorful Shading Accent 4" w:uiPriority="71"/>
+    <w:lsdException w:name="Colorful List Accent 4" w:uiPriority="72"/>
+    <w:lsdException w:name="Colorful Grid Accent 4" w:uiPriority="73"/>
+    <w:lsdException w:name="Light Shading Accent 5" w:uiPriority="60"/>
+    <w:lsdException w:name="Light List Accent 5" w:uiPriority="61"/>
+    <w:lsdException w:name="Light Grid Accent 5" w:uiPriority="62"/>
+    <w:lsdException w:name="Medium Shading 1 Accent 5" w:uiPriority="63"/>
+    <w:lsdException w:name="Medium Shading 2 Accent 5" w:uiPriority="64"/>
+    <w:lsdException w:name="Medium List 1 Accent 5" w:uiPriority="65"/>
+    <w:lsdException w:name="Medium List 2 Accent 5" w:uiPriority="66"/>
+    <w:lsdException w:name="Medium Grid 1 Accent 5" w:uiPriority="67"/>
+    <w:lsdException w:name="Medium Grid 2 Accent 5" w:uiPriority="68"/>
+    <w:lsdException w:name="Medium Grid 3 Accent 5" w:uiPriority="69"/>
+    <w:lsdException w:name="Dark List Accent 5" w:uiPriority="70"/>
+    <w:lsdException w:name="Colorful Shading Accent 5" w:uiPriority="71"/>
+    <w:lsdException w:name="Colorful List Accent 5" w:uiPriority="72"/>
+    <w:lsdException w:name="Colorful Grid Accent 5" w:uiPriority="73"/>
+    <w:lsdException w:name="Light Shading Accent 6" w:uiPriority="60"/>
+    <w:lsdException w:name="Light List Accent 6" w:uiPriority="61"/>
+    <w:lsdException w:name="Light Grid Accent 6" w:uiPriority="62"/>
+    <w:lsdException w:name="Medium Shading 1 Accent 6" w:uiPriority="63"/>
+    <w:lsdException w:name="Medium Shading 2 Accent 6" w:uiPriority="64"/>
+    <w:lsdException w:name="Medium List 1 Accent 6" w:uiPriority="65"/>
+    <w:lsdException w:name="Medium List 2 Accent 6" w:uiPriority="66"/>
+    <w:lsdException w:name="Medium Grid 1 Accent 6" w:uiPriority="67"/>
+    <w:lsdException w:name="Medium Grid 2 Accent 6" w:uiPriority="68"/>
+    <w:lsdException w:name="Medium Grid 3 Accent 6" w:uiPriority="69"/>
+    <w:lsdException w:name="Dark List Accent 6" w:uiPriority="70"/>
+    <w:lsdException w:name="Colorful Shading Accent 6" w:uiPriority="71"/>
+    <w:lsdException w:name="Colorful List Accent 6" w:uiPriority="72"/>
+    <w:lsdException w:name="Colorful Grid Accent 6" w:uiPriority="73"/>
+    <w:lsdException w:name="Subtle Emphasis" w:uiPriority="19" w:qFormat="1"/>
+    <w:lsdException w:name="Intense Emphasis" w:uiPriority="21" w:qFormat="1"/>
+    <w:lsdException w:name="Subtle Reference" w:uiPriority="31" w:qFormat="1"/>
+    <w:lsdException w:name="Intense Reference" w:uiPriority="32" w:qFormat="1"/>
+    <w:lsdException w:name="Book Title" w:uiPriority="33" w:qFormat="1"/>
+    <w:lsdException w:name="Bibliography" w:semiHidden="1" w:uiPriority="37" w:unhideWhenUsed="1"/>
+    <w:lsdException w:name="TOC Heading" w:semiHidden="1" w:uiPriority="39" w:unhideWhenUsed="1" w:qFormat="1"/>
+    <w:lsdException w:name="Plain Table 1" w:uiPriority="41"/>
+    <w:lsdException w:name="Plain Table 2" w:uiPriority="42"/>
+    <w:lsdException w:name="Plain Table 3" w:uiPriority="43"/>
+    <w:lsdException w:name="Plain Table 4" w:uiPriority="44"/>
+    <w:lsdException w:name="Plain Table 5" w:uiPriority="45"/>
+    <w:lsdException w:name="Grid Table Light" w:uiPriority="40"/>
+    <w:lsdException w:name="Grid Table 1 Light" w:uiPriority="46"/>
+    <w:lsdException w:name="Grid Table 2" w:uiPriority="47"/>
+    <w:lsdException w:name="Grid Table 3" w:uiPriority="48"/>
+    <w:lsdException w:name="Grid Table 4" w:uiPriority="49"/>
+    <w:lsdException w:name="Grid Table 5 Dark" w:uiPriority="50"/>
+    <w:lsdException w:name="Grid Table 6 Colorful" w:uiPriority="51"/>
+    <w:lsdException w:name="Grid Table 7 Colorful" w:uiPriority="52"/>
+    <w:lsdException w:name="Grid Table 1 Light Accent 1" w:uiPriority="46"/>
+    <w:lsdException w:name="Grid Table 2 Accent 1" w:uiPriority="47"/>
+    <w:lsdException w:name="Grid Table 3 Accent 1" w:uiPriority="48"/>
+    <w:lsdException w:name="Grid Table 4 Accent 1" w:uiPriority="49"/>
+    <w:lsdException w:name="Grid Table 5 Dark Accent 1" w:uiPriority="50"/>
+    <w:lsdException w:name="Grid Table 6 Colorful Accent 1" w:uiPriority="51"/>
+    <w:lsdException w:name="Grid Table 7 Colorful Accent 1" w:uiPriority="52"/>
+    <w:lsdException w:name="Grid Table 1 Light Accent 2" w:uiPriority="46"/>
+    <w:lsdException w:name="Grid Table 2 Accent 2" w:uiPriority="47"/>
+    <w:lsdException w:name="Grid Table 3 Accent 2" w:uiPriority="48"/>
+    <w:lsdException w:name="Grid Table 4 Accent 2" w:uiPriority="49"/>
+    <w:lsdException w:name="Grid Table 5 Dark Accent 2" w:uiPriority="50"/>
+    <w:lsdException w:name="Grid Table 6 Colorful Accent 2" w:uiPriority="51"/>
+    <w:lsdException w:name="Grid Table 7 Colorful Accent 2" w:uiPriority="52"/>
+    <w:lsdException w:name="Grid Table 1 Light Accent 3" w:uiPriority="46"/>
+    <w:lsdException w:name="Grid Table 2 Accent 3" w:uiPriority="47"/>
+    <w:lsdException w:name="Grid Table 3 Accent 3" w:uiPriority="48"/>
+    <w:lsdException w:name="Grid Table 4 Accent 3" w:uiPriority="49"/>
+    <w:lsdException w:name="Grid Table 5 Dark Accent 3" w:uiPriority="50"/>
+    <w:lsdException w:name="Grid Table 6 Colorful Accent 3" w:uiPriority="51"/>
+    <w:lsdException w:name="Grid Table 7 Colorful Accent 3" w:uiPriority="52"/>
+    <w:lsdException w:name="Grid Table 1 Light Accent 4" w:uiPriority="46"/>
+    <w:lsdException w:name="Grid Table 2 Accent 4" w:uiPriority="47"/>
+    <w:lsdException w:name="Grid Table 3 Accent 4" w:uiPriority="48"/>
+    <w:lsdException w:name="Grid Table 4 Accent 4" w:uiPriority="49"/>
+    <w:lsdException w:name="Grid Table 5 Dark Accent 4" w:uiPriority="50"/>
+    <w:lsdException w:name="Grid Table 6 Colorful Accent 4" w:uiPriority="51"/>
+    <w:lsdException w:name="Grid Table 7 Colorful Accent 4" w:uiPriority="52"/>
+    <w:lsdException w:name="Grid Table 1 Light Accent 5" w:uiPriority="46"/>
+    <w:lsdException w:name="Grid Table 2 Accent 5" w:uiPriority="47"/>
+    <w:lsdException w:name="Grid Table 3 Accent 5" w:uiPriority="48"/>
+    <w:lsdException w:name="Grid Table 4 Accent 5" w:uiPriority="49"/>
+    <w:lsdException w:name="Grid Table 5 Dark Accent 5" w:uiPriority="50"/>
+    <w:lsdException w:name="Grid Table 6 Colorful Accent 5" w:uiPriority="51"/>
+    <w:lsdException w:name="Grid Table 7 Colorful Accent 5" w:uiPriority="52"/>
+    <w:lsdException w:name="Grid Table 1 Light Accent 6" w:uiPriority="46"/>
+    <w:lsdException w:name="Grid Table 2 Accent 6" w:uiPriority="47"/>
+    <w:lsdException w:name="Grid Table 3 Accent 6" w:uiPriority="48"/>
+    <w:lsdException w:name="Grid Table 4 Accent 6" w:uiPriority="49"/>
+    <w:lsdException w:name="Grid Table 5 Dark Accent 6" w:uiPriority="50"/>
+    <w:lsdException w:name="Grid Table 6 Colorful Accent 6" w:uiPriority="51"/>
+    <w:lsdException w:name="Grid Table 7 Colorful Accent 6" w:uiPriority="52"/>
+    <w:lsdException w:name="List Table 1 Light" w:uiPriority="46"/>
+    <w:lsdException w:name="List Table 2" w:uiPriority="47"/>
+    <w:lsdException w:name="List Table 3" w:uiPriority="48"/>
+    <w:lsdException w:name="List Table 4" w:uiPriority="49"/>
+    <w:lsdException w:name="List Table 5 Dark" w:uiPriority="50"/>
+    <w:lsdException w:name="List Table 6 Colorful" w:uiPriority="51"/>
+    <w:lsdException w:name="List Table 7 Colorful" w:uiPriority="52"/>
+    <w:lsdException w:name="List Table 1 Light Accent 1" w:uiPriority="46"/>
+    <w:lsdException w:name="List Table 2 Accent 1" w:uiPriority="47"/>
+    <w:lsdException w:name="List Table 3 Accent 1" w:uiPriority="48"/>
+    <w:lsdException w:name="List Table 4 Accent 1" w:uiPriority="49"/>
+    <w:lsdException w:name="List Table 5 Dark Accent 1" w:uiPriority="50"/>
+    <w:lsdException w:name="List Table 6 Colorful Accent 1" w:uiPriority="51"/>
+    <w:lsdException w:name="List Table 7 Colorful Accent 1" w:uiPriority="52"/>
+    <w:lsdException w:name="List Table 1 Light Accent 2" w:uiPriority="46"/>
+    <w:lsdException w:name="List Table 2 Accent 2" w:uiPriority="47"/>
+    <w:lsdException w:name="List Table 3 Accent 2" w:uiPriority="48"/>
+    <w:lsdException w:name="List Table 4 Accent 2" w:uiPriority="49"/>
+    <w:lsdException w:name="List Table 5 Dark Accent 2" w:uiPriority="50"/>
+    <w:lsdException w:name="List Table 6 Colorful Accent 2" w:uiPriority="51"/>
+    <w:lsdException w:name="List Table 7 Colorful Accent 2" w:uiPriority="52"/>
+    <w:lsdException w:name="List Table 1 Light Accent 3" w:uiPriority="46"/>
+    <w:lsdException w:name="List Table 2 Accent 3" w:uiPriority="47"/>
+    <w:lsdException w:name="List Table 3 Accent 3" w:uiPriority="48"/>
+    <w:lsdException w:name="List Table 4 Accent 3" w:uiPriority="49"/>
+    <w:lsdException w:name="List Table 5 Dark Accent 3" w:uiPriority="50"/>
+    <w:lsdException w:name="List Table 6 Colorful Accent 3" w:uiPriority="51"/>
+    <w:lsdException w:name="List Table 7 Colorful Accent 3" w:uiPriority="52"/>
+    <w:lsdException w:name="List Table 1 Light Accent 4" w:uiPriority="46"/>
+    <w:lsdException w:name="List Table 2 Accent 4" w:uiPriority="47"/>
+    <w:lsdException w:name="List Table 3 Accent 4" w:uiPriority="48"/>
+    <w:lsdException w:name="List Table 4 Accent 4" w:uiPriority="49"/>
+    <w:lsdException w:name="List Table 5 Dark Accent 4" w:uiPriority="50"/>
+    <w:lsdException w:name="List Table 6 Colorful Accent 4" w:uiPriority="51"/>
+    <w:lsdException w:name="List Table 7 Colorful Accent 4" w:uiPriority="52"/>
+    <w:lsdException w:name="List Table 1 Light Accent 5" w:uiPriority="46"/>
+    <w:lsdException w:name="List Table 2 Accent 5" w:uiPriority="47"/>
+    <w:lsdException w:name="List Table 3 Accent 5" w:uiPriority="48"/>
+    <w:lsdException w:name="List Table 4 Accent 5" w:uiPriority="49"/>
+    <w:lsdException w:name="List Table 5 Dark Accent 5" w:uiPriority="50"/>
+    <w:lsdException w:name="List Table 6 Colorful Accent 5" w:uiPriority="51"/>
+    <w:lsdException w:name="List Table 7 Colorful Accent 5" w:uiPriority="52"/>
+    <w:lsdException w:name="List Table 1 Light Accent 6" w:uiPriority="46"/>
+    <w:lsdException w:name="List Table 2 Accent 6" w:uiPriority="47"/>
+    <w:lsdException w:name="List Table 3 Accent 6" w:uiPriority="48"/>
+    <w:lsdException w:name="List Table 4 Accent 6" w:uiPriority="49"/>
+    <w:lsdException w:name="List Table 5 Dark Accent 6" w:uiPriority="50"/>
+    <w:lsdException w:name="List Table 6 Colorful Accent 6" w:uiPriority="51"/>
+    <w:lsdException w:name="List Table 7 Colorful Accent 6" w:uiPriority="52"/>
   </w:latentStyles>
   <w:style w:type="paragraph" w:default="1" w:styleId="Normal">
     <w:name w:val="Normal"/>
@@ -4047,7 +5090,7 @@
       <w:contextualSpacing/>
     </w:pPr>
   </w:style>
-  <w:style w:type="paragraph" w:styleId="Epgrafe">
+  <w:style w:type="paragraph" w:styleId="Descripcin">
     <w:name w:val="caption"/>
     <w:basedOn w:val="Normal"/>
     <w:next w:val="Normal"/>
@@ -4079,982 +5122,26 @@
       <w:ind w:left="220" w:hanging="220"/>
     </w:pPr>
   </w:style>
-</w:styles>
-</file>
-
-<file path=word/stylesWithEffects.xml><?xml version="1.0" encoding="utf-8"?>
-<w:styles xmlns:wpc="http://schemas.microsoft.com/office/word/2010/wordprocessingCanvas" xmlns:mc="http://schemas.openxmlformats.org/markup-compatibility/2006" xmlns:o="urn:schemas-microsoft-com:office:office" xmlns:r="http://schemas.openxmlformats.org/officeDocument/2006/relationships" xmlns:m="http://schemas.openxmlformats.org/officeDocument/2006/math" xmlns:v="urn:schemas-microsoft-com:vml" xmlns:wp14="http://schemas.microsoft.com/office/word/2010/wordprocessingDrawing" xmlns:wp="http://schemas.openxmlformats.org/drawingml/2006/wordprocessingDrawing" xmlns:w10="urn:schemas-microsoft-com:office:word" xmlns:w="http://schemas.openxmlformats.org/wordprocessingml/2006/main" xmlns:w14="http://schemas.microsoft.com/office/word/2010/wordml" xmlns:wpg="http://schemas.microsoft.com/office/word/2010/wordprocessingGroup" xmlns:wpi="http://schemas.microsoft.com/office/word/2010/wordprocessingInk" xmlns:wne="http://schemas.microsoft.com/office/word/2006/wordml" xmlns:wps="http://schemas.microsoft.com/office/word/2010/wordprocessingShape" mc:Ignorable="w14 wp14">
-  <w:docDefaults>
-    <w:rPrDefault>
-      <w:rPr>
-        <w:rFonts w:asciiTheme="minorHAnsi" w:eastAsiaTheme="minorHAnsi" w:hAnsiTheme="minorHAnsi" w:cstheme="minorBidi"/>
-        <w:sz w:val="22"/>
-        <w:szCs w:val="22"/>
-        <w:lang w:val="es-MX" w:eastAsia="en-US" w:bidi="ar-SA"/>
-      </w:rPr>
-    </w:rPrDefault>
-    <w:pPrDefault>
-      <w:pPr>
-        <w:spacing w:after="200" w:line="276" w:lineRule="auto"/>
-      </w:pPr>
-    </w:pPrDefault>
-  </w:docDefaults>
-  <w:latentStyles w:defLockedState="0" w:defUIPriority="99" w:defSemiHidden="1" w:defUnhideWhenUsed="1" w:defQFormat="0" w:count="267">
-    <w:lsdException w:name="Normal" w:semiHidden="0" w:uiPriority="0" w:unhideWhenUsed="0" w:qFormat="1"/>
-    <w:lsdException w:name="heading 1" w:semiHidden="0" w:uiPriority="9" w:unhideWhenUsed="0" w:qFormat="1"/>
-    <w:lsdException w:name="heading 2" w:uiPriority="9" w:qFormat="1"/>
-    <w:lsdException w:name="heading 3" w:uiPriority="9" w:qFormat="1"/>
-    <w:lsdException w:name="heading 4" w:uiPriority="9" w:qFormat="1"/>
-    <w:lsdException w:name="heading 5" w:uiPriority="9" w:qFormat="1"/>
-    <w:lsdException w:name="heading 6" w:uiPriority="9" w:qFormat="1"/>
-    <w:lsdException w:name="heading 7" w:uiPriority="9" w:qFormat="1"/>
-    <w:lsdException w:name="heading 8" w:uiPriority="9" w:qFormat="1"/>
-    <w:lsdException w:name="heading 9" w:uiPriority="9" w:qFormat="1"/>
-    <w:lsdException w:name="toc 1" w:uiPriority="39"/>
-    <w:lsdException w:name="toc 2" w:uiPriority="39"/>
-    <w:lsdException w:name="toc 3" w:uiPriority="39"/>
-    <w:lsdException w:name="toc 4" w:uiPriority="39"/>
-    <w:lsdException w:name="toc 5" w:uiPriority="39"/>
-    <w:lsdException w:name="toc 6" w:uiPriority="39"/>
-    <w:lsdException w:name="toc 7" w:uiPriority="39"/>
-    <w:lsdException w:name="toc 8" w:uiPriority="39"/>
-    <w:lsdException w:name="toc 9" w:uiPriority="39"/>
-    <w:lsdException w:name="caption" w:uiPriority="35" w:qFormat="1"/>
-    <w:lsdException w:name="Title" w:semiHidden="0" w:uiPriority="10" w:unhideWhenUsed="0" w:qFormat="1"/>
-    <w:lsdException w:name="Default Paragraph Font" w:uiPriority="1"/>
-    <w:lsdException w:name="Subtitle" w:semiHidden="0" w:uiPriority="11" w:unhideWhenUsed="0" w:qFormat="1"/>
-    <w:lsdException w:name="Strong" w:semiHidden="0" w:uiPriority="22" w:unhideWhenUsed="0" w:qFormat="1"/>
-    <w:lsdException w:name="Emphasis" w:semiHidden="0" w:uiPriority="20" w:unhideWhenUsed="0" w:qFormat="1"/>
-    <w:lsdException w:name="Table Grid" w:semiHidden="0" w:uiPriority="59" w:unhideWhenUsed="0"/>
-    <w:lsdException w:name="Placeholder Text" w:unhideWhenUsed="0"/>
-    <w:lsdException w:name="No Spacing" w:semiHidden="0" w:uiPriority="1" w:unhideWhenUsed="0" w:qFormat="1"/>
-    <w:lsdException w:name="Light Shading" w:semiHidden="0" w:uiPriority="60" w:unhideWhenUsed="0"/>
-    <w:lsdException w:name="Light List" w:semiHidden="0" w:uiPriority="61" w:unhideWhenUsed="0"/>
-    <w:lsdException w:name="Light Grid" w:semiHidden="0" w:uiPriority="62" w:unhideWhenUsed="0"/>
-    <w:lsdException w:name="Medium Shading 1" w:semiHidden="0" w:uiPriority="63" w:unhideWhenUsed="0"/>
-    <w:lsdException w:name="Medium Shading 2" w:semiHidden="0" w:uiPriority="64" w:unhideWhenUsed="0"/>
-    <w:lsdException w:name="Medium List 1" w:semiHidden="0" w:uiPriority="65" w:unhideWhenUsed="0"/>
-    <w:lsdException w:name="Medium List 2" w:semiHidden="0" w:uiPriority="66" w:unhideWhenUsed="0"/>
-    <w:lsdException w:name="Medium Grid 1" w:semiHidden="0" w:uiPriority="67" w:unhideWhenUsed="0"/>
-    <w:lsdException w:name="Medium Grid 2" w:semiHidden="0" w:uiPriority="68" w:unhideWhenUsed="0"/>
-    <w:lsdException w:name="Medium Grid 3" w:semiHidden="0" w:uiPriority="69" w:unhideWhenUsed="0"/>
-    <w:lsdException w:name="Dark List" w:semiHidden="0" w:uiPriority="70" w:unhideWhenUsed="0"/>
-    <w:lsdException w:name="Colorful Shading" w:semiHidden="0" w:uiPriority="71" w:unhideWhenUsed="0"/>
-    <w:lsdException w:name="Colorful List" w:semiHidden="0" w:uiPriority="72" w:unhideWhenUsed="0"/>
-    <w:lsdException w:name="Colorful Grid" w:semiHidden="0" w:uiPriority="73" w:unhideWhenUsed="0"/>
-    <w:lsdException w:name="Light Shading Accent 1" w:semiHidden="0" w:uiPriority="60" w:unhideWhenUsed="0"/>
-    <w:lsdException w:name="Light List Accent 1" w:semiHidden="0" w:uiPriority="61" w:unhideWhenUsed="0"/>
-    <w:lsdException w:name="Light Grid Accent 1" w:semiHidden="0" w:uiPriority="62" w:unhideWhenUsed="0"/>
-    <w:lsdException w:name="Medium Shading 1 Accent 1" w:semiHidden="0" w:uiPriority="63" w:unhideWhenUsed="0"/>
-    <w:lsdException w:name="Medium Shading 2 Accent 1" w:semiHidden="0" w:uiPriority="64" w:unhideWhenUsed="0"/>
-    <w:lsdException w:name="Medium List 1 Accent 1" w:semiHidden="0" w:uiPriority="65" w:unhideWhenUsed="0"/>
-    <w:lsdException w:name="Revision" w:unhideWhenUsed="0"/>
-    <w:lsdException w:name="List Paragraph" w:semiHidden="0" w:uiPriority="34" w:unhideWhenUsed="0" w:qFormat="1"/>
-    <w:lsdException w:name="Quote" w:semiHidden="0" w:uiPriority="29" w:unhideWhenUsed="0" w:qFormat="1"/>
-    <w:lsdException w:name="Intense Quote" w:semiHidden="0" w:uiPriority="30" w:unhideWhenUsed="0" w:qFormat="1"/>
-    <w:lsdException w:name="Medium List 2 Accent 1" w:semiHidden="0" w:uiPriority="66" w:unhideWhenUsed="0"/>
-    <w:lsdException w:name="Medium Grid 1 Accent 1" w:semiHidden="0" w:uiPriority="67" w:unhideWhenUsed="0"/>
-    <w:lsdException w:name="Medium Grid 2 Accent 1" w:semiHidden="0" w:uiPriority="68" w:unhideWhenUsed="0"/>
-    <w:lsdException w:name="Medium Grid 3 Accent 1" w:semiHidden="0" w:uiPriority="69" w:unhideWhenUsed="0"/>
-    <w:lsdException w:name="Dark List Accent 1" w:semiHidden="0" w:uiPriority="70" w:unhideWhenUsed="0"/>
-    <w:lsdException w:name="Colorful Shading Accent 1" w:semiHidden="0" w:uiPriority="71" w:unhideWhenUsed="0"/>
-    <w:lsdException w:name="Colorful List Accent 1" w:semiHidden="0" w:uiPriority="72" w:unhideWhenUsed="0"/>
-    <w:lsdException w:name="Colorful Grid Accent 1" w:semiHidden="0" w:uiPriority="73" w:unhideWhenUsed="0"/>
-    <w:lsdException w:name="Light Shading Accent 2" w:semiHidden="0" w:uiPriority="60" w:unhideWhenUsed="0"/>
-    <w:lsdException w:name="Light List Accent 2" w:semiHidden="0" w:uiPriority="61" w:unhideWhenUsed="0"/>
-    <w:lsdException w:name="Light Grid Accent 2" w:semiHidden="0" w:uiPriority="62" w:unhideWhenUsed="0"/>
-    <w:lsdException w:name="Medium Shading 1 Accent 2" w:semiHidden="0" w:uiPriority="63" w:unhideWhenUsed="0"/>
-    <w:lsdException w:name="Medium Shading 2 Accent 2" w:semiHidden="0" w:uiPriority="64" w:unhideWhenUsed="0"/>
-    <w:lsdException w:name="Medium List 1 Accent 2" w:semiHidden="0" w:uiPriority="65" w:unhideWhenUsed="0"/>
-    <w:lsdException w:name="Medium List 2 Accent 2" w:semiHidden="0" w:uiPriority="66" w:unhideWhenUsed="0"/>
-    <w:lsdException w:name="Medium Grid 1 Accent 2" w:semiHidden="0" w:uiPriority="67" w:unhideWhenUsed="0"/>
-    <w:lsdException w:name="Medium Grid 2 Accent 2" w:semiHidden="0" w:uiPriority="68" w:unhideWhenUsed="0"/>
-    <w:lsdException w:name="Medium Grid 3 Accent 2" w:semiHidden="0" w:uiPriority="69" w:unhideWhenUsed="0"/>
-    <w:lsdException w:name="Dark List Accent 2" w:semiHidden="0" w:uiPriority="70" w:unhideWhenUsed="0"/>
-    <w:lsdException w:name="Colorful Shading Accent 2" w:semiHidden="0" w:uiPriority="71" w:unhideWhenUsed="0"/>
-    <w:lsdException w:name="Colorful List Accent 2" w:semiHidden="0" w:uiPriority="72" w:unhideWhenUsed="0"/>
-    <w:lsdException w:name="Colorful Grid Accent 2" w:semiHidden="0" w:uiPriority="73" w:unhideWhenUsed="0"/>
-    <w:lsdException w:name="Light Shading Accent 3" w:semiHidden="0" w:uiPriority="60" w:unhideWhenUsed="0"/>
-    <w:lsdException w:name="Light List Accent 3" w:semiHidden="0" w:uiPriority="61" w:unhideWhenUsed="0"/>
-    <w:lsdException w:name="Light Grid Accent 3" w:semiHidden="0" w:uiPriority="62" w:unhideWhenUsed="0"/>
-    <w:lsdException w:name="Medium Shading 1 Accent 3" w:semiHidden="0" w:uiPriority="63" w:unhideWhenUsed="0"/>
-    <w:lsdException w:name="Medium Shading 2 Accent 3" w:semiHidden="0" w:uiPriority="64" w:unhideWhenUsed="0"/>
-    <w:lsdException w:name="Medium List 1 Accent 3" w:semiHidden="0" w:uiPriority="65" w:unhideWhenUsed="0"/>
-    <w:lsdException w:name="Medium List 2 Accent 3" w:semiHidden="0" w:uiPriority="66" w:unhideWhenUsed="0"/>
-    <w:lsdException w:name="Medium Grid 1 Accent 3" w:semiHidden="0" w:uiPriority="67" w:unhideWhenUsed="0"/>
-    <w:lsdException w:name="Medium Grid 2 Accent 3" w:semiHidden="0" w:uiPriority="68" w:unhideWhenUsed="0"/>
-    <w:lsdException w:name="Medium Grid 3 Accent 3" w:semiHidden="0" w:uiPriority="69" w:unhideWhenUsed="0"/>
-    <w:lsdException w:name="Dark List Accent 3" w:semiHidden="0" w:uiPriority="70" w:unhideWhenUsed="0"/>
-    <w:lsdException w:name="Colorful Shading Accent 3" w:semiHidden="0" w:uiPriority="71" w:unhideWhenUsed="0"/>
-    <w:lsdException w:name="Colorful List Accent 3" w:semiHidden="0" w:uiPriority="72" w:unhideWhenUsed="0"/>
-    <w:lsdException w:name="Colorful Grid Accent 3" w:semiHidden="0" w:uiPriority="73" w:unhideWhenUsed="0"/>
-    <w:lsdException w:name="Light Shading Accent 4" w:semiHidden="0" w:uiPriority="60" w:unhideWhenUsed="0"/>
-    <w:lsdException w:name="Light List Accent 4" w:semiHidden="0" w:uiPriority="61" w:unhideWhenUsed="0"/>
-    <w:lsdException w:name="Light Grid Accent 4" w:semiHidden="0" w:uiPriority="62" w:unhideWhenUsed="0"/>
-    <w:lsdException w:name="Medium Shading 1 Accent 4" w:semiHidden="0" w:uiPriority="63" w:unhideWhenUsed="0"/>
-    <w:lsdException w:name="Medium Shading 2 Accent 4" w:semiHidden="0" w:uiPriority="64" w:unhideWhenUsed="0"/>
-    <w:lsdException w:name="Medium List 1 Accent 4" w:semiHidden="0" w:uiPriority="65" w:unhideWhenUsed="0"/>
-    <w:lsdException w:name="Medium List 2 Accent 4" w:semiHidden="0" w:uiPriority="66" w:unhideWhenUsed="0"/>
-    <w:lsdException w:name="Medium Grid 1 Accent 4" w:semiHidden="0" w:uiPriority="67" w:unhideWhenUsed="0"/>
-    <w:lsdException w:name="Medium Grid 2 Accent 4" w:semiHidden="0" w:uiPriority="68" w:unhideWhenUsed="0"/>
-    <w:lsdException w:name="Medium Grid 3 Accent 4" w:semiHidden="0" w:uiPriority="69" w:unhideWhenUsed="0"/>
-    <w:lsdException w:name="Dark List Accent 4" w:semiHidden="0" w:uiPriority="70" w:unhideWhenUsed="0"/>
-    <w:lsdException w:name="Colorful Shading Accent 4" w:semiHidden="0" w:uiPriority="71" w:unhideWhenUsed="0"/>
-    <w:lsdException w:name="Colorful List Accent 4" w:semiHidden="0" w:uiPriority="72" w:unhideWhenUsed="0"/>
-    <w:lsdException w:name="Colorful Grid Accent 4" w:semiHidden="0" w:uiPriority="73" w:unhideWhenUsed="0"/>
-    <w:lsdException w:name="Light Shading Accent 5" w:semiHidden="0" w:uiPriority="60" w:unhideWhenUsed="0"/>
-    <w:lsdException w:name="Light List Accent 5" w:semiHidden="0" w:uiPriority="61" w:unhideWhenUsed="0"/>
-    <w:lsdException w:name="Light Grid Accent 5" w:semiHidden="0" w:uiPriority="62" w:unhideWhenUsed="0"/>
-    <w:lsdException w:name="Medium Shading 1 Accent 5" w:semiHidden="0" w:uiPriority="63" w:unhideWhenUsed="0"/>
-    <w:lsdException w:name="Medium Shading 2 Accent 5" w:semiHidden="0" w:uiPriority="64" w:unhideWhenUsed="0"/>
-    <w:lsdException w:name="Medium List 1 Accent 5" w:semiHidden="0" w:uiPriority="65" w:unhideWhenUsed="0"/>
-    <w:lsdException w:name="Medium List 2 Accent 5" w:semiHidden="0" w:uiPriority="66" w:unhideWhenUsed="0"/>
-    <w:lsdException w:name="Medium Grid 1 Accent 5" w:semiHidden="0" w:uiPriority="67" w:unhideWhenUsed="0"/>
-    <w:lsdException w:name="Medium Grid 2 Accent 5" w:semiHidden="0" w:uiPriority="68" w:unhideWhenUsed="0"/>
-    <w:lsdException w:name="Medium Grid 3 Accent 5" w:semiHidden="0" w:uiPriority="69" w:unhideWhenUsed="0"/>
-    <w:lsdException w:name="Dark List Accent 5" w:semiHidden="0" w:uiPriority="70" w:unhideWhenUsed="0"/>
-    <w:lsdException w:name="Colorful Shading Accent 5" w:semiHidden="0" w:uiPriority="71" w:unhideWhenUsed="0"/>
-    <w:lsdException w:name="Colorful List Accent 5" w:semiHidden="0" w:uiPriority="72" w:unhideWhenUsed="0"/>
-    <w:lsdException w:name="Colorful Grid Accent 5" w:semiHidden="0" w:uiPriority="73" w:unhideWhenUsed="0"/>
-    <w:lsdException w:name="Light Shading Accent 6" w:semiHidden="0" w:uiPriority="60" w:unhideWhenUsed="0"/>
-    <w:lsdException w:name="Light List Accent 6" w:semiHidden="0" w:uiPriority="61" w:unhideWhenUsed="0"/>
-    <w:lsdException w:name="Light Grid Accent 6" w:semiHidden="0" w:uiPriority="62" w:unhideWhenUsed="0"/>
-    <w:lsdException w:name="Medium Shading 1 Accent 6" w:semiHidden="0" w:uiPriority="63" w:unhideWhenUsed="0"/>
-    <w:lsdException w:name="Medium Shading 2 Accent 6" w:semiHidden="0" w:uiPriority="64" w:unhideWhenUsed="0"/>
-    <w:lsdException w:name="Medium List 1 Accent 6" w:semiHidden="0" w:uiPriority="65" w:unhideWhenUsed="0"/>
-    <w:lsdException w:name="Medium List 2 Accent 6" w:semiHidden="0" w:uiPriority="66" w:unhideWhenUsed="0"/>
-    <w:lsdException w:name="Medium Grid 1 Accent 6" w:semiHidden="0" w:uiPriority="67" w:unhideWhenUsed="0"/>
-    <w:lsdException w:name="Medium Grid 2 Accent 6" w:semiHidden="0" w:uiPriority="68" w:unhideWhenUsed="0"/>
-    <w:lsdException w:name="Medium Grid 3 Accent 6" w:semiHidden="0" w:uiPriority="69" w:unhideWhenUsed="0"/>
-    <w:lsdException w:name="Dark List Accent 6" w:semiHidden="0" w:uiPriority="70" w:unhideWhenUsed="0"/>
-    <w:lsdException w:name="Colorful Shading Accent 6" w:semiHidden="0" w:uiPriority="71" w:unhideWhenUsed="0"/>
-    <w:lsdException w:name="Colorful List Accent 6" w:semiHidden="0" w:uiPriority="72" w:unhideWhenUsed="0"/>
-    <w:lsdException w:name="Colorful Grid Accent 6" w:semiHidden="0" w:uiPriority="73" w:unhideWhenUsed="0"/>
-    <w:lsdException w:name="Subtle Emphasis" w:semiHidden="0" w:uiPriority="19" w:unhideWhenUsed="0" w:qFormat="1"/>
-    <w:lsdException w:name="Intense Emphasis" w:semiHidden="0" w:uiPriority="21" w:unhideWhenUsed="0" w:qFormat="1"/>
-    <w:lsdException w:name="Subtle Reference" w:semiHidden="0" w:uiPriority="31" w:unhideWhenUsed="0" w:qFormat="1"/>
-    <w:lsdException w:name="Intense Reference" w:semiHidden="0" w:uiPriority="32" w:unhideWhenUsed="0" w:qFormat="1"/>
-    <w:lsdException w:name="Book Title" w:semiHidden="0" w:uiPriority="33" w:unhideWhenUsed="0" w:qFormat="1"/>
-    <w:lsdException w:name="Bibliography" w:uiPriority="37"/>
-    <w:lsdException w:name="TOC Heading" w:uiPriority="39" w:qFormat="1"/>
-  </w:latentStyles>
-  <w:style w:type="paragraph" w:default="1" w:styleId="Normal">
-    <w:name w:val="Normal"/>
-    <w:qFormat/>
-  </w:style>
-  <w:style w:type="paragraph" w:styleId="Ttulo1">
-    <w:name w:val="heading 1"/>
-    <w:basedOn w:val="Normal"/>
-    <w:next w:val="Normal"/>
-    <w:link w:val="Ttulo1Car"/>
-    <w:uiPriority w:val="9"/>
-    <w:qFormat/>
-    <w:rsid w:val="00D45698"/>
-    <w:pPr>
-      <w:keepNext/>
-      <w:keepLines/>
-      <w:spacing w:before="480" w:after="0"/>
-      <w:outlineLvl w:val="0"/>
-    </w:pPr>
-    <w:rPr>
-      <w:rFonts w:asciiTheme="majorHAnsi" w:eastAsiaTheme="majorEastAsia" w:hAnsiTheme="majorHAnsi" w:cstheme="majorBidi"/>
-      <w:b/>
-      <w:bCs/>
-      <w:color w:val="365F91" w:themeColor="accent1" w:themeShade="BF"/>
-      <w:sz w:val="28"/>
-      <w:szCs w:val="28"/>
-    </w:rPr>
-  </w:style>
-  <w:style w:type="paragraph" w:styleId="Ttulo2">
-    <w:name w:val="heading 2"/>
-    <w:basedOn w:val="Normal"/>
-    <w:next w:val="Normal"/>
-    <w:link w:val="Ttulo2Car"/>
-    <w:uiPriority w:val="9"/>
-    <w:unhideWhenUsed/>
-    <w:qFormat/>
-    <w:rsid w:val="00B92FDF"/>
-    <w:pPr>
-      <w:keepNext/>
-      <w:keepLines/>
-      <w:spacing w:before="200" w:after="0"/>
-      <w:outlineLvl w:val="1"/>
-    </w:pPr>
-    <w:rPr>
-      <w:rFonts w:asciiTheme="majorHAnsi" w:eastAsiaTheme="majorEastAsia" w:hAnsiTheme="majorHAnsi" w:cstheme="majorBidi"/>
-      <w:b/>
-      <w:bCs/>
-      <w:color w:val="4F81BD" w:themeColor="accent1"/>
-      <w:sz w:val="26"/>
-      <w:szCs w:val="26"/>
-    </w:rPr>
-  </w:style>
-  <w:style w:type="character" w:default="1" w:styleId="Fuentedeprrafopredeter">
-    <w:name w:val="Default Paragraph Font"/>
-    <w:uiPriority w:val="1"/>
-    <w:semiHidden/>
-    <w:unhideWhenUsed/>
-  </w:style>
-  <w:style w:type="table" w:default="1" w:styleId="Tablanormal">
-    <w:name w:val="Normal Table"/>
-    <w:uiPriority w:val="99"/>
-    <w:semiHidden/>
-    <w:unhideWhenUsed/>
-    <w:tblPr>
-      <w:tblInd w:w="0" w:type="dxa"/>
-      <w:tblCellMar>
-        <w:top w:w="0" w:type="dxa"/>
-        <w:left w:w="108" w:type="dxa"/>
-        <w:bottom w:w="0" w:type="dxa"/>
-        <w:right w:w="108" w:type="dxa"/>
-      </w:tblCellMar>
-    </w:tblPr>
-  </w:style>
-  <w:style w:type="numbering" w:default="1" w:styleId="Sinlista">
-    <w:name w:val="No List"/>
-    <w:uiPriority w:val="99"/>
-    <w:semiHidden/>
-    <w:unhideWhenUsed/>
-  </w:style>
-  <w:style w:type="paragraph" w:styleId="Sinespaciado">
-    <w:name w:val="No Spacing"/>
-    <w:link w:val="SinespaciadoCar"/>
-    <w:uiPriority w:val="1"/>
-    <w:qFormat/>
-    <w:rsid w:val="00D45698"/>
+  <w:style w:type="table" w:styleId="Tablaconcuadrcula">
+    <w:name w:val="Table Grid"/>
+    <w:basedOn w:val="Tablanormal"/>
+    <w:uiPriority w:val="39"/>
+    <w:rsid w:val="00177911"/>
     <w:pPr>
       <w:spacing w:after="0" w:line="240" w:lineRule="auto"/>
     </w:pPr>
-    <w:rPr>
-      <w:rFonts w:eastAsiaTheme="minorEastAsia"/>
-      <w:lang w:eastAsia="es-MX"/>
-    </w:rPr>
-  </w:style>
-  <w:style w:type="character" w:customStyle="1" w:styleId="SinespaciadoCar">
-    <w:name w:val="Sin espaciado Car"/>
-    <w:basedOn w:val="Fuentedeprrafopredeter"/>
-    <w:link w:val="Sinespaciado"/>
-    <w:uiPriority w:val="1"/>
-    <w:rsid w:val="00D45698"/>
-    <w:rPr>
-      <w:rFonts w:eastAsiaTheme="minorEastAsia"/>
-      <w:lang w:eastAsia="es-MX"/>
-    </w:rPr>
-  </w:style>
-  <w:style w:type="paragraph" w:styleId="Textodeglobo">
-    <w:name w:val="Balloon Text"/>
-    <w:basedOn w:val="Normal"/>
-    <w:link w:val="TextodegloboCar"/>
-    <w:uiPriority w:val="99"/>
-    <w:semiHidden/>
-    <w:unhideWhenUsed/>
-    <w:rsid w:val="00D45698"/>
-    <w:pPr>
-      <w:spacing w:after="0" w:line="240" w:lineRule="auto"/>
-    </w:pPr>
-    <w:rPr>
-      <w:rFonts w:ascii="Tahoma" w:hAnsi="Tahoma" w:cs="Tahoma"/>
-      <w:sz w:val="16"/>
-      <w:szCs w:val="16"/>
-    </w:rPr>
-  </w:style>
-  <w:style w:type="character" w:customStyle="1" w:styleId="TextodegloboCar">
-    <w:name w:val="Texto de globo Car"/>
-    <w:basedOn w:val="Fuentedeprrafopredeter"/>
-    <w:link w:val="Textodeglobo"/>
-    <w:uiPriority w:val="99"/>
-    <w:semiHidden/>
-    <w:rsid w:val="00D45698"/>
-    <w:rPr>
-      <w:rFonts w:ascii="Tahoma" w:hAnsi="Tahoma" w:cs="Tahoma"/>
-      <w:sz w:val="16"/>
-      <w:szCs w:val="16"/>
-    </w:rPr>
-  </w:style>
-  <w:style w:type="character" w:customStyle="1" w:styleId="Ttulo1Car">
-    <w:name w:val="Título 1 Car"/>
-    <w:basedOn w:val="Fuentedeprrafopredeter"/>
-    <w:link w:val="Ttulo1"/>
-    <w:uiPriority w:val="9"/>
-    <w:rsid w:val="00D45698"/>
-    <w:rPr>
-      <w:rFonts w:asciiTheme="majorHAnsi" w:eastAsiaTheme="majorEastAsia" w:hAnsiTheme="majorHAnsi" w:cstheme="majorBidi"/>
-      <w:b/>
-      <w:bCs/>
-      <w:color w:val="365F91" w:themeColor="accent1" w:themeShade="BF"/>
-      <w:sz w:val="28"/>
-      <w:szCs w:val="28"/>
-    </w:rPr>
-  </w:style>
-  <w:style w:type="paragraph" w:styleId="TtulodeTDC">
-    <w:name w:val="TOC Heading"/>
-    <w:basedOn w:val="Ttulo1"/>
-    <w:next w:val="Normal"/>
-    <w:uiPriority w:val="39"/>
-    <w:semiHidden/>
-    <w:unhideWhenUsed/>
-    <w:qFormat/>
-    <w:rsid w:val="00D45698"/>
-    <w:pPr>
-      <w:outlineLvl w:val="9"/>
-    </w:pPr>
-    <w:rPr>
-      <w:lang w:eastAsia="es-MX"/>
-    </w:rPr>
-  </w:style>
-  <w:style w:type="paragraph" w:styleId="Encabezado">
-    <w:name w:val="header"/>
-    <w:basedOn w:val="Normal"/>
-    <w:link w:val="EncabezadoCar"/>
-    <w:uiPriority w:val="99"/>
-    <w:unhideWhenUsed/>
-    <w:rsid w:val="00D45698"/>
-    <w:pPr>
-      <w:tabs>
-        <w:tab w:val="center" w:pos="4419"/>
-        <w:tab w:val="right" w:pos="8838"/>
-      </w:tabs>
-      <w:spacing w:after="0" w:line="240" w:lineRule="auto"/>
-    </w:pPr>
-  </w:style>
-  <w:style w:type="character" w:customStyle="1" w:styleId="EncabezadoCar">
-    <w:name w:val="Encabezado Car"/>
-    <w:basedOn w:val="Fuentedeprrafopredeter"/>
-    <w:link w:val="Encabezado"/>
-    <w:uiPriority w:val="99"/>
-    <w:rsid w:val="00D45698"/>
-  </w:style>
-  <w:style w:type="paragraph" w:styleId="Piedepgina">
-    <w:name w:val="footer"/>
-    <w:basedOn w:val="Normal"/>
-    <w:link w:val="PiedepginaCar"/>
-    <w:uiPriority w:val="99"/>
-    <w:unhideWhenUsed/>
-    <w:rsid w:val="00D45698"/>
-    <w:pPr>
-      <w:tabs>
-        <w:tab w:val="center" w:pos="4419"/>
-        <w:tab w:val="right" w:pos="8838"/>
-      </w:tabs>
-      <w:spacing w:after="0" w:line="240" w:lineRule="auto"/>
-    </w:pPr>
-  </w:style>
-  <w:style w:type="character" w:customStyle="1" w:styleId="PiedepginaCar">
-    <w:name w:val="Pie de página Car"/>
-    <w:basedOn w:val="Fuentedeprrafopredeter"/>
-    <w:link w:val="Piedepgina"/>
-    <w:uiPriority w:val="99"/>
-    <w:rsid w:val="00D45698"/>
-  </w:style>
-  <w:style w:type="character" w:customStyle="1" w:styleId="Ttulo2Car">
-    <w:name w:val="Título 2 Car"/>
-    <w:basedOn w:val="Fuentedeprrafopredeter"/>
-    <w:link w:val="Ttulo2"/>
-    <w:uiPriority w:val="9"/>
-    <w:rsid w:val="00B92FDF"/>
-    <w:rPr>
-      <w:rFonts w:asciiTheme="majorHAnsi" w:eastAsiaTheme="majorEastAsia" w:hAnsiTheme="majorHAnsi" w:cstheme="majorBidi"/>
-      <w:b/>
-      <w:bCs/>
-      <w:color w:val="4F81BD" w:themeColor="accent1"/>
-      <w:sz w:val="26"/>
-      <w:szCs w:val="26"/>
-    </w:rPr>
-  </w:style>
-  <w:style w:type="paragraph" w:styleId="TDC1">
-    <w:name w:val="toc 1"/>
-    <w:basedOn w:val="Normal"/>
-    <w:next w:val="Normal"/>
-    <w:autoRedefine/>
-    <w:uiPriority w:val="39"/>
-    <w:unhideWhenUsed/>
-    <w:rsid w:val="00B92FDF"/>
-    <w:pPr>
-      <w:spacing w:after="100"/>
-    </w:pPr>
-  </w:style>
-  <w:style w:type="paragraph" w:styleId="TDC2">
-    <w:name w:val="toc 2"/>
-    <w:basedOn w:val="Normal"/>
-    <w:next w:val="Normal"/>
-    <w:autoRedefine/>
-    <w:uiPriority w:val="39"/>
-    <w:unhideWhenUsed/>
-    <w:rsid w:val="00B92FDF"/>
-    <w:pPr>
-      <w:spacing w:after="100"/>
-      <w:ind w:left="220"/>
-    </w:pPr>
-  </w:style>
-  <w:style w:type="character" w:styleId="Hipervnculo">
-    <w:name w:val="Hyperlink"/>
-    <w:basedOn w:val="Fuentedeprrafopredeter"/>
-    <w:uiPriority w:val="99"/>
-    <w:unhideWhenUsed/>
-    <w:rsid w:val="00B92FDF"/>
-    <w:rPr>
-      <w:color w:val="0000FF" w:themeColor="hyperlink"/>
-      <w:u w:val="single"/>
-    </w:rPr>
-  </w:style>
-  <w:style w:type="paragraph" w:styleId="Prrafodelista">
-    <w:name w:val="List Paragraph"/>
-    <w:basedOn w:val="Normal"/>
-    <w:uiPriority w:val="34"/>
-    <w:qFormat/>
-    <w:rsid w:val="00F961E6"/>
-    <w:pPr>
-      <w:ind w:left="720"/>
-      <w:contextualSpacing/>
-    </w:pPr>
-  </w:style>
-  <w:style w:type="paragraph" w:styleId="Epgrafe">
-    <w:name w:val="caption"/>
-    <w:basedOn w:val="Normal"/>
-    <w:next w:val="Normal"/>
-    <w:uiPriority w:val="35"/>
-    <w:unhideWhenUsed/>
-    <w:qFormat/>
-    <w:rsid w:val="00F961E6"/>
-    <w:pPr>
-      <w:spacing w:line="240" w:lineRule="auto"/>
-    </w:pPr>
-    <w:rPr>
-      <w:i/>
-      <w:iCs/>
-      <w:color w:val="1F497D" w:themeColor="text2"/>
-      <w:sz w:val="18"/>
-      <w:szCs w:val="18"/>
-    </w:rPr>
-  </w:style>
-  <w:style w:type="paragraph" w:styleId="ndice1">
-    <w:name w:val="index 1"/>
-    <w:basedOn w:val="Normal"/>
-    <w:next w:val="Normal"/>
-    <w:autoRedefine/>
-    <w:uiPriority w:val="99"/>
-    <w:unhideWhenUsed/>
-    <w:rsid w:val="000F3E51"/>
-    <w:pPr>
-      <w:spacing w:after="0" w:line="240" w:lineRule="auto"/>
-      <w:ind w:left="220" w:hanging="220"/>
-    </w:pPr>
+    <w:tblPr>
+      <w:tblBorders>
+        <w:top w:val="single" w:sz="4" w:space="0" w:color="auto"/>
+        <w:left w:val="single" w:sz="4" w:space="0" w:color="auto"/>
+        <w:bottom w:val="single" w:sz="4" w:space="0" w:color="auto"/>
+        <w:right w:val="single" w:sz="4" w:space="0" w:color="auto"/>
+        <w:insideH w:val="single" w:sz="4" w:space="0" w:color="auto"/>
+        <w:insideV w:val="single" w:sz="4" w:space="0" w:color="auto"/>
+      </w:tblBorders>
+    </w:tblPr>
   </w:style>
 </w:styles>
-</file>
-
-<file path=word/glossary/document.xml><?xml version="1.0" encoding="utf-8"?>
-<w:glossaryDocument xmlns:wpc="http://schemas.microsoft.com/office/word/2010/wordprocessingCanvas" xmlns:mc="http://schemas.openxmlformats.org/markup-compatibility/2006" xmlns:o="urn:schemas-microsoft-com:office:office" xmlns:r="http://schemas.openxmlformats.org/officeDocument/2006/relationships" xmlns:m="http://schemas.openxmlformats.org/officeDocument/2006/math" xmlns:v="urn:schemas-microsoft-com:vml" xmlns:wp14="http://schemas.microsoft.com/office/word/2010/wordprocessingDrawing" xmlns:wp="http://schemas.openxmlformats.org/drawingml/2006/wordprocessingDrawing" xmlns:w10="urn:schemas-microsoft-com:office:word" xmlns:w="http://schemas.openxmlformats.org/wordprocessingml/2006/main" xmlns:w14="http://schemas.microsoft.com/office/word/2010/wordml" xmlns:wpg="http://schemas.microsoft.com/office/word/2010/wordprocessingGroup" xmlns:wpi="http://schemas.microsoft.com/office/word/2010/wordprocessingInk" xmlns:wne="http://schemas.microsoft.com/office/word/2006/wordml" xmlns:wps="http://schemas.microsoft.com/office/word/2010/wordprocessingShape" mc:Ignorable="w14 wp14"/>
-</file>
-
-<file path=word/glossary/fontTable.xml><?xml version="1.0" encoding="utf-8"?>
-<w:fonts xmlns:mc="http://schemas.openxmlformats.org/markup-compatibility/2006" xmlns:r="http://schemas.openxmlformats.org/officeDocument/2006/relationships" xmlns:w="http://schemas.openxmlformats.org/wordprocessingml/2006/main" xmlns:w14="http://schemas.microsoft.com/office/word/2010/wordml" mc:Ignorable="w14">
-  <w:font w:name="Calibri">
-    <w:panose1 w:val="020F0502020204030204"/>
-    <w:charset w:val="00"/>
-    <w:family w:val="swiss"/>
-    <w:pitch w:val="variable"/>
-    <w:sig w:usb0="E00002FF" w:usb1="4000ACFF" w:usb2="00000001" w:usb3="00000000" w:csb0="0000019F" w:csb1="00000000"/>
-  </w:font>
-  <w:font w:name="Times New Roman">
-    <w:panose1 w:val="02020603050405020304"/>
-    <w:charset w:val="00"/>
-    <w:family w:val="roman"/>
-    <w:pitch w:val="variable"/>
-    <w:sig w:usb0="E0002AFF" w:usb1="C0007841" w:usb2="00000009" w:usb3="00000000" w:csb0="000001FF" w:csb1="00000000"/>
-  </w:font>
-  <w:font w:name="Cambria">
-    <w:panose1 w:val="02040503050406030204"/>
-    <w:charset w:val="00"/>
-    <w:family w:val="roman"/>
-    <w:pitch w:val="variable"/>
-    <w:sig w:usb0="E00002FF" w:usb1="400004FF" w:usb2="00000000" w:usb3="00000000" w:csb0="0000019F" w:csb1="00000000"/>
-  </w:font>
-  <w:font w:name="Tahoma">
-    <w:panose1 w:val="020B0604030504040204"/>
-    <w:charset w:val="00"/>
-    <w:family w:val="swiss"/>
-    <w:pitch w:val="variable"/>
-    <w:sig w:usb0="E1002EFF" w:usb1="C000605B" w:usb2="00000029" w:usb3="00000000" w:csb0="000101FF" w:csb1="00000000"/>
-  </w:font>
-  <w:font w:name="Arial">
-    <w:panose1 w:val="020B0604020202020204"/>
-    <w:charset w:val="00"/>
-    <w:family w:val="swiss"/>
-    <w:pitch w:val="variable"/>
-    <w:sig w:usb0="E0002AFF" w:usb1="C0007843" w:usb2="00000009" w:usb3="00000000" w:csb0="000001FF" w:csb1="00000000"/>
-  </w:font>
-</w:fonts>
-</file>
-
-<file path=word/glossary/settings.xml><?xml version="1.0" encoding="utf-8"?>
-<w:settings xmlns:mc="http://schemas.openxmlformats.org/markup-compatibility/2006" xmlns:o="urn:schemas-microsoft-com:office:office" xmlns:r="http://schemas.openxmlformats.org/officeDocument/2006/relationships" xmlns:m="http://schemas.openxmlformats.org/officeDocument/2006/math" xmlns:v="urn:schemas-microsoft-com:vml" xmlns:w10="urn:schemas-microsoft-com:office:word" xmlns:w="http://schemas.openxmlformats.org/wordprocessingml/2006/main" xmlns:w14="http://schemas.microsoft.com/office/word/2010/wordml" xmlns:sl="http://schemas.openxmlformats.org/schemaLibrary/2006/main" mc:Ignorable="w14">
-  <w:view w:val="normal"/>
-  <w:defaultTabStop w:val="708"/>
-  <w:hyphenationZone w:val="425"/>
-  <w:characterSpacingControl w:val="doNotCompress"/>
-  <w:compat>
-    <w:useFELayout/>
-    <w:compatSetting w:name="compatibilityMode" w:uri="http://schemas.microsoft.com/office/word" w:val="14"/>
-    <w:compatSetting w:name="overrideTableStyleFontSizeAndJustification" w:uri="http://schemas.microsoft.com/office/word" w:val="1"/>
-    <w:compatSetting w:name="enableOpenTypeFeatures" w:uri="http://schemas.microsoft.com/office/word" w:val="1"/>
-    <w:compatSetting w:name="doNotFlipMirrorIndents" w:uri="http://schemas.microsoft.com/office/word" w:val="1"/>
-  </w:compat>
-  <w:rsids>
-    <w:rsidRoot w:val="00D27771"/>
-    <w:rsid w:val="00644053"/>
-    <w:rsid w:val="009264CC"/>
-    <w:rsid w:val="009979AC"/>
-    <w:rsid w:val="00B44193"/>
-    <w:rsid w:val="00BC329F"/>
-    <w:rsid w:val="00D27771"/>
-    <w:rsid w:val="00EC60AE"/>
-  </w:rsids>
-  <m:mathPr>
-    <m:mathFont m:val="Cambria Math"/>
-    <m:brkBin m:val="before"/>
-    <m:brkBinSub m:val="--"/>
-    <m:smallFrac m:val="0"/>
-    <m:dispDef/>
-    <m:lMargin m:val="0"/>
-    <m:rMargin m:val="0"/>
-    <m:defJc m:val="centerGroup"/>
-    <m:wrapIndent m:val="1440"/>
-    <m:intLim m:val="subSup"/>
-    <m:naryLim m:val="undOvr"/>
-  </m:mathPr>
-  <w:themeFontLang w:val="es-MX"/>
-  <w:clrSchemeMapping w:bg1="light1" w:t1="dark1" w:bg2="light2" w:t2="dark2" w:accent1="accent1" w:accent2="accent2" w:accent3="accent3" w:accent4="accent4" w:accent5="accent5" w:accent6="accent6" w:hyperlink="hyperlink" w:followedHyperlink="followedHyperlink"/>
-  <w:decimalSymbol w:val="."/>
-  <w:listSeparator w:val=","/>
-</w:settings>
-</file>
-
-<file path=word/glossary/styles.xml><?xml version="1.0" encoding="utf-8"?>
-<w:styles xmlns:mc="http://schemas.openxmlformats.org/markup-compatibility/2006" xmlns:r="http://schemas.openxmlformats.org/officeDocument/2006/relationships" xmlns:w="http://schemas.openxmlformats.org/wordprocessingml/2006/main" xmlns:w14="http://schemas.microsoft.com/office/word/2010/wordml" mc:Ignorable="w14">
-  <w:docDefaults>
-    <w:rPrDefault>
-      <w:rPr>
-        <w:rFonts w:asciiTheme="minorHAnsi" w:eastAsiaTheme="minorEastAsia" w:hAnsiTheme="minorHAnsi" w:cstheme="minorBidi"/>
-        <w:sz w:val="22"/>
-        <w:szCs w:val="22"/>
-        <w:lang w:val="es-MX" w:eastAsia="es-MX" w:bidi="ar-SA"/>
-      </w:rPr>
-    </w:rPrDefault>
-    <w:pPrDefault>
-      <w:pPr>
-        <w:spacing w:after="200" w:line="276" w:lineRule="auto"/>
-      </w:pPr>
-    </w:pPrDefault>
-  </w:docDefaults>
-  <w:latentStyles w:defLockedState="0" w:defUIPriority="99" w:defSemiHidden="1" w:defUnhideWhenUsed="1" w:defQFormat="0" w:count="267">
-    <w:lsdException w:name="Normal" w:semiHidden="0" w:uiPriority="0" w:unhideWhenUsed="0" w:qFormat="1"/>
-    <w:lsdException w:name="heading 1" w:semiHidden="0" w:uiPriority="9" w:unhideWhenUsed="0" w:qFormat="1"/>
-    <w:lsdException w:name="heading 2" w:uiPriority="9" w:qFormat="1"/>
-    <w:lsdException w:name="heading 3" w:uiPriority="9" w:qFormat="1"/>
-    <w:lsdException w:name="heading 4" w:uiPriority="9" w:qFormat="1"/>
-    <w:lsdException w:name="heading 5" w:uiPriority="9" w:qFormat="1"/>
-    <w:lsdException w:name="heading 6" w:uiPriority="9" w:qFormat="1"/>
-    <w:lsdException w:name="heading 7" w:uiPriority="9" w:qFormat="1"/>
-    <w:lsdException w:name="heading 8" w:uiPriority="9" w:qFormat="1"/>
-    <w:lsdException w:name="heading 9" w:uiPriority="9" w:qFormat="1"/>
-    <w:lsdException w:name="toc 1" w:uiPriority="39"/>
-    <w:lsdException w:name="toc 2" w:uiPriority="39"/>
-    <w:lsdException w:name="toc 3" w:uiPriority="39"/>
-    <w:lsdException w:name="toc 4" w:uiPriority="39"/>
-    <w:lsdException w:name="toc 5" w:uiPriority="39"/>
-    <w:lsdException w:name="toc 6" w:uiPriority="39"/>
-    <w:lsdException w:name="toc 7" w:uiPriority="39"/>
-    <w:lsdException w:name="toc 8" w:uiPriority="39"/>
-    <w:lsdException w:name="toc 9" w:uiPriority="39"/>
-    <w:lsdException w:name="caption" w:uiPriority="35" w:qFormat="1"/>
-    <w:lsdException w:name="Title" w:semiHidden="0" w:uiPriority="10" w:unhideWhenUsed="0" w:qFormat="1"/>
-    <w:lsdException w:name="Default Paragraph Font" w:uiPriority="1"/>
-    <w:lsdException w:name="Subtitle" w:semiHidden="0" w:uiPriority="11" w:unhideWhenUsed="0" w:qFormat="1"/>
-    <w:lsdException w:name="Strong" w:semiHidden="0" w:uiPriority="22" w:unhideWhenUsed="0" w:qFormat="1"/>
-    <w:lsdException w:name="Emphasis" w:semiHidden="0" w:uiPriority="20" w:unhideWhenUsed="0" w:qFormat="1"/>
-    <w:lsdException w:name="Table Grid" w:semiHidden="0" w:uiPriority="59" w:unhideWhenUsed="0"/>
-    <w:lsdException w:name="Placeholder Text" w:unhideWhenUsed="0"/>
-    <w:lsdException w:name="No Spacing" w:semiHidden="0" w:uiPriority="1" w:unhideWhenUsed="0" w:qFormat="1"/>
-    <w:lsdException w:name="Light Shading" w:semiHidden="0" w:uiPriority="60" w:unhideWhenUsed="0"/>
-    <w:lsdException w:name="Light List" w:semiHidden="0" w:uiPriority="61" w:unhideWhenUsed="0"/>
-    <w:lsdException w:name="Light Grid" w:semiHidden="0" w:uiPriority="62" w:unhideWhenUsed="0"/>
-    <w:lsdException w:name="Medium Shading 1" w:semiHidden="0" w:uiPriority="63" w:unhideWhenUsed="0"/>
-    <w:lsdException w:name="Medium Shading 2" w:semiHidden="0" w:uiPriority="64" w:unhideWhenUsed="0"/>
-    <w:lsdException w:name="Medium List 1" w:semiHidden="0" w:uiPriority="65" w:unhideWhenUsed="0"/>
-    <w:lsdException w:name="Medium List 2" w:semiHidden="0" w:uiPriority="66" w:unhideWhenUsed="0"/>
-    <w:lsdException w:name="Medium Grid 1" w:semiHidden="0" w:uiPriority="67" w:unhideWhenUsed="0"/>
-    <w:lsdException w:name="Medium Grid 2" w:semiHidden="0" w:uiPriority="68" w:unhideWhenUsed="0"/>
-    <w:lsdException w:name="Medium Grid 3" w:semiHidden="0" w:uiPriority="69" w:unhideWhenUsed="0"/>
-    <w:lsdException w:name="Dark List" w:semiHidden="0" w:uiPriority="70" w:unhideWhenUsed="0"/>
-    <w:lsdException w:name="Colorful Shading" w:semiHidden="0" w:uiPriority="71" w:unhideWhenUsed="0"/>
-    <w:lsdException w:name="Colorful List" w:semiHidden="0" w:uiPriority="72" w:unhideWhenUsed="0"/>
-    <w:lsdException w:name="Colorful Grid" w:semiHidden="0" w:uiPriority="73" w:unhideWhenUsed="0"/>
-    <w:lsdException w:name="Light Shading Accent 1" w:semiHidden="0" w:uiPriority="60" w:unhideWhenUsed="0"/>
-    <w:lsdException w:name="Light List Accent 1" w:semiHidden="0" w:uiPriority="61" w:unhideWhenUsed="0"/>
-    <w:lsdException w:name="Light Grid Accent 1" w:semiHidden="0" w:uiPriority="62" w:unhideWhenUsed="0"/>
-    <w:lsdException w:name="Medium Shading 1 Accent 1" w:semiHidden="0" w:uiPriority="63" w:unhideWhenUsed="0"/>
-    <w:lsdException w:name="Medium Shading 2 Accent 1" w:semiHidden="0" w:uiPriority="64" w:unhideWhenUsed="0"/>
-    <w:lsdException w:name="Medium List 1 Accent 1" w:semiHidden="0" w:uiPriority="65" w:unhideWhenUsed="0"/>
-    <w:lsdException w:name="Revision" w:unhideWhenUsed="0"/>
-    <w:lsdException w:name="List Paragraph" w:semiHidden="0" w:uiPriority="34" w:unhideWhenUsed="0" w:qFormat="1"/>
-    <w:lsdException w:name="Quote" w:semiHidden="0" w:uiPriority="29" w:unhideWhenUsed="0" w:qFormat="1"/>
-    <w:lsdException w:name="Intense Quote" w:semiHidden="0" w:uiPriority="30" w:unhideWhenUsed="0" w:qFormat="1"/>
-    <w:lsdException w:name="Medium List 2 Accent 1" w:semiHidden="0" w:uiPriority="66" w:unhideWhenUsed="0"/>
-    <w:lsdException w:name="Medium Grid 1 Accent 1" w:semiHidden="0" w:uiPriority="67" w:unhideWhenUsed="0"/>
-    <w:lsdException w:name="Medium Grid 2 Accent 1" w:semiHidden="0" w:uiPriority="68" w:unhideWhenUsed="0"/>
-    <w:lsdException w:name="Medium Grid 3 Accent 1" w:semiHidden="0" w:uiPriority="69" w:unhideWhenUsed="0"/>
-    <w:lsdException w:name="Dark List Accent 1" w:semiHidden="0" w:uiPriority="70" w:unhideWhenUsed="0"/>
-    <w:lsdException w:name="Colorful Shading Accent 1" w:semiHidden="0" w:uiPriority="71" w:unhideWhenUsed="0"/>
-    <w:lsdException w:name="Colorful List Accent 1" w:semiHidden="0" w:uiPriority="72" w:unhideWhenUsed="0"/>
-    <w:lsdException w:name="Colorful Grid Accent 1" w:semiHidden="0" w:uiPriority="73" w:unhideWhenUsed="0"/>
-    <w:lsdException w:name="Light Shading Accent 2" w:semiHidden="0" w:uiPriority="60" w:unhideWhenUsed="0"/>
-    <w:lsdException w:name="Light List Accent 2" w:semiHidden="0" w:uiPriority="61" w:unhideWhenUsed="0"/>
-    <w:lsdException w:name="Light Grid Accent 2" w:semiHidden="0" w:uiPriority="62" w:unhideWhenUsed="0"/>
-    <w:lsdException w:name="Medium Shading 1 Accent 2" w:semiHidden="0" w:uiPriority="63" w:unhideWhenUsed="0"/>
-    <w:lsdException w:name="Medium Shading 2 Accent 2" w:semiHidden="0" w:uiPriority="64" w:unhideWhenUsed="0"/>
-    <w:lsdException w:name="Medium List 1 Accent 2" w:semiHidden="0" w:uiPriority="65" w:unhideWhenUsed="0"/>
-    <w:lsdException w:name="Medium List 2 Accent 2" w:semiHidden="0" w:uiPriority="66" w:unhideWhenUsed="0"/>
-    <w:lsdException w:name="Medium Grid 1 Accent 2" w:semiHidden="0" w:uiPriority="67" w:unhideWhenUsed="0"/>
-    <w:lsdException w:name="Medium Grid 2 Accent 2" w:semiHidden="0" w:uiPriority="68" w:unhideWhenUsed="0"/>
-    <w:lsdException w:name="Medium Grid 3 Accent 2" w:semiHidden="0" w:uiPriority="69" w:unhideWhenUsed="0"/>
-    <w:lsdException w:name="Dark List Accent 2" w:semiHidden="0" w:uiPriority="70" w:unhideWhenUsed="0"/>
-    <w:lsdException w:name="Colorful Shading Accent 2" w:semiHidden="0" w:uiPriority="71" w:unhideWhenUsed="0"/>
-    <w:lsdException w:name="Colorful List Accent 2" w:semiHidden="0" w:uiPriority="72" w:unhideWhenUsed="0"/>
-    <w:lsdException w:name="Colorful Grid Accent 2" w:semiHidden="0" w:uiPriority="73" w:unhideWhenUsed="0"/>
-    <w:lsdException w:name="Light Shading Accent 3" w:semiHidden="0" w:uiPriority="60" w:unhideWhenUsed="0"/>
-    <w:lsdException w:name="Light List Accent 3" w:semiHidden="0" w:uiPriority="61" w:unhideWhenUsed="0"/>
-    <w:lsdException w:name="Light Grid Accent 3" w:semiHidden="0" w:uiPriority="62" w:unhideWhenUsed="0"/>
-    <w:lsdException w:name="Medium Shading 1 Accent 3" w:semiHidden="0" w:uiPriority="63" w:unhideWhenUsed="0"/>
-    <w:lsdException w:name="Medium Shading 2 Accent 3" w:semiHidden="0" w:uiPriority="64" w:unhideWhenUsed="0"/>
-    <w:lsdException w:name="Medium List 1 Accent 3" w:semiHidden="0" w:uiPriority="65" w:unhideWhenUsed="0"/>
-    <w:lsdException w:name="Medium List 2 Accent 3" w:semiHidden="0" w:uiPriority="66" w:unhideWhenUsed="0"/>
-    <w:lsdException w:name="Medium Grid 1 Accent 3" w:semiHidden="0" w:uiPriority="67" w:unhideWhenUsed="0"/>
-    <w:lsdException w:name="Medium Grid 2 Accent 3" w:semiHidden="0" w:uiPriority="68" w:unhideWhenUsed="0"/>
-    <w:lsdException w:name="Medium Grid 3 Accent 3" w:semiHidden="0" w:uiPriority="69" w:unhideWhenUsed="0"/>
-    <w:lsdException w:name="Dark List Accent 3" w:semiHidden="0" w:uiPriority="70" w:unhideWhenUsed="0"/>
-    <w:lsdException w:name="Colorful Shading Accent 3" w:semiHidden="0" w:uiPriority="71" w:unhideWhenUsed="0"/>
-    <w:lsdException w:name="Colorful List Accent 3" w:semiHidden="0" w:uiPriority="72" w:unhideWhenUsed="0"/>
-    <w:lsdException w:name="Colorful Grid Accent 3" w:semiHidden="0" w:uiPriority="73" w:unhideWhenUsed="0"/>
-    <w:lsdException w:name="Light Shading Accent 4" w:semiHidden="0" w:uiPriority="60" w:unhideWhenUsed="0"/>
-    <w:lsdException w:name="Light List Accent 4" w:semiHidden="0" w:uiPriority="61" w:unhideWhenUsed="0"/>
-    <w:lsdException w:name="Light Grid Accent 4" w:semiHidden="0" w:uiPriority="62" w:unhideWhenUsed="0"/>
-    <w:lsdException w:name="Medium Shading 1 Accent 4" w:semiHidden="0" w:uiPriority="63" w:unhideWhenUsed="0"/>
-    <w:lsdException w:name="Medium Shading 2 Accent 4" w:semiHidden="0" w:uiPriority="64" w:unhideWhenUsed="0"/>
-    <w:lsdException w:name="Medium List 1 Accent 4" w:semiHidden="0" w:uiPriority="65" w:unhideWhenUsed="0"/>
-    <w:lsdException w:name="Medium List 2 Accent 4" w:semiHidden="0" w:uiPriority="66" w:unhideWhenUsed="0"/>
-    <w:lsdException w:name="Medium Grid 1 Accent 4" w:semiHidden="0" w:uiPriority="67" w:unhideWhenUsed="0"/>
-    <w:lsdException w:name="Medium Grid 2 Accent 4" w:semiHidden="0" w:uiPriority="68" w:unhideWhenUsed="0"/>
-    <w:lsdException w:name="Medium Grid 3 Accent 4" w:semiHidden="0" w:uiPriority="69" w:unhideWhenUsed="0"/>
-    <w:lsdException w:name="Dark List Accent 4" w:semiHidden="0" w:uiPriority="70" w:unhideWhenUsed="0"/>
-    <w:lsdException w:name="Colorful Shading Accent 4" w:semiHidden="0" w:uiPriority="71" w:unhideWhenUsed="0"/>
-    <w:lsdException w:name="Colorful List Accent 4" w:semiHidden="0" w:uiPriority="72" w:unhideWhenUsed="0"/>
-    <w:lsdException w:name="Colorful Grid Accent 4" w:semiHidden="0" w:uiPriority="73" w:unhideWhenUsed="0"/>
-    <w:lsdException w:name="Light Shading Accent 5" w:semiHidden="0" w:uiPriority="60" w:unhideWhenUsed="0"/>
-    <w:lsdException w:name="Light List Accent 5" w:semiHidden="0" w:uiPriority="61" w:unhideWhenUsed="0"/>
-    <w:lsdException w:name="Light Grid Accent 5" w:semiHidden="0" w:uiPriority="62" w:unhideWhenUsed="0"/>
-    <w:lsdException w:name="Medium Shading 1 Accent 5" w:semiHidden="0" w:uiPriority="63" w:unhideWhenUsed="0"/>
-    <w:lsdException w:name="Medium Shading 2 Accent 5" w:semiHidden="0" w:uiPriority="64" w:unhideWhenUsed="0"/>
-    <w:lsdException w:name="Medium List 1 Accent 5" w:semiHidden="0" w:uiPriority="65" w:unhideWhenUsed="0"/>
-    <w:lsdException w:name="Medium List 2 Accent 5" w:semiHidden="0" w:uiPriority="66" w:unhideWhenUsed="0"/>
-    <w:lsdException w:name="Medium Grid 1 Accent 5" w:semiHidden="0" w:uiPriority="67" w:unhideWhenUsed="0"/>
-    <w:lsdException w:name="Medium Grid 2 Accent 5" w:semiHidden="0" w:uiPriority="68" w:unhideWhenUsed="0"/>
-    <w:lsdException w:name="Medium Grid 3 Accent 5" w:semiHidden="0" w:uiPriority="69" w:unhideWhenUsed="0"/>
-    <w:lsdException w:name="Dark List Accent 5" w:semiHidden="0" w:uiPriority="70" w:unhideWhenUsed="0"/>
-    <w:lsdException w:name="Colorful Shading Accent 5" w:semiHidden="0" w:uiPriority="71" w:unhideWhenUsed="0"/>
-    <w:lsdException w:name="Colorful List Accent 5" w:semiHidden="0" w:uiPriority="72" w:unhideWhenUsed="0"/>
-    <w:lsdException w:name="Colorful Grid Accent 5" w:semiHidden="0" w:uiPriority="73" w:unhideWhenUsed="0"/>
-    <w:lsdException w:name="Light Shading Accent 6" w:semiHidden="0" w:uiPriority="60" w:unhideWhenUsed="0"/>
-    <w:lsdException w:name="Light List Accent 6" w:semiHidden="0" w:uiPriority="61" w:unhideWhenUsed="0"/>
-    <w:lsdException w:name="Light Grid Accent 6" w:semiHidden="0" w:uiPriority="62" w:unhideWhenUsed="0"/>
-    <w:lsdException w:name="Medium Shading 1 Accent 6" w:semiHidden="0" w:uiPriority="63" w:unhideWhenUsed="0"/>
-    <w:lsdException w:name="Medium Shading 2 Accent 6" w:semiHidden="0" w:uiPriority="64" w:unhideWhenUsed="0"/>
-    <w:lsdException w:name="Medium List 1 Accent 6" w:semiHidden="0" w:uiPriority="65" w:unhideWhenUsed="0"/>
-    <w:lsdException w:name="Medium List 2 Accent 6" w:semiHidden="0" w:uiPriority="66" w:unhideWhenUsed="0"/>
-    <w:lsdException w:name="Medium Grid 1 Accent 6" w:semiHidden="0" w:uiPriority="67" w:unhideWhenUsed="0"/>
-    <w:lsdException w:name="Medium Grid 2 Accent 6" w:semiHidden="0" w:uiPriority="68" w:unhideWhenUsed="0"/>
-    <w:lsdException w:name="Medium Grid 3 Accent 6" w:semiHidden="0" w:uiPriority="69" w:unhideWhenUsed="0"/>
-    <w:lsdException w:name="Dark List Accent 6" w:semiHidden="0" w:uiPriority="70" w:unhideWhenUsed="0"/>
-    <w:lsdException w:name="Colorful Shading Accent 6" w:semiHidden="0" w:uiPriority="71" w:unhideWhenUsed="0"/>
-    <w:lsdException w:name="Colorful List Accent 6" w:semiHidden="0" w:uiPriority="72" w:unhideWhenUsed="0"/>
-    <w:lsdException w:name="Colorful Grid Accent 6" w:semiHidden="0" w:uiPriority="73" w:unhideWhenUsed="0"/>
-    <w:lsdException w:name="Subtle Emphasis" w:semiHidden="0" w:uiPriority="19" w:unhideWhenUsed="0" w:qFormat="1"/>
-    <w:lsdException w:name="Intense Emphasis" w:semiHidden="0" w:uiPriority="21" w:unhideWhenUsed="0" w:qFormat="1"/>
-    <w:lsdException w:name="Subtle Reference" w:semiHidden="0" w:uiPriority="31" w:unhideWhenUsed="0" w:qFormat="1"/>
-    <w:lsdException w:name="Intense Reference" w:semiHidden="0" w:uiPriority="32" w:unhideWhenUsed="0" w:qFormat="1"/>
-    <w:lsdException w:name="Book Title" w:semiHidden="0" w:uiPriority="33" w:unhideWhenUsed="0" w:qFormat="1"/>
-    <w:lsdException w:name="Bibliography" w:uiPriority="37"/>
-    <w:lsdException w:name="TOC Heading" w:uiPriority="39" w:qFormat="1"/>
-  </w:latentStyles>
-  <w:style w:type="paragraph" w:default="1" w:styleId="Normal">
-    <w:name w:val="Normal"/>
-    <w:qFormat/>
-  </w:style>
-  <w:style w:type="character" w:default="1" w:styleId="Fuentedeprrafopredeter">
-    <w:name w:val="Default Paragraph Font"/>
-    <w:uiPriority w:val="1"/>
-    <w:semiHidden/>
-    <w:unhideWhenUsed/>
-  </w:style>
-  <w:style w:type="table" w:default="1" w:styleId="Tablanormal">
-    <w:name w:val="Normal Table"/>
-    <w:uiPriority w:val="99"/>
-    <w:semiHidden/>
-    <w:unhideWhenUsed/>
-    <w:tblPr>
-      <w:tblInd w:w="0" w:type="dxa"/>
-      <w:tblCellMar>
-        <w:top w:w="0" w:type="dxa"/>
-        <w:left w:w="108" w:type="dxa"/>
-        <w:bottom w:w="0" w:type="dxa"/>
-        <w:right w:w="108" w:type="dxa"/>
-      </w:tblCellMar>
-    </w:tblPr>
-  </w:style>
-  <w:style w:type="numbering" w:default="1" w:styleId="Sinlista">
-    <w:name w:val="No List"/>
-    <w:uiPriority w:val="99"/>
-    <w:semiHidden/>
-    <w:unhideWhenUsed/>
-  </w:style>
-  <w:style w:type="paragraph" w:customStyle="1" w:styleId="5D8F9EA62B2F42FA991A6A287F401AF0">
-    <w:name w:val="5D8F9EA62B2F42FA991A6A287F401AF0"/>
-    <w:rsid w:val="00D27771"/>
-  </w:style>
-  <w:style w:type="paragraph" w:customStyle="1" w:styleId="3E67697AAC1C406891EDA7B0C2594D06">
-    <w:name w:val="3E67697AAC1C406891EDA7B0C2594D06"/>
-    <w:rsid w:val="00D27771"/>
-  </w:style>
-  <w:style w:type="paragraph" w:customStyle="1" w:styleId="1B88D809DC9F484C84A98918D324A123">
-    <w:name w:val="1B88D809DC9F484C84A98918D324A123"/>
-    <w:rsid w:val="00D27771"/>
-  </w:style>
-  <w:style w:type="paragraph" w:customStyle="1" w:styleId="33F0317543224F3D8694F773A25EC91C">
-    <w:name w:val="33F0317543224F3D8694F773A25EC91C"/>
-    <w:rsid w:val="00D27771"/>
-  </w:style>
-  <w:style w:type="paragraph" w:customStyle="1" w:styleId="7988BE44A80840E2A2E13E65A5CDEB11">
-    <w:name w:val="7988BE44A80840E2A2E13E65A5CDEB11"/>
-    <w:rsid w:val="00D27771"/>
-  </w:style>
-</w:styles>
-</file>
-
-<file path=word/glossary/stylesWithEffects.xml><?xml version="1.0" encoding="utf-8"?>
-<w:styles xmlns:wpc="http://schemas.microsoft.com/office/word/2010/wordprocessingCanvas" xmlns:mc="http://schemas.openxmlformats.org/markup-compatibility/2006" xmlns:o="urn:schemas-microsoft-com:office:office" xmlns:r="http://schemas.openxmlformats.org/officeDocument/2006/relationships" xmlns:m="http://schemas.openxmlformats.org/officeDocument/2006/math" xmlns:v="urn:schemas-microsoft-com:vml" xmlns:wp14="http://schemas.microsoft.com/office/word/2010/wordprocessingDrawing" xmlns:wp="http://schemas.openxmlformats.org/drawingml/2006/wordprocessingDrawing" xmlns:w10="urn:schemas-microsoft-com:office:word" xmlns:w="http://schemas.openxmlformats.org/wordprocessingml/2006/main" xmlns:w14="http://schemas.microsoft.com/office/word/2010/wordml" xmlns:wpg="http://schemas.microsoft.com/office/word/2010/wordprocessingGroup" xmlns:wpi="http://schemas.microsoft.com/office/word/2010/wordprocessingInk" xmlns:wne="http://schemas.microsoft.com/office/word/2006/wordml" xmlns:wps="http://schemas.microsoft.com/office/word/2010/wordprocessingShape" mc:Ignorable="w14 wp14">
-  <w:docDefaults>
-    <w:rPrDefault>
-      <w:rPr>
-        <w:rFonts w:asciiTheme="minorHAnsi" w:eastAsiaTheme="minorEastAsia" w:hAnsiTheme="minorHAnsi" w:cstheme="minorBidi"/>
-        <w:sz w:val="22"/>
-        <w:szCs w:val="22"/>
-        <w:lang w:val="es-MX" w:eastAsia="es-MX" w:bidi="ar-SA"/>
-      </w:rPr>
-    </w:rPrDefault>
-    <w:pPrDefault>
-      <w:pPr>
-        <w:spacing w:after="200" w:line="276" w:lineRule="auto"/>
-      </w:pPr>
-    </w:pPrDefault>
-  </w:docDefaults>
-  <w:latentStyles w:defLockedState="0" w:defUIPriority="99" w:defSemiHidden="1" w:defUnhideWhenUsed="1" w:defQFormat="0" w:count="267">
-    <w:lsdException w:name="Normal" w:semiHidden="0" w:uiPriority="0" w:unhideWhenUsed="0" w:qFormat="1"/>
-    <w:lsdException w:name="heading 1" w:semiHidden="0" w:uiPriority="9" w:unhideWhenUsed="0" w:qFormat="1"/>
-    <w:lsdException w:name="heading 2" w:uiPriority="9" w:qFormat="1"/>
-    <w:lsdException w:name="heading 3" w:uiPriority="9" w:qFormat="1"/>
-    <w:lsdException w:name="heading 4" w:uiPriority="9" w:qFormat="1"/>
-    <w:lsdException w:name="heading 5" w:uiPriority="9" w:qFormat="1"/>
-    <w:lsdException w:name="heading 6" w:uiPriority="9" w:qFormat="1"/>
-    <w:lsdException w:name="heading 7" w:uiPriority="9" w:qFormat="1"/>
-    <w:lsdException w:name="heading 8" w:uiPriority="9" w:qFormat="1"/>
-    <w:lsdException w:name="heading 9" w:uiPriority="9" w:qFormat="1"/>
-    <w:lsdException w:name="toc 1" w:uiPriority="39"/>
-    <w:lsdException w:name="toc 2" w:uiPriority="39"/>
-    <w:lsdException w:name="toc 3" w:uiPriority="39"/>
-    <w:lsdException w:name="toc 4" w:uiPriority="39"/>
-    <w:lsdException w:name="toc 5" w:uiPriority="39"/>
-    <w:lsdException w:name="toc 6" w:uiPriority="39"/>
-    <w:lsdException w:name="toc 7" w:uiPriority="39"/>
-    <w:lsdException w:name="toc 8" w:uiPriority="39"/>
-    <w:lsdException w:name="toc 9" w:uiPriority="39"/>
-    <w:lsdException w:name="caption" w:uiPriority="35" w:qFormat="1"/>
-    <w:lsdException w:name="Title" w:semiHidden="0" w:uiPriority="10" w:unhideWhenUsed="0" w:qFormat="1"/>
-    <w:lsdException w:name="Default Paragraph Font" w:uiPriority="1"/>
-    <w:lsdException w:name="Subtitle" w:semiHidden="0" w:uiPriority="11" w:unhideWhenUsed="0" w:qFormat="1"/>
-    <w:lsdException w:name="Strong" w:semiHidden="0" w:uiPriority="22" w:unhideWhenUsed="0" w:qFormat="1"/>
-    <w:lsdException w:name="Emphasis" w:semiHidden="0" w:uiPriority="20" w:unhideWhenUsed="0" w:qFormat="1"/>
-    <w:lsdException w:name="Table Grid" w:semiHidden="0" w:uiPriority="59" w:unhideWhenUsed="0"/>
-    <w:lsdException w:name="Placeholder Text" w:unhideWhenUsed="0"/>
-    <w:lsdException w:name="No Spacing" w:semiHidden="0" w:uiPriority="1" w:unhideWhenUsed="0" w:qFormat="1"/>
-    <w:lsdException w:name="Light Shading" w:semiHidden="0" w:uiPriority="60" w:unhideWhenUsed="0"/>
-    <w:lsdException w:name="Light List" w:semiHidden="0" w:uiPriority="61" w:unhideWhenUsed="0"/>
-    <w:lsdException w:name="Light Grid" w:semiHidden="0" w:uiPriority="62" w:unhideWhenUsed="0"/>
-    <w:lsdException w:name="Medium Shading 1" w:semiHidden="0" w:uiPriority="63" w:unhideWhenUsed="0"/>
-    <w:lsdException w:name="Medium Shading 2" w:semiHidden="0" w:uiPriority="64" w:unhideWhenUsed="0"/>
-    <w:lsdException w:name="Medium List 1" w:semiHidden="0" w:uiPriority="65" w:unhideWhenUsed="0"/>
-    <w:lsdException w:name="Medium List 2" w:semiHidden="0" w:uiPriority="66" w:unhideWhenUsed="0"/>
-    <w:lsdException w:name="Medium Grid 1" w:semiHidden="0" w:uiPriority="67" w:unhideWhenUsed="0"/>
-    <w:lsdException w:name="Medium Grid 2" w:semiHidden="0" w:uiPriority="68" w:unhideWhenUsed="0"/>
-    <w:lsdException w:name="Medium Grid 3" w:semiHidden="0" w:uiPriority="69" w:unhideWhenUsed="0"/>
-    <w:lsdException w:name="Dark List" w:semiHidden="0" w:uiPriority="70" w:unhideWhenUsed="0"/>
-    <w:lsdException w:name="Colorful Shading" w:semiHidden="0" w:uiPriority="71" w:unhideWhenUsed="0"/>
-    <w:lsdException w:name="Colorful List" w:semiHidden="0" w:uiPriority="72" w:unhideWhenUsed="0"/>
-    <w:lsdException w:name="Colorful Grid" w:semiHidden="0" w:uiPriority="73" w:unhideWhenUsed="0"/>
-    <w:lsdException w:name="Light Shading Accent 1" w:semiHidden="0" w:uiPriority="60" w:unhideWhenUsed="0"/>
-    <w:lsdException w:name="Light List Accent 1" w:semiHidden="0" w:uiPriority="61" w:unhideWhenUsed="0"/>
-    <w:lsdException w:name="Light Grid Accent 1" w:semiHidden="0" w:uiPriority="62" w:unhideWhenUsed="0"/>
-    <w:lsdException w:name="Medium Shading 1 Accent 1" w:semiHidden="0" w:uiPriority="63" w:unhideWhenUsed="0"/>
-    <w:lsdException w:name="Medium Shading 2 Accent 1" w:semiHidden="0" w:uiPriority="64" w:unhideWhenUsed="0"/>
-    <w:lsdException w:name="Medium List 1 Accent 1" w:semiHidden="0" w:uiPriority="65" w:unhideWhenUsed="0"/>
-    <w:lsdException w:name="Revision" w:unhideWhenUsed="0"/>
-    <w:lsdException w:name="List Paragraph" w:semiHidden="0" w:uiPriority="34" w:unhideWhenUsed="0" w:qFormat="1"/>
-    <w:lsdException w:name="Quote" w:semiHidden="0" w:uiPriority="29" w:unhideWhenUsed="0" w:qFormat="1"/>
-    <w:lsdException w:name="Intense Quote" w:semiHidden="0" w:uiPriority="30" w:unhideWhenUsed="0" w:qFormat="1"/>
-    <w:lsdException w:name="Medium List 2 Accent 1" w:semiHidden="0" w:uiPriority="66" w:unhideWhenUsed="0"/>
-    <w:lsdException w:name="Medium Grid 1 Accent 1" w:semiHidden="0" w:uiPriority="67" w:unhideWhenUsed="0"/>
-    <w:lsdException w:name="Medium Grid 2 Accent 1" w:semiHidden="0" w:uiPriority="68" w:unhideWhenUsed="0"/>
-    <w:lsdException w:name="Medium Grid 3 Accent 1" w:semiHidden="0" w:uiPriority="69" w:unhideWhenUsed="0"/>
-    <w:lsdException w:name="Dark List Accent 1" w:semiHidden="0" w:uiPriority="70" w:unhideWhenUsed="0"/>
-    <w:lsdException w:name="Colorful Shading Accent 1" w:semiHidden="0" w:uiPriority="71" w:unhideWhenUsed="0"/>
-    <w:lsdException w:name="Colorful List Accent 1" w:semiHidden="0" w:uiPriority="72" w:unhideWhenUsed="0"/>
-    <w:lsdException w:name="Colorful Grid Accent 1" w:semiHidden="0" w:uiPriority="73" w:unhideWhenUsed="0"/>
-    <w:lsdException w:name="Light Shading Accent 2" w:semiHidden="0" w:uiPriority="60" w:unhideWhenUsed="0"/>
-    <w:lsdException w:name="Light List Accent 2" w:semiHidden="0" w:uiPriority="61" w:unhideWhenUsed="0"/>
-    <w:lsdException w:name="Light Grid Accent 2" w:semiHidden="0" w:uiPriority="62" w:unhideWhenUsed="0"/>
-    <w:lsdException w:name="Medium Shading 1 Accent 2" w:semiHidden="0" w:uiPriority="63" w:unhideWhenUsed="0"/>
-    <w:lsdException w:name="Medium Shading 2 Accent 2" w:semiHidden="0" w:uiPriority="64" w:unhideWhenUsed="0"/>
-    <w:lsdException w:name="Medium List 1 Accent 2" w:semiHidden="0" w:uiPriority="65" w:unhideWhenUsed="0"/>
-    <w:lsdException w:name="Medium List 2 Accent 2" w:semiHidden="0" w:uiPriority="66" w:unhideWhenUsed="0"/>
-    <w:lsdException w:name="Medium Grid 1 Accent 2" w:semiHidden="0" w:uiPriority="67" w:unhideWhenUsed="0"/>
-    <w:lsdException w:name="Medium Grid 2 Accent 2" w:semiHidden="0" w:uiPriority="68" w:unhideWhenUsed="0"/>
-    <w:lsdException w:name="Medium Grid 3 Accent 2" w:semiHidden="0" w:uiPriority="69" w:unhideWhenUsed="0"/>
-    <w:lsdException w:name="Dark List Accent 2" w:semiHidden="0" w:uiPriority="70" w:unhideWhenUsed="0"/>
-    <w:lsdException w:name="Colorful Shading Accent 2" w:semiHidden="0" w:uiPriority="71" w:unhideWhenUsed="0"/>
-    <w:lsdException w:name="Colorful List Accent 2" w:semiHidden="0" w:uiPriority="72" w:unhideWhenUsed="0"/>
-    <w:lsdException w:name="Colorful Grid Accent 2" w:semiHidden="0" w:uiPriority="73" w:unhideWhenUsed="0"/>
-    <w:lsdException w:name="Light Shading Accent 3" w:semiHidden="0" w:uiPriority="60" w:unhideWhenUsed="0"/>
-    <w:lsdException w:name="Light List Accent 3" w:semiHidden="0" w:uiPriority="61" w:unhideWhenUsed="0"/>
-    <w:lsdException w:name="Light Grid Accent 3" w:semiHidden="0" w:uiPriority="62" w:unhideWhenUsed="0"/>
-    <w:lsdException w:name="Medium Shading 1 Accent 3" w:semiHidden="0" w:uiPriority="63" w:unhideWhenUsed="0"/>
-    <w:lsdException w:name="Medium Shading 2 Accent 3" w:semiHidden="0" w:uiPriority="64" w:unhideWhenUsed="0"/>
-    <w:lsdException w:name="Medium List 1 Accent 3" w:semiHidden="0" w:uiPriority="65" w:unhideWhenUsed="0"/>
-    <w:lsdException w:name="Medium List 2 Accent 3" w:semiHidden="0" w:uiPriority="66" w:unhideWhenUsed="0"/>
-    <w:lsdException w:name="Medium Grid 1 Accent 3" w:semiHidden="0" w:uiPriority="67" w:unhideWhenUsed="0"/>
-    <w:lsdException w:name="Medium Grid 2 Accent 3" w:semiHidden="0" w:uiPriority="68" w:unhideWhenUsed="0"/>
-    <w:lsdException w:name="Medium Grid 3 Accent 3" w:semiHidden="0" w:uiPriority="69" w:unhideWhenUsed="0"/>
-    <w:lsdException w:name="Dark List Accent 3" w:semiHidden="0" w:uiPriority="70" w:unhideWhenUsed="0"/>
-    <w:lsdException w:name="Colorful Shading Accent 3" w:semiHidden="0" w:uiPriority="71" w:unhideWhenUsed="0"/>
-    <w:lsdException w:name="Colorful List Accent 3" w:semiHidden="0" w:uiPriority="72" w:unhideWhenUsed="0"/>
-    <w:lsdException w:name="Colorful Grid Accent 3" w:semiHidden="0" w:uiPriority="73" w:unhideWhenUsed="0"/>
-    <w:lsdException w:name="Light Shading Accent 4" w:semiHidden="0" w:uiPriority="60" w:unhideWhenUsed="0"/>
-    <w:lsdException w:name="Light List Accent 4" w:semiHidden="0" w:uiPriority="61" w:unhideWhenUsed="0"/>
-    <w:lsdException w:name="Light Grid Accent 4" w:semiHidden="0" w:uiPriority="62" w:unhideWhenUsed="0"/>
-    <w:lsdException w:name="Medium Shading 1 Accent 4" w:semiHidden="0" w:uiPriority="63" w:unhideWhenUsed="0"/>
-    <w:lsdException w:name="Medium Shading 2 Accent 4" w:semiHidden="0" w:uiPriority="64" w:unhideWhenUsed="0"/>
-    <w:lsdException w:name="Medium List 1 Accent 4" w:semiHidden="0" w:uiPriority="65" w:unhideWhenUsed="0"/>
-    <w:lsdException w:name="Medium List 2 Accent 4" w:semiHidden="0" w:uiPriority="66" w:unhideWhenUsed="0"/>
-    <w:lsdException w:name="Medium Grid 1 Accent 4" w:semiHidden="0" w:uiPriority="67" w:unhideWhenUsed="0"/>
-    <w:lsdException w:name="Medium Grid 2 Accent 4" w:semiHidden="0" w:uiPriority="68" w:unhideWhenUsed="0"/>
-    <w:lsdException w:name="Medium Grid 3 Accent 4" w:semiHidden="0" w:uiPriority="69" w:unhideWhenUsed="0"/>
-    <w:lsdException w:name="Dark List Accent 4" w:semiHidden="0" w:uiPriority="70" w:unhideWhenUsed="0"/>
-    <w:lsdException w:name="Colorful Shading Accent 4" w:semiHidden="0" w:uiPriority="71" w:unhideWhenUsed="0"/>
-    <w:lsdException w:name="Colorful List Accent 4" w:semiHidden="0" w:uiPriority="72" w:unhideWhenUsed="0"/>
-    <w:lsdException w:name="Colorful Grid Accent 4" w:semiHidden="0" w:uiPriority="73" w:unhideWhenUsed="0"/>
-    <w:lsdException w:name="Light Shading Accent 5" w:semiHidden="0" w:uiPriority="60" w:unhideWhenUsed="0"/>
-    <w:lsdException w:name="Light List Accent 5" w:semiHidden="0" w:uiPriority="61" w:unhideWhenUsed="0"/>
-    <w:lsdException w:name="Light Grid Accent 5" w:semiHidden="0" w:uiPriority="62" w:unhideWhenUsed="0"/>
-    <w:lsdException w:name="Medium Shading 1 Accent 5" w:semiHidden="0" w:uiPriority="63" w:unhideWhenUsed="0"/>
-    <w:lsdException w:name="Medium Shading 2 Accent 5" w:semiHidden="0" w:uiPriority="64" w:unhideWhenUsed="0"/>
-    <w:lsdException w:name="Medium List 1 Accent 5" w:semiHidden="0" w:uiPriority="65" w:unhideWhenUsed="0"/>
-    <w:lsdException w:name="Medium List 2 Accent 5" w:semiHidden="0" w:uiPriority="66" w:unhideWhenUsed="0"/>
-    <w:lsdException w:name="Medium Grid 1 Accent 5" w:semiHidden="0" w:uiPriority="67" w:unhideWhenUsed="0"/>
-    <w:lsdException w:name="Medium Grid 2 Accent 5" w:semiHidden="0" w:uiPriority="68" w:unhideWhenUsed="0"/>
-    <w:lsdException w:name="Medium Grid 3 Accent 5" w:semiHidden="0" w:uiPriority="69" w:unhideWhenUsed="0"/>
-    <w:lsdException w:name="Dark List Accent 5" w:semiHidden="0" w:uiPriority="70" w:unhideWhenUsed="0"/>
-    <w:lsdException w:name="Colorful Shading Accent 5" w:semiHidden="0" w:uiPriority="71" w:unhideWhenUsed="0"/>
-    <w:lsdException w:name="Colorful List Accent 5" w:semiHidden="0" w:uiPriority="72" w:unhideWhenUsed="0"/>
-    <w:lsdException w:name="Colorful Grid Accent 5" w:semiHidden="0" w:uiPriority="73" w:unhideWhenUsed="0"/>
-    <w:lsdException w:name="Light Shading Accent 6" w:semiHidden="0" w:uiPriority="60" w:unhideWhenUsed="0"/>
-    <w:lsdException w:name="Light List Accent 6" w:semiHidden="0" w:uiPriority="61" w:unhideWhenUsed="0"/>
-    <w:lsdException w:name="Light Grid Accent 6" w:semiHidden="0" w:uiPriority="62" w:unhideWhenUsed="0"/>
-    <w:lsdException w:name="Medium Shading 1 Accent 6" w:semiHidden="0" w:uiPriority="63" w:unhideWhenUsed="0"/>
-    <w:lsdException w:name="Medium Shading 2 Accent 6" w:semiHidden="0" w:uiPriority="64" w:unhideWhenUsed="0"/>
-    <w:lsdException w:name="Medium List 1 Accent 6" w:semiHidden="0" w:uiPriority="65" w:unhideWhenUsed="0"/>
-    <w:lsdException w:name="Medium List 2 Accent 6" w:semiHidden="0" w:uiPriority="66" w:unhideWhenUsed="0"/>
-    <w:lsdException w:name="Medium Grid 1 Accent 6" w:semiHidden="0" w:uiPriority="67" w:unhideWhenUsed="0"/>
-    <w:lsdException w:name="Medium Grid 2 Accent 6" w:semiHidden="0" w:uiPriority="68" w:unhideWhenUsed="0"/>
-    <w:lsdException w:name="Medium Grid 3 Accent 6" w:semiHidden="0" w:uiPriority="69" w:unhideWhenUsed="0"/>
-    <w:lsdException w:name="Dark List Accent 6" w:semiHidden="0" w:uiPriority="70" w:unhideWhenUsed="0"/>
-    <w:lsdException w:name="Colorful Shading Accent 6" w:semiHidden="0" w:uiPriority="71" w:unhideWhenUsed="0"/>
-    <w:lsdException w:name="Colorful List Accent 6" w:semiHidden="0" w:uiPriority="72" w:unhideWhenUsed="0"/>
-    <w:lsdException w:name="Colorful Grid Accent 6" w:semiHidden="0" w:uiPriority="73" w:unhideWhenUsed="0"/>
-    <w:lsdException w:name="Subtle Emphasis" w:semiHidden="0" w:uiPriority="19" w:unhideWhenUsed="0" w:qFormat="1"/>
-    <w:lsdException w:name="Intense Emphasis" w:semiHidden="0" w:uiPriority="21" w:unhideWhenUsed="0" w:qFormat="1"/>
-    <w:lsdException w:name="Subtle Reference" w:semiHidden="0" w:uiPriority="31" w:unhideWhenUsed="0" w:qFormat="1"/>
-    <w:lsdException w:name="Intense Reference" w:semiHidden="0" w:uiPriority="32" w:unhideWhenUsed="0" w:qFormat="1"/>
-    <w:lsdException w:name="Book Title" w:semiHidden="0" w:uiPriority="33" w:unhideWhenUsed="0" w:qFormat="1"/>
-    <w:lsdException w:name="Bibliography" w:uiPriority="37"/>
-    <w:lsdException w:name="TOC Heading" w:uiPriority="39" w:qFormat="1"/>
-  </w:latentStyles>
-  <w:style w:type="paragraph" w:default="1" w:styleId="Normal">
-    <w:name w:val="Normal"/>
-    <w:qFormat/>
-  </w:style>
-  <w:style w:type="character" w:default="1" w:styleId="Fuentedeprrafopredeter">
-    <w:name w:val="Default Paragraph Font"/>
-    <w:uiPriority w:val="1"/>
-    <w:semiHidden/>
-    <w:unhideWhenUsed/>
-  </w:style>
-  <w:style w:type="table" w:default="1" w:styleId="Tablanormal">
-    <w:name w:val="Normal Table"/>
-    <w:uiPriority w:val="99"/>
-    <w:semiHidden/>
-    <w:unhideWhenUsed/>
-    <w:tblPr>
-      <w:tblInd w:w="0" w:type="dxa"/>
-      <w:tblCellMar>
-        <w:top w:w="0" w:type="dxa"/>
-        <w:left w:w="108" w:type="dxa"/>
-        <w:bottom w:w="0" w:type="dxa"/>
-        <w:right w:w="108" w:type="dxa"/>
-      </w:tblCellMar>
-    </w:tblPr>
-  </w:style>
-  <w:style w:type="numbering" w:default="1" w:styleId="Sinlista">
-    <w:name w:val="No List"/>
-    <w:uiPriority w:val="99"/>
-    <w:semiHidden/>
-    <w:unhideWhenUsed/>
-  </w:style>
-  <w:style w:type="paragraph" w:customStyle="1" w:styleId="5D8F9EA62B2F42FA991A6A287F401AF0">
-    <w:name w:val="5D8F9EA62B2F42FA991A6A287F401AF0"/>
-    <w:rsid w:val="00D27771"/>
-  </w:style>
-  <w:style w:type="paragraph" w:customStyle="1" w:styleId="3E67697AAC1C406891EDA7B0C2594D06">
-    <w:name w:val="3E67697AAC1C406891EDA7B0C2594D06"/>
-    <w:rsid w:val="00D27771"/>
-  </w:style>
-  <w:style w:type="paragraph" w:customStyle="1" w:styleId="1B88D809DC9F484C84A98918D324A123">
-    <w:name w:val="1B88D809DC9F484C84A98918D324A123"/>
-    <w:rsid w:val="00D27771"/>
-  </w:style>
-  <w:style w:type="paragraph" w:customStyle="1" w:styleId="33F0317543224F3D8694F773A25EC91C">
-    <w:name w:val="33F0317543224F3D8694F773A25EC91C"/>
-    <w:rsid w:val="00D27771"/>
-  </w:style>
-  <w:style w:type="paragraph" w:customStyle="1" w:styleId="7988BE44A80840E2A2E13E65A5CDEB11">
-    <w:name w:val="7988BE44A80840E2A2E13E65A5CDEB11"/>
-    <w:rsid w:val="00D27771"/>
-  </w:style>
-</w:styles>
-</file>
-
-<file path=word/glossary/webSettings.xml><?xml version="1.0" encoding="utf-8"?>
-<w:webSettings xmlns:mc="http://schemas.openxmlformats.org/markup-compatibility/2006" xmlns:r="http://schemas.openxmlformats.org/officeDocument/2006/relationships" xmlns:w="http://schemas.openxmlformats.org/wordprocessingml/2006/main" xmlns:w14="http://schemas.microsoft.com/office/word/2010/wordml" mc:Ignorable="w14">
-  <w:optimizeForBrowser/>
-  <w:allowPNG/>
-</w:webSettings>
 </file>
 
 <file path=word/theme/theme1.xml><?xml version="1.0" encoding="utf-8"?>
@@ -5366,7 +5453,7 @@
 </file>
 
 <file path=customXml/itemProps2.xml><?xml version="1.0" encoding="utf-8"?>
-<ds:datastoreItem xmlns:ds="http://schemas.openxmlformats.org/officeDocument/2006/customXml" ds:itemID="{7D8D8FB3-7065-46C2-9A13-EBD56BAED889}">
+<ds:datastoreItem xmlns:ds="http://schemas.openxmlformats.org/officeDocument/2006/customXml" ds:itemID="{63DF283F-4819-4DC9-ADA8-D4994068B2A0}">
   <ds:schemaRefs>
     <ds:schemaRef ds:uri="http://schemas.openxmlformats.org/officeDocument/2006/bibliography"/>
   </ds:schemaRefs>

</xml_diff>

<commit_message>
Modelo de procesador (Modificado 1)
</commit_message>
<xml_diff>
--- a/Sistema para ventas de playeras y sudaderas.docx
+++ b/Sistema para ventas de playeras y sudaderas.docx
@@ -98,7 +98,7 @@
               </mc:Choice>
               <mc:Fallback>
                 <w:pict>
-                  <v:rect w14:anchorId="03F4604E" id="Rectángulo 2" o:spid="_x0000_s1026" style="position:absolute;margin-left:0;margin-top:0;width:642.6pt;height:64.4pt;z-index:251659264;visibility:visible;mso-wrap-style:square;mso-width-percent:1050;mso-height-percent:900;mso-wrap-distance-left:9pt;mso-wrap-distance-top:0;mso-wrap-distance-right:9pt;mso-wrap-distance-bottom:0;mso-position-horizontal:center;mso-position-horizontal-relative:page;mso-position-vertical:bottom;mso-position-vertical-relative:page;mso-width-percent:1050;mso-height-percent:900;mso-width-relative:page;mso-height-relative:top-margin-area;v-text-anchor:top" o:gfxdata="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" o:allowincell="f" fillcolor="#4bacc6 [3208]" strokecolor="#4f81bd [3204]">
+                  <v:rect w14:anchorId="7320652C" id="Rectángulo 2" o:spid="_x0000_s1026" style="position:absolute;margin-left:0;margin-top:0;width:642.6pt;height:64.4pt;z-index:251659264;visibility:visible;mso-wrap-style:square;mso-width-percent:1050;mso-height-percent:900;mso-wrap-distance-left:9pt;mso-wrap-distance-top:0;mso-wrap-distance-right:9pt;mso-wrap-distance-bottom:0;mso-position-horizontal:center;mso-position-horizontal-relative:page;mso-position-vertical:bottom;mso-position-vertical-relative:page;mso-width-percent:1050;mso-height-percent:900;mso-width-relative:page;mso-height-relative:top-margin-area;v-text-anchor:top" o:gfxdata="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" o:allowincell="f" fillcolor="#4bacc6 [3208]" strokecolor="#4f81bd [3204]">
                     <w10:wrap anchorx="page" anchory="page"/>
                   </v:rect>
                 </w:pict>
@@ -170,7 +170,7 @@
               </mc:Choice>
               <mc:Fallback>
                 <w:pict>
-                  <v:rect w14:anchorId="10065276" id="Rectángulo 5" o:spid="_x0000_s1026" style="position:absolute;margin-left:0;margin-top:0;width:7.15pt;height:831.2pt;z-index:251662336;visibility:visible;mso-wrap-style:square;mso-width-percent:0;mso-height-percent:1050;mso-wrap-distance-left:9pt;mso-wrap-distance-top:0;mso-wrap-distance-right:9pt;mso-wrap-distance-bottom:0;mso-position-horizontal:center;mso-position-horizontal-relative:left-margin-area;mso-position-vertical:center;mso-position-vertical-relative:page;mso-width-percent:0;mso-height-percent:1050;mso-width-relative:page;mso-height-relative:page;v-text-anchor:top" o:gfxdata="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" o:allowincell="f" strokecolor="#4f81bd [3204]">
+                  <v:rect w14:anchorId="19DEDDB7" id="Rectángulo 5" o:spid="_x0000_s1026" style="position:absolute;margin-left:0;margin-top:0;width:7.15pt;height:831.2pt;z-index:251662336;visibility:visible;mso-wrap-style:square;mso-width-percent:0;mso-height-percent:1050;mso-wrap-distance-left:9pt;mso-wrap-distance-top:0;mso-wrap-distance-right:9pt;mso-wrap-distance-bottom:0;mso-position-horizontal:center;mso-position-horizontal-relative:left-margin-area;mso-position-vertical:center;mso-position-vertical-relative:page;mso-width-percent:0;mso-height-percent:1050;mso-width-relative:page;mso-height-relative:page;v-text-anchor:top" o:gfxdata="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" o:allowincell="f" strokecolor="#4f81bd [3204]">
                     <w10:wrap anchorx="margin" anchory="page"/>
                   </v:rect>
                 </w:pict>
@@ -242,7 +242,7 @@
               </mc:Choice>
               <mc:Fallback>
                 <w:pict>
-                  <v:rect w14:anchorId="0337CA21" id="Rectángulo 4" o:spid="_x0000_s1026" style="position:absolute;margin-left:0;margin-top:0;width:7.15pt;height:831.2pt;z-index:251661312;visibility:visible;mso-wrap-style:square;mso-width-percent:0;mso-height-percent:1050;mso-wrap-distance-left:9pt;mso-wrap-distance-top:0;mso-wrap-distance-right:9pt;mso-wrap-distance-bottom:0;mso-position-horizontal:center;mso-position-horizontal-relative:right-margin-area;mso-position-vertical:center;mso-position-vertical-relative:page;mso-width-percent:0;mso-height-percent:1050;mso-width-relative:page;mso-height-relative:page;v-text-anchor:top" o:gfxdata="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" o:allowincell="f" strokecolor="#4f81bd [3204]">
+                  <v:rect w14:anchorId="1F4B156B" id="Rectángulo 4" o:spid="_x0000_s1026" style="position:absolute;margin-left:0;margin-top:0;width:7.15pt;height:831.2pt;z-index:251661312;visibility:visible;mso-wrap-style:square;mso-width-percent:0;mso-height-percent:1050;mso-wrap-distance-left:9pt;mso-wrap-distance-top:0;mso-wrap-distance-right:9pt;mso-wrap-distance-bottom:0;mso-position-horizontal:center;mso-position-horizontal-relative:right-margin-area;mso-position-vertical:center;mso-position-vertical-relative:page;mso-width-percent:0;mso-height-percent:1050;mso-width-relative:page;mso-height-relative:page;v-text-anchor:top" o:gfxdata="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" o:allowincell="f" strokecolor="#4f81bd [3204]">
                     <w10:wrap anchorx="margin" anchory="page"/>
                   </v:rect>
                 </w:pict>
@@ -314,7 +314,7 @@
               </mc:Choice>
               <mc:Fallback>
                 <w:pict>
-                  <v:rect w14:anchorId="061CA97D" id="Rectángulo 3" o:spid="_x0000_s1026" style="position:absolute;margin-left:0;margin-top:0;width:642.6pt;height:64.8pt;z-index:251660288;visibility:visible;mso-wrap-style:square;mso-width-percent:1050;mso-height-percent:900;mso-wrap-distance-left:9pt;mso-wrap-distance-top:0;mso-wrap-distance-right:9pt;mso-wrap-distance-bottom:0;mso-position-horizontal:center;mso-position-horizontal-relative:page;mso-position-vertical:top;mso-position-vertical-relative:top-margin-area;mso-width-percent:1050;mso-height-percent:900;mso-width-relative:page;mso-height-relative:top-margin-area;v-text-anchor:top" o:gfxdata="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" o:allowincell="f" fillcolor="#4bacc6 [3208]" strokecolor="#4f81bd [3204]">
+                  <v:rect w14:anchorId="5BCB35E7" id="Rectángulo 3" o:spid="_x0000_s1026" style="position:absolute;margin-left:0;margin-top:0;width:642.6pt;height:64.8pt;z-index:251660288;visibility:visible;mso-wrap-style:square;mso-width-percent:1050;mso-height-percent:900;mso-wrap-distance-left:9pt;mso-wrap-distance-top:0;mso-wrap-distance-right:9pt;mso-wrap-distance-bottom:0;mso-position-horizontal:center;mso-position-horizontal-relative:page;mso-position-vertical:top;mso-position-vertical-relative:top-margin-area;mso-width-percent:1050;mso-height-percent:900;mso-width-relative:page;mso-height-relative:top-margin-area;v-text-anchor:top" o:gfxdata="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" o:allowincell="f" fillcolor="#4bacc6 [3208]" strokecolor="#4f81bd [3204]">
                     <w10:wrap anchorx="page" anchory="margin"/>
                   </v:rect>
                 </w:pict>
@@ -1709,14 +1709,27 @@
       <w:r>
         <w:t xml:space="preserve">Figura  </w:t>
       </w:r>
-      <w:fldSimple w:instr=" SEQ Figura_ \* ARABIC ">
-        <w:r>
-          <w:rPr>
-            <w:noProof/>
-          </w:rPr>
-          <w:t>1</w:t>
-        </w:r>
-      </w:fldSimple>
+      <w:r>
+        <w:fldChar w:fldCharType="begin"/>
+      </w:r>
+      <w:r>
+        <w:instrText xml:space="preserve"> SEQ Figura_ \* ARABIC </w:instrText>
+      </w:r>
+      <w:r>
+        <w:fldChar w:fldCharType="separate"/>
+      </w:r>
+      <w:r>
+        <w:rPr>
+          <w:noProof/>
+        </w:rPr>
+        <w:t>1</w:t>
+      </w:r>
+      <w:r>
+        <w:rPr>
+          <w:noProof/>
+        </w:rPr>
+        <w:fldChar w:fldCharType="end"/>
+      </w:r>
       <w:r>
         <w:t xml:space="preserve"> - Diagrama de contexto</w:t>
       </w:r>
@@ -2100,14 +2113,27 @@
       <w:r>
         <w:t xml:space="preserve">Figura  </w:t>
       </w:r>
-      <w:fldSimple w:instr=" SEQ Figura_ \* ARABIC ">
-        <w:r>
-          <w:rPr>
-            <w:noProof/>
-          </w:rPr>
-          <w:t>2</w:t>
-        </w:r>
-      </w:fldSimple>
+      <w:r>
+        <w:fldChar w:fldCharType="begin"/>
+      </w:r>
+      <w:r>
+        <w:instrText xml:space="preserve"> SEQ Figura_ \* ARABIC </w:instrText>
+      </w:r>
+      <w:r>
+        <w:fldChar w:fldCharType="separate"/>
+      </w:r>
+      <w:r>
+        <w:rPr>
+          <w:noProof/>
+        </w:rPr>
+        <w:t>2</w:t>
+      </w:r>
+      <w:r>
+        <w:rPr>
+          <w:noProof/>
+        </w:rPr>
+        <w:fldChar w:fldCharType="end"/>
+      </w:r>
       <w:r>
         <w:t xml:space="preserve"> - Diagrama de flujo de nivel 0</w:t>
       </w:r>
@@ -2206,14 +2232,27 @@
       <w:r>
         <w:t xml:space="preserve">Figura  </w:t>
       </w:r>
-      <w:fldSimple w:instr=" SEQ Figura_ \* ARABIC ">
-        <w:r>
-          <w:rPr>
-            <w:noProof/>
-          </w:rPr>
-          <w:t>3</w:t>
-        </w:r>
-      </w:fldSimple>
+      <w:r>
+        <w:fldChar w:fldCharType="begin"/>
+      </w:r>
+      <w:r>
+        <w:instrText xml:space="preserve"> SEQ Figura_ \* ARABIC </w:instrText>
+      </w:r>
+      <w:r>
+        <w:fldChar w:fldCharType="separate"/>
+      </w:r>
+      <w:r>
+        <w:rPr>
+          <w:noProof/>
+        </w:rPr>
+        <w:t>3</w:t>
+      </w:r>
+      <w:r>
+        <w:rPr>
+          <w:noProof/>
+        </w:rPr>
+        <w:fldChar w:fldCharType="end"/>
+      </w:r>
       <w:r>
         <w:t xml:space="preserve"> - Diagrama de flujo de nivel 1 (1)</w:t>
       </w:r>
@@ -2278,14 +2317,27 @@
       <w:r>
         <w:t xml:space="preserve">Figura  </w:t>
       </w:r>
-      <w:fldSimple w:instr=" SEQ Figura_ \* ARABIC ">
-        <w:r>
-          <w:rPr>
-            <w:noProof/>
-          </w:rPr>
-          <w:t>4</w:t>
-        </w:r>
-      </w:fldSimple>
+      <w:r>
+        <w:fldChar w:fldCharType="begin"/>
+      </w:r>
+      <w:r>
+        <w:instrText xml:space="preserve"> SEQ Figura_ \* ARABIC </w:instrText>
+      </w:r>
+      <w:r>
+        <w:fldChar w:fldCharType="separate"/>
+      </w:r>
+      <w:r>
+        <w:rPr>
+          <w:noProof/>
+        </w:rPr>
+        <w:t>4</w:t>
+      </w:r>
+      <w:r>
+        <w:rPr>
+          <w:noProof/>
+        </w:rPr>
+        <w:fldChar w:fldCharType="end"/>
+      </w:r>
       <w:r>
         <w:t xml:space="preserve"> - Diagrama de flujo de nivel 1 (</w:t>
       </w:r>
@@ -2356,14 +2408,27 @@
       <w:r>
         <w:t xml:space="preserve">Figura  </w:t>
       </w:r>
-      <w:fldSimple w:instr=" SEQ Figura_ \* ARABIC ">
-        <w:r>
-          <w:rPr>
-            <w:noProof/>
-          </w:rPr>
-          <w:t>5</w:t>
-        </w:r>
-      </w:fldSimple>
+      <w:r>
+        <w:fldChar w:fldCharType="begin"/>
+      </w:r>
+      <w:r>
+        <w:instrText xml:space="preserve"> SEQ Figura_ \* ARABIC </w:instrText>
+      </w:r>
+      <w:r>
+        <w:fldChar w:fldCharType="separate"/>
+      </w:r>
+      <w:r>
+        <w:rPr>
+          <w:noProof/>
+        </w:rPr>
+        <w:t>5</w:t>
+      </w:r>
+      <w:r>
+        <w:rPr>
+          <w:noProof/>
+        </w:rPr>
+        <w:fldChar w:fldCharType="end"/>
+      </w:r>
       <w:r>
         <w:t xml:space="preserve"> - Diagrama de flujo de nivel 1 (</w:t>
       </w:r>
@@ -2435,14 +2500,27 @@
       <w:r>
         <w:t xml:space="preserve">Figura  </w:t>
       </w:r>
-      <w:fldSimple w:instr=" SEQ Figura_ \* ARABIC ">
-        <w:r>
-          <w:rPr>
-            <w:noProof/>
-          </w:rPr>
-          <w:t>6</w:t>
-        </w:r>
-      </w:fldSimple>
+      <w:r>
+        <w:fldChar w:fldCharType="begin"/>
+      </w:r>
+      <w:r>
+        <w:instrText xml:space="preserve"> SEQ Figura_ \* ARABIC </w:instrText>
+      </w:r>
+      <w:r>
+        <w:fldChar w:fldCharType="separate"/>
+      </w:r>
+      <w:r>
+        <w:rPr>
+          <w:noProof/>
+        </w:rPr>
+        <w:t>6</w:t>
+      </w:r>
+      <w:r>
+        <w:rPr>
+          <w:noProof/>
+        </w:rPr>
+        <w:fldChar w:fldCharType="end"/>
+      </w:r>
       <w:r>
         <w:t xml:space="preserve"> - Diagrama de flujo de nivel 1 (</w:t>
       </w:r>
@@ -2513,14 +2591,27 @@
       <w:r>
         <w:t xml:space="preserve">Figura  </w:t>
       </w:r>
-      <w:fldSimple w:instr=" SEQ Figura_ \* ARABIC ">
-        <w:r>
-          <w:rPr>
-            <w:noProof/>
-          </w:rPr>
-          <w:t>7</w:t>
-        </w:r>
-      </w:fldSimple>
+      <w:r>
+        <w:fldChar w:fldCharType="begin"/>
+      </w:r>
+      <w:r>
+        <w:instrText xml:space="preserve"> SEQ Figura_ \* ARABIC </w:instrText>
+      </w:r>
+      <w:r>
+        <w:fldChar w:fldCharType="separate"/>
+      </w:r>
+      <w:r>
+        <w:rPr>
+          <w:noProof/>
+        </w:rPr>
+        <w:t>7</w:t>
+      </w:r>
+      <w:r>
+        <w:rPr>
+          <w:noProof/>
+        </w:rPr>
+        <w:fldChar w:fldCharType="end"/>
+      </w:r>
       <w:r>
         <w:t xml:space="preserve"> - Diagrama de flujo de nivel 1 (</w:t>
       </w:r>
@@ -2591,14 +2682,27 @@
       <w:r>
         <w:t xml:space="preserve">Figura  </w:t>
       </w:r>
-      <w:fldSimple w:instr=" SEQ Figura_ \* ARABIC ">
-        <w:r>
-          <w:rPr>
-            <w:noProof/>
-          </w:rPr>
-          <w:t>8</w:t>
-        </w:r>
-      </w:fldSimple>
+      <w:r>
+        <w:fldChar w:fldCharType="begin"/>
+      </w:r>
+      <w:r>
+        <w:instrText xml:space="preserve"> SEQ Figura_ \* ARABIC </w:instrText>
+      </w:r>
+      <w:r>
+        <w:fldChar w:fldCharType="separate"/>
+      </w:r>
+      <w:r>
+        <w:rPr>
+          <w:noProof/>
+        </w:rPr>
+        <w:t>8</w:t>
+      </w:r>
+      <w:r>
+        <w:rPr>
+          <w:noProof/>
+        </w:rPr>
+        <w:fldChar w:fldCharType="end"/>
+      </w:r>
       <w:r>
         <w:t xml:space="preserve"> - Diagrama de flujo de nivel 1 (</w:t>
       </w:r>
@@ -2670,14 +2774,27 @@
       <w:r>
         <w:t xml:space="preserve">Figura  </w:t>
       </w:r>
-      <w:fldSimple w:instr=" SEQ Figura_ \* ARABIC ">
-        <w:r>
-          <w:rPr>
-            <w:noProof/>
-          </w:rPr>
-          <w:t>9</w:t>
-        </w:r>
-      </w:fldSimple>
+      <w:r>
+        <w:fldChar w:fldCharType="begin"/>
+      </w:r>
+      <w:r>
+        <w:instrText xml:space="preserve"> SEQ Figura_ \* ARABIC </w:instrText>
+      </w:r>
+      <w:r>
+        <w:fldChar w:fldCharType="separate"/>
+      </w:r>
+      <w:r>
+        <w:rPr>
+          <w:noProof/>
+        </w:rPr>
+        <w:t>9</w:t>
+      </w:r>
+      <w:r>
+        <w:rPr>
+          <w:noProof/>
+        </w:rPr>
+        <w:fldChar w:fldCharType="end"/>
+      </w:r>
       <w:r>
         <w:t xml:space="preserve"> - Diagrama de flujo de nivel 1 (</w:t>
       </w:r>
@@ -2747,14 +2864,27 @@
       <w:r>
         <w:t xml:space="preserve">Figura  </w:t>
       </w:r>
-      <w:fldSimple w:instr=" SEQ Figura_ \* ARABIC ">
-        <w:r>
-          <w:rPr>
-            <w:noProof/>
-          </w:rPr>
-          <w:t>10</w:t>
-        </w:r>
-      </w:fldSimple>
+      <w:r>
+        <w:fldChar w:fldCharType="begin"/>
+      </w:r>
+      <w:r>
+        <w:instrText xml:space="preserve"> SEQ Figura_ \* ARABIC </w:instrText>
+      </w:r>
+      <w:r>
+        <w:fldChar w:fldCharType="separate"/>
+      </w:r>
+      <w:r>
+        <w:rPr>
+          <w:noProof/>
+        </w:rPr>
+        <w:t>10</w:t>
+      </w:r>
+      <w:r>
+        <w:rPr>
+          <w:noProof/>
+        </w:rPr>
+        <w:fldChar w:fldCharType="end"/>
+      </w:r>
       <w:r>
         <w:t xml:space="preserve"> - Diagrama de flujo de nivel 1 (</w:t>
       </w:r>
@@ -2824,14 +2954,27 @@
       <w:r>
         <w:t xml:space="preserve">Figura  </w:t>
       </w:r>
-      <w:fldSimple w:instr=" SEQ Figura_ \* ARABIC ">
-        <w:r>
-          <w:rPr>
-            <w:noProof/>
-          </w:rPr>
-          <w:t>11</w:t>
-        </w:r>
-      </w:fldSimple>
+      <w:r>
+        <w:fldChar w:fldCharType="begin"/>
+      </w:r>
+      <w:r>
+        <w:instrText xml:space="preserve"> SEQ Figura_ \* ARABIC </w:instrText>
+      </w:r>
+      <w:r>
+        <w:fldChar w:fldCharType="separate"/>
+      </w:r>
+      <w:r>
+        <w:rPr>
+          <w:noProof/>
+        </w:rPr>
+        <w:t>11</w:t>
+      </w:r>
+      <w:r>
+        <w:rPr>
+          <w:noProof/>
+        </w:rPr>
+        <w:fldChar w:fldCharType="end"/>
+      </w:r>
       <w:r>
         <w:t xml:space="preserve"> - Diagrama de flujo de nivel 1 (</w:t>
       </w:r>
@@ -2903,14 +3046,27 @@
       <w:r>
         <w:t xml:space="preserve">Figura  </w:t>
       </w:r>
-      <w:fldSimple w:instr=" SEQ Figura_ \* ARABIC ">
-        <w:r>
-          <w:rPr>
-            <w:noProof/>
-          </w:rPr>
-          <w:t>12</w:t>
-        </w:r>
-      </w:fldSimple>
+      <w:r>
+        <w:fldChar w:fldCharType="begin"/>
+      </w:r>
+      <w:r>
+        <w:instrText xml:space="preserve"> SEQ Figura_ \* ARABIC </w:instrText>
+      </w:r>
+      <w:r>
+        <w:fldChar w:fldCharType="separate"/>
+      </w:r>
+      <w:r>
+        <w:rPr>
+          <w:noProof/>
+        </w:rPr>
+        <w:t>12</w:t>
+      </w:r>
+      <w:r>
+        <w:rPr>
+          <w:noProof/>
+        </w:rPr>
+        <w:fldChar w:fldCharType="end"/>
+      </w:r>
       <w:r>
         <w:t xml:space="preserve"> - Diagrama de flujo de nivel 1 (</w:t>
       </w:r>
@@ -2981,14 +3137,27 @@
       <w:r>
         <w:t xml:space="preserve">Figura  </w:t>
       </w:r>
-      <w:fldSimple w:instr=" SEQ Figura_ \* ARABIC ">
-        <w:r>
-          <w:rPr>
-            <w:noProof/>
-          </w:rPr>
-          <w:t>13</w:t>
-        </w:r>
-      </w:fldSimple>
+      <w:r>
+        <w:fldChar w:fldCharType="begin"/>
+      </w:r>
+      <w:r>
+        <w:instrText xml:space="preserve"> SEQ Figura_ \* ARABIC </w:instrText>
+      </w:r>
+      <w:r>
+        <w:fldChar w:fldCharType="separate"/>
+      </w:r>
+      <w:r>
+        <w:rPr>
+          <w:noProof/>
+        </w:rPr>
+        <w:t>13</w:t>
+      </w:r>
+      <w:r>
+        <w:rPr>
+          <w:noProof/>
+        </w:rPr>
+        <w:fldChar w:fldCharType="end"/>
+      </w:r>
       <w:r>
         <w:t xml:space="preserve"> - Diagrama de flujo de nivel 1 (</w:t>
       </w:r>
@@ -3137,27 +3306,14 @@
       <w:r>
         <w:t xml:space="preserve">Ilustración </w:t>
       </w:r>
-      <w:r>
-        <w:fldChar w:fldCharType="begin"/>
-      </w:r>
-      <w:r>
-        <w:instrText xml:space="preserve"> SEQ Ilustración \* ARABIC </w:instrText>
-      </w:r>
-      <w:r>
-        <w:fldChar w:fldCharType="separate"/>
-      </w:r>
-      <w:r>
-        <w:rPr>
-          <w:noProof/>
-        </w:rPr>
-        <w:t>1</w:t>
-      </w:r>
-      <w:r>
-        <w:rPr>
-          <w:noProof/>
-        </w:rPr>
-        <w:fldChar w:fldCharType="end"/>
-      </w:r>
+      <w:fldSimple w:instr=" SEQ Ilustración \* ARABIC ">
+        <w:r>
+          <w:rPr>
+            <w:noProof/>
+          </w:rPr>
+          <w:t>1</w:t>
+        </w:r>
+      </w:fldSimple>
       <w:r>
         <w:t>Cliente y Empleado</w:t>
       </w:r>
@@ -3222,27 +3378,14 @@
       <w:r>
         <w:t xml:space="preserve">Ilustración </w:t>
       </w:r>
-      <w:r>
-        <w:fldChar w:fldCharType="begin"/>
-      </w:r>
-      <w:r>
-        <w:instrText xml:space="preserve"> SEQ Ilustración \* ARABIC </w:instrText>
-      </w:r>
-      <w:r>
-        <w:fldChar w:fldCharType="separate"/>
-      </w:r>
-      <w:r>
-        <w:rPr>
-          <w:noProof/>
-        </w:rPr>
-        <w:t>2</w:t>
-      </w:r>
-      <w:r>
-        <w:rPr>
-          <w:noProof/>
-        </w:rPr>
-        <w:fldChar w:fldCharType="end"/>
-      </w:r>
+      <w:fldSimple w:instr=" SEQ Ilustración \* ARABIC ">
+        <w:r>
+          <w:rPr>
+            <w:noProof/>
+          </w:rPr>
+          <w:t>2</w:t>
+        </w:r>
+      </w:fldSimple>
       <w:r>
         <w:t>Administrador</w:t>
       </w:r>
@@ -5471,10 +5614,7 @@
     <w:p/>
     <w:p/>
     <w:p/>
-    <w:p>
-      <w:bookmarkStart w:id="9" w:name="_GoBack"/>
-      <w:bookmarkEnd w:id="9"/>
-    </w:p>
+    <w:p/>
     <w:p/>
     <w:p/>
     <w:p/>
@@ -5503,6 +5643,7 @@
         <w:tc>
           <w:tcPr>
             <w:tcW w:w="2942" w:type="dxa"/>
+            <w:shd w:val="clear" w:color="auto" w:fill="000000" w:themeFill="text1"/>
           </w:tcPr>
           <w:p>
             <w:r>
@@ -5513,6 +5654,7 @@
         <w:tc>
           <w:tcPr>
             <w:tcW w:w="2943" w:type="dxa"/>
+            <w:shd w:val="clear" w:color="auto" w:fill="000000" w:themeFill="text1"/>
           </w:tcPr>
           <w:p>
             <w:r>
@@ -5523,6 +5665,7 @@
         <w:tc>
           <w:tcPr>
             <w:tcW w:w="2943" w:type="dxa"/>
+            <w:shd w:val="clear" w:color="auto" w:fill="000000" w:themeFill="text1"/>
           </w:tcPr>
           <w:p>
             <w:r>
@@ -5537,21 +5680,197 @@
             <w:tcW w:w="2942" w:type="dxa"/>
           </w:tcPr>
           <w:p>
-            <w:r>
-              <w:t>Servidor Venta de playeras y sudaderas</w:t>
-            </w:r>
-            <w:r>
-              <w:t xml:space="preserve">. </w:t>
-            </w:r>
-          </w:p>
-          <w:p>
-            <w:r>
-              <w:t>PC DELL</w:t>
-            </w:r>
-            <w:r>
+            <w:pPr>
+              <w:pStyle w:val="Default"/>
+              <w:rPr>
+                <w:sz w:val="23"/>
+                <w:szCs w:val="23"/>
+              </w:rPr>
+            </w:pPr>
+            <w:r>
+              <w:rPr>
+                <w:b/>
+                <w:bCs/>
+                <w:sz w:val="23"/>
+                <w:szCs w:val="23"/>
+              </w:rPr>
+              <w:t xml:space="preserve">Cliente (Usuario) </w:t>
+            </w:r>
+          </w:p>
+          <w:p>
+            <w:pPr>
+              <w:pStyle w:val="Default"/>
+              <w:rPr>
+                <w:sz w:val="23"/>
+                <w:szCs w:val="23"/>
+              </w:rPr>
+            </w:pPr>
+            <w:r>
+              <w:rPr>
+                <w:b/>
+                <w:bCs/>
+                <w:sz w:val="23"/>
+                <w:szCs w:val="23"/>
+              </w:rPr>
+              <w:t xml:space="preserve">Sistema: </w:t>
+            </w:r>
+          </w:p>
+          <w:p>
+            <w:pPr>
+              <w:pStyle w:val="Default"/>
+              <w:numPr>
+                <w:ilvl w:val="0"/>
+                <w:numId w:val="4"/>
+              </w:numPr>
+              <w:rPr>
+                <w:sz w:val="23"/>
+                <w:szCs w:val="23"/>
+              </w:rPr>
+            </w:pPr>
+            <w:r>
+              <w:rPr>
+                <w:sz w:val="23"/>
+                <w:szCs w:val="23"/>
+              </w:rPr>
+              <w:t xml:space="preserve">Computadora portátil (laptop) </w:t>
+            </w:r>
+          </w:p>
+          <w:p>
+            <w:pPr>
+              <w:pStyle w:val="Default"/>
+              <w:numPr>
+                <w:ilvl w:val="0"/>
+                <w:numId w:val="4"/>
+              </w:numPr>
+              <w:rPr>
+                <w:sz w:val="23"/>
+                <w:szCs w:val="23"/>
+              </w:rPr>
+            </w:pPr>
+            <w:r>
+              <w:rPr>
+                <w:sz w:val="23"/>
+                <w:szCs w:val="23"/>
+              </w:rPr>
+              <w:t>Sistemas</w:t>
+            </w:r>
+            <w:r>
+              <w:rPr>
+                <w:sz w:val="23"/>
+                <w:szCs w:val="23"/>
+              </w:rPr>
+              <w:t xml:space="preserve"> Operativo (Windows7</w:t>
+            </w:r>
+            <w:r>
+              <w:rPr>
+                <w:sz w:val="23"/>
+                <w:szCs w:val="23"/>
+              </w:rPr>
+              <w:t xml:space="preserve">) </w:t>
+            </w:r>
+          </w:p>
+          <w:p>
+            <w:pPr>
+              <w:pStyle w:val="Default"/>
+              <w:numPr>
+                <w:ilvl w:val="0"/>
+                <w:numId w:val="4"/>
+              </w:numPr>
+              <w:rPr>
+                <w:sz w:val="23"/>
+                <w:szCs w:val="23"/>
+              </w:rPr>
+            </w:pPr>
+            <w:r>
+              <w:rPr>
+                <w:sz w:val="23"/>
+                <w:szCs w:val="23"/>
+              </w:rPr>
+              <w:t xml:space="preserve">Sistema operativo </w:t>
+            </w:r>
+            <w:r>
+              <w:rPr>
+                <w:sz w:val="23"/>
+                <w:szCs w:val="23"/>
+              </w:rPr>
+              <w:t xml:space="preserve"> 64 bits </w:t>
+            </w:r>
+          </w:p>
+          <w:p>
+            <w:pPr>
+              <w:pStyle w:val="Default"/>
+              <w:numPr>
+                <w:ilvl w:val="0"/>
+                <w:numId w:val="4"/>
+              </w:numPr>
+              <w:rPr>
+                <w:sz w:val="23"/>
+                <w:szCs w:val="23"/>
+              </w:rPr>
+            </w:pPr>
+            <w:r>
+              <w:rPr>
+                <w:sz w:val="23"/>
+                <w:szCs w:val="23"/>
+              </w:rPr>
+              <w:t xml:space="preserve">Disco duro 500 GB </w:t>
+            </w:r>
+          </w:p>
+          <w:p>
+            <w:pPr>
+              <w:pStyle w:val="Default"/>
+              <w:numPr>
+                <w:ilvl w:val="0"/>
+                <w:numId w:val="4"/>
+              </w:numPr>
+              <w:rPr>
+                <w:sz w:val="23"/>
+                <w:szCs w:val="23"/>
+              </w:rPr>
+            </w:pPr>
+            <w:r>
+              <w:rPr>
+                <w:sz w:val="23"/>
+                <w:szCs w:val="23"/>
+              </w:rPr>
+              <w:t xml:space="preserve">Memoria RAM 4 GB </w:t>
+            </w:r>
+          </w:p>
+          <w:p>
+            <w:pPr>
+              <w:pStyle w:val="Default"/>
+              <w:numPr>
+                <w:ilvl w:val="0"/>
+                <w:numId w:val="4"/>
+              </w:numPr>
+              <w:rPr>
+                <w:sz w:val="23"/>
+                <w:szCs w:val="23"/>
+              </w:rPr>
+            </w:pPr>
+            <w:r>
+              <w:rPr>
+                <w:sz w:val="23"/>
+                <w:szCs w:val="23"/>
+              </w:rPr>
+              <w:t>Conexión a Wifi</w:t>
+            </w:r>
+            <w:r>
+              <w:rPr>
+                <w:sz w:val="23"/>
+                <w:szCs w:val="23"/>
+              </w:rPr>
               <w:t xml:space="preserve"> </w:t>
             </w:r>
-          </w:p>
+            <w:r>
+              <w:rPr>
+                <w:sz w:val="23"/>
+                <w:szCs w:val="23"/>
+              </w:rPr>
+              <w:t xml:space="preserve"> </w:t>
+            </w:r>
+          </w:p>
+          <w:p/>
         </w:tc>
         <w:tc>
           <w:tcPr>
@@ -5559,7 +5878,37 @@
           </w:tcPr>
           <w:p>
             <w:r>
-              <w:t xml:space="preserve">Registrar cliente </w:t>
+              <w:t xml:space="preserve">Registrar cliente(auto-registro), </w:t>
+            </w:r>
+            <w:r>
+              <w:rPr>
+                <w:rFonts w:ascii="Arial" w:hAnsi="Arial" w:cs="Arial"/>
+              </w:rPr>
+              <w:t>consulta productos</w:t>
+            </w:r>
+            <w:r>
+              <w:rPr>
+                <w:rFonts w:ascii="Arial" w:hAnsi="Arial" w:cs="Arial"/>
+              </w:rPr>
+              <w:t xml:space="preserve">, </w:t>
+            </w:r>
+            <w:r>
+              <w:rPr>
+                <w:rFonts w:ascii="Arial" w:hAnsi="Arial" w:cs="Arial"/>
+              </w:rPr>
+              <w:t>genera pedido</w:t>
+            </w:r>
+            <w:r>
+              <w:rPr>
+                <w:rFonts w:ascii="Arial" w:hAnsi="Arial" w:cs="Arial"/>
+              </w:rPr>
+              <w:t xml:space="preserve">, </w:t>
+            </w:r>
+            <w:r>
+              <w:rPr>
+                <w:rFonts w:ascii="Arial" w:hAnsi="Arial" w:cs="Arial"/>
+              </w:rPr>
+              <w:t>realiza pago</w:t>
             </w:r>
           </w:p>
         </w:tc>
@@ -5569,7 +5918,7 @@
           </w:tcPr>
           <w:p>
             <w:r>
-              <w:t xml:space="preserve">Cliente registrado </w:t>
+              <w:t>Clientes, pedidos, productos</w:t>
             </w:r>
           </w:p>
         </w:tc>
@@ -5580,15 +5929,171 @@
             <w:tcW w:w="2942" w:type="dxa"/>
           </w:tcPr>
           <w:p>
-            <w:r>
-              <w:t xml:space="preserve">Servidor Venta de playeras y sudaderas. </w:t>
-            </w:r>
-          </w:p>
-          <w:p>
-            <w:r>
-              <w:t>PC DELL</w:t>
-            </w:r>
-          </w:p>
+            <w:pPr>
+              <w:pStyle w:val="Default"/>
+              <w:rPr>
+                <w:sz w:val="23"/>
+                <w:szCs w:val="23"/>
+              </w:rPr>
+            </w:pPr>
+            <w:r>
+              <w:rPr>
+                <w:b/>
+                <w:bCs/>
+                <w:sz w:val="23"/>
+                <w:szCs w:val="23"/>
+              </w:rPr>
+              <w:t>Cliente (Administrador</w:t>
+            </w:r>
+            <w:r>
+              <w:rPr>
+                <w:b/>
+                <w:bCs/>
+                <w:sz w:val="23"/>
+                <w:szCs w:val="23"/>
+              </w:rPr>
+              <w:t xml:space="preserve">) </w:t>
+            </w:r>
+          </w:p>
+          <w:p>
+            <w:pPr>
+              <w:pStyle w:val="Default"/>
+              <w:rPr>
+                <w:sz w:val="23"/>
+                <w:szCs w:val="23"/>
+              </w:rPr>
+            </w:pPr>
+            <w:r>
+              <w:rPr>
+                <w:b/>
+                <w:bCs/>
+                <w:sz w:val="23"/>
+                <w:szCs w:val="23"/>
+              </w:rPr>
+              <w:t xml:space="preserve">Sistema: </w:t>
+            </w:r>
+          </w:p>
+          <w:p>
+            <w:pPr>
+              <w:pStyle w:val="Default"/>
+              <w:numPr>
+                <w:ilvl w:val="0"/>
+                <w:numId w:val="3"/>
+              </w:numPr>
+              <w:rPr>
+                <w:sz w:val="23"/>
+                <w:szCs w:val="23"/>
+              </w:rPr>
+            </w:pPr>
+            <w:r>
+              <w:rPr>
+                <w:sz w:val="23"/>
+                <w:szCs w:val="23"/>
+              </w:rPr>
+              <w:t xml:space="preserve">Computadora portátil (laptop) </w:t>
+            </w:r>
+          </w:p>
+          <w:p>
+            <w:pPr>
+              <w:pStyle w:val="Default"/>
+              <w:numPr>
+                <w:ilvl w:val="0"/>
+                <w:numId w:val="3"/>
+              </w:numPr>
+              <w:rPr>
+                <w:sz w:val="23"/>
+                <w:szCs w:val="23"/>
+              </w:rPr>
+            </w:pPr>
+            <w:r>
+              <w:rPr>
+                <w:sz w:val="23"/>
+                <w:szCs w:val="23"/>
+              </w:rPr>
+              <w:t xml:space="preserve">Sistemas Operativo (Windows7) </w:t>
+            </w:r>
+          </w:p>
+          <w:p>
+            <w:pPr>
+              <w:pStyle w:val="Default"/>
+              <w:numPr>
+                <w:ilvl w:val="0"/>
+                <w:numId w:val="3"/>
+              </w:numPr>
+              <w:rPr>
+                <w:sz w:val="23"/>
+                <w:szCs w:val="23"/>
+              </w:rPr>
+            </w:pPr>
+            <w:r>
+              <w:rPr>
+                <w:sz w:val="23"/>
+                <w:szCs w:val="23"/>
+              </w:rPr>
+              <w:t xml:space="preserve">Sistema operativo  64 bits </w:t>
+            </w:r>
+          </w:p>
+          <w:p>
+            <w:pPr>
+              <w:pStyle w:val="Default"/>
+              <w:numPr>
+                <w:ilvl w:val="0"/>
+                <w:numId w:val="3"/>
+              </w:numPr>
+              <w:rPr>
+                <w:sz w:val="23"/>
+                <w:szCs w:val="23"/>
+              </w:rPr>
+            </w:pPr>
+            <w:r>
+              <w:rPr>
+                <w:sz w:val="23"/>
+                <w:szCs w:val="23"/>
+              </w:rPr>
+              <w:t xml:space="preserve">Disco duro 500 GB </w:t>
+            </w:r>
+          </w:p>
+          <w:p>
+            <w:pPr>
+              <w:pStyle w:val="Default"/>
+              <w:numPr>
+                <w:ilvl w:val="0"/>
+                <w:numId w:val="3"/>
+              </w:numPr>
+              <w:rPr>
+                <w:sz w:val="23"/>
+                <w:szCs w:val="23"/>
+              </w:rPr>
+            </w:pPr>
+            <w:r>
+              <w:rPr>
+                <w:sz w:val="23"/>
+                <w:szCs w:val="23"/>
+              </w:rPr>
+              <w:t xml:space="preserve">Memoria RAM 4 GB </w:t>
+            </w:r>
+          </w:p>
+          <w:p>
+            <w:pPr>
+              <w:pStyle w:val="Default"/>
+              <w:numPr>
+                <w:ilvl w:val="0"/>
+                <w:numId w:val="3"/>
+              </w:numPr>
+              <w:rPr>
+                <w:sz w:val="23"/>
+                <w:szCs w:val="23"/>
+              </w:rPr>
+            </w:pPr>
+            <w:r>
+              <w:rPr>
+                <w:sz w:val="23"/>
+                <w:szCs w:val="23"/>
+              </w:rPr>
+              <w:t xml:space="preserve">Conexión a Wifi  </w:t>
+            </w:r>
+          </w:p>
+          <w:p/>
         </w:tc>
         <w:tc>
           <w:tcPr>
@@ -5596,16 +6101,94 @@
           </w:tcPr>
           <w:p>
             <w:pPr>
-              <w:spacing w:line="480" w:lineRule="auto"/>
-              <w:rPr>
-                <w:rFonts w:ascii="Arial" w:hAnsi="Arial" w:cs="Arial"/>
-              </w:rPr>
-            </w:pPr>
-            <w:r>
-              <w:rPr>
-                <w:rFonts w:ascii="Arial" w:hAnsi="Arial" w:cs="Arial"/>
-              </w:rPr>
-              <w:t xml:space="preserve">consulta productos </w:t>
+              <w:spacing w:line="276" w:lineRule="auto"/>
+              <w:rPr>
+                <w:rFonts w:ascii="Arial" w:hAnsi="Arial" w:cs="Arial"/>
+              </w:rPr>
+            </w:pPr>
+            <w:r>
+              <w:rPr>
+                <w:rFonts w:ascii="Arial" w:hAnsi="Arial" w:cs="Arial"/>
+              </w:rPr>
+              <w:t>consulta productos</w:t>
+            </w:r>
+            <w:r>
+              <w:rPr>
+                <w:rFonts w:ascii="Arial" w:hAnsi="Arial" w:cs="Arial"/>
+              </w:rPr>
+              <w:t xml:space="preserve">, </w:t>
+            </w:r>
+            <w:r>
+              <w:rPr>
+                <w:rFonts w:ascii="Arial" w:hAnsi="Arial" w:cs="Arial"/>
+              </w:rPr>
+              <w:t>genera pedido</w:t>
+            </w:r>
+            <w:r>
+              <w:rPr>
+                <w:rFonts w:ascii="Arial" w:hAnsi="Arial" w:cs="Arial"/>
+              </w:rPr>
+              <w:t xml:space="preserve">, </w:t>
+            </w:r>
+            <w:r>
+              <w:t>Registrar cliente</w:t>
+            </w:r>
+            <w:r>
+              <w:t xml:space="preserve">, </w:t>
+            </w:r>
+            <w:r>
+              <w:rPr>
+                <w:rFonts w:ascii="Arial" w:hAnsi="Arial" w:cs="Arial"/>
+              </w:rPr>
+              <w:t>actualiza cliente</w:t>
+            </w:r>
+            <w:r>
+              <w:rPr>
+                <w:rFonts w:ascii="Arial" w:hAnsi="Arial" w:cs="Arial"/>
+              </w:rPr>
+              <w:t xml:space="preserve">, </w:t>
+            </w:r>
+            <w:r>
+              <w:rPr>
+                <w:rFonts w:ascii="Arial" w:hAnsi="Arial" w:cs="Arial"/>
+              </w:rPr>
+              <w:t>registra pedido</w:t>
+            </w:r>
+            <w:r>
+              <w:rPr>
+                <w:rFonts w:ascii="Arial" w:hAnsi="Arial" w:cs="Arial"/>
+              </w:rPr>
+              <w:t xml:space="preserve">, </w:t>
+            </w:r>
+            <w:r>
+              <w:rPr>
+                <w:rFonts w:ascii="Arial" w:hAnsi="Arial" w:cs="Arial"/>
+              </w:rPr>
+              <w:t>confirma pedido</w:t>
+            </w:r>
+            <w:r>
+              <w:rPr>
+                <w:rFonts w:ascii="Arial" w:hAnsi="Arial" w:cs="Arial"/>
+              </w:rPr>
+              <w:t xml:space="preserve">, </w:t>
+            </w:r>
+            <w:r>
+              <w:rPr>
+                <w:rFonts w:ascii="Arial" w:hAnsi="Arial" w:cs="Arial"/>
+              </w:rPr>
+              <w:t>consulta existencia (materia prima)</w:t>
+            </w:r>
+            <w:r>
+              <w:rPr>
+                <w:rFonts w:ascii="Arial" w:hAnsi="Arial" w:cs="Arial"/>
+              </w:rPr>
+              <w:t xml:space="preserve">, </w:t>
+            </w:r>
+            <w:r>
+              <w:rPr>
+                <w:rFonts w:ascii="Arial" w:hAnsi="Arial" w:cs="Arial"/>
+              </w:rPr>
+              <w:t>registra producto</w:t>
             </w:r>
           </w:p>
         </w:tc>
@@ -5615,7 +6198,7 @@
           </w:tcPr>
           <w:p>
             <w:r>
-              <w:t xml:space="preserve">Productos </w:t>
+              <w:t xml:space="preserve">Productos, pedidos, Clientes </w:t>
             </w:r>
           </w:p>
         </w:tc>
@@ -5626,15 +6209,171 @@
             <w:tcW w:w="2942" w:type="dxa"/>
           </w:tcPr>
           <w:p>
-            <w:r>
-              <w:t xml:space="preserve">Servidor Venta de playeras y sudaderas. </w:t>
-            </w:r>
-          </w:p>
-          <w:p>
-            <w:r>
-              <w:t>PC DELL</w:t>
-            </w:r>
-          </w:p>
+            <w:pPr>
+              <w:pStyle w:val="Default"/>
+              <w:rPr>
+                <w:sz w:val="23"/>
+                <w:szCs w:val="23"/>
+              </w:rPr>
+            </w:pPr>
+            <w:r>
+              <w:rPr>
+                <w:b/>
+                <w:bCs/>
+                <w:sz w:val="23"/>
+                <w:szCs w:val="23"/>
+              </w:rPr>
+              <w:t>Cliente (Empleado</w:t>
+            </w:r>
+            <w:r>
+              <w:rPr>
+                <w:b/>
+                <w:bCs/>
+                <w:sz w:val="23"/>
+                <w:szCs w:val="23"/>
+              </w:rPr>
+              <w:t xml:space="preserve">) </w:t>
+            </w:r>
+          </w:p>
+          <w:p>
+            <w:pPr>
+              <w:pStyle w:val="Default"/>
+              <w:rPr>
+                <w:sz w:val="23"/>
+                <w:szCs w:val="23"/>
+              </w:rPr>
+            </w:pPr>
+            <w:r>
+              <w:rPr>
+                <w:b/>
+                <w:bCs/>
+                <w:sz w:val="23"/>
+                <w:szCs w:val="23"/>
+              </w:rPr>
+              <w:t xml:space="preserve">Sistema: </w:t>
+            </w:r>
+          </w:p>
+          <w:p>
+            <w:pPr>
+              <w:pStyle w:val="Default"/>
+              <w:numPr>
+                <w:ilvl w:val="0"/>
+                <w:numId w:val="5"/>
+              </w:numPr>
+              <w:rPr>
+                <w:sz w:val="23"/>
+                <w:szCs w:val="23"/>
+              </w:rPr>
+            </w:pPr>
+            <w:r>
+              <w:rPr>
+                <w:sz w:val="23"/>
+                <w:szCs w:val="23"/>
+              </w:rPr>
+              <w:t xml:space="preserve">Computadora portátil (laptop) </w:t>
+            </w:r>
+          </w:p>
+          <w:p>
+            <w:pPr>
+              <w:pStyle w:val="Default"/>
+              <w:numPr>
+                <w:ilvl w:val="0"/>
+                <w:numId w:val="5"/>
+              </w:numPr>
+              <w:rPr>
+                <w:sz w:val="23"/>
+                <w:szCs w:val="23"/>
+              </w:rPr>
+            </w:pPr>
+            <w:r>
+              <w:rPr>
+                <w:sz w:val="23"/>
+                <w:szCs w:val="23"/>
+              </w:rPr>
+              <w:t xml:space="preserve">Sistemas Operativo (Windows7) </w:t>
+            </w:r>
+          </w:p>
+          <w:p>
+            <w:pPr>
+              <w:pStyle w:val="Default"/>
+              <w:numPr>
+                <w:ilvl w:val="0"/>
+                <w:numId w:val="5"/>
+              </w:numPr>
+              <w:rPr>
+                <w:sz w:val="23"/>
+                <w:szCs w:val="23"/>
+              </w:rPr>
+            </w:pPr>
+            <w:r>
+              <w:rPr>
+                <w:sz w:val="23"/>
+                <w:szCs w:val="23"/>
+              </w:rPr>
+              <w:t xml:space="preserve">Sistema operativo  64 bits </w:t>
+            </w:r>
+          </w:p>
+          <w:p>
+            <w:pPr>
+              <w:pStyle w:val="Default"/>
+              <w:numPr>
+                <w:ilvl w:val="0"/>
+                <w:numId w:val="5"/>
+              </w:numPr>
+              <w:rPr>
+                <w:sz w:val="23"/>
+                <w:szCs w:val="23"/>
+              </w:rPr>
+            </w:pPr>
+            <w:r>
+              <w:rPr>
+                <w:sz w:val="23"/>
+                <w:szCs w:val="23"/>
+              </w:rPr>
+              <w:t xml:space="preserve">Disco duro 500 GB </w:t>
+            </w:r>
+          </w:p>
+          <w:p>
+            <w:pPr>
+              <w:pStyle w:val="Default"/>
+              <w:numPr>
+                <w:ilvl w:val="0"/>
+                <w:numId w:val="5"/>
+              </w:numPr>
+              <w:rPr>
+                <w:sz w:val="23"/>
+                <w:szCs w:val="23"/>
+              </w:rPr>
+            </w:pPr>
+            <w:r>
+              <w:rPr>
+                <w:sz w:val="23"/>
+                <w:szCs w:val="23"/>
+              </w:rPr>
+              <w:t xml:space="preserve">Memoria RAM 4 GB </w:t>
+            </w:r>
+          </w:p>
+          <w:p>
+            <w:pPr>
+              <w:pStyle w:val="Default"/>
+              <w:numPr>
+                <w:ilvl w:val="0"/>
+                <w:numId w:val="5"/>
+              </w:numPr>
+              <w:rPr>
+                <w:sz w:val="23"/>
+                <w:szCs w:val="23"/>
+              </w:rPr>
+            </w:pPr>
+            <w:r>
+              <w:rPr>
+                <w:sz w:val="23"/>
+                <w:szCs w:val="23"/>
+              </w:rPr>
+              <w:t xml:space="preserve">Conexión a Wifi  </w:t>
+            </w:r>
+          </w:p>
+          <w:p/>
         </w:tc>
         <w:tc>
           <w:tcPr>
@@ -5642,16 +6381,27 @@
           </w:tcPr>
           <w:p>
             <w:pPr>
-              <w:spacing w:line="480" w:lineRule="auto"/>
-              <w:rPr>
-                <w:rFonts w:ascii="Arial" w:hAnsi="Arial" w:cs="Arial"/>
-              </w:rPr>
-            </w:pPr>
-            <w:r>
-              <w:rPr>
-                <w:rFonts w:ascii="Arial" w:hAnsi="Arial" w:cs="Arial"/>
-              </w:rPr>
-              <w:t>registra en el sistema</w:t>
+              <w:rPr>
+                <w:rFonts w:ascii="Arial" w:hAnsi="Arial" w:cs="Arial"/>
+              </w:rPr>
+            </w:pPr>
+            <w:r>
+              <w:rPr>
+                <w:rFonts w:ascii="Arial" w:hAnsi="Arial" w:cs="Arial"/>
+              </w:rPr>
+              <w:t>registra a empleado</w:t>
+            </w:r>
+            <w:r>
+              <w:rPr>
+                <w:rFonts w:ascii="Arial" w:hAnsi="Arial" w:cs="Arial"/>
+              </w:rPr>
+              <w:t xml:space="preserve">, </w:t>
+            </w:r>
+            <w:r>
+              <w:rPr>
+                <w:rFonts w:ascii="Arial" w:hAnsi="Arial" w:cs="Arial"/>
+              </w:rPr>
+              <w:t>consulta reporte de pedidos</w:t>
             </w:r>
           </w:p>
         </w:tc>
@@ -5661,421 +6411,7 @@
           </w:tcPr>
           <w:p>
             <w:r>
-              <w:t>Clientes</w:t>
-            </w:r>
-          </w:p>
-        </w:tc>
-      </w:tr>
-      <w:tr>
-        <w:tc>
-          <w:tcPr>
-            <w:tcW w:w="2942" w:type="dxa"/>
-          </w:tcPr>
-          <w:p>
-            <w:r>
-              <w:t xml:space="preserve">Servidor Venta de playeras y sudaderas. </w:t>
-            </w:r>
-          </w:p>
-          <w:p>
-            <w:r>
-              <w:t>PC DELL</w:t>
-            </w:r>
-          </w:p>
-        </w:tc>
-        <w:tc>
-          <w:tcPr>
-            <w:tcW w:w="2943" w:type="dxa"/>
-          </w:tcPr>
-          <w:p>
-            <w:pPr>
-              <w:spacing w:line="480" w:lineRule="auto"/>
-              <w:rPr>
-                <w:rFonts w:ascii="Arial" w:hAnsi="Arial" w:cs="Arial"/>
-              </w:rPr>
-            </w:pPr>
-            <w:r>
-              <w:rPr>
-                <w:rFonts w:ascii="Arial" w:hAnsi="Arial" w:cs="Arial"/>
-              </w:rPr>
-              <w:t>genera pedido</w:t>
-            </w:r>
-          </w:p>
-        </w:tc>
-        <w:tc>
-          <w:tcPr>
-            <w:tcW w:w="2943" w:type="dxa"/>
-          </w:tcPr>
-          <w:p>
-            <w:r>
-              <w:t>Pedidos</w:t>
-            </w:r>
-          </w:p>
-        </w:tc>
-      </w:tr>
-      <w:tr>
-        <w:tc>
-          <w:tcPr>
-            <w:tcW w:w="2942" w:type="dxa"/>
-          </w:tcPr>
-          <w:p>
-            <w:r>
-              <w:t xml:space="preserve">Servidor Venta de playeras y sudaderas. </w:t>
-            </w:r>
-          </w:p>
-          <w:p>
-            <w:r>
-              <w:t>PC DELL</w:t>
-            </w:r>
-          </w:p>
-        </w:tc>
-        <w:tc>
-          <w:tcPr>
-            <w:tcW w:w="2943" w:type="dxa"/>
-          </w:tcPr>
-          <w:p>
-            <w:pPr>
-              <w:spacing w:line="480" w:lineRule="auto"/>
-              <w:rPr>
-                <w:rFonts w:ascii="Arial" w:hAnsi="Arial" w:cs="Arial"/>
-              </w:rPr>
-            </w:pPr>
-            <w:r>
-              <w:rPr>
-                <w:rFonts w:ascii="Arial" w:hAnsi="Arial" w:cs="Arial"/>
-              </w:rPr>
-              <w:t xml:space="preserve">realiza pago de pedido </w:t>
-            </w:r>
-          </w:p>
-        </w:tc>
-        <w:tc>
-          <w:tcPr>
-            <w:tcW w:w="2943" w:type="dxa"/>
-          </w:tcPr>
-          <w:p>
-            <w:r>
-              <w:t xml:space="preserve">Pagos </w:t>
-            </w:r>
-          </w:p>
-        </w:tc>
-      </w:tr>
-      <w:tr>
-        <w:tc>
-          <w:tcPr>
-            <w:tcW w:w="2942" w:type="dxa"/>
-          </w:tcPr>
-          <w:p>
-            <w:r>
-              <w:t xml:space="preserve">Servidor Venta de playeras y sudaderas. </w:t>
-            </w:r>
-          </w:p>
-          <w:p>
-            <w:r>
-              <w:t>PC DELL</w:t>
-            </w:r>
-          </w:p>
-        </w:tc>
-        <w:tc>
-          <w:tcPr>
-            <w:tcW w:w="2943" w:type="dxa"/>
-          </w:tcPr>
-          <w:p>
-            <w:pPr>
-              <w:spacing w:line="480" w:lineRule="auto"/>
-              <w:rPr>
-                <w:rFonts w:ascii="Arial" w:hAnsi="Arial" w:cs="Arial"/>
-              </w:rPr>
-            </w:pPr>
-            <w:r>
-              <w:rPr>
-                <w:rFonts w:ascii="Arial" w:hAnsi="Arial" w:cs="Arial"/>
-              </w:rPr>
-              <w:t xml:space="preserve">actualiza cliente </w:t>
-            </w:r>
-          </w:p>
-        </w:tc>
-        <w:tc>
-          <w:tcPr>
-            <w:tcW w:w="2943" w:type="dxa"/>
-          </w:tcPr>
-          <w:p>
-            <w:r>
-              <w:t xml:space="preserve">Clientes </w:t>
-            </w:r>
-          </w:p>
-        </w:tc>
-      </w:tr>
-      <w:tr>
-        <w:tc>
-          <w:tcPr>
-            <w:tcW w:w="2942" w:type="dxa"/>
-          </w:tcPr>
-          <w:p>
-            <w:r>
-              <w:t xml:space="preserve">Servidor Venta de playeras y sudaderas. </w:t>
-            </w:r>
-          </w:p>
-          <w:p>
-            <w:r>
-              <w:t>PC DELL</w:t>
-            </w:r>
-          </w:p>
-        </w:tc>
-        <w:tc>
-          <w:tcPr>
-            <w:tcW w:w="2943" w:type="dxa"/>
-          </w:tcPr>
-          <w:p>
-            <w:pPr>
-              <w:spacing w:line="480" w:lineRule="auto"/>
-              <w:rPr>
-                <w:rFonts w:ascii="Arial" w:hAnsi="Arial" w:cs="Arial"/>
-              </w:rPr>
-            </w:pPr>
-            <w:r>
-              <w:rPr>
-                <w:rFonts w:ascii="Arial" w:hAnsi="Arial" w:cs="Arial"/>
-              </w:rPr>
-              <w:t>registra pedido</w:t>
-            </w:r>
-          </w:p>
-        </w:tc>
-        <w:tc>
-          <w:tcPr>
-            <w:tcW w:w="2943" w:type="dxa"/>
-          </w:tcPr>
-          <w:p>
-            <w:r>
-              <w:t xml:space="preserve">Pedido </w:t>
-            </w:r>
-          </w:p>
-        </w:tc>
-      </w:tr>
-      <w:tr>
-        <w:tc>
-          <w:tcPr>
-            <w:tcW w:w="2942" w:type="dxa"/>
-          </w:tcPr>
-          <w:p>
-            <w:r>
-              <w:t xml:space="preserve">Servidor Venta de playeras y sudaderas. </w:t>
-            </w:r>
-          </w:p>
-          <w:p>
-            <w:r>
-              <w:t>PC DELL</w:t>
-            </w:r>
-          </w:p>
-        </w:tc>
-        <w:tc>
-          <w:tcPr>
-            <w:tcW w:w="2943" w:type="dxa"/>
-          </w:tcPr>
-          <w:p>
-            <w:pPr>
-              <w:spacing w:line="480" w:lineRule="auto"/>
-              <w:rPr>
-                <w:rFonts w:ascii="Arial" w:hAnsi="Arial" w:cs="Arial"/>
-              </w:rPr>
-            </w:pPr>
-            <w:r>
-              <w:rPr>
-                <w:rFonts w:ascii="Arial" w:hAnsi="Arial" w:cs="Arial"/>
-              </w:rPr>
-              <w:t>confirma pedido</w:t>
-            </w:r>
-          </w:p>
-        </w:tc>
-        <w:tc>
-          <w:tcPr>
-            <w:tcW w:w="2943" w:type="dxa"/>
-          </w:tcPr>
-          <w:p>
-            <w:r>
-              <w:t>Pedido</w:t>
-            </w:r>
-          </w:p>
-        </w:tc>
-      </w:tr>
-      <w:tr>
-        <w:tc>
-          <w:tcPr>
-            <w:tcW w:w="2942" w:type="dxa"/>
-          </w:tcPr>
-          <w:p>
-            <w:r>
-              <w:t xml:space="preserve">Servidor Venta de playeras y sudaderas. </w:t>
-            </w:r>
-          </w:p>
-          <w:p>
-            <w:r>
-              <w:t>PC DELL</w:t>
-            </w:r>
-          </w:p>
-        </w:tc>
-        <w:tc>
-          <w:tcPr>
-            <w:tcW w:w="2943" w:type="dxa"/>
-          </w:tcPr>
-          <w:p>
-            <w:pPr>
-              <w:spacing w:line="480" w:lineRule="auto"/>
-              <w:rPr>
-                <w:rFonts w:ascii="Arial" w:hAnsi="Arial" w:cs="Arial"/>
-              </w:rPr>
-            </w:pPr>
-            <w:r>
-              <w:rPr>
-                <w:rFonts w:ascii="Arial" w:hAnsi="Arial" w:cs="Arial"/>
-              </w:rPr>
-              <w:t>consulta existencia (materia prima)</w:t>
-            </w:r>
-          </w:p>
-        </w:tc>
-        <w:tc>
-          <w:tcPr>
-            <w:tcW w:w="2943" w:type="dxa"/>
-          </w:tcPr>
-          <w:p>
-            <w:r>
-              <w:t xml:space="preserve">Inventario </w:t>
-            </w:r>
-          </w:p>
-        </w:tc>
-      </w:tr>
-      <w:tr>
-        <w:tc>
-          <w:tcPr>
-            <w:tcW w:w="2942" w:type="dxa"/>
-          </w:tcPr>
-          <w:p>
-            <w:r>
-              <w:t xml:space="preserve">Servidor Venta de playeras y sudaderas. </w:t>
-            </w:r>
-          </w:p>
-          <w:p>
-            <w:r>
-              <w:t>PC DELL</w:t>
-            </w:r>
-          </w:p>
-        </w:tc>
-        <w:tc>
-          <w:tcPr>
-            <w:tcW w:w="2943" w:type="dxa"/>
-          </w:tcPr>
-          <w:p>
-            <w:pPr>
-              <w:spacing w:line="480" w:lineRule="auto"/>
-              <w:rPr>
-                <w:rFonts w:ascii="Arial" w:hAnsi="Arial" w:cs="Arial"/>
-              </w:rPr>
-            </w:pPr>
-            <w:r>
-              <w:rPr>
-                <w:rFonts w:ascii="Arial" w:hAnsi="Arial" w:cs="Arial"/>
-              </w:rPr>
-              <w:t>registra producto</w:t>
-            </w:r>
-          </w:p>
-        </w:tc>
-        <w:tc>
-          <w:tcPr>
-            <w:tcW w:w="2943" w:type="dxa"/>
-          </w:tcPr>
-          <w:p>
-            <w:r>
-              <w:t>Producto</w:t>
-            </w:r>
-          </w:p>
-        </w:tc>
-      </w:tr>
-      <w:tr>
-        <w:tc>
-          <w:tcPr>
-            <w:tcW w:w="2942" w:type="dxa"/>
-          </w:tcPr>
-          <w:p>
-            <w:r>
-              <w:t xml:space="preserve">Servidor Venta de playeras y sudaderas. </w:t>
-            </w:r>
-          </w:p>
-          <w:p>
-            <w:r>
-              <w:t>PC DELL</w:t>
-            </w:r>
-          </w:p>
-        </w:tc>
-        <w:tc>
-          <w:tcPr>
-            <w:tcW w:w="2943" w:type="dxa"/>
-          </w:tcPr>
-          <w:p>
-            <w:pPr>
-              <w:spacing w:line="480" w:lineRule="auto"/>
-              <w:rPr>
-                <w:rFonts w:ascii="Arial" w:hAnsi="Arial" w:cs="Arial"/>
-              </w:rPr>
-            </w:pPr>
-            <w:r>
-              <w:rPr>
-                <w:rFonts w:ascii="Arial" w:hAnsi="Arial" w:cs="Arial"/>
-              </w:rPr>
-              <w:t>registra a empleado</w:t>
-            </w:r>
-          </w:p>
-        </w:tc>
-        <w:tc>
-          <w:tcPr>
-            <w:tcW w:w="2943" w:type="dxa"/>
-          </w:tcPr>
-          <w:p>
-            <w:r>
-              <w:t>Empleado</w:t>
-            </w:r>
-          </w:p>
-        </w:tc>
-      </w:tr>
-      <w:tr>
-        <w:tc>
-          <w:tcPr>
-            <w:tcW w:w="2942" w:type="dxa"/>
-          </w:tcPr>
-          <w:p>
-            <w:r>
-              <w:t xml:space="preserve">Servidor Venta de playeras y sudaderas. </w:t>
-            </w:r>
-          </w:p>
-          <w:p>
-            <w:r>
-              <w:t>PC DELL</w:t>
-            </w:r>
-          </w:p>
-        </w:tc>
-        <w:tc>
-          <w:tcPr>
-            <w:tcW w:w="2943" w:type="dxa"/>
-          </w:tcPr>
-          <w:p>
-            <w:pPr>
-              <w:spacing w:line="480" w:lineRule="auto"/>
-              <w:rPr>
-                <w:rFonts w:ascii="Arial" w:hAnsi="Arial" w:cs="Arial"/>
-              </w:rPr>
-            </w:pPr>
-            <w:r>
-              <w:rPr>
-                <w:rFonts w:ascii="Arial" w:hAnsi="Arial" w:cs="Arial"/>
-              </w:rPr>
-              <w:t xml:space="preserve">consulta reporte de pedidos </w:t>
-            </w:r>
-          </w:p>
-        </w:tc>
-        <w:tc>
-          <w:tcPr>
-            <w:tcW w:w="2943" w:type="dxa"/>
-          </w:tcPr>
-          <w:p>
-            <w:r>
-              <w:t xml:space="preserve">Pedidos </w:t>
+              <w:t>Empleado, pedidos.</w:t>
             </w:r>
           </w:p>
         </w:tc>
@@ -6093,9 +6429,10 @@
     <w:p/>
     <w:p/>
     <w:p/>
-    <w:p/>
-    <w:p/>
-    <w:p/>
+    <w:p>
+      <w:bookmarkStart w:id="9" w:name="_GoBack"/>
+      <w:bookmarkEnd w:id="9"/>
+    </w:p>
     <w:p/>
     <w:p/>
     <w:p/>
@@ -6167,6 +6504,119 @@
 <file path=word/numbering.xml><?xml version="1.0" encoding="utf-8"?>
 <w:numbering xmlns:wpc="http://schemas.microsoft.com/office/word/2010/wordprocessingCanvas" xmlns:mc="http://schemas.openxmlformats.org/markup-compatibility/2006" xmlns:o="urn:schemas-microsoft-com:office:office" xmlns:r="http://schemas.openxmlformats.org/officeDocument/2006/relationships" xmlns:m="http://schemas.openxmlformats.org/officeDocument/2006/math" xmlns:v="urn:schemas-microsoft-com:vml" xmlns:wp14="http://schemas.microsoft.com/office/word/2010/wordprocessingDrawing" xmlns:wp="http://schemas.openxmlformats.org/drawingml/2006/wordprocessingDrawing" xmlns:w10="urn:schemas-microsoft-com:office:word" xmlns:w="http://schemas.openxmlformats.org/wordprocessingml/2006/main" xmlns:w14="http://schemas.microsoft.com/office/word/2010/wordml" xmlns:w15="http://schemas.microsoft.com/office/word/2012/wordml" xmlns:wpg="http://schemas.microsoft.com/office/word/2010/wordprocessingGroup" xmlns:wpi="http://schemas.microsoft.com/office/word/2010/wordprocessingInk" xmlns:wne="http://schemas.microsoft.com/office/word/2006/wordml" xmlns:wps="http://schemas.microsoft.com/office/word/2010/wordprocessingShape" mc:Ignorable="w14 w15 wp14">
   <w:abstractNum w:abstractNumId="0">
+    <w:nsid w:val="125F067D"/>
+    <w:multiLevelType w:val="hybridMultilevel"/>
+    <w:tmpl w:val="29D41CA2"/>
+    <w:lvl w:ilvl="0" w:tplc="080A0001">
+      <w:start w:val="1"/>
+      <w:numFmt w:val="bullet"/>
+      <w:lvlText w:val=""/>
+      <w:lvlJc w:val="left"/>
+      <w:pPr>
+        <w:ind w:left="720" w:hanging="360"/>
+      </w:pPr>
+      <w:rPr>
+        <w:rFonts w:ascii="Symbol" w:hAnsi="Symbol" w:hint="default"/>
+      </w:rPr>
+    </w:lvl>
+    <w:lvl w:ilvl="1" w:tplc="080A0003" w:tentative="1">
+      <w:start w:val="1"/>
+      <w:numFmt w:val="bullet"/>
+      <w:lvlText w:val="o"/>
+      <w:lvlJc w:val="left"/>
+      <w:pPr>
+        <w:ind w:left="1440" w:hanging="360"/>
+      </w:pPr>
+      <w:rPr>
+        <w:rFonts w:ascii="Courier New" w:hAnsi="Courier New" w:cs="Courier New" w:hint="default"/>
+      </w:rPr>
+    </w:lvl>
+    <w:lvl w:ilvl="2" w:tplc="080A0005" w:tentative="1">
+      <w:start w:val="1"/>
+      <w:numFmt w:val="bullet"/>
+      <w:lvlText w:val=""/>
+      <w:lvlJc w:val="left"/>
+      <w:pPr>
+        <w:ind w:left="2160" w:hanging="360"/>
+      </w:pPr>
+      <w:rPr>
+        <w:rFonts w:ascii="Wingdings" w:hAnsi="Wingdings" w:hint="default"/>
+      </w:rPr>
+    </w:lvl>
+    <w:lvl w:ilvl="3" w:tplc="080A0001" w:tentative="1">
+      <w:start w:val="1"/>
+      <w:numFmt w:val="bullet"/>
+      <w:lvlText w:val=""/>
+      <w:lvlJc w:val="left"/>
+      <w:pPr>
+        <w:ind w:left="2880" w:hanging="360"/>
+      </w:pPr>
+      <w:rPr>
+        <w:rFonts w:ascii="Symbol" w:hAnsi="Symbol" w:hint="default"/>
+      </w:rPr>
+    </w:lvl>
+    <w:lvl w:ilvl="4" w:tplc="080A0003" w:tentative="1">
+      <w:start w:val="1"/>
+      <w:numFmt w:val="bullet"/>
+      <w:lvlText w:val="o"/>
+      <w:lvlJc w:val="left"/>
+      <w:pPr>
+        <w:ind w:left="3600" w:hanging="360"/>
+      </w:pPr>
+      <w:rPr>
+        <w:rFonts w:ascii="Courier New" w:hAnsi="Courier New" w:cs="Courier New" w:hint="default"/>
+      </w:rPr>
+    </w:lvl>
+    <w:lvl w:ilvl="5" w:tplc="080A0005" w:tentative="1">
+      <w:start w:val="1"/>
+      <w:numFmt w:val="bullet"/>
+      <w:lvlText w:val=""/>
+      <w:lvlJc w:val="left"/>
+      <w:pPr>
+        <w:ind w:left="4320" w:hanging="360"/>
+      </w:pPr>
+      <w:rPr>
+        <w:rFonts w:ascii="Wingdings" w:hAnsi="Wingdings" w:hint="default"/>
+      </w:rPr>
+    </w:lvl>
+    <w:lvl w:ilvl="6" w:tplc="080A0001" w:tentative="1">
+      <w:start w:val="1"/>
+      <w:numFmt w:val="bullet"/>
+      <w:lvlText w:val=""/>
+      <w:lvlJc w:val="left"/>
+      <w:pPr>
+        <w:ind w:left="5040" w:hanging="360"/>
+      </w:pPr>
+      <w:rPr>
+        <w:rFonts w:ascii="Symbol" w:hAnsi="Symbol" w:hint="default"/>
+      </w:rPr>
+    </w:lvl>
+    <w:lvl w:ilvl="7" w:tplc="080A0003" w:tentative="1">
+      <w:start w:val="1"/>
+      <w:numFmt w:val="bullet"/>
+      <w:lvlText w:val="o"/>
+      <w:lvlJc w:val="left"/>
+      <w:pPr>
+        <w:ind w:left="5760" w:hanging="360"/>
+      </w:pPr>
+      <w:rPr>
+        <w:rFonts w:ascii="Courier New" w:hAnsi="Courier New" w:cs="Courier New" w:hint="default"/>
+      </w:rPr>
+    </w:lvl>
+    <w:lvl w:ilvl="8" w:tplc="080A0005" w:tentative="1">
+      <w:start w:val="1"/>
+      <w:numFmt w:val="bullet"/>
+      <w:lvlText w:val=""/>
+      <w:lvlJc w:val="left"/>
+      <w:pPr>
+        <w:ind w:left="6480" w:hanging="360"/>
+      </w:pPr>
+      <w:rPr>
+        <w:rFonts w:ascii="Wingdings" w:hAnsi="Wingdings" w:hint="default"/>
+      </w:rPr>
+    </w:lvl>
+  </w:abstractNum>
+  <w:abstractNum w:abstractNumId="1">
     <w:nsid w:val="41535C82"/>
     <w:multiLevelType w:val="hybridMultilevel"/>
     <w:tmpl w:val="CBB47686"/>
@@ -6252,7 +6702,7 @@
       </w:pPr>
     </w:lvl>
   </w:abstractNum>
-  <w:abstractNum w:abstractNumId="1">
+  <w:abstractNum w:abstractNumId="2">
     <w:nsid w:val="4B0370B3"/>
     <w:multiLevelType w:val="hybridMultilevel"/>
     <w:tmpl w:val="CBB47686"/>
@@ -6338,11 +6788,246 @@
       </w:pPr>
     </w:lvl>
   </w:abstractNum>
+  <w:abstractNum w:abstractNumId="3">
+    <w:nsid w:val="70A36998"/>
+    <w:multiLevelType w:val="hybridMultilevel"/>
+    <w:tmpl w:val="9A064FFC"/>
+    <w:lvl w:ilvl="0" w:tplc="080A0001">
+      <w:start w:val="1"/>
+      <w:numFmt w:val="bullet"/>
+      <w:lvlText w:val=""/>
+      <w:lvlJc w:val="left"/>
+      <w:pPr>
+        <w:ind w:left="720" w:hanging="360"/>
+      </w:pPr>
+      <w:rPr>
+        <w:rFonts w:ascii="Symbol" w:hAnsi="Symbol" w:hint="default"/>
+      </w:rPr>
+    </w:lvl>
+    <w:lvl w:ilvl="1" w:tplc="080A0003" w:tentative="1">
+      <w:start w:val="1"/>
+      <w:numFmt w:val="bullet"/>
+      <w:lvlText w:val="o"/>
+      <w:lvlJc w:val="left"/>
+      <w:pPr>
+        <w:ind w:left="1440" w:hanging="360"/>
+      </w:pPr>
+      <w:rPr>
+        <w:rFonts w:ascii="Courier New" w:hAnsi="Courier New" w:cs="Courier New" w:hint="default"/>
+      </w:rPr>
+    </w:lvl>
+    <w:lvl w:ilvl="2" w:tplc="080A0005" w:tentative="1">
+      <w:start w:val="1"/>
+      <w:numFmt w:val="bullet"/>
+      <w:lvlText w:val=""/>
+      <w:lvlJc w:val="left"/>
+      <w:pPr>
+        <w:ind w:left="2160" w:hanging="360"/>
+      </w:pPr>
+      <w:rPr>
+        <w:rFonts w:ascii="Wingdings" w:hAnsi="Wingdings" w:hint="default"/>
+      </w:rPr>
+    </w:lvl>
+    <w:lvl w:ilvl="3" w:tplc="080A0001" w:tentative="1">
+      <w:start w:val="1"/>
+      <w:numFmt w:val="bullet"/>
+      <w:lvlText w:val=""/>
+      <w:lvlJc w:val="left"/>
+      <w:pPr>
+        <w:ind w:left="2880" w:hanging="360"/>
+      </w:pPr>
+      <w:rPr>
+        <w:rFonts w:ascii="Symbol" w:hAnsi="Symbol" w:hint="default"/>
+      </w:rPr>
+    </w:lvl>
+    <w:lvl w:ilvl="4" w:tplc="080A0003" w:tentative="1">
+      <w:start w:val="1"/>
+      <w:numFmt w:val="bullet"/>
+      <w:lvlText w:val="o"/>
+      <w:lvlJc w:val="left"/>
+      <w:pPr>
+        <w:ind w:left="3600" w:hanging="360"/>
+      </w:pPr>
+      <w:rPr>
+        <w:rFonts w:ascii="Courier New" w:hAnsi="Courier New" w:cs="Courier New" w:hint="default"/>
+      </w:rPr>
+    </w:lvl>
+    <w:lvl w:ilvl="5" w:tplc="080A0005" w:tentative="1">
+      <w:start w:val="1"/>
+      <w:numFmt w:val="bullet"/>
+      <w:lvlText w:val=""/>
+      <w:lvlJc w:val="left"/>
+      <w:pPr>
+        <w:ind w:left="4320" w:hanging="360"/>
+      </w:pPr>
+      <w:rPr>
+        <w:rFonts w:ascii="Wingdings" w:hAnsi="Wingdings" w:hint="default"/>
+      </w:rPr>
+    </w:lvl>
+    <w:lvl w:ilvl="6" w:tplc="080A0001" w:tentative="1">
+      <w:start w:val="1"/>
+      <w:numFmt w:val="bullet"/>
+      <w:lvlText w:val=""/>
+      <w:lvlJc w:val="left"/>
+      <w:pPr>
+        <w:ind w:left="5040" w:hanging="360"/>
+      </w:pPr>
+      <w:rPr>
+        <w:rFonts w:ascii="Symbol" w:hAnsi="Symbol" w:hint="default"/>
+      </w:rPr>
+    </w:lvl>
+    <w:lvl w:ilvl="7" w:tplc="080A0003" w:tentative="1">
+      <w:start w:val="1"/>
+      <w:numFmt w:val="bullet"/>
+      <w:lvlText w:val="o"/>
+      <w:lvlJc w:val="left"/>
+      <w:pPr>
+        <w:ind w:left="5760" w:hanging="360"/>
+      </w:pPr>
+      <w:rPr>
+        <w:rFonts w:ascii="Courier New" w:hAnsi="Courier New" w:cs="Courier New" w:hint="default"/>
+      </w:rPr>
+    </w:lvl>
+    <w:lvl w:ilvl="8" w:tplc="080A0005" w:tentative="1">
+      <w:start w:val="1"/>
+      <w:numFmt w:val="bullet"/>
+      <w:lvlText w:val=""/>
+      <w:lvlJc w:val="left"/>
+      <w:pPr>
+        <w:ind w:left="6480" w:hanging="360"/>
+      </w:pPr>
+      <w:rPr>
+        <w:rFonts w:ascii="Wingdings" w:hAnsi="Wingdings" w:hint="default"/>
+      </w:rPr>
+    </w:lvl>
+  </w:abstractNum>
+  <w:abstractNum w:abstractNumId="4">
+    <w:nsid w:val="7B500870"/>
+    <w:multiLevelType w:val="hybridMultilevel"/>
+    <w:tmpl w:val="CF06CF54"/>
+    <w:lvl w:ilvl="0" w:tplc="080A0001">
+      <w:start w:val="1"/>
+      <w:numFmt w:val="bullet"/>
+      <w:lvlText w:val=""/>
+      <w:lvlJc w:val="left"/>
+      <w:pPr>
+        <w:ind w:left="720" w:hanging="360"/>
+      </w:pPr>
+      <w:rPr>
+        <w:rFonts w:ascii="Symbol" w:hAnsi="Symbol" w:hint="default"/>
+      </w:rPr>
+    </w:lvl>
+    <w:lvl w:ilvl="1" w:tplc="080A0003" w:tentative="1">
+      <w:start w:val="1"/>
+      <w:numFmt w:val="bullet"/>
+      <w:lvlText w:val="o"/>
+      <w:lvlJc w:val="left"/>
+      <w:pPr>
+        <w:ind w:left="1440" w:hanging="360"/>
+      </w:pPr>
+      <w:rPr>
+        <w:rFonts w:ascii="Courier New" w:hAnsi="Courier New" w:cs="Courier New" w:hint="default"/>
+      </w:rPr>
+    </w:lvl>
+    <w:lvl w:ilvl="2" w:tplc="080A0005" w:tentative="1">
+      <w:start w:val="1"/>
+      <w:numFmt w:val="bullet"/>
+      <w:lvlText w:val=""/>
+      <w:lvlJc w:val="left"/>
+      <w:pPr>
+        <w:ind w:left="2160" w:hanging="360"/>
+      </w:pPr>
+      <w:rPr>
+        <w:rFonts w:ascii="Wingdings" w:hAnsi="Wingdings" w:hint="default"/>
+      </w:rPr>
+    </w:lvl>
+    <w:lvl w:ilvl="3" w:tplc="080A0001" w:tentative="1">
+      <w:start w:val="1"/>
+      <w:numFmt w:val="bullet"/>
+      <w:lvlText w:val=""/>
+      <w:lvlJc w:val="left"/>
+      <w:pPr>
+        <w:ind w:left="2880" w:hanging="360"/>
+      </w:pPr>
+      <w:rPr>
+        <w:rFonts w:ascii="Symbol" w:hAnsi="Symbol" w:hint="default"/>
+      </w:rPr>
+    </w:lvl>
+    <w:lvl w:ilvl="4" w:tplc="080A0003" w:tentative="1">
+      <w:start w:val="1"/>
+      <w:numFmt w:val="bullet"/>
+      <w:lvlText w:val="o"/>
+      <w:lvlJc w:val="left"/>
+      <w:pPr>
+        <w:ind w:left="3600" w:hanging="360"/>
+      </w:pPr>
+      <w:rPr>
+        <w:rFonts w:ascii="Courier New" w:hAnsi="Courier New" w:cs="Courier New" w:hint="default"/>
+      </w:rPr>
+    </w:lvl>
+    <w:lvl w:ilvl="5" w:tplc="080A0005" w:tentative="1">
+      <w:start w:val="1"/>
+      <w:numFmt w:val="bullet"/>
+      <w:lvlText w:val=""/>
+      <w:lvlJc w:val="left"/>
+      <w:pPr>
+        <w:ind w:left="4320" w:hanging="360"/>
+      </w:pPr>
+      <w:rPr>
+        <w:rFonts w:ascii="Wingdings" w:hAnsi="Wingdings" w:hint="default"/>
+      </w:rPr>
+    </w:lvl>
+    <w:lvl w:ilvl="6" w:tplc="080A0001" w:tentative="1">
+      <w:start w:val="1"/>
+      <w:numFmt w:val="bullet"/>
+      <w:lvlText w:val=""/>
+      <w:lvlJc w:val="left"/>
+      <w:pPr>
+        <w:ind w:left="5040" w:hanging="360"/>
+      </w:pPr>
+      <w:rPr>
+        <w:rFonts w:ascii="Symbol" w:hAnsi="Symbol" w:hint="default"/>
+      </w:rPr>
+    </w:lvl>
+    <w:lvl w:ilvl="7" w:tplc="080A0003" w:tentative="1">
+      <w:start w:val="1"/>
+      <w:numFmt w:val="bullet"/>
+      <w:lvlText w:val="o"/>
+      <w:lvlJc w:val="left"/>
+      <w:pPr>
+        <w:ind w:left="5760" w:hanging="360"/>
+      </w:pPr>
+      <w:rPr>
+        <w:rFonts w:ascii="Courier New" w:hAnsi="Courier New" w:cs="Courier New" w:hint="default"/>
+      </w:rPr>
+    </w:lvl>
+    <w:lvl w:ilvl="8" w:tplc="080A0005" w:tentative="1">
+      <w:start w:val="1"/>
+      <w:numFmt w:val="bullet"/>
+      <w:lvlText w:val=""/>
+      <w:lvlJc w:val="left"/>
+      <w:pPr>
+        <w:ind w:left="6480" w:hanging="360"/>
+      </w:pPr>
+      <w:rPr>
+        <w:rFonts w:ascii="Wingdings" w:hAnsi="Wingdings" w:hint="default"/>
+      </w:rPr>
+    </w:lvl>
+  </w:abstractNum>
   <w:num w:numId="1">
+    <w:abstractNumId w:val="2"/>
+  </w:num>
+  <w:num w:numId="2">
     <w:abstractNumId w:val="1"/>
   </w:num>
-  <w:num w:numId="2">
+  <w:num w:numId="3">
     <w:abstractNumId w:val="0"/>
+  </w:num>
+  <w:num w:numId="4">
+    <w:abstractNumId w:val="3"/>
+  </w:num>
+  <w:num w:numId="5">
+    <w:abstractNumId w:val="4"/>
   </w:num>
 </w:numbering>
 </file>
@@ -7058,6 +7743,22 @@
       </w:tblBorders>
     </w:tblPr>
   </w:style>
+  <w:style w:type="paragraph" w:customStyle="1" w:styleId="Default">
+    <w:name w:val="Default"/>
+    <w:rsid w:val="00C51DE0"/>
+    <w:pPr>
+      <w:autoSpaceDE w:val="0"/>
+      <w:autoSpaceDN w:val="0"/>
+      <w:adjustRightInd w:val="0"/>
+      <w:spacing w:after="0" w:line="240" w:lineRule="auto"/>
+    </w:pPr>
+    <w:rPr>
+      <w:rFonts w:ascii="Calibri" w:hAnsi="Calibri" w:cs="Calibri"/>
+      <w:color w:val="000000"/>
+      <w:sz w:val="24"/>
+      <w:szCs w:val="24"/>
+    </w:rPr>
+  </w:style>
 </w:styles>
 </file>
 
@@ -7370,7 +8071,7 @@
 </file>
 
 <file path=customXml/itemProps2.xml><?xml version="1.0" encoding="utf-8"?>
-<ds:datastoreItem xmlns:ds="http://schemas.openxmlformats.org/officeDocument/2006/customXml" ds:itemID="{3864FEEA-A574-44AA-AA5D-11C1FD8B1DDA}">
+<ds:datastoreItem xmlns:ds="http://schemas.openxmlformats.org/officeDocument/2006/customXml" ds:itemID="{C3D436FC-5558-41FB-A878-851A947C43B8}">
   <ds:schemaRefs>
     <ds:schemaRef ds:uri="http://schemas.openxmlformats.org/officeDocument/2006/bibliography"/>
   </ds:schemaRefs>

</xml_diff>

<commit_message>
Plan de prueba de integración
</commit_message>
<xml_diff>
--- a/Sistema para ventas de playeras y sudaderas.docx
+++ b/Sistema para ventas de playeras y sudaderas.docx
@@ -98,7 +98,7 @@
               </mc:Choice>
               <mc:Fallback>
                 <w:pict>
-                  <v:rect w14:anchorId="7320652C" id="Rectángulo 2" o:spid="_x0000_s1026" style="position:absolute;margin-left:0;margin-top:0;width:642.6pt;height:64.4pt;z-index:251659264;visibility:visible;mso-wrap-style:square;mso-width-percent:1050;mso-height-percent:900;mso-wrap-distance-left:9pt;mso-wrap-distance-top:0;mso-wrap-distance-right:9pt;mso-wrap-distance-bottom:0;mso-position-horizontal:center;mso-position-horizontal-relative:page;mso-position-vertical:bottom;mso-position-vertical-relative:page;mso-width-percent:1050;mso-height-percent:900;mso-width-relative:page;mso-height-relative:top-margin-area;v-text-anchor:top" o:gfxdata="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" o:allowincell="f" fillcolor="#4bacc6 [3208]" strokecolor="#4f81bd [3204]">
+                  <v:rect w14:anchorId="19236763" id="Rectángulo 2" o:spid="_x0000_s1026" style="position:absolute;margin-left:0;margin-top:0;width:642.6pt;height:64.4pt;z-index:251659264;visibility:visible;mso-wrap-style:square;mso-width-percent:1050;mso-height-percent:900;mso-wrap-distance-left:9pt;mso-wrap-distance-top:0;mso-wrap-distance-right:9pt;mso-wrap-distance-bottom:0;mso-position-horizontal:center;mso-position-horizontal-relative:page;mso-position-vertical:bottom;mso-position-vertical-relative:page;mso-width-percent:1050;mso-height-percent:900;mso-width-relative:page;mso-height-relative:top-margin-area;v-text-anchor:top" o:gfxdata="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" o:allowincell="f" fillcolor="#4bacc6 [3208]" strokecolor="#4f81bd [3204]">
                     <w10:wrap anchorx="page" anchory="page"/>
                   </v:rect>
                 </w:pict>
@@ -170,7 +170,7 @@
               </mc:Choice>
               <mc:Fallback>
                 <w:pict>
-                  <v:rect w14:anchorId="19DEDDB7" id="Rectángulo 5" o:spid="_x0000_s1026" style="position:absolute;margin-left:0;margin-top:0;width:7.15pt;height:831.2pt;z-index:251662336;visibility:visible;mso-wrap-style:square;mso-width-percent:0;mso-height-percent:1050;mso-wrap-distance-left:9pt;mso-wrap-distance-top:0;mso-wrap-distance-right:9pt;mso-wrap-distance-bottom:0;mso-position-horizontal:center;mso-position-horizontal-relative:left-margin-area;mso-position-vertical:center;mso-position-vertical-relative:page;mso-width-percent:0;mso-height-percent:1050;mso-width-relative:page;mso-height-relative:page;v-text-anchor:top" o:gfxdata="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" o:allowincell="f" strokecolor="#4f81bd [3204]">
+                  <v:rect w14:anchorId="2E08B0BE" id="Rectángulo 5" o:spid="_x0000_s1026" style="position:absolute;margin-left:0;margin-top:0;width:7.15pt;height:831.2pt;z-index:251662336;visibility:visible;mso-wrap-style:square;mso-width-percent:0;mso-height-percent:1050;mso-wrap-distance-left:9pt;mso-wrap-distance-top:0;mso-wrap-distance-right:9pt;mso-wrap-distance-bottom:0;mso-position-horizontal:center;mso-position-horizontal-relative:left-margin-area;mso-position-vertical:center;mso-position-vertical-relative:page;mso-width-percent:0;mso-height-percent:1050;mso-width-relative:page;mso-height-relative:page;v-text-anchor:top" o:gfxdata="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" o:allowincell="f" strokecolor="#4f81bd [3204]">
                     <w10:wrap anchorx="margin" anchory="page"/>
                   </v:rect>
                 </w:pict>
@@ -242,7 +242,7 @@
               </mc:Choice>
               <mc:Fallback>
                 <w:pict>
-                  <v:rect w14:anchorId="1F4B156B" id="Rectángulo 4" o:spid="_x0000_s1026" style="position:absolute;margin-left:0;margin-top:0;width:7.15pt;height:831.2pt;z-index:251661312;visibility:visible;mso-wrap-style:square;mso-width-percent:0;mso-height-percent:1050;mso-wrap-distance-left:9pt;mso-wrap-distance-top:0;mso-wrap-distance-right:9pt;mso-wrap-distance-bottom:0;mso-position-horizontal:center;mso-position-horizontal-relative:right-margin-area;mso-position-vertical:center;mso-position-vertical-relative:page;mso-width-percent:0;mso-height-percent:1050;mso-width-relative:page;mso-height-relative:page;v-text-anchor:top" o:gfxdata="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" o:allowincell="f" strokecolor="#4f81bd [3204]">
+                  <v:rect w14:anchorId="42B03D92" id="Rectángulo 4" o:spid="_x0000_s1026" style="position:absolute;margin-left:0;margin-top:0;width:7.15pt;height:831.2pt;z-index:251661312;visibility:visible;mso-wrap-style:square;mso-width-percent:0;mso-height-percent:1050;mso-wrap-distance-left:9pt;mso-wrap-distance-top:0;mso-wrap-distance-right:9pt;mso-wrap-distance-bottom:0;mso-position-horizontal:center;mso-position-horizontal-relative:right-margin-area;mso-position-vertical:center;mso-position-vertical-relative:page;mso-width-percent:0;mso-height-percent:1050;mso-width-relative:page;mso-height-relative:page;v-text-anchor:top" o:gfxdata="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" o:allowincell="f" strokecolor="#4f81bd [3204]">
                     <w10:wrap anchorx="margin" anchory="page"/>
                   </v:rect>
                 </w:pict>
@@ -314,7 +314,7 @@
               </mc:Choice>
               <mc:Fallback>
                 <w:pict>
-                  <v:rect w14:anchorId="5BCB35E7" id="Rectángulo 3" o:spid="_x0000_s1026" style="position:absolute;margin-left:0;margin-top:0;width:642.6pt;height:64.8pt;z-index:251660288;visibility:visible;mso-wrap-style:square;mso-width-percent:1050;mso-height-percent:900;mso-wrap-distance-left:9pt;mso-wrap-distance-top:0;mso-wrap-distance-right:9pt;mso-wrap-distance-bottom:0;mso-position-horizontal:center;mso-position-horizontal-relative:page;mso-position-vertical:top;mso-position-vertical-relative:top-margin-area;mso-width-percent:1050;mso-height-percent:900;mso-width-relative:page;mso-height-relative:top-margin-area;v-text-anchor:top" o:gfxdata="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" o:allowincell="f" fillcolor="#4bacc6 [3208]" strokecolor="#4f81bd [3204]">
+                  <v:rect w14:anchorId="6D2AA51C" id="Rectángulo 3" o:spid="_x0000_s1026" style="position:absolute;margin-left:0;margin-top:0;width:642.6pt;height:64.8pt;z-index:251660288;visibility:visible;mso-wrap-style:square;mso-width-percent:1050;mso-height-percent:900;mso-wrap-distance-left:9pt;mso-wrap-distance-top:0;mso-wrap-distance-right:9pt;mso-wrap-distance-bottom:0;mso-position-horizontal:center;mso-position-horizontal-relative:page;mso-position-vertical:top;mso-position-vertical-relative:top-margin-area;mso-width-percent:1050;mso-height-percent:900;mso-width-relative:page;mso-height-relative:top-margin-area;v-text-anchor:top" o:gfxdata="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" o:allowincell="f" fillcolor="#4bacc6 [3208]" strokecolor="#4f81bd [3204]">
                     <w10:wrap anchorx="page" anchory="margin"/>
                   </v:rect>
                 </w:pict>
@@ -1709,27 +1709,14 @@
       <w:r>
         <w:t xml:space="preserve">Figura  </w:t>
       </w:r>
-      <w:r>
-        <w:fldChar w:fldCharType="begin"/>
-      </w:r>
-      <w:r>
-        <w:instrText xml:space="preserve"> SEQ Figura_ \* ARABIC </w:instrText>
-      </w:r>
-      <w:r>
-        <w:fldChar w:fldCharType="separate"/>
-      </w:r>
-      <w:r>
-        <w:rPr>
-          <w:noProof/>
-        </w:rPr>
-        <w:t>1</w:t>
-      </w:r>
-      <w:r>
-        <w:rPr>
-          <w:noProof/>
-        </w:rPr>
-        <w:fldChar w:fldCharType="end"/>
-      </w:r>
+      <w:fldSimple w:instr=" SEQ Figura_ \* ARABIC ">
+        <w:r>
+          <w:rPr>
+            <w:noProof/>
+          </w:rPr>
+          <w:t>1</w:t>
+        </w:r>
+      </w:fldSimple>
       <w:r>
         <w:t xml:space="preserve"> - Diagrama de contexto</w:t>
       </w:r>
@@ -2113,27 +2100,14 @@
       <w:r>
         <w:t xml:space="preserve">Figura  </w:t>
       </w:r>
-      <w:r>
-        <w:fldChar w:fldCharType="begin"/>
-      </w:r>
-      <w:r>
-        <w:instrText xml:space="preserve"> SEQ Figura_ \* ARABIC </w:instrText>
-      </w:r>
-      <w:r>
-        <w:fldChar w:fldCharType="separate"/>
-      </w:r>
-      <w:r>
-        <w:rPr>
-          <w:noProof/>
-        </w:rPr>
-        <w:t>2</w:t>
-      </w:r>
-      <w:r>
-        <w:rPr>
-          <w:noProof/>
-        </w:rPr>
-        <w:fldChar w:fldCharType="end"/>
-      </w:r>
+      <w:fldSimple w:instr=" SEQ Figura_ \* ARABIC ">
+        <w:r>
+          <w:rPr>
+            <w:noProof/>
+          </w:rPr>
+          <w:t>2</w:t>
+        </w:r>
+      </w:fldSimple>
       <w:r>
         <w:t xml:space="preserve"> - Diagrama de flujo de nivel 0</w:t>
       </w:r>
@@ -2232,27 +2206,14 @@
       <w:r>
         <w:t xml:space="preserve">Figura  </w:t>
       </w:r>
-      <w:r>
-        <w:fldChar w:fldCharType="begin"/>
-      </w:r>
-      <w:r>
-        <w:instrText xml:space="preserve"> SEQ Figura_ \* ARABIC </w:instrText>
-      </w:r>
-      <w:r>
-        <w:fldChar w:fldCharType="separate"/>
-      </w:r>
-      <w:r>
-        <w:rPr>
-          <w:noProof/>
-        </w:rPr>
-        <w:t>3</w:t>
-      </w:r>
-      <w:r>
-        <w:rPr>
-          <w:noProof/>
-        </w:rPr>
-        <w:fldChar w:fldCharType="end"/>
-      </w:r>
+      <w:fldSimple w:instr=" SEQ Figura_ \* ARABIC ">
+        <w:r>
+          <w:rPr>
+            <w:noProof/>
+          </w:rPr>
+          <w:t>3</w:t>
+        </w:r>
+      </w:fldSimple>
       <w:r>
         <w:t xml:space="preserve"> - Diagrama de flujo de nivel 1 (1)</w:t>
       </w:r>
@@ -2317,27 +2278,14 @@
       <w:r>
         <w:t xml:space="preserve">Figura  </w:t>
       </w:r>
-      <w:r>
-        <w:fldChar w:fldCharType="begin"/>
-      </w:r>
-      <w:r>
-        <w:instrText xml:space="preserve"> SEQ Figura_ \* ARABIC </w:instrText>
-      </w:r>
-      <w:r>
-        <w:fldChar w:fldCharType="separate"/>
-      </w:r>
-      <w:r>
-        <w:rPr>
-          <w:noProof/>
-        </w:rPr>
-        <w:t>4</w:t>
-      </w:r>
-      <w:r>
-        <w:rPr>
-          <w:noProof/>
-        </w:rPr>
-        <w:fldChar w:fldCharType="end"/>
-      </w:r>
+      <w:fldSimple w:instr=" SEQ Figura_ \* ARABIC ">
+        <w:r>
+          <w:rPr>
+            <w:noProof/>
+          </w:rPr>
+          <w:t>4</w:t>
+        </w:r>
+      </w:fldSimple>
       <w:r>
         <w:t xml:space="preserve"> - Diagrama de flujo de nivel 1 (</w:t>
       </w:r>
@@ -2408,27 +2356,14 @@
       <w:r>
         <w:t xml:space="preserve">Figura  </w:t>
       </w:r>
-      <w:r>
-        <w:fldChar w:fldCharType="begin"/>
-      </w:r>
-      <w:r>
-        <w:instrText xml:space="preserve"> SEQ Figura_ \* ARABIC </w:instrText>
-      </w:r>
-      <w:r>
-        <w:fldChar w:fldCharType="separate"/>
-      </w:r>
-      <w:r>
-        <w:rPr>
-          <w:noProof/>
-        </w:rPr>
-        <w:t>5</w:t>
-      </w:r>
-      <w:r>
-        <w:rPr>
-          <w:noProof/>
-        </w:rPr>
-        <w:fldChar w:fldCharType="end"/>
-      </w:r>
+      <w:fldSimple w:instr=" SEQ Figura_ \* ARABIC ">
+        <w:r>
+          <w:rPr>
+            <w:noProof/>
+          </w:rPr>
+          <w:t>5</w:t>
+        </w:r>
+      </w:fldSimple>
       <w:r>
         <w:t xml:space="preserve"> - Diagrama de flujo de nivel 1 (</w:t>
       </w:r>
@@ -2500,27 +2435,14 @@
       <w:r>
         <w:t xml:space="preserve">Figura  </w:t>
       </w:r>
-      <w:r>
-        <w:fldChar w:fldCharType="begin"/>
-      </w:r>
-      <w:r>
-        <w:instrText xml:space="preserve"> SEQ Figura_ \* ARABIC </w:instrText>
-      </w:r>
-      <w:r>
-        <w:fldChar w:fldCharType="separate"/>
-      </w:r>
-      <w:r>
-        <w:rPr>
-          <w:noProof/>
-        </w:rPr>
-        <w:t>6</w:t>
-      </w:r>
-      <w:r>
-        <w:rPr>
-          <w:noProof/>
-        </w:rPr>
-        <w:fldChar w:fldCharType="end"/>
-      </w:r>
+      <w:fldSimple w:instr=" SEQ Figura_ \* ARABIC ">
+        <w:r>
+          <w:rPr>
+            <w:noProof/>
+          </w:rPr>
+          <w:t>6</w:t>
+        </w:r>
+      </w:fldSimple>
       <w:r>
         <w:t xml:space="preserve"> - Diagrama de flujo de nivel 1 (</w:t>
       </w:r>
@@ -2591,27 +2513,14 @@
       <w:r>
         <w:t xml:space="preserve">Figura  </w:t>
       </w:r>
-      <w:r>
-        <w:fldChar w:fldCharType="begin"/>
-      </w:r>
-      <w:r>
-        <w:instrText xml:space="preserve"> SEQ Figura_ \* ARABIC </w:instrText>
-      </w:r>
-      <w:r>
-        <w:fldChar w:fldCharType="separate"/>
-      </w:r>
-      <w:r>
-        <w:rPr>
-          <w:noProof/>
-        </w:rPr>
-        <w:t>7</w:t>
-      </w:r>
-      <w:r>
-        <w:rPr>
-          <w:noProof/>
-        </w:rPr>
-        <w:fldChar w:fldCharType="end"/>
-      </w:r>
+      <w:fldSimple w:instr=" SEQ Figura_ \* ARABIC ">
+        <w:r>
+          <w:rPr>
+            <w:noProof/>
+          </w:rPr>
+          <w:t>7</w:t>
+        </w:r>
+      </w:fldSimple>
       <w:r>
         <w:t xml:space="preserve"> - Diagrama de flujo de nivel 1 (</w:t>
       </w:r>
@@ -2682,27 +2591,14 @@
       <w:r>
         <w:t xml:space="preserve">Figura  </w:t>
       </w:r>
-      <w:r>
-        <w:fldChar w:fldCharType="begin"/>
-      </w:r>
-      <w:r>
-        <w:instrText xml:space="preserve"> SEQ Figura_ \* ARABIC </w:instrText>
-      </w:r>
-      <w:r>
-        <w:fldChar w:fldCharType="separate"/>
-      </w:r>
-      <w:r>
-        <w:rPr>
-          <w:noProof/>
-        </w:rPr>
-        <w:t>8</w:t>
-      </w:r>
-      <w:r>
-        <w:rPr>
-          <w:noProof/>
-        </w:rPr>
-        <w:fldChar w:fldCharType="end"/>
-      </w:r>
+      <w:fldSimple w:instr=" SEQ Figura_ \* ARABIC ">
+        <w:r>
+          <w:rPr>
+            <w:noProof/>
+          </w:rPr>
+          <w:t>8</w:t>
+        </w:r>
+      </w:fldSimple>
       <w:r>
         <w:t xml:space="preserve"> - Diagrama de flujo de nivel 1 (</w:t>
       </w:r>
@@ -2774,27 +2670,14 @@
       <w:r>
         <w:t xml:space="preserve">Figura  </w:t>
       </w:r>
-      <w:r>
-        <w:fldChar w:fldCharType="begin"/>
-      </w:r>
-      <w:r>
-        <w:instrText xml:space="preserve"> SEQ Figura_ \* ARABIC </w:instrText>
-      </w:r>
-      <w:r>
-        <w:fldChar w:fldCharType="separate"/>
-      </w:r>
-      <w:r>
-        <w:rPr>
-          <w:noProof/>
-        </w:rPr>
-        <w:t>9</w:t>
-      </w:r>
-      <w:r>
-        <w:rPr>
-          <w:noProof/>
-        </w:rPr>
-        <w:fldChar w:fldCharType="end"/>
-      </w:r>
+      <w:fldSimple w:instr=" SEQ Figura_ \* ARABIC ">
+        <w:r>
+          <w:rPr>
+            <w:noProof/>
+          </w:rPr>
+          <w:t>9</w:t>
+        </w:r>
+      </w:fldSimple>
       <w:r>
         <w:t xml:space="preserve"> - Diagrama de flujo de nivel 1 (</w:t>
       </w:r>
@@ -2864,27 +2747,14 @@
       <w:r>
         <w:t xml:space="preserve">Figura  </w:t>
       </w:r>
-      <w:r>
-        <w:fldChar w:fldCharType="begin"/>
-      </w:r>
-      <w:r>
-        <w:instrText xml:space="preserve"> SEQ Figura_ \* ARABIC </w:instrText>
-      </w:r>
-      <w:r>
-        <w:fldChar w:fldCharType="separate"/>
-      </w:r>
-      <w:r>
-        <w:rPr>
-          <w:noProof/>
-        </w:rPr>
-        <w:t>10</w:t>
-      </w:r>
-      <w:r>
-        <w:rPr>
-          <w:noProof/>
-        </w:rPr>
-        <w:fldChar w:fldCharType="end"/>
-      </w:r>
+      <w:fldSimple w:instr=" SEQ Figura_ \* ARABIC ">
+        <w:r>
+          <w:rPr>
+            <w:noProof/>
+          </w:rPr>
+          <w:t>10</w:t>
+        </w:r>
+      </w:fldSimple>
       <w:r>
         <w:t xml:space="preserve"> - Diagrama de flujo de nivel 1 (</w:t>
       </w:r>
@@ -2954,27 +2824,14 @@
       <w:r>
         <w:t xml:space="preserve">Figura  </w:t>
       </w:r>
-      <w:r>
-        <w:fldChar w:fldCharType="begin"/>
-      </w:r>
-      <w:r>
-        <w:instrText xml:space="preserve"> SEQ Figura_ \* ARABIC </w:instrText>
-      </w:r>
-      <w:r>
-        <w:fldChar w:fldCharType="separate"/>
-      </w:r>
-      <w:r>
-        <w:rPr>
-          <w:noProof/>
-        </w:rPr>
-        <w:t>11</w:t>
-      </w:r>
-      <w:r>
-        <w:rPr>
-          <w:noProof/>
-        </w:rPr>
-        <w:fldChar w:fldCharType="end"/>
-      </w:r>
+      <w:fldSimple w:instr=" SEQ Figura_ \* ARABIC ">
+        <w:r>
+          <w:rPr>
+            <w:noProof/>
+          </w:rPr>
+          <w:t>11</w:t>
+        </w:r>
+      </w:fldSimple>
       <w:r>
         <w:t xml:space="preserve"> - Diagrama de flujo de nivel 1 (</w:t>
       </w:r>
@@ -3046,27 +2903,14 @@
       <w:r>
         <w:t xml:space="preserve">Figura  </w:t>
       </w:r>
-      <w:r>
-        <w:fldChar w:fldCharType="begin"/>
-      </w:r>
-      <w:r>
-        <w:instrText xml:space="preserve"> SEQ Figura_ \* ARABIC </w:instrText>
-      </w:r>
-      <w:r>
-        <w:fldChar w:fldCharType="separate"/>
-      </w:r>
-      <w:r>
-        <w:rPr>
-          <w:noProof/>
-        </w:rPr>
-        <w:t>12</w:t>
-      </w:r>
-      <w:r>
-        <w:rPr>
-          <w:noProof/>
-        </w:rPr>
-        <w:fldChar w:fldCharType="end"/>
-      </w:r>
+      <w:fldSimple w:instr=" SEQ Figura_ \* ARABIC ">
+        <w:r>
+          <w:rPr>
+            <w:noProof/>
+          </w:rPr>
+          <w:t>12</w:t>
+        </w:r>
+      </w:fldSimple>
       <w:r>
         <w:t xml:space="preserve"> - Diagrama de flujo de nivel 1 (</w:t>
       </w:r>
@@ -3137,27 +2981,14 @@
       <w:r>
         <w:t xml:space="preserve">Figura  </w:t>
       </w:r>
-      <w:r>
-        <w:fldChar w:fldCharType="begin"/>
-      </w:r>
-      <w:r>
-        <w:instrText xml:space="preserve"> SEQ Figura_ \* ARABIC </w:instrText>
-      </w:r>
-      <w:r>
-        <w:fldChar w:fldCharType="separate"/>
-      </w:r>
-      <w:r>
-        <w:rPr>
-          <w:noProof/>
-        </w:rPr>
-        <w:t>13</w:t>
-      </w:r>
-      <w:r>
-        <w:rPr>
-          <w:noProof/>
-        </w:rPr>
-        <w:fldChar w:fldCharType="end"/>
-      </w:r>
+      <w:fldSimple w:instr=" SEQ Figura_ \* ARABIC ">
+        <w:r>
+          <w:rPr>
+            <w:noProof/>
+          </w:rPr>
+          <w:t>13</w:t>
+        </w:r>
+      </w:fldSimple>
       <w:r>
         <w:t xml:space="preserve"> - Diagrama de flujo de nivel 1 (</w:t>
       </w:r>
@@ -3306,14 +3137,27 @@
       <w:r>
         <w:t xml:space="preserve">Ilustración </w:t>
       </w:r>
-      <w:fldSimple w:instr=" SEQ Ilustración \* ARABIC ">
-        <w:r>
-          <w:rPr>
-            <w:noProof/>
-          </w:rPr>
-          <w:t>1</w:t>
-        </w:r>
-      </w:fldSimple>
+      <w:r>
+        <w:fldChar w:fldCharType="begin"/>
+      </w:r>
+      <w:r>
+        <w:instrText xml:space="preserve"> SEQ Ilustración \* ARABIC </w:instrText>
+      </w:r>
+      <w:r>
+        <w:fldChar w:fldCharType="separate"/>
+      </w:r>
+      <w:r>
+        <w:rPr>
+          <w:noProof/>
+        </w:rPr>
+        <w:t>1</w:t>
+      </w:r>
+      <w:r>
+        <w:rPr>
+          <w:noProof/>
+        </w:rPr>
+        <w:fldChar w:fldCharType="end"/>
+      </w:r>
       <w:r>
         <w:t>Cliente y Empleado</w:t>
       </w:r>
@@ -3378,14 +3222,27 @@
       <w:r>
         <w:t xml:space="preserve">Ilustración </w:t>
       </w:r>
-      <w:fldSimple w:instr=" SEQ Ilustración \* ARABIC ">
-        <w:r>
-          <w:rPr>
-            <w:noProof/>
-          </w:rPr>
-          <w:t>2</w:t>
-        </w:r>
-      </w:fldSimple>
+      <w:r>
+        <w:fldChar w:fldCharType="begin"/>
+      </w:r>
+      <w:r>
+        <w:instrText xml:space="preserve"> SEQ Ilustración \* ARABIC </w:instrText>
+      </w:r>
+      <w:r>
+        <w:fldChar w:fldCharType="separate"/>
+      </w:r>
+      <w:r>
+        <w:rPr>
+          <w:noProof/>
+        </w:rPr>
+        <w:t>2</w:t>
+      </w:r>
+      <w:r>
+        <w:rPr>
+          <w:noProof/>
+        </w:rPr>
+        <w:fldChar w:fldCharType="end"/>
+      </w:r>
       <w:r>
         <w:t>Administrador</w:t>
       </w:r>
@@ -5752,21 +5609,7 @@
                 <w:sz w:val="23"/>
                 <w:szCs w:val="23"/>
               </w:rPr>
-              <w:t>Sistemas</w:t>
-            </w:r>
-            <w:r>
-              <w:rPr>
-                <w:sz w:val="23"/>
-                <w:szCs w:val="23"/>
-              </w:rPr>
-              <w:t xml:space="preserve"> Operativo (Windows7</w:t>
-            </w:r>
-            <w:r>
-              <w:rPr>
-                <w:sz w:val="23"/>
-                <w:szCs w:val="23"/>
-              </w:rPr>
-              <w:t xml:space="preserve">) </w:t>
+              <w:t xml:space="preserve">Sistemas Operativo (Windows7) </w:t>
             </w:r>
           </w:p>
           <w:p>
@@ -5786,14 +5629,7 @@
                 <w:sz w:val="23"/>
                 <w:szCs w:val="23"/>
               </w:rPr>
-              <w:t xml:space="preserve">Sistema operativo </w:t>
-            </w:r>
-            <w:r>
-              <w:rPr>
-                <w:sz w:val="23"/>
-                <w:szCs w:val="23"/>
-              </w:rPr>
-              <w:t xml:space="preserve"> 64 bits </w:t>
+              <w:t xml:space="preserve">Sistema operativo  64 bits </w:t>
             </w:r>
           </w:p>
           <w:p>
@@ -5853,21 +5689,7 @@
                 <w:sz w:val="23"/>
                 <w:szCs w:val="23"/>
               </w:rPr>
-              <w:t>Conexión a Wifi</w:t>
-            </w:r>
-            <w:r>
-              <w:rPr>
-                <w:sz w:val="23"/>
-                <w:szCs w:val="23"/>
-              </w:rPr>
-              <w:t xml:space="preserve"> </w:t>
-            </w:r>
-            <w:r>
-              <w:rPr>
-                <w:sz w:val="23"/>
-                <w:szCs w:val="23"/>
-              </w:rPr>
-              <w:t xml:space="preserve"> </w:t>
+              <w:t xml:space="preserve">Conexión a Wifi  </w:t>
             </w:r>
           </w:p>
           <w:p/>
@@ -5902,13 +5724,7 @@
               <w:rPr>
                 <w:rFonts w:ascii="Arial" w:hAnsi="Arial" w:cs="Arial"/>
               </w:rPr>
-              <w:t xml:space="preserve">, </w:t>
-            </w:r>
-            <w:r>
-              <w:rPr>
-                <w:rFonts w:ascii="Arial" w:hAnsi="Arial" w:cs="Arial"/>
-              </w:rPr>
-              <w:t>realiza pago</w:t>
+              <w:t>, realiza pago</w:t>
             </w:r>
           </w:p>
         </w:tc>
@@ -5943,16 +5759,7 @@
                 <w:sz w:val="23"/>
                 <w:szCs w:val="23"/>
               </w:rPr>
-              <w:t>Cliente (Administrador</w:t>
-            </w:r>
-            <w:r>
-              <w:rPr>
-                <w:b/>
-                <w:bCs/>
-                <w:sz w:val="23"/>
-                <w:szCs w:val="23"/>
-              </w:rPr>
-              <w:t xml:space="preserve">) </w:t>
+              <w:t xml:space="preserve">Cliente (Administrador) </w:t>
             </w:r>
           </w:p>
           <w:p>
@@ -6131,10 +5938,7 @@
               <w:t xml:space="preserve">, </w:t>
             </w:r>
             <w:r>
-              <w:t>Registrar cliente</w:t>
-            </w:r>
-            <w:r>
-              <w:t xml:space="preserve">, </w:t>
+              <w:t xml:space="preserve">Registrar cliente, </w:t>
             </w:r>
             <w:r>
               <w:rPr>
@@ -6223,16 +6027,7 @@
                 <w:sz w:val="23"/>
                 <w:szCs w:val="23"/>
               </w:rPr>
-              <w:t>Cliente (Empleado</w:t>
-            </w:r>
-            <w:r>
-              <w:rPr>
-                <w:b/>
-                <w:bCs/>
-                <w:sz w:val="23"/>
-                <w:szCs w:val="23"/>
-              </w:rPr>
-              <w:t xml:space="preserve">) </w:t>
+              <w:t xml:space="preserve">Cliente (Empleado) </w:t>
             </w:r>
           </w:p>
           <w:p>
@@ -6389,13 +6184,7 @@
               <w:rPr>
                 <w:rFonts w:ascii="Arial" w:hAnsi="Arial" w:cs="Arial"/>
               </w:rPr>
-              <w:t>registra a empleado</w:t>
-            </w:r>
-            <w:r>
-              <w:rPr>
-                <w:rFonts w:ascii="Arial" w:hAnsi="Arial" w:cs="Arial"/>
-              </w:rPr>
-              <w:t xml:space="preserve">, </w:t>
+              <w:t xml:space="preserve">registra a empleado, </w:t>
             </w:r>
             <w:r>
               <w:rPr>
@@ -6417,6 +6206,1021 @@
         </w:tc>
       </w:tr>
     </w:tbl>
+    <w:p/>
+    <w:p/>
+    <w:p/>
+    <w:p>
+      <w:pPr>
+        <w:pStyle w:val="Ttulo1"/>
+      </w:pPr>
+      <w:r>
+        <w:lastRenderedPageBreak/>
+        <w:t xml:space="preserve">Plan de pruebas de integración </w:t>
+      </w:r>
+    </w:p>
+    <w:p/>
+    <w:tbl>
+      <w:tblPr>
+        <w:tblStyle w:val="Tablaconcuadrcula"/>
+        <w:tblW w:w="0" w:type="auto"/>
+        <w:tblLook w:val="04A0" w:firstRow="1" w:lastRow="0" w:firstColumn="1" w:lastColumn="0" w:noHBand="0" w:noVBand="1"/>
+      </w:tblPr>
+      <w:tblGrid>
+        <w:gridCol w:w="4489"/>
+        <w:gridCol w:w="4489"/>
+      </w:tblGrid>
+      <w:tr>
+        <w:tc>
+          <w:tcPr>
+            <w:tcW w:w="4489" w:type="dxa"/>
+          </w:tcPr>
+          <w:p>
+            <w:pPr>
+              <w:pStyle w:val="Prrafodelista"/>
+              <w:numPr>
+                <w:ilvl w:val="0"/>
+                <w:numId w:val="7"/>
+              </w:numPr>
+              <w:autoSpaceDE w:val="0"/>
+              <w:autoSpaceDN w:val="0"/>
+              <w:adjustRightInd w:val="0"/>
+              <w:rPr>
+                <w:rFonts w:ascii="ArialNarrow" w:hAnsi="ArialNarrow" w:cs="ArialNarrow"/>
+                <w:sz w:val="20"/>
+                <w:szCs w:val="20"/>
+              </w:rPr>
+            </w:pPr>
+            <w:r>
+              <w:rPr>
+                <w:rFonts w:ascii="ArialNarrow" w:hAnsi="ArialNarrow" w:cs="ArialNarrow"/>
+                <w:sz w:val="20"/>
+                <w:szCs w:val="20"/>
+              </w:rPr>
+              <w:t xml:space="preserve">Identificación </w:t>
+            </w:r>
+          </w:p>
+        </w:tc>
+        <w:tc>
+          <w:tcPr>
+            <w:tcW w:w="4489" w:type="dxa"/>
+          </w:tcPr>
+          <w:p>
+            <w:pPr>
+              <w:autoSpaceDE w:val="0"/>
+              <w:autoSpaceDN w:val="0"/>
+              <w:adjustRightInd w:val="0"/>
+              <w:rPr>
+                <w:rFonts w:ascii="ArialNarrow" w:hAnsi="ArialNarrow" w:cs="ArialNarrow"/>
+                <w:sz w:val="20"/>
+                <w:szCs w:val="20"/>
+              </w:rPr>
+            </w:pPr>
+            <w:r>
+              <w:rPr>
+                <w:rFonts w:ascii="ArialNarrow" w:hAnsi="ArialNarrow" w:cs="ArialNarrow"/>
+                <w:sz w:val="20"/>
+                <w:szCs w:val="20"/>
+              </w:rPr>
+              <w:t>Plan Prueba ADP001</w:t>
+            </w:r>
+          </w:p>
+        </w:tc>
+      </w:tr>
+      <w:tr>
+        <w:tc>
+          <w:tcPr>
+            <w:tcW w:w="4489" w:type="dxa"/>
+          </w:tcPr>
+          <w:p>
+            <w:pPr>
+              <w:pStyle w:val="Prrafodelista"/>
+              <w:numPr>
+                <w:ilvl w:val="0"/>
+                <w:numId w:val="7"/>
+              </w:numPr>
+              <w:autoSpaceDE w:val="0"/>
+              <w:autoSpaceDN w:val="0"/>
+              <w:adjustRightInd w:val="0"/>
+              <w:rPr>
+                <w:rFonts w:ascii="ArialNarrow" w:hAnsi="ArialNarrow" w:cs="ArialNarrow"/>
+                <w:sz w:val="20"/>
+                <w:szCs w:val="20"/>
+              </w:rPr>
+            </w:pPr>
+            <w:r>
+              <w:rPr>
+                <w:rFonts w:ascii="ArialNarrow" w:hAnsi="ArialNarrow" w:cs="ArialNarrow"/>
+                <w:sz w:val="20"/>
+                <w:szCs w:val="20"/>
+              </w:rPr>
+              <w:t xml:space="preserve">Elementos a probar </w:t>
+            </w:r>
+          </w:p>
+        </w:tc>
+        <w:tc>
+          <w:tcPr>
+            <w:tcW w:w="4489" w:type="dxa"/>
+          </w:tcPr>
+          <w:p>
+            <w:pPr>
+              <w:autoSpaceDE w:val="0"/>
+              <w:autoSpaceDN w:val="0"/>
+              <w:adjustRightInd w:val="0"/>
+              <w:rPr>
+                <w:rFonts w:ascii="ArialNarrow" w:hAnsi="ArialNarrow" w:cs="ArialNarrow"/>
+                <w:sz w:val="20"/>
+                <w:szCs w:val="20"/>
+              </w:rPr>
+            </w:pPr>
+            <w:r>
+              <w:rPr>
+                <w:rFonts w:ascii="ArialNarrow" w:hAnsi="ArialNarrow" w:cs="ArialNarrow"/>
+                <w:sz w:val="20"/>
+                <w:szCs w:val="20"/>
+              </w:rPr>
+              <w:t xml:space="preserve">Obtener datos (manejador), </w:t>
+            </w:r>
+          </w:p>
+        </w:tc>
+      </w:tr>
+      <w:tr>
+        <w:tc>
+          <w:tcPr>
+            <w:tcW w:w="4489" w:type="dxa"/>
+          </w:tcPr>
+          <w:p>
+            <w:pPr>
+              <w:pStyle w:val="Prrafodelista"/>
+              <w:numPr>
+                <w:ilvl w:val="0"/>
+                <w:numId w:val="7"/>
+              </w:numPr>
+              <w:autoSpaceDE w:val="0"/>
+              <w:autoSpaceDN w:val="0"/>
+              <w:adjustRightInd w:val="0"/>
+              <w:rPr>
+                <w:rFonts w:ascii="ArialNarrow" w:hAnsi="ArialNarrow" w:cs="ArialNarrow"/>
+                <w:sz w:val="20"/>
+                <w:szCs w:val="20"/>
+              </w:rPr>
+            </w:pPr>
+            <w:r>
+              <w:rPr>
+                <w:rFonts w:ascii="ArialNarrow" w:hAnsi="ArialNarrow" w:cs="ArialNarrow"/>
+                <w:sz w:val="20"/>
+                <w:szCs w:val="20"/>
+              </w:rPr>
+              <w:t xml:space="preserve">Enfoque </w:t>
+            </w:r>
+          </w:p>
+        </w:tc>
+        <w:tc>
+          <w:tcPr>
+            <w:tcW w:w="4489" w:type="dxa"/>
+          </w:tcPr>
+          <w:p>
+            <w:pPr>
+              <w:autoSpaceDE w:val="0"/>
+              <w:autoSpaceDN w:val="0"/>
+              <w:adjustRightInd w:val="0"/>
+              <w:rPr>
+                <w:rFonts w:ascii="ArialNarrow" w:hAnsi="ArialNarrow" w:cs="ArialNarrow"/>
+                <w:sz w:val="20"/>
+                <w:szCs w:val="20"/>
+              </w:rPr>
+            </w:pPr>
+            <w:r>
+              <w:rPr>
+                <w:rFonts w:ascii="ArialNarrow" w:hAnsi="ArialNarrow" w:cs="ArialNarrow"/>
+                <w:sz w:val="20"/>
+                <w:szCs w:val="20"/>
+              </w:rPr>
+              <w:t xml:space="preserve">Ascendente </w:t>
+            </w:r>
+          </w:p>
+        </w:tc>
+      </w:tr>
+      <w:tr>
+        <w:tc>
+          <w:tcPr>
+            <w:tcW w:w="4489" w:type="dxa"/>
+          </w:tcPr>
+          <w:p>
+            <w:pPr>
+              <w:pStyle w:val="Prrafodelista"/>
+              <w:numPr>
+                <w:ilvl w:val="0"/>
+                <w:numId w:val="7"/>
+              </w:numPr>
+              <w:autoSpaceDE w:val="0"/>
+              <w:autoSpaceDN w:val="0"/>
+              <w:adjustRightInd w:val="0"/>
+              <w:rPr>
+                <w:rFonts w:ascii="ArialNarrow" w:hAnsi="ArialNarrow" w:cs="ArialNarrow"/>
+                <w:sz w:val="20"/>
+                <w:szCs w:val="20"/>
+              </w:rPr>
+            </w:pPr>
+            <w:r>
+              <w:rPr>
+                <w:rFonts w:ascii="ArialNarrow" w:hAnsi="ArialNarrow" w:cs="ArialNarrow"/>
+                <w:sz w:val="20"/>
+                <w:szCs w:val="20"/>
+              </w:rPr>
+              <w:t xml:space="preserve">Criterio aceptación </w:t>
+            </w:r>
+          </w:p>
+        </w:tc>
+        <w:tc>
+          <w:tcPr>
+            <w:tcW w:w="4489" w:type="dxa"/>
+          </w:tcPr>
+          <w:p>
+            <w:pPr>
+              <w:autoSpaceDE w:val="0"/>
+              <w:autoSpaceDN w:val="0"/>
+              <w:adjustRightInd w:val="0"/>
+              <w:rPr>
+                <w:rFonts w:ascii="ArialNarrow" w:hAnsi="ArialNarrow" w:cs="ArialNarrow"/>
+                <w:sz w:val="20"/>
+                <w:szCs w:val="20"/>
+              </w:rPr>
+            </w:pPr>
+            <w:r>
+              <w:rPr>
+                <w:rFonts w:ascii="ArialNarrow" w:hAnsi="ArialNarrow" w:cs="ArialNarrow"/>
+                <w:sz w:val="20"/>
+                <w:szCs w:val="20"/>
+              </w:rPr>
+              <w:t>La salida coincide con lo esperad</w:t>
+            </w:r>
+            <w:bookmarkStart w:id="9" w:name="_GoBack"/>
+            <w:bookmarkEnd w:id="9"/>
+            <w:r>
+              <w:rPr>
+                <w:rFonts w:ascii="ArialNarrow" w:hAnsi="ArialNarrow" w:cs="ArialNarrow"/>
+                <w:sz w:val="20"/>
+                <w:szCs w:val="20"/>
+              </w:rPr>
+              <w:t xml:space="preserve">o </w:t>
+            </w:r>
+          </w:p>
+        </w:tc>
+      </w:tr>
+      <w:tr>
+        <w:tc>
+          <w:tcPr>
+            <w:tcW w:w="4489" w:type="dxa"/>
+          </w:tcPr>
+          <w:p>
+            <w:pPr>
+              <w:pStyle w:val="Prrafodelista"/>
+              <w:numPr>
+                <w:ilvl w:val="0"/>
+                <w:numId w:val="7"/>
+              </w:numPr>
+              <w:autoSpaceDE w:val="0"/>
+              <w:autoSpaceDN w:val="0"/>
+              <w:adjustRightInd w:val="0"/>
+              <w:rPr>
+                <w:rFonts w:ascii="ArialNarrow" w:hAnsi="ArialNarrow" w:cs="ArialNarrow"/>
+                <w:sz w:val="20"/>
+                <w:szCs w:val="20"/>
+              </w:rPr>
+            </w:pPr>
+            <w:r>
+              <w:rPr>
+                <w:rFonts w:ascii="ArialNarrow" w:hAnsi="ArialNarrow" w:cs="ArialNarrow"/>
+                <w:sz w:val="20"/>
+                <w:szCs w:val="20"/>
+              </w:rPr>
+              <w:t xml:space="preserve">Criterio suspensión </w:t>
+            </w:r>
+          </w:p>
+        </w:tc>
+        <w:tc>
+          <w:tcPr>
+            <w:tcW w:w="4489" w:type="dxa"/>
+          </w:tcPr>
+          <w:p>
+            <w:pPr>
+              <w:autoSpaceDE w:val="0"/>
+              <w:autoSpaceDN w:val="0"/>
+              <w:adjustRightInd w:val="0"/>
+              <w:rPr>
+                <w:rFonts w:ascii="ArialNarrow" w:hAnsi="ArialNarrow" w:cs="ArialNarrow"/>
+                <w:sz w:val="20"/>
+                <w:szCs w:val="20"/>
+              </w:rPr>
+            </w:pPr>
+            <w:r>
+              <w:rPr>
+                <w:rFonts w:ascii="ArialNarrow" w:hAnsi="ArialNarrow" w:cs="ArialNarrow"/>
+                <w:sz w:val="20"/>
+                <w:szCs w:val="20"/>
+              </w:rPr>
+              <w:t xml:space="preserve">Hasta concluir con los módulos establecidos en la planeación </w:t>
+            </w:r>
+          </w:p>
+        </w:tc>
+      </w:tr>
+      <w:tr>
+        <w:tc>
+          <w:tcPr>
+            <w:tcW w:w="4489" w:type="dxa"/>
+          </w:tcPr>
+          <w:p>
+            <w:pPr>
+              <w:pStyle w:val="Prrafodelista"/>
+              <w:numPr>
+                <w:ilvl w:val="0"/>
+                <w:numId w:val="7"/>
+              </w:numPr>
+              <w:autoSpaceDE w:val="0"/>
+              <w:autoSpaceDN w:val="0"/>
+              <w:adjustRightInd w:val="0"/>
+              <w:rPr>
+                <w:rFonts w:ascii="ArialNarrow" w:hAnsi="ArialNarrow" w:cs="ArialNarrow"/>
+                <w:sz w:val="20"/>
+                <w:szCs w:val="20"/>
+              </w:rPr>
+            </w:pPr>
+            <w:r>
+              <w:rPr>
+                <w:rFonts w:ascii="ArialNarrow" w:hAnsi="ArialNarrow" w:cs="ArialNarrow"/>
+                <w:sz w:val="20"/>
+                <w:szCs w:val="20"/>
+              </w:rPr>
+              <w:t xml:space="preserve">Productos a entregar </w:t>
+            </w:r>
+          </w:p>
+        </w:tc>
+        <w:tc>
+          <w:tcPr>
+            <w:tcW w:w="4489" w:type="dxa"/>
+          </w:tcPr>
+          <w:p>
+            <w:pPr>
+              <w:autoSpaceDE w:val="0"/>
+              <w:autoSpaceDN w:val="0"/>
+              <w:adjustRightInd w:val="0"/>
+              <w:rPr>
+                <w:rFonts w:ascii="ArialNarrow" w:hAnsi="ArialNarrow" w:cs="ArialNarrow"/>
+                <w:sz w:val="20"/>
+                <w:szCs w:val="20"/>
+              </w:rPr>
+            </w:pPr>
+            <w:r>
+              <w:rPr>
+                <w:rFonts w:ascii="ArialNarrow" w:hAnsi="ArialNarrow" w:cs="ArialNarrow"/>
+                <w:sz w:val="20"/>
+                <w:szCs w:val="20"/>
+              </w:rPr>
+              <w:t>Plan de prueba, casos de prueba, lista de casos ejecutados con resultados, lista de errores identificados.</w:t>
+            </w:r>
+          </w:p>
+        </w:tc>
+      </w:tr>
+      <w:tr>
+        <w:tc>
+          <w:tcPr>
+            <w:tcW w:w="4489" w:type="dxa"/>
+          </w:tcPr>
+          <w:p>
+            <w:pPr>
+              <w:pStyle w:val="Prrafodelista"/>
+              <w:numPr>
+                <w:ilvl w:val="0"/>
+                <w:numId w:val="7"/>
+              </w:numPr>
+              <w:autoSpaceDE w:val="0"/>
+              <w:autoSpaceDN w:val="0"/>
+              <w:adjustRightInd w:val="0"/>
+              <w:rPr>
+                <w:rFonts w:ascii="ArialNarrow" w:hAnsi="ArialNarrow" w:cs="ArialNarrow"/>
+                <w:sz w:val="20"/>
+                <w:szCs w:val="20"/>
+              </w:rPr>
+            </w:pPr>
+            <w:r>
+              <w:rPr>
+                <w:rFonts w:ascii="ArialNarrow" w:hAnsi="ArialNarrow" w:cs="ArialNarrow"/>
+                <w:sz w:val="20"/>
+                <w:szCs w:val="20"/>
+              </w:rPr>
+              <w:t>Tareas</w:t>
+            </w:r>
+          </w:p>
+        </w:tc>
+        <w:tc>
+          <w:tcPr>
+            <w:tcW w:w="4489" w:type="dxa"/>
+          </w:tcPr>
+          <w:p>
+            <w:pPr>
+              <w:autoSpaceDE w:val="0"/>
+              <w:autoSpaceDN w:val="0"/>
+              <w:adjustRightInd w:val="0"/>
+              <w:rPr>
+                <w:rFonts w:ascii="ArialNarrow" w:hAnsi="ArialNarrow" w:cs="ArialNarrow"/>
+                <w:sz w:val="20"/>
+                <w:szCs w:val="20"/>
+              </w:rPr>
+            </w:pPr>
+            <w:r>
+              <w:rPr>
+                <w:rFonts w:ascii="ArialNarrow" w:hAnsi="ArialNarrow" w:cs="ArialNarrow"/>
+                <w:sz w:val="20"/>
+                <w:szCs w:val="20"/>
+              </w:rPr>
+              <w:t>Preparar casos de prueba, ejecutar casos de prueba, evaluar resultados, realizar informe de errores.</w:t>
+            </w:r>
+          </w:p>
+        </w:tc>
+      </w:tr>
+      <w:tr>
+        <w:tc>
+          <w:tcPr>
+            <w:tcW w:w="4489" w:type="dxa"/>
+          </w:tcPr>
+          <w:p>
+            <w:pPr>
+              <w:pStyle w:val="Prrafodelista"/>
+              <w:numPr>
+                <w:ilvl w:val="0"/>
+                <w:numId w:val="7"/>
+              </w:numPr>
+              <w:autoSpaceDE w:val="0"/>
+              <w:autoSpaceDN w:val="0"/>
+              <w:adjustRightInd w:val="0"/>
+              <w:rPr>
+                <w:rFonts w:ascii="ArialNarrow" w:hAnsi="ArialNarrow" w:cs="ArialNarrow"/>
+                <w:sz w:val="20"/>
+                <w:szCs w:val="20"/>
+              </w:rPr>
+            </w:pPr>
+            <w:r>
+              <w:rPr>
+                <w:rFonts w:ascii="ArialNarrow" w:hAnsi="ArialNarrow" w:cs="ArialNarrow"/>
+                <w:sz w:val="20"/>
+                <w:szCs w:val="20"/>
+              </w:rPr>
+              <w:t xml:space="preserve">Necesidades ambientales </w:t>
+            </w:r>
+          </w:p>
+        </w:tc>
+        <w:tc>
+          <w:tcPr>
+            <w:tcW w:w="4489" w:type="dxa"/>
+          </w:tcPr>
+          <w:p>
+            <w:pPr>
+              <w:autoSpaceDE w:val="0"/>
+              <w:autoSpaceDN w:val="0"/>
+              <w:adjustRightInd w:val="0"/>
+              <w:rPr>
+                <w:rFonts w:ascii="ArialNarrow" w:hAnsi="ArialNarrow" w:cs="ArialNarrow"/>
+                <w:sz w:val="20"/>
+                <w:szCs w:val="20"/>
+              </w:rPr>
+            </w:pPr>
+            <w:r>
+              <w:rPr>
+                <w:rFonts w:ascii="ArialNarrow" w:hAnsi="ArialNarrow" w:cs="ArialNarrow"/>
+                <w:sz w:val="20"/>
+                <w:szCs w:val="20"/>
+              </w:rPr>
+              <w:t>Captura en</w:t>
+            </w:r>
+            <w:r>
+              <w:rPr>
+                <w:rFonts w:ascii="ArialNarrow" w:hAnsi="ArialNarrow" w:cs="ArialNarrow"/>
+                <w:sz w:val="20"/>
+                <w:szCs w:val="20"/>
+              </w:rPr>
+              <w:t xml:space="preserve"> escritorio</w:t>
+            </w:r>
+            <w:r>
+              <w:rPr>
+                <w:rFonts w:ascii="ArialNarrow" w:hAnsi="ArialNarrow" w:cs="ArialNarrow"/>
+                <w:sz w:val="20"/>
+                <w:szCs w:val="20"/>
+              </w:rPr>
+              <w:t>,</w:t>
+            </w:r>
+            <w:r>
+              <w:rPr>
+                <w:rFonts w:ascii="ArialNarrow" w:hAnsi="ArialNarrow" w:cs="ArialNarrow"/>
+                <w:sz w:val="20"/>
+                <w:szCs w:val="20"/>
+              </w:rPr>
+              <w:t xml:space="preserve"> Laravel, MySQL, Apache</w:t>
+            </w:r>
+          </w:p>
+        </w:tc>
+      </w:tr>
+      <w:tr>
+        <w:tc>
+          <w:tcPr>
+            <w:tcW w:w="4489" w:type="dxa"/>
+          </w:tcPr>
+          <w:p>
+            <w:pPr>
+              <w:pStyle w:val="Prrafodelista"/>
+              <w:numPr>
+                <w:ilvl w:val="0"/>
+                <w:numId w:val="7"/>
+              </w:numPr>
+              <w:autoSpaceDE w:val="0"/>
+              <w:autoSpaceDN w:val="0"/>
+              <w:adjustRightInd w:val="0"/>
+              <w:rPr>
+                <w:rFonts w:ascii="ArialNarrow" w:hAnsi="ArialNarrow" w:cs="ArialNarrow"/>
+                <w:sz w:val="20"/>
+                <w:szCs w:val="20"/>
+              </w:rPr>
+            </w:pPr>
+            <w:r>
+              <w:rPr>
+                <w:rFonts w:ascii="ArialNarrow" w:hAnsi="ArialNarrow" w:cs="ArialNarrow"/>
+                <w:sz w:val="20"/>
+                <w:szCs w:val="20"/>
+              </w:rPr>
+              <w:t xml:space="preserve">Responsabilidades </w:t>
+            </w:r>
+          </w:p>
+        </w:tc>
+        <w:tc>
+          <w:tcPr>
+            <w:tcW w:w="4489" w:type="dxa"/>
+          </w:tcPr>
+          <w:p>
+            <w:pPr>
+              <w:autoSpaceDE w:val="0"/>
+              <w:autoSpaceDN w:val="0"/>
+              <w:adjustRightInd w:val="0"/>
+              <w:rPr>
+                <w:rFonts w:ascii="ArialNarrow" w:hAnsi="ArialNarrow" w:cs="ArialNarrow"/>
+                <w:sz w:val="20"/>
+                <w:szCs w:val="20"/>
+              </w:rPr>
+            </w:pPr>
+            <w:r>
+              <w:rPr>
+                <w:rFonts w:ascii="ArialNarrow" w:hAnsi="ArialNarrow" w:cs="ArialNarrow"/>
+                <w:sz w:val="20"/>
+                <w:szCs w:val="20"/>
+              </w:rPr>
+              <w:t>Probador: prepara casos de p</w:t>
+            </w:r>
+            <w:r>
+              <w:rPr>
+                <w:rFonts w:ascii="ArialNarrow" w:hAnsi="ArialNarrow" w:cs="ArialNarrow"/>
+                <w:sz w:val="20"/>
+                <w:szCs w:val="20"/>
+              </w:rPr>
+              <w:t>ru</w:t>
+            </w:r>
+            <w:r>
+              <w:rPr>
+                <w:rFonts w:ascii="ArialNarrow" w:hAnsi="ArialNarrow" w:cs="ArialNarrow"/>
+                <w:sz w:val="20"/>
+                <w:szCs w:val="20"/>
+              </w:rPr>
+              <w:t>e</w:t>
+            </w:r>
+            <w:r>
+              <w:rPr>
+                <w:rFonts w:ascii="ArialNarrow" w:hAnsi="ArialNarrow" w:cs="ArialNarrow"/>
+                <w:sz w:val="20"/>
+                <w:szCs w:val="20"/>
+              </w:rPr>
+              <w:t>b</w:t>
+            </w:r>
+            <w:r>
+              <w:rPr>
+                <w:rFonts w:ascii="ArialNarrow" w:hAnsi="ArialNarrow" w:cs="ArialNarrow"/>
+                <w:sz w:val="20"/>
+                <w:szCs w:val="20"/>
+              </w:rPr>
+              <w:t>as, ejecutar casos de prue</w:t>
+            </w:r>
+            <w:r>
+              <w:rPr>
+                <w:rFonts w:ascii="ArialNarrow" w:hAnsi="ArialNarrow" w:cs="ArialNarrow"/>
+                <w:sz w:val="20"/>
+                <w:szCs w:val="20"/>
+              </w:rPr>
+              <w:t>bas, evalua</w:t>
+            </w:r>
+            <w:r>
+              <w:rPr>
+                <w:rFonts w:ascii="ArialNarrow" w:hAnsi="ArialNarrow" w:cs="ArialNarrow"/>
+                <w:sz w:val="20"/>
+                <w:szCs w:val="20"/>
+              </w:rPr>
+              <w:t>r resultados Preparar informe d</w:t>
+            </w:r>
+            <w:r>
+              <w:rPr>
+                <w:rFonts w:ascii="ArialNarrow" w:hAnsi="ArialNarrow" w:cs="ArialNarrow"/>
+                <w:sz w:val="20"/>
+                <w:szCs w:val="20"/>
+              </w:rPr>
+              <w:t>e errores.</w:t>
+            </w:r>
+          </w:p>
+          <w:p>
+            <w:pPr>
+              <w:autoSpaceDE w:val="0"/>
+              <w:autoSpaceDN w:val="0"/>
+              <w:adjustRightInd w:val="0"/>
+              <w:rPr>
+                <w:rFonts w:ascii="ArialNarrow" w:hAnsi="ArialNarrow" w:cs="ArialNarrow"/>
+                <w:sz w:val="20"/>
+                <w:szCs w:val="20"/>
+              </w:rPr>
+            </w:pPr>
+            <w:r>
+              <w:rPr>
+                <w:rFonts w:ascii="ArialNarrow" w:hAnsi="ArialNarrow" w:cs="ArialNarrow"/>
+                <w:sz w:val="20"/>
+                <w:szCs w:val="20"/>
+              </w:rPr>
+              <w:t xml:space="preserve">Programador: preparar módulos </w:t>
+            </w:r>
+          </w:p>
+        </w:tc>
+      </w:tr>
+      <w:tr>
+        <w:tc>
+          <w:tcPr>
+            <w:tcW w:w="4489" w:type="dxa"/>
+          </w:tcPr>
+          <w:p>
+            <w:pPr>
+              <w:pStyle w:val="Prrafodelista"/>
+              <w:numPr>
+                <w:ilvl w:val="0"/>
+                <w:numId w:val="7"/>
+              </w:numPr>
+              <w:autoSpaceDE w:val="0"/>
+              <w:autoSpaceDN w:val="0"/>
+              <w:adjustRightInd w:val="0"/>
+              <w:rPr>
+                <w:rFonts w:ascii="ArialNarrow" w:hAnsi="ArialNarrow" w:cs="ArialNarrow"/>
+                <w:sz w:val="20"/>
+                <w:szCs w:val="20"/>
+              </w:rPr>
+            </w:pPr>
+            <w:r>
+              <w:rPr>
+                <w:rFonts w:ascii="ArialNarrow" w:hAnsi="ArialNarrow" w:cs="ArialNarrow"/>
+                <w:sz w:val="20"/>
+                <w:szCs w:val="20"/>
+              </w:rPr>
+              <w:t xml:space="preserve">Personal </w:t>
+            </w:r>
+          </w:p>
+        </w:tc>
+        <w:tc>
+          <w:tcPr>
+            <w:tcW w:w="4489" w:type="dxa"/>
+          </w:tcPr>
+          <w:p>
+            <w:pPr>
+              <w:autoSpaceDE w:val="0"/>
+              <w:autoSpaceDN w:val="0"/>
+              <w:adjustRightInd w:val="0"/>
+              <w:rPr>
+                <w:rFonts w:ascii="ArialNarrow" w:hAnsi="ArialNarrow" w:cs="ArialNarrow"/>
+                <w:sz w:val="20"/>
+                <w:szCs w:val="20"/>
+              </w:rPr>
+            </w:pPr>
+            <w:r>
+              <w:rPr>
+                <w:rFonts w:ascii="ArialNarrow" w:hAnsi="ArialNarrow" w:cs="ArialNarrow"/>
+                <w:sz w:val="20"/>
+                <w:szCs w:val="20"/>
+              </w:rPr>
+              <w:t xml:space="preserve">El programador será el mismo desarrollador </w:t>
+            </w:r>
+          </w:p>
+        </w:tc>
+      </w:tr>
+      <w:tr>
+        <w:tc>
+          <w:tcPr>
+            <w:tcW w:w="4489" w:type="dxa"/>
+          </w:tcPr>
+          <w:p>
+            <w:pPr>
+              <w:pStyle w:val="Prrafodelista"/>
+              <w:numPr>
+                <w:ilvl w:val="0"/>
+                <w:numId w:val="7"/>
+              </w:numPr>
+              <w:autoSpaceDE w:val="0"/>
+              <w:autoSpaceDN w:val="0"/>
+              <w:adjustRightInd w:val="0"/>
+              <w:rPr>
+                <w:rFonts w:ascii="ArialNarrow" w:hAnsi="ArialNarrow" w:cs="ArialNarrow"/>
+                <w:sz w:val="20"/>
+                <w:szCs w:val="20"/>
+              </w:rPr>
+            </w:pPr>
+            <w:r>
+              <w:rPr>
+                <w:rFonts w:ascii="ArialNarrow" w:hAnsi="ArialNarrow" w:cs="ArialNarrow"/>
+                <w:sz w:val="20"/>
+                <w:szCs w:val="20"/>
+              </w:rPr>
+              <w:t>Calendario</w:t>
+            </w:r>
+          </w:p>
+        </w:tc>
+        <w:tc>
+          <w:tcPr>
+            <w:tcW w:w="4489" w:type="dxa"/>
+          </w:tcPr>
+          <w:p>
+            <w:pPr>
+              <w:autoSpaceDE w:val="0"/>
+              <w:autoSpaceDN w:val="0"/>
+              <w:adjustRightInd w:val="0"/>
+              <w:rPr>
+                <w:rFonts w:ascii="ArialNarrow" w:hAnsi="ArialNarrow" w:cs="ArialNarrow"/>
+                <w:sz w:val="20"/>
+                <w:szCs w:val="20"/>
+              </w:rPr>
+            </w:pPr>
+            <w:r>
+              <w:rPr>
+                <w:rFonts w:ascii="ArialNarrow" w:hAnsi="ArialNarrow" w:cs="ArialNarrow"/>
+                <w:sz w:val="20"/>
+                <w:szCs w:val="20"/>
+              </w:rPr>
+              <w:t xml:space="preserve">Prepara casos de pruebas: 2 </w:t>
+            </w:r>
+            <w:r>
+              <w:rPr>
+                <w:rFonts w:ascii="ArialNarrow" w:hAnsi="ArialNarrow" w:cs="ArialNarrow"/>
+                <w:sz w:val="20"/>
+                <w:szCs w:val="20"/>
+              </w:rPr>
+              <w:t>días</w:t>
+            </w:r>
+            <w:r>
+              <w:rPr>
+                <w:rFonts w:ascii="ArialNarrow" w:hAnsi="ArialNarrow" w:cs="ArialNarrow"/>
+                <w:sz w:val="20"/>
+                <w:szCs w:val="20"/>
+              </w:rPr>
+              <w:t xml:space="preserve"> </w:t>
+            </w:r>
+          </w:p>
+          <w:p>
+            <w:pPr>
+              <w:autoSpaceDE w:val="0"/>
+              <w:autoSpaceDN w:val="0"/>
+              <w:adjustRightInd w:val="0"/>
+              <w:rPr>
+                <w:rFonts w:ascii="ArialNarrow" w:hAnsi="ArialNarrow" w:cs="ArialNarrow"/>
+                <w:sz w:val="20"/>
+                <w:szCs w:val="20"/>
+              </w:rPr>
+            </w:pPr>
+            <w:r>
+              <w:rPr>
+                <w:rFonts w:ascii="ArialNarrow" w:hAnsi="ArialNarrow" w:cs="ArialNarrow"/>
+                <w:sz w:val="20"/>
+                <w:szCs w:val="20"/>
+              </w:rPr>
+              <w:t xml:space="preserve">Ejecutar casos de pruebas: 3 </w:t>
+            </w:r>
+            <w:r>
+              <w:rPr>
+                <w:rFonts w:ascii="ArialNarrow" w:hAnsi="ArialNarrow" w:cs="ArialNarrow"/>
+                <w:sz w:val="20"/>
+                <w:szCs w:val="20"/>
+              </w:rPr>
+              <w:t>días</w:t>
+            </w:r>
+            <w:r>
+              <w:rPr>
+                <w:rFonts w:ascii="ArialNarrow" w:hAnsi="ArialNarrow" w:cs="ArialNarrow"/>
+                <w:sz w:val="20"/>
+                <w:szCs w:val="20"/>
+              </w:rPr>
+              <w:t xml:space="preserve"> </w:t>
+            </w:r>
+          </w:p>
+          <w:p>
+            <w:pPr>
+              <w:autoSpaceDE w:val="0"/>
+              <w:autoSpaceDN w:val="0"/>
+              <w:adjustRightInd w:val="0"/>
+              <w:rPr>
+                <w:rFonts w:ascii="ArialNarrow" w:hAnsi="ArialNarrow" w:cs="ArialNarrow"/>
+                <w:sz w:val="20"/>
+                <w:szCs w:val="20"/>
+              </w:rPr>
+            </w:pPr>
+            <w:r>
+              <w:rPr>
+                <w:rFonts w:ascii="ArialNarrow" w:hAnsi="ArialNarrow" w:cs="ArialNarrow"/>
+                <w:sz w:val="20"/>
+                <w:szCs w:val="20"/>
+              </w:rPr>
+              <w:t xml:space="preserve">Evaluar errores: 1 </w:t>
+            </w:r>
+            <w:r>
+              <w:rPr>
+                <w:rFonts w:ascii="ArialNarrow" w:hAnsi="ArialNarrow" w:cs="ArialNarrow"/>
+                <w:sz w:val="20"/>
+                <w:szCs w:val="20"/>
+              </w:rPr>
+              <w:t>días</w:t>
+            </w:r>
+            <w:r>
+              <w:rPr>
+                <w:rFonts w:ascii="ArialNarrow" w:hAnsi="ArialNarrow" w:cs="ArialNarrow"/>
+                <w:sz w:val="20"/>
+                <w:szCs w:val="20"/>
+              </w:rPr>
+              <w:t xml:space="preserve"> </w:t>
+            </w:r>
+          </w:p>
+          <w:p>
+            <w:pPr>
+              <w:autoSpaceDE w:val="0"/>
+              <w:autoSpaceDN w:val="0"/>
+              <w:adjustRightInd w:val="0"/>
+              <w:rPr>
+                <w:rFonts w:ascii="ArialNarrow" w:hAnsi="ArialNarrow" w:cs="ArialNarrow"/>
+                <w:sz w:val="20"/>
+                <w:szCs w:val="20"/>
+              </w:rPr>
+            </w:pPr>
+            <w:r>
+              <w:rPr>
+                <w:rFonts w:ascii="ArialNarrow" w:hAnsi="ArialNarrow" w:cs="ArialNarrow"/>
+                <w:sz w:val="20"/>
+                <w:szCs w:val="20"/>
+              </w:rPr>
+              <w:t xml:space="preserve">Realizar informe: 2 </w:t>
+            </w:r>
+            <w:r>
+              <w:rPr>
+                <w:rFonts w:ascii="ArialNarrow" w:hAnsi="ArialNarrow" w:cs="ArialNarrow"/>
+                <w:sz w:val="20"/>
+                <w:szCs w:val="20"/>
+              </w:rPr>
+              <w:t>días</w:t>
+            </w:r>
+            <w:r>
+              <w:rPr>
+                <w:rFonts w:ascii="ArialNarrow" w:hAnsi="ArialNarrow" w:cs="ArialNarrow"/>
+                <w:sz w:val="20"/>
+                <w:szCs w:val="20"/>
+              </w:rPr>
+              <w:t xml:space="preserve"> </w:t>
+            </w:r>
+          </w:p>
+        </w:tc>
+      </w:tr>
+      <w:tr>
+        <w:tc>
+          <w:tcPr>
+            <w:tcW w:w="4489" w:type="dxa"/>
+          </w:tcPr>
+          <w:p>
+            <w:pPr>
+              <w:pStyle w:val="Prrafodelista"/>
+              <w:numPr>
+                <w:ilvl w:val="0"/>
+                <w:numId w:val="7"/>
+              </w:numPr>
+              <w:autoSpaceDE w:val="0"/>
+              <w:autoSpaceDN w:val="0"/>
+              <w:adjustRightInd w:val="0"/>
+              <w:rPr>
+                <w:rFonts w:ascii="ArialNarrow" w:hAnsi="ArialNarrow" w:cs="ArialNarrow"/>
+                <w:sz w:val="20"/>
+                <w:szCs w:val="20"/>
+              </w:rPr>
+            </w:pPr>
+            <w:r>
+              <w:rPr>
+                <w:rFonts w:ascii="ArialNarrow" w:hAnsi="ArialNarrow" w:cs="ArialNarrow"/>
+                <w:sz w:val="20"/>
+                <w:szCs w:val="20"/>
+              </w:rPr>
+              <w:t>Riesgos y contingencias</w:t>
+            </w:r>
+          </w:p>
+        </w:tc>
+        <w:tc>
+          <w:tcPr>
+            <w:tcW w:w="4489" w:type="dxa"/>
+          </w:tcPr>
+          <w:p>
+            <w:pPr>
+              <w:autoSpaceDE w:val="0"/>
+              <w:autoSpaceDN w:val="0"/>
+              <w:adjustRightInd w:val="0"/>
+              <w:rPr>
+                <w:rFonts w:ascii="ArialNarrow" w:hAnsi="ArialNarrow" w:cs="ArialNarrow"/>
+                <w:sz w:val="20"/>
+                <w:szCs w:val="20"/>
+              </w:rPr>
+            </w:pPr>
+            <w:r>
+              <w:rPr>
+                <w:rFonts w:ascii="ArialNarrow" w:hAnsi="ArialNarrow" w:cs="ArialNarrow"/>
+                <w:sz w:val="20"/>
+                <w:szCs w:val="20"/>
+              </w:rPr>
+              <w:t xml:space="preserve">R1. </w:t>
+            </w:r>
+            <w:r>
+              <w:rPr>
+                <w:rFonts w:ascii="ArialNarrow" w:hAnsi="ArialNarrow" w:cs="ArialNarrow"/>
+                <w:sz w:val="20"/>
+                <w:szCs w:val="20"/>
+              </w:rPr>
+              <w:t xml:space="preserve">Programador no entrega </w:t>
+            </w:r>
+            <w:r>
+              <w:rPr>
+                <w:rFonts w:ascii="ArialNarrow" w:hAnsi="ArialNarrow" w:cs="ArialNarrow"/>
+                <w:sz w:val="20"/>
+                <w:szCs w:val="20"/>
+              </w:rPr>
+              <w:t>módulos</w:t>
+            </w:r>
+            <w:r>
+              <w:rPr>
+                <w:rFonts w:ascii="ArialNarrow" w:hAnsi="ArialNarrow" w:cs="ArialNarrow"/>
+                <w:sz w:val="20"/>
+                <w:szCs w:val="20"/>
+              </w:rPr>
+              <w:t xml:space="preserve"> </w:t>
+            </w:r>
+          </w:p>
+          <w:p>
+            <w:pPr>
+              <w:autoSpaceDE w:val="0"/>
+              <w:autoSpaceDN w:val="0"/>
+              <w:adjustRightInd w:val="0"/>
+              <w:rPr>
+                <w:rFonts w:ascii="ArialNarrow" w:hAnsi="ArialNarrow" w:cs="ArialNarrow"/>
+                <w:sz w:val="20"/>
+                <w:szCs w:val="20"/>
+              </w:rPr>
+            </w:pPr>
+            <w:r>
+              <w:rPr>
+                <w:rFonts w:ascii="ArialNarrow" w:hAnsi="ArialNarrow" w:cs="ArialNarrow"/>
+                <w:sz w:val="20"/>
+                <w:szCs w:val="20"/>
+              </w:rPr>
+              <w:t xml:space="preserve">C1 </w:t>
+            </w:r>
+            <w:r>
+              <w:rPr>
+                <w:rFonts w:ascii="ArialNarrow" w:hAnsi="ArialNarrow" w:cs="ArialNarrow"/>
+                <w:sz w:val="20"/>
+                <w:szCs w:val="20"/>
+              </w:rPr>
+              <w:t xml:space="preserve">Se negocia el </w:t>
+            </w:r>
+            <w:r>
+              <w:rPr>
+                <w:rFonts w:ascii="ArialNarrow" w:hAnsi="ArialNarrow" w:cs="ArialNarrow"/>
+                <w:sz w:val="20"/>
+                <w:szCs w:val="20"/>
+              </w:rPr>
+              <w:t xml:space="preserve">tiempo </w:t>
+            </w:r>
+          </w:p>
+        </w:tc>
+      </w:tr>
+    </w:tbl>
+    <w:p>
+      <w:pPr>
+        <w:autoSpaceDE w:val="0"/>
+        <w:autoSpaceDN w:val="0"/>
+        <w:adjustRightInd w:val="0"/>
+        <w:spacing w:after="0" w:line="240" w:lineRule="auto"/>
+        <w:rPr>
+          <w:rFonts w:ascii="ArialNarrow" w:hAnsi="ArialNarrow" w:cs="ArialNarrow"/>
+          <w:sz w:val="20"/>
+          <w:szCs w:val="20"/>
+        </w:rPr>
+      </w:pPr>
+    </w:p>
     <w:p/>
     <w:p/>
     <w:p/>
@@ -6426,13 +7230,6 @@
     <w:p/>
     <w:p/>
     <w:p/>
-    <w:p/>
-    <w:p/>
-    <w:p/>
-    <w:p>
-      <w:bookmarkStart w:id="9" w:name="_GoBack"/>
-      <w:bookmarkEnd w:id="9"/>
-    </w:p>
     <w:p/>
     <w:p/>
     <w:p/>
@@ -6617,6 +7414,92 @@
     </w:lvl>
   </w:abstractNum>
   <w:abstractNum w:abstractNumId="1">
+    <w:nsid w:val="37C834A0"/>
+    <w:multiLevelType w:val="hybridMultilevel"/>
+    <w:tmpl w:val="16C037CC"/>
+    <w:lvl w:ilvl="0" w:tplc="080A000F">
+      <w:start w:val="1"/>
+      <w:numFmt w:val="decimal"/>
+      <w:lvlText w:val="%1."/>
+      <w:lvlJc w:val="left"/>
+      <w:pPr>
+        <w:ind w:left="720" w:hanging="360"/>
+      </w:pPr>
+    </w:lvl>
+    <w:lvl w:ilvl="1" w:tplc="080A0019" w:tentative="1">
+      <w:start w:val="1"/>
+      <w:numFmt w:val="lowerLetter"/>
+      <w:lvlText w:val="%2."/>
+      <w:lvlJc w:val="left"/>
+      <w:pPr>
+        <w:ind w:left="1440" w:hanging="360"/>
+      </w:pPr>
+    </w:lvl>
+    <w:lvl w:ilvl="2" w:tplc="080A001B" w:tentative="1">
+      <w:start w:val="1"/>
+      <w:numFmt w:val="lowerRoman"/>
+      <w:lvlText w:val="%3."/>
+      <w:lvlJc w:val="right"/>
+      <w:pPr>
+        <w:ind w:left="2160" w:hanging="180"/>
+      </w:pPr>
+    </w:lvl>
+    <w:lvl w:ilvl="3" w:tplc="080A000F" w:tentative="1">
+      <w:start w:val="1"/>
+      <w:numFmt w:val="decimal"/>
+      <w:lvlText w:val="%4."/>
+      <w:lvlJc w:val="left"/>
+      <w:pPr>
+        <w:ind w:left="2880" w:hanging="360"/>
+      </w:pPr>
+    </w:lvl>
+    <w:lvl w:ilvl="4" w:tplc="080A0019" w:tentative="1">
+      <w:start w:val="1"/>
+      <w:numFmt w:val="lowerLetter"/>
+      <w:lvlText w:val="%5."/>
+      <w:lvlJc w:val="left"/>
+      <w:pPr>
+        <w:ind w:left="3600" w:hanging="360"/>
+      </w:pPr>
+    </w:lvl>
+    <w:lvl w:ilvl="5" w:tplc="080A001B" w:tentative="1">
+      <w:start w:val="1"/>
+      <w:numFmt w:val="lowerRoman"/>
+      <w:lvlText w:val="%6."/>
+      <w:lvlJc w:val="right"/>
+      <w:pPr>
+        <w:ind w:left="4320" w:hanging="180"/>
+      </w:pPr>
+    </w:lvl>
+    <w:lvl w:ilvl="6" w:tplc="080A000F" w:tentative="1">
+      <w:start w:val="1"/>
+      <w:numFmt w:val="decimal"/>
+      <w:lvlText w:val="%7."/>
+      <w:lvlJc w:val="left"/>
+      <w:pPr>
+        <w:ind w:left="5040" w:hanging="360"/>
+      </w:pPr>
+    </w:lvl>
+    <w:lvl w:ilvl="7" w:tplc="080A0019" w:tentative="1">
+      <w:start w:val="1"/>
+      <w:numFmt w:val="lowerLetter"/>
+      <w:lvlText w:val="%8."/>
+      <w:lvlJc w:val="left"/>
+      <w:pPr>
+        <w:ind w:left="5760" w:hanging="360"/>
+      </w:pPr>
+    </w:lvl>
+    <w:lvl w:ilvl="8" w:tplc="080A001B" w:tentative="1">
+      <w:start w:val="1"/>
+      <w:numFmt w:val="lowerRoman"/>
+      <w:lvlText w:val="%9."/>
+      <w:lvlJc w:val="right"/>
+      <w:pPr>
+        <w:ind w:left="6480" w:hanging="180"/>
+      </w:pPr>
+    </w:lvl>
+  </w:abstractNum>
+  <w:abstractNum w:abstractNumId="2">
     <w:nsid w:val="41535C82"/>
     <w:multiLevelType w:val="hybridMultilevel"/>
     <w:tmpl w:val="CBB47686"/>
@@ -6702,7 +7585,93 @@
       </w:pPr>
     </w:lvl>
   </w:abstractNum>
-  <w:abstractNum w:abstractNumId="2">
+  <w:abstractNum w:abstractNumId="3">
+    <w:nsid w:val="41D37F96"/>
+    <w:multiLevelType w:val="hybridMultilevel"/>
+    <w:tmpl w:val="BDD4FA88"/>
+    <w:lvl w:ilvl="0" w:tplc="080A000F">
+      <w:start w:val="1"/>
+      <w:numFmt w:val="decimal"/>
+      <w:lvlText w:val="%1."/>
+      <w:lvlJc w:val="left"/>
+      <w:pPr>
+        <w:ind w:left="720" w:hanging="360"/>
+      </w:pPr>
+    </w:lvl>
+    <w:lvl w:ilvl="1" w:tplc="080A0019" w:tentative="1">
+      <w:start w:val="1"/>
+      <w:numFmt w:val="lowerLetter"/>
+      <w:lvlText w:val="%2."/>
+      <w:lvlJc w:val="left"/>
+      <w:pPr>
+        <w:ind w:left="1440" w:hanging="360"/>
+      </w:pPr>
+    </w:lvl>
+    <w:lvl w:ilvl="2" w:tplc="080A001B" w:tentative="1">
+      <w:start w:val="1"/>
+      <w:numFmt w:val="lowerRoman"/>
+      <w:lvlText w:val="%3."/>
+      <w:lvlJc w:val="right"/>
+      <w:pPr>
+        <w:ind w:left="2160" w:hanging="180"/>
+      </w:pPr>
+    </w:lvl>
+    <w:lvl w:ilvl="3" w:tplc="080A000F" w:tentative="1">
+      <w:start w:val="1"/>
+      <w:numFmt w:val="decimal"/>
+      <w:lvlText w:val="%4."/>
+      <w:lvlJc w:val="left"/>
+      <w:pPr>
+        <w:ind w:left="2880" w:hanging="360"/>
+      </w:pPr>
+    </w:lvl>
+    <w:lvl w:ilvl="4" w:tplc="080A0019" w:tentative="1">
+      <w:start w:val="1"/>
+      <w:numFmt w:val="lowerLetter"/>
+      <w:lvlText w:val="%5."/>
+      <w:lvlJc w:val="left"/>
+      <w:pPr>
+        <w:ind w:left="3600" w:hanging="360"/>
+      </w:pPr>
+    </w:lvl>
+    <w:lvl w:ilvl="5" w:tplc="080A001B" w:tentative="1">
+      <w:start w:val="1"/>
+      <w:numFmt w:val="lowerRoman"/>
+      <w:lvlText w:val="%6."/>
+      <w:lvlJc w:val="right"/>
+      <w:pPr>
+        <w:ind w:left="4320" w:hanging="180"/>
+      </w:pPr>
+    </w:lvl>
+    <w:lvl w:ilvl="6" w:tplc="080A000F" w:tentative="1">
+      <w:start w:val="1"/>
+      <w:numFmt w:val="decimal"/>
+      <w:lvlText w:val="%7."/>
+      <w:lvlJc w:val="left"/>
+      <w:pPr>
+        <w:ind w:left="5040" w:hanging="360"/>
+      </w:pPr>
+    </w:lvl>
+    <w:lvl w:ilvl="7" w:tplc="080A0019" w:tentative="1">
+      <w:start w:val="1"/>
+      <w:numFmt w:val="lowerLetter"/>
+      <w:lvlText w:val="%8."/>
+      <w:lvlJc w:val="left"/>
+      <w:pPr>
+        <w:ind w:left="5760" w:hanging="360"/>
+      </w:pPr>
+    </w:lvl>
+    <w:lvl w:ilvl="8" w:tplc="080A001B" w:tentative="1">
+      <w:start w:val="1"/>
+      <w:numFmt w:val="lowerRoman"/>
+      <w:lvlText w:val="%9."/>
+      <w:lvlJc w:val="right"/>
+      <w:pPr>
+        <w:ind w:left="6480" w:hanging="180"/>
+      </w:pPr>
+    </w:lvl>
+  </w:abstractNum>
+  <w:abstractNum w:abstractNumId="4">
     <w:nsid w:val="4B0370B3"/>
     <w:multiLevelType w:val="hybridMultilevel"/>
     <w:tmpl w:val="CBB47686"/>
@@ -6788,7 +7757,7 @@
       </w:pPr>
     </w:lvl>
   </w:abstractNum>
-  <w:abstractNum w:abstractNumId="3">
+  <w:abstractNum w:abstractNumId="5">
     <w:nsid w:val="70A36998"/>
     <w:multiLevelType w:val="hybridMultilevel"/>
     <w:tmpl w:val="9A064FFC"/>
@@ -6901,7 +7870,7 @@
       </w:rPr>
     </w:lvl>
   </w:abstractNum>
-  <w:abstractNum w:abstractNumId="4">
+  <w:abstractNum w:abstractNumId="6">
     <w:nsid w:val="7B500870"/>
     <w:multiLevelType w:val="hybridMultilevel"/>
     <w:tmpl w:val="CF06CF54"/>
@@ -7015,19 +7984,25 @@
     </w:lvl>
   </w:abstractNum>
   <w:num w:numId="1">
-    <w:abstractNumId w:val="2"/>
+    <w:abstractNumId w:val="4"/>
   </w:num>
   <w:num w:numId="2">
-    <w:abstractNumId w:val="1"/>
+    <w:abstractNumId w:val="2"/>
   </w:num>
   <w:num w:numId="3">
     <w:abstractNumId w:val="0"/>
   </w:num>
   <w:num w:numId="4">
+    <w:abstractNumId w:val="5"/>
+  </w:num>
+  <w:num w:numId="5">
+    <w:abstractNumId w:val="6"/>
+  </w:num>
+  <w:num w:numId="6">
     <w:abstractNumId w:val="3"/>
   </w:num>
-  <w:num w:numId="5">
-    <w:abstractNumId w:val="4"/>
+  <w:num w:numId="7">
+    <w:abstractNumId w:val="1"/>
   </w:num>
 </w:numbering>
 </file>
@@ -8071,7 +9046,7 @@
 </file>
 
 <file path=customXml/itemProps2.xml><?xml version="1.0" encoding="utf-8"?>
-<ds:datastoreItem xmlns:ds="http://schemas.openxmlformats.org/officeDocument/2006/customXml" ds:itemID="{C3D436FC-5558-41FB-A878-851A947C43B8}">
+<ds:datastoreItem xmlns:ds="http://schemas.openxmlformats.org/officeDocument/2006/customXml" ds:itemID="{809C84AC-D7A8-479C-B52C-D942363D5760}">
   <ds:schemaRefs>
     <ds:schemaRef ds:uri="http://schemas.openxmlformats.org/officeDocument/2006/bibliography"/>
   </ds:schemaRefs>

</xml_diff>